<commit_message>
Primeira versão do relatorio: super incompleta, apenas uma ideia de como será
</commit_message>
<xml_diff>
--- a/Documentation/Relatório.docx
+++ b/Documentation/Relatório.docx
@@ -1,6 +1,6 @@
 
 <file path=word/document.xml><?xml version="1.0" encoding="utf-8"?>
-<w:document xmlns:wpc="http://schemas.microsoft.com/office/word/2010/wordprocessingCanvas" xmlns:cx="http://schemas.microsoft.com/office/drawing/2014/chartex" xmlns:cx1="http://schemas.microsoft.com/office/drawing/2015/9/8/chartex" xmlns:mc="http://schemas.openxmlformats.org/markup-compatibility/2006" xmlns:o="urn:schemas-microsoft-com:office:office" xmlns:r="http://schemas.openxmlformats.org/officeDocument/2006/relationships" xmlns:m="http://schemas.openxmlformats.org/officeDocument/2006/math" xmlns:v="urn:schemas-microsoft-com:vml" xmlns:wp14="http://schemas.microsoft.com/office/word/2010/wordprocessingDrawing" xmlns:wp="http://schemas.openxmlformats.org/drawingml/2006/wordprocessingDrawing" xmlns:w10="urn:schemas-microsoft-com:office:word" xmlns:w="http://schemas.openxmlformats.org/wordprocessingml/2006/main" xmlns:w14="http://schemas.microsoft.com/office/word/2010/wordml" xmlns:w15="http://schemas.microsoft.com/office/word/2012/wordml" xmlns:w16se="http://schemas.microsoft.com/office/word/2015/wordml/symex" xmlns:wpg="http://schemas.microsoft.com/office/word/2010/wordprocessingGroup" xmlns:wpi="http://schemas.microsoft.com/office/word/2010/wordprocessingInk" xmlns:wne="http://schemas.microsoft.com/office/word/2006/wordml" xmlns:wps="http://schemas.microsoft.com/office/word/2010/wordprocessingShape" mc:Ignorable="w14 w15 w16se wp14">
+<w:document xmlns:wpc="http://schemas.microsoft.com/office/word/2010/wordprocessingCanvas" xmlns:mc="http://schemas.openxmlformats.org/markup-compatibility/2006" xmlns:o="urn:schemas-microsoft-com:office:office" xmlns:r="http://schemas.openxmlformats.org/officeDocument/2006/relationships" xmlns:m="http://schemas.openxmlformats.org/officeDocument/2006/math" xmlns:v="urn:schemas-microsoft-com:vml" xmlns:wp14="http://schemas.microsoft.com/office/word/2010/wordprocessingDrawing" xmlns:wp="http://schemas.openxmlformats.org/drawingml/2006/wordprocessingDrawing" xmlns:w10="urn:schemas-microsoft-com:office:word" xmlns:w="http://schemas.openxmlformats.org/wordprocessingml/2006/main" xmlns:w14="http://schemas.microsoft.com/office/word/2010/wordml" xmlns:wpg="http://schemas.microsoft.com/office/word/2010/wordprocessingGroup" xmlns:wpi="http://schemas.microsoft.com/office/word/2010/wordprocessingInk" xmlns:wne="http://schemas.microsoft.com/office/word/2006/wordml" xmlns:wps="http://schemas.microsoft.com/office/word/2010/wordprocessingShape" mc:Ignorable="w14 wp14">
   <w:body>
     <w:p/>
     <w:p>
@@ -177,7 +177,7 @@
           </mc:Choice>
           <mc:Fallback>
             <w:pict>
-              <v:shapetype w14:anchorId="1602C1B3" id="_x0000_t202" coordsize="21600,21600" o:spt="202" path="m,l,21600r21600,l21600,xe">
+              <v:shapetype id="_x0000_t202" coordsize="21600,21600" o:spt="202" path="m,l,21600r21600,l21600,xe">
                 <v:stroke joinstyle="miter"/>
                 <v:path gradientshapeok="t" o:connecttype="rect"/>
               </v:shapetype>
@@ -478,7 +478,7 @@
           </mc:Choice>
           <mc:Fallback>
             <w:pict>
-              <v:shape w14:anchorId="5A18EA3A" id="Caixa de texto 3" o:spid="_x0000_s1027" type="#_x0000_t202" style="position:absolute;margin-left:0;margin-top:0;width:408.85pt;height:2in;z-index:251659264;visibility:visible;mso-wrap-style:square;mso-width-percent:0;mso-height-percent:0;mso-wrap-distance-left:9pt;mso-wrap-distance-top:0;mso-wrap-distance-right:9pt;mso-wrap-distance-bottom:0;mso-position-horizontal:left;mso-position-horizontal-relative:margin;mso-position-vertical:center;mso-position-vertical-relative:margin;mso-width-percent:0;mso-height-percent:0;mso-width-relative:margin;mso-height-relative:margin;v-text-anchor:top" o:gfxdata="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" fillcolor="white [3201]" stroked="f" strokeweight=".5pt">
+              <v:shape id="Caixa de texto 3" o:spid="_x0000_s1027" type="#_x0000_t202" style="position:absolute;margin-left:0;margin-top:0;width:408.85pt;height:2in;z-index:251659264;visibility:visible;mso-wrap-style:square;mso-width-percent:0;mso-height-percent:0;mso-wrap-distance-left:9pt;mso-wrap-distance-top:0;mso-wrap-distance-right:9pt;mso-wrap-distance-bottom:0;mso-position-horizontal:left;mso-position-horizontal-relative:margin;mso-position-vertical:center;mso-position-vertical-relative:margin;mso-width-percent:0;mso-height-percent:0;mso-width-relative:margin;mso-height-relative:margin;v-text-anchor:top" o:gfxdata="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" fillcolor="white [3201]" stroked="f" strokeweight=".5pt">
                 <v:textbox>
                   <w:txbxContent>
                     <w:p>
@@ -605,7 +605,7 @@
                     <pic:cNvPicPr/>
                   </pic:nvPicPr>
                   <pic:blipFill>
-                    <a:blip r:embed="rId6" cstate="print">
+                    <a:blip r:embed="rId8" cstate="print">
                       <a:extLst>
                         <a:ext uri="{28A0092B-C50C-407E-A947-70E740481C1C}">
                           <a14:useLocalDpi xmlns:a14="http://schemas.microsoft.com/office/drawing/2010/main" val="0"/>
@@ -668,7 +668,7 @@
         <w:tblLook w:val="04A0" w:firstRow="1" w:lastRow="0" w:firstColumn="1" w:lastColumn="0" w:noHBand="0" w:noVBand="1"/>
       </w:tblPr>
       <w:tblGrid>
-        <w:gridCol w:w="8021"/>
+        <w:gridCol w:w="8075"/>
         <w:gridCol w:w="483"/>
       </w:tblGrid>
       <w:tr>
@@ -1329,387 +1329,1214 @@
           <w:sz w:val="44"/>
         </w:rPr>
         <w:lastRenderedPageBreak/>
-        <w:t>In</w:t>
-      </w:r>
-      <w:r>
+        <w:t>Introdução</w:t>
+      </w:r>
+    </w:p>
+    <w:p>
+      <w:pPr>
+        <w:rPr>
+          <w:rFonts w:ascii="Century Schoolbook" w:hAnsi="Century Schoolbook"/>
+          <w:i/>
+          <w:sz w:val="32"/>
+        </w:rPr>
+      </w:pPr>
+      <w:r>
+        <w:rPr>
+          <w:rFonts w:ascii="Century Schoolbook" w:hAnsi="Century Schoolbook"/>
+          <w:i/>
+          <w:sz w:val="32"/>
+        </w:rPr>
+        <w:t>Descrição do Tema</w:t>
+      </w:r>
+      <w:r>
+        <w:rPr>
+          <w:rFonts w:ascii="Century Schoolbook" w:hAnsi="Century Schoolbook"/>
+          <w:i/>
+          <w:sz w:val="32"/>
+        </w:rPr>
+        <w:t xml:space="preserve"> – </w:t>
+      </w:r>
+      <w:r>
+        <w:rPr>
+          <w:rFonts w:ascii="Arial" w:hAnsi="Arial" w:cs="Arial"/>
+          <w:color w:val="000000"/>
+          <w:sz w:val="32"/>
+          <w:szCs w:val="32"/>
+        </w:rPr>
+        <w:t>“</w:t>
+      </w:r>
+      <w:r>
+        <w:rPr>
+          <w:rFonts w:ascii="Arial" w:hAnsi="Arial" w:cs="Arial"/>
+          <w:color w:val="000000"/>
+          <w:sz w:val="32"/>
+          <w:szCs w:val="32"/>
+        </w:rPr>
+        <w:t>À procura de estacionamento</w:t>
+      </w:r>
+      <w:r>
+        <w:rPr>
+          <w:rFonts w:ascii="Arial" w:hAnsi="Arial" w:cs="Arial"/>
+          <w:color w:val="000000"/>
+          <w:sz w:val="32"/>
+          <w:szCs w:val="32"/>
+        </w:rPr>
+        <w:t>”</w:t>
+      </w:r>
+    </w:p>
+    <w:p>
+      <w:pPr>
+        <w:rPr>
+          <w:rFonts w:ascii="Century Schoolbook" w:hAnsi="Century Schoolbook"/>
+        </w:rPr>
+      </w:pPr>
+      <w:r>
+        <w:rPr>
+          <w:rFonts w:ascii="Century Schoolbook" w:hAnsi="Century Schoolbook"/>
+        </w:rPr>
+        <w:t>“smthing pretti” lul jk.</w:t>
+      </w:r>
+    </w:p>
+    <w:p>
+      <w:pPr>
+        <w:rPr>
+          <w:rFonts w:ascii="Century Schoolbook" w:hAnsi="Century Schoolbook"/>
+        </w:rPr>
+      </w:pPr>
+      <w:r>
+        <w:rPr>
+          <w:rFonts w:ascii="Century Schoolbook" w:hAnsi="Century Schoolbook"/>
+        </w:rPr>
+        <w:t>Este</w:t>
+      </w:r>
+      <w:r>
+        <w:rPr>
+          <w:rFonts w:ascii="Century Schoolbook" w:hAnsi="Century Schoolbook"/>
+        </w:rPr>
+        <w:t xml:space="preserve"> projeto realizado</w:t>
+      </w:r>
+      <w:r>
+        <w:rPr>
+          <w:rFonts w:ascii="Century Schoolbook" w:hAnsi="Century Schoolbook"/>
+        </w:rPr>
+        <w:t xml:space="preserve"> no âmbito da cadeira de CAL</w:t>
+      </w:r>
+      <w:r>
+        <w:rPr>
+          <w:rFonts w:ascii="Century Schoolbook" w:hAnsi="Century Schoolbook"/>
+        </w:rPr>
+        <w:t xml:space="preserve"> </w:t>
+      </w:r>
+      <w:r>
+        <w:rPr>
+          <w:rFonts w:ascii="Century Schoolbook" w:hAnsi="Century Schoolbook"/>
+        </w:rPr>
+        <w:t xml:space="preserve">destina-se ao processamento de um mapa real, </w:t>
+      </w:r>
+      <w:r>
+        <w:rPr>
+          <w:rFonts w:ascii="Century Schoolbook" w:hAnsi="Century Schoolbook"/>
+        </w:rPr>
+        <w:t xml:space="preserve"> neste caso uma área </w:t>
+      </w:r>
+      <w:r>
+        <w:rPr>
+          <w:rFonts w:ascii="Century Schoolbook" w:hAnsi="Century Schoolbook"/>
+        </w:rPr>
+        <w:t>por n</w:t>
+      </w:r>
+      <w:r>
+        <w:rPr>
+          <w:rFonts w:ascii="Century Schoolbook" w:hAnsi="Century Schoolbook"/>
+        </w:rPr>
+        <w:t>ós escolhida</w:t>
+      </w:r>
+      <w:r>
+        <w:rPr>
+          <w:rFonts w:ascii="Century Schoolbook" w:hAnsi="Century Schoolbook"/>
+        </w:rPr>
+        <w:t xml:space="preserve"> </w:t>
+      </w:r>
+      <w:r>
+        <w:rPr>
+          <w:rFonts w:ascii="Century Schoolbook" w:hAnsi="Century Schoolbook"/>
+          <w:i/>
+        </w:rPr>
+        <w:t>à priori</w:t>
+      </w:r>
+      <w:r>
+        <w:rPr>
+          <w:rFonts w:ascii="Century Schoolbook" w:hAnsi="Century Schoolbook"/>
+          <w:i/>
+        </w:rPr>
+        <w:t>,</w:t>
+      </w:r>
+      <w:r>
+        <w:rPr>
+          <w:rFonts w:ascii="Century Schoolbook" w:hAnsi="Century Schoolbook"/>
+          <w:i/>
+        </w:rPr>
+        <w:t xml:space="preserve"> </w:t>
+      </w:r>
+      <w:r>
+        <w:rPr>
+          <w:rFonts w:ascii="Century Schoolbook" w:hAnsi="Century Schoolbook"/>
+          <w:i/>
+        </w:rPr>
+        <w:t xml:space="preserve"> </w:t>
+      </w:r>
+      <w:r>
+        <w:rPr>
+          <w:rFonts w:ascii="Century Schoolbook" w:hAnsi="Century Schoolbook"/>
+        </w:rPr>
+        <w:t xml:space="preserve">e respetivo cálculo do caminho ideal de um local origem para um destino, ambos indicados pelo </w:t>
+      </w:r>
+      <w:r>
+        <w:rPr>
+          <w:rFonts w:ascii="Century Schoolbook" w:hAnsi="Century Schoolbook"/>
+        </w:rPr>
+        <w:t>automobilista</w:t>
+      </w:r>
+      <w:r>
+        <w:rPr>
+          <w:rFonts w:ascii="Century Schoolbook" w:hAnsi="Century Schoolbook"/>
+        </w:rPr>
+        <w:t>.</w:t>
+      </w:r>
+    </w:p>
+    <w:p>
+      <w:pPr>
+        <w:rPr>
+          <w:rFonts w:ascii="Century Schoolbook" w:hAnsi="Century Schoolbook"/>
+        </w:rPr>
+      </w:pPr>
+      <w:r>
+        <w:rPr>
+          <w:rFonts w:ascii="Century Schoolbook" w:hAnsi="Century Schoolbook"/>
+        </w:rPr>
+        <w:t xml:space="preserve">No contexto do problema, o “caminho ideal” assume diferentes valores, uma vez que, por exemplo, o caminho pretendido pode ser o que nos leva ao destino </w:t>
+      </w:r>
+      <w:r>
+        <w:rPr>
+          <w:rFonts w:ascii="Century Schoolbook" w:hAnsi="Century Schoolbook"/>
+        </w:rPr>
+        <w:t>pelo caminho mais curto.</w:t>
+      </w:r>
+      <w:r>
+        <w:rPr>
+          <w:rFonts w:ascii="Century Schoolbook" w:hAnsi="Century Schoolbook"/>
+        </w:rPr>
+        <w:t xml:space="preserve"> </w:t>
+      </w:r>
+    </w:p>
+    <w:p>
+      <w:pPr>
+        <w:rPr>
+          <w:rFonts w:ascii="Century Schoolbook" w:hAnsi="Century Schoolbook"/>
+        </w:rPr>
+      </w:pPr>
+      <w:r>
+        <w:rPr>
+          <w:rFonts w:ascii="Century Schoolbook" w:hAnsi="Century Schoolbook"/>
+        </w:rPr>
+        <w:t>Assim, identificamos como objetivos principais do trabalho os seguintes:</w:t>
+      </w:r>
+    </w:p>
+    <w:p>
+      <w:pPr>
+        <w:pStyle w:val="ListParagraph"/>
+        <w:rPr>
+          <w:rFonts w:ascii="Century Schoolbook" w:hAnsi="Century Schoolbook"/>
+        </w:rPr>
+      </w:pPr>
+    </w:p>
+    <w:p>
+      <w:pPr>
+        <w:pStyle w:val="ListParagraph"/>
+        <w:numPr>
+          <w:ilvl w:val="0"/>
+          <w:numId w:val="1"/>
+        </w:numPr>
+        <w:rPr>
+          <w:rFonts w:ascii="Century Schoolbook" w:hAnsi="Century Schoolbook"/>
+        </w:rPr>
+      </w:pPr>
+      <w:r>
+        <w:rPr>
+          <w:rFonts w:ascii="Century Schoolbook" w:hAnsi="Century Schoolbook"/>
+        </w:rPr>
+        <w:t>Possibilidade do utilizador definir o local de origem e destino</w:t>
+      </w:r>
+    </w:p>
+    <w:p>
+      <w:pPr>
+        <w:pStyle w:val="ListParagraph"/>
+        <w:rPr>
+          <w:rFonts w:ascii="Century Schoolbook" w:hAnsi="Century Schoolbook"/>
+        </w:rPr>
+      </w:pPr>
+    </w:p>
+    <w:p>
+      <w:pPr>
+        <w:pStyle w:val="ListParagraph"/>
+        <w:numPr>
+          <w:ilvl w:val="0"/>
+          <w:numId w:val="1"/>
+        </w:numPr>
+        <w:rPr>
+          <w:rFonts w:ascii="Century Schoolbook" w:hAnsi="Century Schoolbook"/>
+        </w:rPr>
+      </w:pPr>
+      <w:r>
+        <w:rPr>
+          <w:rFonts w:ascii="Century Schoolbook" w:hAnsi="Century Schoolbook"/>
+        </w:rPr>
+        <w:t>Possibilidade de escolher o caminho:</w:t>
+      </w:r>
+    </w:p>
+    <w:p>
+      <w:pPr>
+        <w:pStyle w:val="ListParagraph"/>
+        <w:numPr>
+          <w:ilvl w:val="1"/>
+          <w:numId w:val="1"/>
+        </w:numPr>
+        <w:rPr>
+          <w:rFonts w:ascii="Century Schoolbook" w:hAnsi="Century Schoolbook"/>
+        </w:rPr>
+      </w:pPr>
+      <w:r>
+        <w:rPr>
+          <w:rFonts w:ascii="Century Schoolbook" w:hAnsi="Century Schoolbook"/>
+        </w:rPr>
+        <w:t>Mais curto até ao parque associado ao destino</w:t>
+      </w:r>
+    </w:p>
+    <w:p>
+      <w:pPr>
+        <w:pStyle w:val="ListParagraph"/>
+        <w:numPr>
+          <w:ilvl w:val="1"/>
+          <w:numId w:val="1"/>
+        </w:numPr>
+        <w:rPr>
+          <w:rFonts w:ascii="Century Schoolbook" w:hAnsi="Century Schoolbook"/>
+        </w:rPr>
+      </w:pPr>
+      <w:r>
+        <w:rPr>
+          <w:rFonts w:ascii="Century Schoolbook" w:hAnsi="Century Schoolbook"/>
+        </w:rPr>
+        <w:t xml:space="preserve">Que leva ao parque mais barato </w:t>
+      </w:r>
+      <w:r>
+        <w:rPr>
+          <w:rFonts w:ascii="Century Schoolbook" w:hAnsi="Century Schoolbook"/>
+        </w:rPr>
+        <w:t>associado</w:t>
+      </w:r>
+      <w:r>
+        <w:rPr>
+          <w:rFonts w:ascii="Century Schoolbook" w:hAnsi="Century Schoolbook"/>
+        </w:rPr>
+        <w:t xml:space="preserve"> ao destino</w:t>
+      </w:r>
+    </w:p>
+    <w:p>
+      <w:pPr>
+        <w:pStyle w:val="ListParagraph"/>
+        <w:rPr>
+          <w:rFonts w:ascii="Century Schoolbook" w:hAnsi="Century Schoolbook"/>
+        </w:rPr>
+      </w:pPr>
+    </w:p>
+    <w:p>
+      <w:pPr>
+        <w:pStyle w:val="ListParagraph"/>
+        <w:numPr>
+          <w:ilvl w:val="0"/>
+          <w:numId w:val="1"/>
+        </w:numPr>
+        <w:rPr>
+          <w:rFonts w:ascii="Century Schoolbook" w:hAnsi="Century Schoolbook"/>
+        </w:rPr>
+      </w:pPr>
+      <w:r>
+        <w:rPr>
+          <w:rFonts w:ascii="Century Schoolbook" w:hAnsi="Century Schoolbook"/>
+        </w:rPr>
+        <w:t>Possibilidad</w:t>
+      </w:r>
+      <w:r>
+        <w:rPr>
+          <w:rFonts w:ascii="Century Schoolbook" w:hAnsi="Century Schoolbook"/>
+        </w:rPr>
+        <w:t>o</w:t>
+      </w:r>
+      <w:r>
+        <w:rPr>
+          <w:rFonts w:ascii="Century Schoolbook" w:hAnsi="Century Schoolbook"/>
+        </w:rPr>
+        <w:t xml:space="preserve"> de</w:t>
+      </w:r>
+      <w:r>
+        <w:rPr>
+          <w:rFonts w:ascii="Century Schoolbook" w:hAnsi="Century Schoolbook"/>
+        </w:rPr>
+        <w:t xml:space="preserve"> escolher  </w:t>
+      </w:r>
+      <w:r>
+        <w:rPr>
+          <w:rFonts w:ascii="Century Schoolbook" w:hAnsi="Century Schoolbook"/>
+        </w:rPr>
+        <w:t xml:space="preserve">qualquer uma das opções acima desejando abastecer </w:t>
+      </w:r>
+      <w:r>
+        <w:rPr>
+          <w:rFonts w:ascii="Century Schoolbook" w:hAnsi="Century Schoolbook"/>
+        </w:rPr>
+        <w:t xml:space="preserve">o veículo </w:t>
+      </w:r>
+      <w:r>
+        <w:rPr>
+          <w:rFonts w:ascii="Century Schoolbook" w:hAnsi="Century Schoolbook"/>
+        </w:rPr>
+        <w:t>ou não</w:t>
+      </w:r>
+    </w:p>
+    <w:p>
+      <w:pPr>
+        <w:rPr>
+          <w:rFonts w:ascii="Century Schoolbook" w:hAnsi="Century Schoolbook"/>
+        </w:rPr>
+      </w:pPr>
+    </w:p>
+    <w:p>
+      <w:pPr>
+        <w:rPr>
+          <w:rFonts w:ascii="Century Schoolbook" w:hAnsi="Century Schoolbook"/>
+        </w:rPr>
+      </w:pPr>
+      <w:r>
+        <w:rPr>
+          <w:rFonts w:ascii="Century Schoolbook" w:hAnsi="Century Schoolbook"/>
+        </w:rPr>
+        <w:t>Todos os parques por nós indicados ao utilizador estarão a uma distância máxima do local de destino, distância essa definida pelo utilizador.</w:t>
+      </w:r>
+    </w:p>
+    <w:p>
+      <w:pPr>
+        <w:rPr>
+          <w:rFonts w:ascii="Century Schoolbook" w:hAnsi="Century Schoolbook"/>
+        </w:rPr>
+      </w:pPr>
+    </w:p>
+    <w:p/>
+    <w:p>
+      <w:r>
+        <w:br w:type="page"/>
+      </w:r>
+    </w:p>
+    <w:p>
+      <w:pPr>
+        <w:rPr>
+          <w:rFonts w:ascii="Century Schoolbook" w:hAnsi="Century Schoolbook"/>
+          <w:i/>
+          <w:sz w:val="32"/>
+        </w:rPr>
+      </w:pPr>
+      <w:r>
+        <w:rPr>
+          <w:rFonts w:ascii="Century Schoolbook" w:hAnsi="Century Schoolbook"/>
+          <w:i/>
+          <w:sz w:val="32"/>
+        </w:rPr>
+        <w:lastRenderedPageBreak/>
+        <w:t>Identificação e Formalização do Problema</w:t>
+      </w:r>
+    </w:p>
+    <w:p>
+      <w:pPr>
+        <w:rPr>
+          <w:rFonts w:ascii="Century Schoolbook" w:hAnsi="Century Schoolbook"/>
+        </w:rPr>
+      </w:pPr>
+    </w:p>
+    <w:p>
+      <w:pPr>
+        <w:rPr>
+          <w:rFonts w:ascii="Century Schoolbook" w:hAnsi="Century Schoolbook"/>
+        </w:rPr>
+      </w:pPr>
+      <w:r>
+        <w:rPr>
+          <w:rFonts w:ascii="Century Schoolbook" w:hAnsi="Century Schoolbook"/>
+        </w:rPr>
+        <w:t>Enquanto grupo de trabalho procurámos desde cedo ler e reler o enunciado proposta e formalizar o problema, subdividindo-o em subproblemas até que se tornassem elementares e de simples resolução.</w:t>
+      </w:r>
+    </w:p>
+    <w:p>
+      <w:r>
+        <w:t>A</w:t>
+      </w:r>
+      <w:r>
+        <w:t>ssim,</w:t>
+      </w:r>
+      <w:r>
+        <w:t xml:space="preserve"> identificamos</w:t>
+      </w:r>
+      <w:r>
+        <w:t xml:space="preserve"> e modulámos o problema em alguns tópicos:</w:t>
+      </w:r>
+    </w:p>
+    <w:p>
+      <w:pPr>
+        <w:pStyle w:val="ListParagraph"/>
+        <w:numPr>
+          <w:ilvl w:val="0"/>
+          <w:numId w:val="6"/>
+        </w:numPr>
+      </w:pPr>
+      <w:r>
+        <w:t>A escolha de uma área real de teste</w:t>
+      </w:r>
+    </w:p>
+    <w:p>
+      <w:pPr>
+        <w:pStyle w:val="ListParagraph"/>
+        <w:numPr>
+          <w:ilvl w:val="0"/>
+          <w:numId w:val="6"/>
+        </w:numPr>
+      </w:pPr>
+      <w:r>
+        <w:t>O uso do parser providenciado</w:t>
+      </w:r>
+    </w:p>
+    <w:p>
+      <w:pPr>
+        <w:pStyle w:val="ListParagraph"/>
+        <w:numPr>
+          <w:ilvl w:val="0"/>
+          <w:numId w:val="6"/>
+        </w:numPr>
+      </w:pPr>
+      <w:r>
+        <w:t>A extração de informação dos ficheiros de texto</w:t>
+      </w:r>
+    </w:p>
+    <w:p>
+      <w:pPr>
+        <w:pStyle w:val="ListParagraph"/>
+        <w:numPr>
+          <w:ilvl w:val="0"/>
+          <w:numId w:val="6"/>
+        </w:numPr>
+      </w:pPr>
+      <w:r>
+        <w:t>A criação da estrutura de dados a partir dos mesmos ficheiros:</w:t>
+      </w:r>
+    </w:p>
+    <w:p>
+      <w:pPr>
+        <w:pStyle w:val="ListParagraph"/>
+        <w:numPr>
+          <w:ilvl w:val="1"/>
+          <w:numId w:val="6"/>
+        </w:numPr>
+      </w:pPr>
+      <w:r>
+        <w:t>Criação de nós que contivessem a informação pretendida</w:t>
+      </w:r>
+    </w:p>
+    <w:p>
+      <w:pPr>
+        <w:pStyle w:val="ListParagraph"/>
+        <w:numPr>
+          <w:ilvl w:val="1"/>
+          <w:numId w:val="6"/>
+        </w:numPr>
+      </w:pPr>
+      <w:r>
+        <w:t>Criação de arestas com os valores essenciais aos cálculos futuros</w:t>
+      </w:r>
+    </w:p>
+    <w:p>
+      <w:pPr>
+        <w:pStyle w:val="ListParagraph"/>
+        <w:numPr>
+          <w:ilvl w:val="1"/>
+          <w:numId w:val="6"/>
+        </w:numPr>
+      </w:pPr>
+      <w:r>
+        <w:t>Criação conjunta do grafo, englobando nós e arestas</w:t>
+      </w:r>
+    </w:p>
+    <w:p>
+      <w:pPr>
+        <w:pStyle w:val="ListParagraph"/>
+        <w:numPr>
+          <w:ilvl w:val="0"/>
+          <w:numId w:val="6"/>
+        </w:numPr>
+      </w:pPr>
+      <w:r>
+        <w:t>A determinação do caminho ideal no grafo usando o algoritmo adequado</w:t>
+      </w:r>
+    </w:p>
+    <w:p>
+      <w:pPr>
+        <w:pStyle w:val="ListParagraph"/>
+        <w:numPr>
+          <w:ilvl w:val="0"/>
+          <w:numId w:val="6"/>
+        </w:numPr>
+      </w:pPr>
+      <w:r>
+        <w:t>A criação de um menu que serviria de interface com o automobilista</w:t>
+      </w:r>
+    </w:p>
+    <w:p>
+      <w:pPr>
+        <w:pStyle w:val="ListParagraph"/>
+        <w:numPr>
+          <w:ilvl w:val="1"/>
+          <w:numId w:val="6"/>
+        </w:numPr>
+      </w:pPr>
+      <w:r>
+        <w:br w:type="page"/>
+      </w:r>
+    </w:p>
+    <w:p>
+      <w:pPr>
         <w:rPr>
           <w:rFonts w:ascii="Century Schoolbook" w:hAnsi="Century Schoolbook"/>
           <w:b/>
           <w:i/>
           <w:sz w:val="44"/>
         </w:rPr>
-        <w:t>trodução</w:t>
-      </w:r>
-    </w:p>
-    <w:p>
-      <w:pPr>
-        <w:rPr>
-          <w:rFonts w:ascii="Century Schoolbook" w:hAnsi="Century Schoolbook"/>
-          <w:i/>
-          <w:sz w:val="32"/>
-        </w:rPr>
-      </w:pPr>
-      <w:r>
-        <w:rPr>
-          <w:rFonts w:ascii="Century Schoolbook" w:hAnsi="Century Schoolbook"/>
-          <w:i/>
-          <w:sz w:val="32"/>
-        </w:rPr>
-        <w:t>Descrição do Tema</w:t>
-      </w:r>
-    </w:p>
-    <w:p>
-      <w:pPr>
-        <w:rPr>
-          <w:rFonts w:ascii="Century Schoolbook" w:hAnsi="Century Schoolbook"/>
-        </w:rPr>
-      </w:pPr>
-      <w:proofErr w:type="spellStart"/>
-      <w:r>
-        <w:rPr>
-          <w:rFonts w:ascii="Century Schoolbook" w:hAnsi="Century Schoolbook"/>
-        </w:rPr>
-        <w:t>Write</w:t>
-      </w:r>
-      <w:proofErr w:type="spellEnd"/>
-      <w:r>
-        <w:rPr>
-          <w:rFonts w:ascii="Century Schoolbook" w:hAnsi="Century Schoolbook"/>
-        </w:rPr>
-        <w:t xml:space="preserve"> </w:t>
-      </w:r>
-      <w:proofErr w:type="spellStart"/>
-      <w:r>
-        <w:rPr>
-          <w:rFonts w:ascii="Century Schoolbook" w:hAnsi="Century Schoolbook"/>
-        </w:rPr>
-        <w:t>smth</w:t>
-      </w:r>
-      <w:proofErr w:type="spellEnd"/>
-      <w:r>
-        <w:rPr>
-          <w:rFonts w:ascii="Century Schoolbook" w:hAnsi="Century Schoolbook"/>
-        </w:rPr>
-        <w:t xml:space="preserve"> </w:t>
-      </w:r>
-      <w:proofErr w:type="spellStart"/>
-      <w:r>
-        <w:rPr>
-          <w:rFonts w:ascii="Century Schoolbook" w:hAnsi="Century Schoolbook"/>
-        </w:rPr>
-        <w:t>pretti</w:t>
-      </w:r>
-      <w:proofErr w:type="spellEnd"/>
-      <w:r>
-        <w:rPr>
-          <w:rFonts w:ascii="Century Schoolbook" w:hAnsi="Century Schoolbook"/>
-        </w:rPr>
-        <w:t>.</w:t>
-      </w:r>
-    </w:p>
-    <w:p/>
-    <w:p>
-      <w:r>
-        <w:br w:type="page"/>
-      </w:r>
-    </w:p>
-    <w:p>
-      <w:pPr>
-        <w:rPr>
-          <w:rFonts w:ascii="Century Schoolbook" w:hAnsi="Century Schoolbook"/>
-          <w:i/>
-          <w:sz w:val="32"/>
-        </w:rPr>
-      </w:pPr>
-      <w:r>
-        <w:rPr>
-          <w:rFonts w:ascii="Century Schoolbook" w:hAnsi="Century Schoolbook"/>
-          <w:i/>
-          <w:sz w:val="32"/>
-        </w:rPr>
-        <w:lastRenderedPageBreak/>
-        <w:t>Identificação e Formalização do Problema</w:t>
-      </w:r>
-    </w:p>
-    <w:p>
-      <w:pPr>
-        <w:rPr>
-          <w:rFonts w:ascii="Century Schoolbook" w:hAnsi="Century Schoolbook"/>
-        </w:rPr>
-      </w:pPr>
-      <w:r>
-        <w:rPr>
-          <w:rFonts w:ascii="Century Schoolbook" w:hAnsi="Century Schoolbook"/>
-        </w:rPr>
-        <w:t xml:space="preserve">More </w:t>
-      </w:r>
-      <w:proofErr w:type="spellStart"/>
-      <w:r>
-        <w:rPr>
-          <w:rFonts w:ascii="Century Schoolbook" w:hAnsi="Century Schoolbook"/>
-        </w:rPr>
-        <w:t>stuff</w:t>
-      </w:r>
-      <w:proofErr w:type="spellEnd"/>
-    </w:p>
-    <w:p>
-      <w:r>
-        <w:br w:type="page"/>
-      </w:r>
-    </w:p>
-    <w:p>
-      <w:pPr>
+      </w:pPr>
+      <w:r>
         <w:rPr>
           <w:rFonts w:ascii="Century Schoolbook" w:hAnsi="Century Schoolbook"/>
           <w:b/>
           <w:i/>
           <w:sz w:val="44"/>
         </w:rPr>
-      </w:pPr>
-      <w:r>
+        <w:lastRenderedPageBreak/>
+        <w:t>Solução Implementada</w:t>
+      </w:r>
+    </w:p>
+    <w:p>
+      <w:pPr>
+        <w:rPr>
+          <w:rFonts w:ascii="Century Schoolbook" w:hAnsi="Century Schoolbook"/>
+        </w:rPr>
+      </w:pPr>
+    </w:p>
+    <w:p>
+      <w:pPr>
+        <w:rPr>
+          <w:rFonts w:ascii="Century Schoolbook" w:hAnsi="Century Schoolbook"/>
+        </w:rPr>
+      </w:pPr>
+      <w:r>
+        <w:rPr>
+          <w:rFonts w:ascii="Century Schoolbook" w:hAnsi="Century Schoolbook"/>
+        </w:rPr>
+        <w:t>Assim, rapidamente concluímos que a melhor solução seria não usar o parser mas definirmos uma área como área de teste do programa.</w:t>
+      </w:r>
+    </w:p>
+    <w:p>
+      <w:pPr>
+        <w:rPr>
+          <w:rFonts w:ascii="Century Schoolbook" w:hAnsi="Century Schoolbook"/>
+        </w:rPr>
+      </w:pPr>
+      <w:r>
+        <w:rPr>
+          <w:rFonts w:ascii="Century Schoolbook" w:hAnsi="Century Schoolbook"/>
+        </w:rPr>
+        <w:t xml:space="preserve">O primeiro passo foi então definir a </w:t>
+      </w:r>
+      <w:r>
+        <w:rPr>
+          <w:rFonts w:ascii="Century Schoolbook" w:hAnsi="Century Schoolbook"/>
+        </w:rPr>
+        <w:t>área a testar  e se para tal usaríamos o parser providenciado ou nós próprios criarimos os ficheiros contendo a informação necessária. Rapidamente nos apercebemos que seria mais prático e elucidativo definirmos os nossos próprios ficheiros de teste e assim o fizemos.</w:t>
+      </w:r>
+    </w:p>
+    <w:p>
+      <w:pPr>
+        <w:rPr>
+          <w:rFonts w:ascii="Century Schoolbook" w:hAnsi="Century Schoolbook"/>
+        </w:rPr>
+      </w:pPr>
+      <w:r>
+        <w:rPr>
+          <w:rFonts w:ascii="Century Schoolbook" w:hAnsi="Century Schoolbook"/>
+        </w:rPr>
+        <w:t>Efetivamente, tendo os ficheiros prontos e a uma ideia bem definida da área a utilizar, facilmente criámos as funções necessárias à leitura de ficheiros de texto, criando também os nós e arestas do nosso grafo.</w:t>
+      </w:r>
+    </w:p>
+    <w:p>
+      <w:pPr>
+        <w:rPr>
+          <w:rFonts w:ascii="Century Schoolbook" w:hAnsi="Century Schoolbook"/>
+        </w:rPr>
+      </w:pPr>
+      <w:r>
+        <w:rPr>
+          <w:rFonts w:ascii="Century Schoolbook" w:hAnsi="Century Schoolbook"/>
+        </w:rPr>
+        <w:t>Cada nó possui atributos necessários ao funcionamento dos algoritmos à frente explicados, como se já foi visitado pelo mesmo.</w:t>
+      </w:r>
+      <w:r>
+        <w:rPr>
+          <w:rFonts w:ascii="Century Schoolbook" w:hAnsi="Century Schoolbook"/>
+        </w:rPr>
+        <w:t xml:space="preserve"> Em cada nó está também </w:t>
+      </w:r>
+      <w:r>
+        <w:rPr>
+          <w:rFonts w:ascii="Century Schoolbook" w:hAnsi="Century Schoolbook"/>
+        </w:rPr>
+        <w:t>armazenada a lista de arestas a que o vértice(nó) está ligado. Por último, a informação útil em si, contida num objeto template por nós definido contendo o seu ID, o seu nome, indicativo do local (cinema,hospital,...), e um par de coordenadas no mapa (x,y).</w:t>
+      </w:r>
+    </w:p>
+    <w:p>
+      <w:pPr>
+        <w:rPr>
+          <w:rFonts w:ascii="Century Schoolbook" w:hAnsi="Century Schoolbook"/>
+        </w:rPr>
+      </w:pPr>
+      <w:r>
+        <w:rPr>
+          <w:rFonts w:ascii="Century Schoolbook" w:hAnsi="Century Schoolbook"/>
+        </w:rPr>
+        <w:t>Os parques são objetos que contêm os nós a eles associaods, isto é,  um parque está associado a diferentes destinos (próximos do mesmo). Para além disso, guardam o seu nome e preço e ainda a informação de se é um parquímetro ou garagem.</w:t>
+      </w:r>
+    </w:p>
+    <w:p>
+      <w:pPr>
+        <w:rPr>
+          <w:rFonts w:ascii="Century Schoolbook" w:hAnsi="Century Schoolbook"/>
+        </w:rPr>
+      </w:pPr>
+      <w:r>
+        <w:rPr>
+          <w:rFonts w:ascii="Century Schoolbook" w:hAnsi="Century Schoolbook"/>
+        </w:rPr>
+        <w:t>As arestas são as ruas em si e contêm</w:t>
+      </w:r>
+      <w:r>
+        <w:rPr>
+          <w:rFonts w:ascii="Century Schoolbook" w:hAnsi="Century Schoolbook"/>
+        </w:rPr>
+        <w:t xml:space="preserve"> não só um ID e o nome da mesma mas também</w:t>
+      </w:r>
+      <w:r>
+        <w:rPr>
+          <w:rFonts w:ascii="Century Schoolbook" w:hAnsi="Century Schoolbook"/>
+        </w:rPr>
+        <w:t xml:space="preserve"> a informação sobre a existência de dois sentidos ou apenas um e uma lista de nós que liga</w:t>
+      </w:r>
+      <w:r>
+        <w:rPr>
+          <w:rFonts w:ascii="Century Schoolbook" w:hAnsi="Century Schoolbook"/>
+        </w:rPr>
+        <w:t>.</w:t>
+      </w:r>
+    </w:p>
+    <w:p>
+      <w:pPr>
+        <w:rPr>
+          <w:rFonts w:ascii="Century Schoolbook" w:hAnsi="Century Schoolbook"/>
+        </w:rPr>
+      </w:pPr>
+      <w:r>
+        <w:rPr>
+          <w:rFonts w:ascii="Century Schoolbook" w:hAnsi="Century Schoolbook"/>
+        </w:rPr>
+        <w:t>Para o cálculo do caminho mais curto, uma vez tratar-se de</w:t>
+      </w:r>
+      <w:r>
+        <w:rPr>
+          <w:rFonts w:ascii="Century Schoolbook" w:hAnsi="Century Schoolbook"/>
+        </w:rPr>
+        <w:t xml:space="preserve"> um grafo pesado com</w:t>
+      </w:r>
+      <w:r>
+        <w:rPr>
+          <w:rFonts w:ascii="Century Schoolbook" w:hAnsi="Century Schoolbook"/>
+        </w:rPr>
+        <w:t xml:space="preserve"> apenas n</w:t>
+      </w:r>
+      <w:r>
+        <w:rPr>
+          <w:rFonts w:ascii="Century Schoolbook" w:hAnsi="Century Schoolbook"/>
+        </w:rPr>
+        <w:t xml:space="preserve">úmeros inteiros positivos, </w:t>
+      </w:r>
+      <w:r>
+        <w:rPr>
+          <w:rFonts w:ascii="Century Schoolbook" w:hAnsi="Century Schoolbook"/>
+        </w:rPr>
+        <w:t>foi usado o algoritmos de Dijkstra</w:t>
+      </w:r>
+      <w:r>
+        <w:rPr>
+          <w:rFonts w:ascii="Century Schoolbook" w:hAnsi="Century Schoolbook"/>
+        </w:rPr>
+        <w:t>.</w:t>
+      </w:r>
+    </w:p>
+    <w:p>
+      <w:pPr>
+        <w:rPr>
+          <w:rFonts w:ascii="Century Schoolbook" w:hAnsi="Century Schoolbook"/>
+        </w:rPr>
+      </w:pPr>
+    </w:p>
+    <w:p>
+      <w:r>
+        <w:br w:type="page"/>
+      </w:r>
+    </w:p>
+    <w:p>
+      <w:pPr>
         <w:rPr>
           <w:rFonts w:ascii="Century Schoolbook" w:hAnsi="Century Schoolbook"/>
           <w:b/>
           <w:i/>
           <w:sz w:val="44"/>
         </w:rPr>
-        <w:lastRenderedPageBreak/>
-        <w:t>Solução Implementada</w:t>
-      </w:r>
-    </w:p>
-    <w:p/>
-    <w:p>
-      <w:r>
-        <w:br w:type="page"/>
-      </w:r>
-    </w:p>
-    <w:p/>
-    <w:p>
-      <w:r>
-        <w:br w:type="page"/>
-      </w:r>
-    </w:p>
-    <w:p>
-      <w:pPr>
+      </w:pPr>
+      <w:r>
         <w:rPr>
           <w:rFonts w:ascii="Century Schoolbook" w:hAnsi="Century Schoolbook"/>
           <w:b/>
           <w:i/>
           <w:sz w:val="44"/>
         </w:rPr>
-      </w:pPr>
-      <w:r>
+        <w:lastRenderedPageBreak/>
+        <w:t>Diagrama de Classes</w:t>
+      </w:r>
+    </w:p>
+    <w:p/>
+    <w:p>
+      <w:r>
+        <w:br w:type="page"/>
+      </w:r>
+    </w:p>
+    <w:p>
+      <w:pPr>
         <w:rPr>
           <w:rFonts w:ascii="Century Schoolbook" w:hAnsi="Century Schoolbook"/>
           <w:b/>
           <w:i/>
           <w:sz w:val="44"/>
         </w:rPr>
-        <w:lastRenderedPageBreak/>
-        <w:t>Diagrama de Classes</w:t>
-      </w:r>
-    </w:p>
-    <w:p/>
-    <w:p>
-      <w:r>
-        <w:br w:type="page"/>
-      </w:r>
-    </w:p>
-    <w:p>
-      <w:pPr>
+      </w:pPr>
+      <w:r>
         <w:rPr>
           <w:rFonts w:ascii="Century Schoolbook" w:hAnsi="Century Schoolbook"/>
           <w:b/>
           <w:i/>
           <w:sz w:val="44"/>
         </w:rPr>
-      </w:pPr>
-      <w:r>
+        <w:lastRenderedPageBreak/>
+        <w:t>Casos de Utilização</w:t>
+      </w:r>
+    </w:p>
+    <w:p>
+      <w:pPr>
+        <w:rPr>
+          <w:rFonts w:ascii="Century Schoolbook" w:hAnsi="Century Schoolbook"/>
+          <w:i/>
+          <w:sz w:val="32"/>
+        </w:rPr>
+      </w:pPr>
+      <w:r>
+        <w:rPr>
+          <w:rFonts w:ascii="Century Schoolbook" w:hAnsi="Century Schoolbook"/>
+          <w:i/>
+          <w:sz w:val="32"/>
+        </w:rPr>
+        <w:t>Classes</w:t>
+      </w:r>
+    </w:p>
+    <w:p>
+      <w:pPr>
+        <w:rPr>
+          <w:rFonts w:ascii="Century Schoolbook" w:hAnsi="Century Schoolbook"/>
+        </w:rPr>
+      </w:pPr>
+      <w:r>
+        <w:rPr>
+          <w:rFonts w:ascii="Century Schoolbook" w:hAnsi="Century Schoolbook"/>
+        </w:rPr>
+        <w:t>Mais texto giro.</w:t>
+      </w:r>
+    </w:p>
+    <w:p>
+      <w:pPr>
+        <w:rPr>
+          <w:rFonts w:ascii="Century Schoolbook" w:hAnsi="Century Schoolbook"/>
+        </w:rPr>
+      </w:pPr>
+    </w:p>
+    <w:p>
+      <w:pPr>
+        <w:rPr>
+          <w:rFonts w:ascii="Century Schoolbook" w:hAnsi="Century Schoolbook"/>
+          <w:i/>
+          <w:sz w:val="32"/>
+        </w:rPr>
+      </w:pPr>
+      <w:r>
+        <w:rPr>
+          <w:rFonts w:ascii="Century Schoolbook" w:hAnsi="Century Schoolbook"/>
+          <w:i/>
+          <w:sz w:val="32"/>
+        </w:rPr>
+        <w:t>Ficheiros</w:t>
+      </w:r>
+    </w:p>
+    <w:p>
+      <w:pPr>
+        <w:rPr>
+          <w:rFonts w:ascii="Century Schoolbook" w:hAnsi="Century Schoolbook"/>
+        </w:rPr>
+      </w:pPr>
+      <w:r>
+        <w:rPr>
+          <w:rFonts w:ascii="Century Schoolbook" w:hAnsi="Century Schoolbook"/>
+        </w:rPr>
+        <w:t>Edges.txt</w:t>
+      </w:r>
+      <w:r>
+        <w:rPr>
+          <w:rFonts w:ascii="Century Schoolbook" w:hAnsi="Century Schoolbook"/>
+        </w:rPr>
+        <w:t xml:space="preserve"> – ficheiro contendo</w:t>
+      </w:r>
+      <w:r>
+        <w:rPr>
+          <w:rFonts w:ascii="Century Schoolbook" w:hAnsi="Century Schoolbook"/>
+        </w:rPr>
+        <w:t xml:space="preserve"> a informação relativa a arestas como o seu ID e os nós que liga</w:t>
+      </w:r>
+    </w:p>
+    <w:p>
+      <w:pPr>
+        <w:rPr>
+          <w:rFonts w:ascii="Century Schoolbook" w:hAnsi="Century Schoolbook"/>
+        </w:rPr>
+      </w:pPr>
+      <w:r>
+        <w:rPr>
+          <w:rFonts w:ascii="Century Schoolbook" w:hAnsi="Century Schoolbook"/>
+        </w:rPr>
+        <w:t>Nodes.txt</w:t>
+      </w:r>
+      <w:r>
+        <w:rPr>
+          <w:rFonts w:ascii="Century Schoolbook" w:hAnsi="Century Schoolbook"/>
+        </w:rPr>
+        <w:t xml:space="preserve"> – ficheiro contendo</w:t>
+      </w:r>
+      <w:r>
+        <w:rPr>
+          <w:rFonts w:ascii="Century Schoolbook" w:hAnsi="Century Schoolbook"/>
+        </w:rPr>
+        <w:t xml:space="preserve"> o ID do nó, as coordenadas x e y no mapa e o nome identificativo do local</w:t>
+      </w:r>
+    </w:p>
+    <w:p>
+      <w:pPr>
+        <w:rPr>
+          <w:rFonts w:ascii="Century Schoolbook" w:hAnsi="Century Schoolbook"/>
+        </w:rPr>
+      </w:pPr>
+      <w:r>
+        <w:rPr>
+          <w:rFonts w:ascii="Century Schoolbook" w:hAnsi="Century Schoolbook"/>
+        </w:rPr>
+        <w:t>Parking.txt</w:t>
+      </w:r>
+      <w:r>
+        <w:rPr>
+          <w:rFonts w:ascii="Century Schoolbook" w:hAnsi="Century Schoolbook"/>
+        </w:rPr>
+        <w:t xml:space="preserve"> – ficheiro contendo</w:t>
+      </w:r>
+    </w:p>
+    <w:p>
+      <w:pPr>
+        <w:rPr>
+          <w:rFonts w:ascii="Century Schoolbook" w:hAnsi="Century Schoolbook"/>
+        </w:rPr>
+      </w:pPr>
+      <w:r>
+        <w:rPr>
+          <w:rFonts w:ascii="Century Schoolbook" w:hAnsi="Century Schoolbook"/>
+        </w:rPr>
+        <w:t>Streets.txt</w:t>
+      </w:r>
+      <w:r>
+        <w:rPr>
+          <w:rFonts w:ascii="Century Schoolbook" w:hAnsi="Century Schoolbook"/>
+        </w:rPr>
+        <w:t xml:space="preserve"> – ficheiro contendo</w:t>
+      </w:r>
+      <w:r>
+        <w:rPr>
+          <w:rFonts w:ascii="Century Schoolbook" w:hAnsi="Century Schoolbook"/>
+        </w:rPr>
+        <w:t xml:space="preserve"> a informação das ruas(arestas), como o seu ID, o nome da mesma</w:t>
+      </w:r>
+      <w:bookmarkStart w:id="0" w:name="_GoBack"/>
+      <w:bookmarkEnd w:id="0"/>
+    </w:p>
+    <w:p>
+      <w:pPr>
+        <w:rPr>
+          <w:rFonts w:ascii="Century Schoolbook" w:hAnsi="Century Schoolbook"/>
+        </w:rPr>
+      </w:pPr>
+    </w:p>
+    <w:p>
+      <w:pPr>
+        <w:rPr>
+          <w:rFonts w:ascii="Century Schoolbook" w:hAnsi="Century Schoolbook"/>
+          <w:i/>
+          <w:sz w:val="32"/>
+        </w:rPr>
+      </w:pPr>
+    </w:p>
+    <w:p/>
+    <w:p>
+      <w:r>
+        <w:br w:type="page"/>
+      </w:r>
+    </w:p>
+    <w:p>
+      <w:pPr>
+        <w:rPr>
+          <w:rFonts w:ascii="Century Schoolbook" w:hAnsi="Century Schoolbook"/>
+          <w:i/>
+          <w:sz w:val="32"/>
+        </w:rPr>
+      </w:pPr>
+      <w:r>
+        <w:rPr>
+          <w:rFonts w:ascii="Century Schoolbook" w:hAnsi="Century Schoolbook"/>
+          <w:i/>
+          <w:sz w:val="32"/>
+        </w:rPr>
+        <w:lastRenderedPageBreak/>
+        <w:t>Algoritmos</w:t>
+      </w:r>
+    </w:p>
+    <w:p>
+      <w:pPr>
+        <w:rPr>
+          <w:rFonts w:ascii="Century Schoolbook" w:hAnsi="Century Schoolbook"/>
+        </w:rPr>
+      </w:pPr>
+      <w:r>
+        <w:rPr>
+          <w:rFonts w:ascii="Century Schoolbook" w:hAnsi="Century Schoolbook"/>
+        </w:rPr>
+        <w:t>Mais texto e gráficos.</w:t>
+      </w:r>
+    </w:p>
+    <w:p>
+      <w:pPr>
+        <w:rPr>
+          <w:rFonts w:ascii="Century Schoolbook" w:hAnsi="Century Schoolbook"/>
+        </w:rPr>
+      </w:pPr>
+    </w:p>
+    <w:p>
+      <w:pPr>
+        <w:rPr>
+          <w:rFonts w:ascii="Century Schoolbook" w:hAnsi="Century Schoolbook"/>
+        </w:rPr>
+      </w:pPr>
+      <w:r>
+        <w:rPr>
+          <w:rFonts w:ascii="Century Schoolbook" w:hAnsi="Century Schoolbook"/>
+        </w:rPr>
+        <w:t>Deixa a julieta acabar tudo antes de fazer isto pa ver se cubro tudo</w:t>
+      </w:r>
+    </w:p>
+    <w:p/>
+    <w:p>
+      <w:r>
+        <w:br w:type="page"/>
+      </w:r>
+    </w:p>
+    <w:p>
+      <w:pPr>
+        <w:rPr>
+          <w:rFonts w:ascii="Century Schoolbook" w:hAnsi="Century Schoolbook"/>
+          <w:i/>
+          <w:sz w:val="32"/>
+        </w:rPr>
+      </w:pPr>
+      <w:r>
+        <w:rPr>
+          <w:rFonts w:ascii="Century Schoolbook" w:hAnsi="Century Schoolbook"/>
+          <w:i/>
+          <w:sz w:val="32"/>
+        </w:rPr>
+        <w:lastRenderedPageBreak/>
+        <w:t>Programa</w:t>
+      </w:r>
+    </w:p>
+    <w:p>
+      <w:pPr>
+        <w:rPr>
+          <w:rFonts w:ascii="Century Schoolbook" w:hAnsi="Century Schoolbook"/>
+        </w:rPr>
+      </w:pPr>
+      <w:r>
+        <w:rPr>
+          <w:rFonts w:ascii="Century Schoolbook" w:hAnsi="Century Schoolbook"/>
+        </w:rPr>
+        <w:t>Mais texto, mas não sei se este ponto é necessário.</w:t>
+      </w:r>
+    </w:p>
+    <w:p>
+      <w:pPr>
+        <w:rPr>
+          <w:rFonts w:ascii="Century Schoolbook" w:hAnsi="Century Schoolbook"/>
+        </w:rPr>
+      </w:pPr>
+    </w:p>
+    <w:p>
+      <w:pPr>
+        <w:rPr>
+          <w:rFonts w:ascii="Century Schoolbook" w:hAnsi="Century Schoolbook"/>
+        </w:rPr>
+      </w:pPr>
+    </w:p>
+    <w:p>
+      <w:pPr>
+        <w:rPr>
+          <w:rFonts w:ascii="Century Schoolbook" w:hAnsi="Century Schoolbook"/>
+        </w:rPr>
+      </w:pPr>
+      <w:r>
+        <w:rPr>
+          <w:rFonts w:ascii="Century Schoolbook" w:hAnsi="Century Schoolbook"/>
+        </w:rPr>
+        <w:t>Tambem acho este parvo. Mas se for preciso cago aqui alguma coisa.</w:t>
+      </w:r>
+    </w:p>
+    <w:p/>
+    <w:p>
+      <w:r>
+        <w:br w:type="page"/>
+      </w:r>
+    </w:p>
+    <w:p>
+      <w:pPr>
         <w:rPr>
           <w:rFonts w:ascii="Century Schoolbook" w:hAnsi="Century Schoolbook"/>
           <w:b/>
           <w:i/>
           <w:sz w:val="44"/>
         </w:rPr>
-        <w:lastRenderedPageBreak/>
-        <w:t>Casos de Utilização</w:t>
-      </w:r>
-    </w:p>
-    <w:p>
-      <w:pPr>
-        <w:rPr>
-          <w:rFonts w:ascii="Century Schoolbook" w:hAnsi="Century Schoolbook"/>
-          <w:i/>
-          <w:sz w:val="32"/>
-        </w:rPr>
-      </w:pPr>
-      <w:r>
-        <w:rPr>
-          <w:rFonts w:ascii="Century Schoolbook" w:hAnsi="Century Schoolbook"/>
-          <w:i/>
-          <w:sz w:val="32"/>
-        </w:rPr>
-        <w:t>Classes</w:t>
-      </w:r>
-    </w:p>
-    <w:p>
-      <w:pPr>
-        <w:rPr>
-          <w:rFonts w:ascii="Century Schoolbook" w:hAnsi="Century Schoolbook"/>
-        </w:rPr>
-      </w:pPr>
-      <w:r>
-        <w:rPr>
-          <w:rFonts w:ascii="Century Schoolbook" w:hAnsi="Century Schoolbook"/>
-        </w:rPr>
-        <w:t>Mais texto giro.</w:t>
-      </w:r>
-    </w:p>
-    <w:p>
-      <w:pPr>
-        <w:rPr>
-          <w:rFonts w:ascii="Century Schoolbook" w:hAnsi="Century Schoolbook"/>
-        </w:rPr>
-      </w:pPr>
-    </w:p>
-    <w:p>
-      <w:pPr>
-        <w:rPr>
-          <w:rFonts w:ascii="Century Schoolbook" w:hAnsi="Century Schoolbook"/>
-          <w:i/>
-          <w:sz w:val="32"/>
-        </w:rPr>
-      </w:pPr>
-      <w:r>
-        <w:rPr>
-          <w:rFonts w:ascii="Century Schoolbook" w:hAnsi="Century Schoolbook"/>
-          <w:i/>
-          <w:sz w:val="32"/>
-        </w:rPr>
-        <w:t>Ficheiros</w:t>
-      </w:r>
-    </w:p>
-    <w:p>
-      <w:pPr>
-        <w:rPr>
-          <w:rFonts w:ascii="Century Schoolbook" w:hAnsi="Century Schoolbook"/>
-        </w:rPr>
-      </w:pPr>
-      <w:r>
-        <w:rPr>
-          <w:rFonts w:ascii="Century Schoolbook" w:hAnsi="Century Schoolbook"/>
-        </w:rPr>
-        <w:t>Mais texto.</w:t>
-      </w:r>
-    </w:p>
-    <w:p>
-      <w:pPr>
-        <w:rPr>
-          <w:rFonts w:ascii="Century Schoolbook" w:hAnsi="Century Schoolbook"/>
-          <w:i/>
-          <w:sz w:val="32"/>
-        </w:rPr>
-      </w:pPr>
-    </w:p>
-    <w:p/>
-    <w:p>
-      <w:r>
-        <w:br w:type="page"/>
-      </w:r>
-    </w:p>
-    <w:p>
-      <w:pPr>
-        <w:rPr>
-          <w:rFonts w:ascii="Century Schoolbook" w:hAnsi="Century Schoolbook"/>
-          <w:i/>
-          <w:sz w:val="32"/>
-        </w:rPr>
-      </w:pPr>
-      <w:r>
-        <w:rPr>
-          <w:rFonts w:ascii="Century Schoolbook" w:hAnsi="Century Schoolbook"/>
-          <w:i/>
-          <w:sz w:val="32"/>
-        </w:rPr>
-        <w:lastRenderedPageBreak/>
-        <w:t>Algoritmos</w:t>
-      </w:r>
-    </w:p>
-    <w:p>
-      <w:pPr>
-        <w:rPr>
-          <w:rFonts w:ascii="Century Schoolbook" w:hAnsi="Century Schoolbook"/>
-        </w:rPr>
-      </w:pPr>
-      <w:r>
-        <w:rPr>
-          <w:rFonts w:ascii="Century Schoolbook" w:hAnsi="Century Schoolbook"/>
-        </w:rPr>
-        <w:t>Mais texto e gráficos.</w:t>
-      </w:r>
-    </w:p>
-    <w:p/>
-    <w:p>
-      <w:r>
-        <w:br w:type="page"/>
-      </w:r>
-    </w:p>
-    <w:p>
-      <w:pPr>
-        <w:rPr>
-          <w:rFonts w:ascii="Century Schoolbook" w:hAnsi="Century Schoolbook"/>
-          <w:i/>
-          <w:sz w:val="32"/>
-        </w:rPr>
-      </w:pPr>
-      <w:r>
-        <w:rPr>
-          <w:rFonts w:ascii="Century Schoolbook" w:hAnsi="Century Schoolbook"/>
-          <w:i/>
-          <w:sz w:val="32"/>
-        </w:rPr>
-        <w:lastRenderedPageBreak/>
-        <w:t>Programa</w:t>
-      </w:r>
-    </w:p>
-    <w:p>
-      <w:pPr>
-        <w:rPr>
-          <w:rFonts w:ascii="Century Schoolbook" w:hAnsi="Century Schoolbook"/>
-        </w:rPr>
-      </w:pPr>
-      <w:r>
-        <w:rPr>
-          <w:rFonts w:ascii="Century Schoolbook" w:hAnsi="Century Schoolbook"/>
-        </w:rPr>
-        <w:t>Mais texto, mas não sei se este ponto é necessário.</w:t>
-      </w:r>
-    </w:p>
-    <w:p/>
-    <w:p>
-      <w:r>
-        <w:br w:type="page"/>
-      </w:r>
-    </w:p>
-    <w:p>
-      <w:pPr>
+      </w:pPr>
+      <w:r>
         <w:rPr>
           <w:rFonts w:ascii="Century Schoolbook" w:hAnsi="Century Schoolbook"/>
           <w:b/>
           <w:i/>
           <w:sz w:val="44"/>
         </w:rPr>
-      </w:pPr>
-      <w:r>
+        <w:lastRenderedPageBreak/>
+        <w:t>Dificuldades</w:t>
+      </w:r>
+    </w:p>
+    <w:p>
+      <w:pPr>
+        <w:rPr>
+          <w:rFonts w:ascii="Century Schoolbook" w:hAnsi="Century Schoolbook"/>
+        </w:rPr>
+      </w:pPr>
+    </w:p>
+    <w:p>
+      <w:pPr>
+        <w:rPr>
+          <w:rFonts w:ascii="Century Schoolbook" w:hAnsi="Century Schoolbook"/>
+        </w:rPr>
+      </w:pPr>
+      <w:r>
+        <w:rPr>
+          <w:rFonts w:ascii="Century Schoolbook" w:hAnsi="Century Schoolbook"/>
+        </w:rPr>
+        <w:t>Durante a realização deste projeto não se apresentaram grandes dificuldades a nível de programação em si mas sim de edificação  e planeamento do mesmo.</w:t>
+      </w:r>
+    </w:p>
+    <w:p>
+      <w:pPr>
+        <w:rPr>
+          <w:rFonts w:ascii="Century Schoolbook" w:hAnsi="Century Schoolbook"/>
+        </w:rPr>
+      </w:pPr>
+      <w:r>
+        <w:rPr>
+          <w:rFonts w:ascii="Century Schoolbook" w:hAnsi="Century Schoolbook"/>
+        </w:rPr>
+        <w:t>Efetivamente, provavelmente o maior obstáculo terá sido a compreensão da utilidade do software apresentado (GraphViewer e Parser) e de como utilizá-lo.</w:t>
+      </w:r>
+    </w:p>
+    <w:p>
+      <w:pPr>
+        <w:rPr>
+          <w:rFonts w:ascii="Century Schoolbook" w:hAnsi="Century Schoolbook"/>
+        </w:rPr>
+      </w:pPr>
+      <w:r>
+        <w:rPr>
+          <w:rFonts w:ascii="Century Schoolbook" w:hAnsi="Century Schoolbook"/>
+        </w:rPr>
+        <w:t>Tal como referido, optámos por descartar o parser por considerarmos desnecessário e não benéfico mas usámos o GraphViewer para visualização do nosso grafo.</w:t>
+      </w:r>
+    </w:p>
+    <w:p>
+      <w:pPr>
+        <w:rPr>
+          <w:rFonts w:ascii="Century Schoolbook" w:hAnsi="Century Schoolbook"/>
+        </w:rPr>
+      </w:pPr>
+      <w:r>
+        <w:rPr>
+          <w:rFonts w:ascii="Century Schoolbook" w:hAnsi="Century Schoolbook"/>
+        </w:rPr>
+        <w:t>Ainda relativamente a este ponto, o setup do projeto em diferentes IDE’s (Visual Studio e Eclipse) demorou talvez um pouco mais do que seria esperado.</w:t>
+      </w:r>
+    </w:p>
+    <w:p>
+      <w:r>
+        <w:br w:type="page"/>
+      </w:r>
+    </w:p>
+    <w:p>
+      <w:pPr>
         <w:rPr>
           <w:rFonts w:ascii="Century Schoolbook" w:hAnsi="Century Schoolbook"/>
           <w:b/>
           <w:i/>
           <w:sz w:val="44"/>
         </w:rPr>
-        <w:lastRenderedPageBreak/>
-        <w:t>Di</w:t>
-      </w:r>
+      </w:pPr>
       <w:r>
         <w:rPr>
           <w:rFonts w:ascii="Century Schoolbook" w:hAnsi="Century Schoolbook"/>
@@ -1717,52 +2544,36 @@
           <w:i/>
           <w:sz w:val="44"/>
         </w:rPr>
-        <w:t>ficuldades</w:t>
-      </w:r>
-    </w:p>
-    <w:p>
-      <w:pPr>
-        <w:rPr>
-          <w:rFonts w:ascii="Century Schoolbook" w:hAnsi="Century Schoolbook"/>
-        </w:rPr>
-      </w:pPr>
-      <w:r>
-        <w:rPr>
-          <w:rFonts w:ascii="Century Schoolbook" w:hAnsi="Century Schoolbook"/>
-        </w:rPr>
-        <w:t xml:space="preserve">Muita mesmo, CAL é </w:t>
-      </w:r>
-      <w:proofErr w:type="spellStart"/>
-      <w:r>
-        <w:rPr>
-          <w:rFonts w:ascii="Century Schoolbook" w:hAnsi="Century Schoolbook"/>
-        </w:rPr>
-        <w:t>shitty</w:t>
-      </w:r>
-      <w:proofErr w:type="spellEnd"/>
-      <w:r>
-        <w:rPr>
-          <w:rFonts w:ascii="Century Schoolbook" w:hAnsi="Century Schoolbook"/>
+        <w:lastRenderedPageBreak/>
+        <w:t>Distribuição do Trabalho pelos Elementos do Grupo</w:t>
+      </w:r>
+    </w:p>
+    <w:p>
+      <w:pPr>
+        <w:rPr>
+          <w:sz w:val="20"/>
+        </w:rPr>
+      </w:pPr>
+      <w:r>
+        <w:rPr>
+          <w:rFonts w:ascii="Century Schoolbook" w:hAnsi="Century Schoolbook"/>
+        </w:rPr>
+        <w:t>A Julieta fez 90% rip.</w:t>
+      </w:r>
+      <w:r>
+        <w:rPr>
+          <w:sz w:val="20"/>
         </w:rPr>
         <w:t xml:space="preserve"> </w:t>
       </w:r>
-      <w:proofErr w:type="spellStart"/>
-      <w:r>
-        <w:rPr>
-          <w:rFonts w:ascii="Century Schoolbook" w:hAnsi="Century Schoolbook"/>
-        </w:rPr>
-        <w:t>af</w:t>
-      </w:r>
-      <w:proofErr w:type="spellEnd"/>
-      <w:r>
-        <w:rPr>
-          <w:rFonts w:ascii="Century Schoolbook" w:hAnsi="Century Schoolbook"/>
-        </w:rPr>
-        <w:t>.</w:t>
-      </w:r>
-    </w:p>
-    <w:p/>
-    <w:p>
+    </w:p>
+    <w:p>
+      <w:r>
+        <w:rPr>
+          <w:sz w:val="20"/>
+        </w:rPr>
+        <w:t>Yap :D mais um 0 pa mim lets go :D</w:t>
+      </w:r>
       <w:r>
         <w:br w:type="page"/>
       </w:r>
@@ -1784,103 +2595,37 @@
           <w:sz w:val="44"/>
         </w:rPr>
         <w:lastRenderedPageBreak/>
-        <w:t>Di</w:t>
-      </w:r>
-      <w:r>
+        <w:t>Conclusão</w:t>
+      </w:r>
+    </w:p>
+    <w:p>
+      <w:pPr>
+        <w:rPr>
+          <w:rFonts w:ascii="Century Schoolbook" w:hAnsi="Century Schoolbook"/>
+        </w:rPr>
+      </w:pPr>
+    </w:p>
+    <w:p>
+      <w:r>
+        <w:br w:type="page"/>
+      </w:r>
+    </w:p>
+    <w:p>
+      <w:pPr>
         <w:rPr>
           <w:rFonts w:ascii="Century Schoolbook" w:hAnsi="Century Schoolbook"/>
           <w:b/>
           <w:i/>
           <w:sz w:val="44"/>
         </w:rPr>
-        <w:t>stribuição do Trabalho pelos Elementos do Grupo</w:t>
-      </w:r>
-    </w:p>
-    <w:p>
-      <w:r>
-        <w:rPr>
-          <w:rFonts w:ascii="Century Schoolbook" w:hAnsi="Century Schoolbook"/>
-        </w:rPr>
-        <w:t xml:space="preserve">A Julieta fez 90% </w:t>
-      </w:r>
-      <w:proofErr w:type="spellStart"/>
-      <w:r>
-        <w:rPr>
-          <w:rFonts w:ascii="Century Schoolbook" w:hAnsi="Century Schoolbook"/>
-        </w:rPr>
-        <w:t>rip</w:t>
-      </w:r>
-      <w:proofErr w:type="spellEnd"/>
-      <w:r>
-        <w:rPr>
-          <w:rFonts w:ascii="Century Schoolbook" w:hAnsi="Century Schoolbook"/>
-        </w:rPr>
-        <w:t>.</w:t>
-      </w:r>
-      <w:r>
-        <w:rPr>
-          <w:sz w:val="20"/>
-        </w:rPr>
-        <w:t xml:space="preserve"> </w:t>
-      </w:r>
-      <w:r>
-        <w:br w:type="page"/>
-      </w:r>
-    </w:p>
-    <w:p>
-      <w:pPr>
+      </w:pPr>
+      <w:r>
         <w:rPr>
           <w:rFonts w:ascii="Century Schoolbook" w:hAnsi="Century Schoolbook"/>
           <w:b/>
           <w:i/>
           <w:sz w:val="44"/>
         </w:rPr>
-      </w:pPr>
-      <w:r>
-        <w:rPr>
-          <w:rFonts w:ascii="Century Schoolbook" w:hAnsi="Century Schoolbook"/>
-          <w:b/>
-          <w:i/>
-          <w:sz w:val="44"/>
-        </w:rPr>
-        <w:lastRenderedPageBreak/>
-        <w:t>Conclusão</w:t>
-      </w:r>
-    </w:p>
-    <w:p>
-      <w:pPr>
-        <w:rPr>
-          <w:rFonts w:ascii="Century Schoolbook" w:hAnsi="Century Schoolbook"/>
-        </w:rPr>
-      </w:pPr>
-      <w:r>
-        <w:rPr>
-          <w:rFonts w:ascii="Century Schoolbook" w:hAnsi="Century Schoolbook"/>
-        </w:rPr>
-        <w:t>Mais texto.</w:t>
-      </w:r>
-    </w:p>
-    <w:p>
-      <w:r>
-        <w:br w:type="page"/>
-      </w:r>
-    </w:p>
-    <w:p>
-      <w:pPr>
-        <w:rPr>
-          <w:rFonts w:ascii="Century Schoolbook" w:hAnsi="Century Schoolbook"/>
-          <w:b/>
-          <w:i/>
-          <w:sz w:val="44"/>
-        </w:rPr>
-      </w:pPr>
-      <w:r>
-        <w:rPr>
-          <w:rFonts w:ascii="Century Schoolbook" w:hAnsi="Century Schoolbook"/>
-          <w:b/>
-          <w:i/>
-          <w:sz w:val="44"/>
-        </w:rPr>
         <w:lastRenderedPageBreak/>
         <w:t>Bibliografia</w:t>
       </w:r>
@@ -1898,14 +2643,11 @@
         <w:t>Mais texto.</w:t>
       </w:r>
     </w:p>
-    <w:p>
-      <w:bookmarkStart w:id="0" w:name="_GoBack"/>
-      <w:bookmarkEnd w:id="0"/>
-    </w:p>
+    <w:p/>
     <w:sectPr>
-      <w:footerReference w:type="default" r:id="rId7"/>
-      <w:headerReference w:type="first" r:id="rId8"/>
-      <w:footerReference w:type="first" r:id="rId9"/>
+      <w:footerReference w:type="default" r:id="rId9"/>
+      <w:headerReference w:type="first" r:id="rId10"/>
+      <w:footerReference w:type="first" r:id="rId11"/>
       <w:pgSz w:w="11906" w:h="16838"/>
       <w:pgMar w:top="1417" w:right="1701" w:bottom="1417" w:left="1701" w:header="708" w:footer="708" w:gutter="0"/>
       <w:pgNumType w:start="0"/>
@@ -1918,7 +2660,7 @@
 </file>
 
 <file path=word/endnotes.xml><?xml version="1.0" encoding="utf-8"?>
-<w:endnotes xmlns:wpc="http://schemas.microsoft.com/office/word/2010/wordprocessingCanvas" xmlns:cx="http://schemas.microsoft.com/office/drawing/2014/chartex" xmlns:cx1="http://schemas.microsoft.com/office/drawing/2015/9/8/chartex" xmlns:mc="http://schemas.openxmlformats.org/markup-compatibility/2006" xmlns:o="urn:schemas-microsoft-com:office:office" xmlns:r="http://schemas.openxmlformats.org/officeDocument/2006/relationships" xmlns:m="http://schemas.openxmlformats.org/officeDocument/2006/math" xmlns:v="urn:schemas-microsoft-com:vml" xmlns:wp14="http://schemas.microsoft.com/office/word/2010/wordprocessingDrawing" xmlns:wp="http://schemas.openxmlformats.org/drawingml/2006/wordprocessingDrawing" xmlns:w10="urn:schemas-microsoft-com:office:word" xmlns:w="http://schemas.openxmlformats.org/wordprocessingml/2006/main" xmlns:w14="http://schemas.microsoft.com/office/word/2010/wordml" xmlns:w15="http://schemas.microsoft.com/office/word/2012/wordml" xmlns:w16se="http://schemas.microsoft.com/office/word/2015/wordml/symex" xmlns:wpg="http://schemas.microsoft.com/office/word/2010/wordprocessingGroup" xmlns:wpi="http://schemas.microsoft.com/office/word/2010/wordprocessingInk" xmlns:wne="http://schemas.microsoft.com/office/word/2006/wordml" xmlns:wps="http://schemas.microsoft.com/office/word/2010/wordprocessingShape" mc:Ignorable="w14 w15 w16se wp14">
+<w:endnotes xmlns:wpc="http://schemas.microsoft.com/office/word/2010/wordprocessingCanvas" xmlns:mc="http://schemas.openxmlformats.org/markup-compatibility/2006" xmlns:o="urn:schemas-microsoft-com:office:office" xmlns:r="http://schemas.openxmlformats.org/officeDocument/2006/relationships" xmlns:m="http://schemas.openxmlformats.org/officeDocument/2006/math" xmlns:v="urn:schemas-microsoft-com:vml" xmlns:wp14="http://schemas.microsoft.com/office/word/2010/wordprocessingDrawing" xmlns:wp="http://schemas.openxmlformats.org/drawingml/2006/wordprocessingDrawing" xmlns:w10="urn:schemas-microsoft-com:office:word" xmlns:w="http://schemas.openxmlformats.org/wordprocessingml/2006/main" xmlns:w14="http://schemas.microsoft.com/office/word/2010/wordml" xmlns:wpg="http://schemas.microsoft.com/office/word/2010/wordprocessingGroup" xmlns:wpi="http://schemas.microsoft.com/office/word/2010/wordprocessingInk" xmlns:wne="http://schemas.microsoft.com/office/word/2006/wordml" xmlns:wps="http://schemas.microsoft.com/office/word/2010/wordprocessingShape" mc:Ignorable="w14 wp14">
   <w:endnote w:type="separator" w:id="-1">
     <w:p>
       <w:pPr>
@@ -1943,7 +2685,7 @@
 </file>
 
 <file path=word/footer1.xml><?xml version="1.0" encoding="utf-8"?>
-<w:ftr xmlns:wpc="http://schemas.microsoft.com/office/word/2010/wordprocessingCanvas" xmlns:cx="http://schemas.microsoft.com/office/drawing/2014/chartex" xmlns:cx1="http://schemas.microsoft.com/office/drawing/2015/9/8/chartex" xmlns:mc="http://schemas.openxmlformats.org/markup-compatibility/2006" xmlns:o="urn:schemas-microsoft-com:office:office" xmlns:r="http://schemas.openxmlformats.org/officeDocument/2006/relationships" xmlns:m="http://schemas.openxmlformats.org/officeDocument/2006/math" xmlns:v="urn:schemas-microsoft-com:vml" xmlns:wp14="http://schemas.microsoft.com/office/word/2010/wordprocessingDrawing" xmlns:wp="http://schemas.openxmlformats.org/drawingml/2006/wordprocessingDrawing" xmlns:w10="urn:schemas-microsoft-com:office:word" xmlns:w="http://schemas.openxmlformats.org/wordprocessingml/2006/main" xmlns:w14="http://schemas.microsoft.com/office/word/2010/wordml" xmlns:w15="http://schemas.microsoft.com/office/word/2012/wordml" xmlns:w16se="http://schemas.microsoft.com/office/word/2015/wordml/symex" xmlns:wpg="http://schemas.microsoft.com/office/word/2010/wordprocessingGroup" xmlns:wpi="http://schemas.microsoft.com/office/word/2010/wordprocessingInk" xmlns:wne="http://schemas.microsoft.com/office/word/2006/wordml" xmlns:wps="http://schemas.microsoft.com/office/word/2010/wordprocessingShape" mc:Ignorable="w14 w15 w16se wp14">
+<w:ftr xmlns:wpc="http://schemas.microsoft.com/office/word/2010/wordprocessingCanvas" xmlns:mc="http://schemas.openxmlformats.org/markup-compatibility/2006" xmlns:o="urn:schemas-microsoft-com:office:office" xmlns:r="http://schemas.openxmlformats.org/officeDocument/2006/relationships" xmlns:m="http://schemas.openxmlformats.org/officeDocument/2006/math" xmlns:v="urn:schemas-microsoft-com:vml" xmlns:wp14="http://schemas.microsoft.com/office/word/2010/wordprocessingDrawing" xmlns:wp="http://schemas.openxmlformats.org/drawingml/2006/wordprocessingDrawing" xmlns:w10="urn:schemas-microsoft-com:office:word" xmlns:w="http://schemas.openxmlformats.org/wordprocessingml/2006/main" xmlns:w14="http://schemas.microsoft.com/office/word/2010/wordml" xmlns:wpg="http://schemas.microsoft.com/office/word/2010/wordprocessingGroup" xmlns:wpi="http://schemas.microsoft.com/office/word/2010/wordprocessingInk" xmlns:wne="http://schemas.microsoft.com/office/word/2006/wordml" xmlns:wps="http://schemas.microsoft.com/office/word/2010/wordprocessingShape" mc:Ignorable="w14 wp14">
   <w:sdt>
     <w:sdtPr>
       <w:id w:val="-111517088"/>
@@ -1952,6 +2694,7 @@
         <w:docPartUnique/>
       </w:docPartObj>
     </w:sdtPr>
+    <w:sdtEndPr/>
     <w:sdtContent>
       <w:p>
         <w:pPr>
@@ -2053,7 +2796,7 @@
                                   <w:rFonts w:ascii="Century Schoolbook" w:hAnsi="Century Schoolbook"/>
                                   <w:noProof/>
                                 </w:rPr>
-                                <w:t>13</w:t>
+                                <w:t>6</w:t>
                               </w:r>
                               <w:r>
                                 <w:rPr>
@@ -2118,7 +2861,7 @@
                             <w:rFonts w:ascii="Century Schoolbook" w:hAnsi="Century Schoolbook"/>
                             <w:noProof/>
                           </w:rPr>
-                          <w:t>13</w:t>
+                          <w:t>6</w:t>
                         </w:r>
                         <w:r>
                           <w:rPr>
@@ -2143,7 +2886,7 @@
 </file>
 
 <file path=word/footer2.xml><?xml version="1.0" encoding="utf-8"?>
-<w:ftr xmlns:wpc="http://schemas.microsoft.com/office/word/2010/wordprocessingCanvas" xmlns:cx="http://schemas.microsoft.com/office/drawing/2014/chartex" xmlns:cx1="http://schemas.microsoft.com/office/drawing/2015/9/8/chartex" xmlns:mc="http://schemas.openxmlformats.org/markup-compatibility/2006" xmlns:o="urn:schemas-microsoft-com:office:office" xmlns:r="http://schemas.openxmlformats.org/officeDocument/2006/relationships" xmlns:m="http://schemas.openxmlformats.org/officeDocument/2006/math" xmlns:v="urn:schemas-microsoft-com:vml" xmlns:wp14="http://schemas.microsoft.com/office/word/2010/wordprocessingDrawing" xmlns:wp="http://schemas.openxmlformats.org/drawingml/2006/wordprocessingDrawing" xmlns:w10="urn:schemas-microsoft-com:office:word" xmlns:w="http://schemas.openxmlformats.org/wordprocessingml/2006/main" xmlns:w14="http://schemas.microsoft.com/office/word/2010/wordml" xmlns:w15="http://schemas.microsoft.com/office/word/2012/wordml" xmlns:w16se="http://schemas.microsoft.com/office/word/2015/wordml/symex" xmlns:wpg="http://schemas.microsoft.com/office/word/2010/wordprocessingGroup" xmlns:wpi="http://schemas.microsoft.com/office/word/2010/wordprocessingInk" xmlns:wne="http://schemas.microsoft.com/office/word/2006/wordml" xmlns:wps="http://schemas.microsoft.com/office/word/2010/wordprocessingShape" mc:Ignorable="w14 w15 w16se wp14">
+<w:ftr xmlns:wpc="http://schemas.microsoft.com/office/word/2010/wordprocessingCanvas" xmlns:mc="http://schemas.openxmlformats.org/markup-compatibility/2006" xmlns:o="urn:schemas-microsoft-com:office:office" xmlns:r="http://schemas.openxmlformats.org/officeDocument/2006/relationships" xmlns:m="http://schemas.openxmlformats.org/officeDocument/2006/math" xmlns:v="urn:schemas-microsoft-com:vml" xmlns:wp14="http://schemas.microsoft.com/office/word/2010/wordprocessingDrawing" xmlns:wp="http://schemas.openxmlformats.org/drawingml/2006/wordprocessingDrawing" xmlns:w10="urn:schemas-microsoft-com:office:word" xmlns:w="http://schemas.openxmlformats.org/wordprocessingml/2006/main" xmlns:w14="http://schemas.microsoft.com/office/word/2010/wordml" xmlns:wpg="http://schemas.microsoft.com/office/word/2010/wordprocessingGroup" xmlns:wpi="http://schemas.microsoft.com/office/word/2010/wordprocessingInk" xmlns:wne="http://schemas.microsoft.com/office/word/2006/wordml" xmlns:wps="http://schemas.microsoft.com/office/word/2010/wordprocessingShape" mc:Ignorable="w14 wp14">
   <w:p>
     <w:pPr>
       <w:pStyle w:val="Footer"/>
@@ -2219,7 +2962,7 @@
             </wp:anchor>
           </w:drawing>
         </mc:Choice>
-        <mc:Fallback>
+        <mc:Fallback xmlns:w16se="http://schemas.microsoft.com/office/word/2015/wordml/symex" xmlns:w15="http://schemas.microsoft.com/office/word/2012/wordml" xmlns:cx1="http://schemas.microsoft.com/office/drawing/2015/9/8/chartex" xmlns:cx="http://schemas.microsoft.com/office/drawing/2014/chartex">
           <w:pict>
             <v:rect w14:anchorId="12A40C97" id="Retângulo 6" o:spid="_x0000_s1026" style="position:absolute;margin-left:0;margin-top:8.6pt;width:595.85pt;height:12.4pt;z-index:251661312;visibility:visible;mso-wrap-style:square;mso-height-percent:0;mso-wrap-distance-left:9pt;mso-wrap-distance-top:0;mso-wrap-distance-right:9pt;mso-wrap-distance-bottom:0;mso-position-horizontal:left;mso-position-horizontal-relative:page;mso-position-vertical:absolute;mso-position-vertical-relative:text;mso-height-percent:0;mso-height-relative:margin;v-text-anchor:middle" o:gfxdata="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" fillcolor="#a83520" stroked="f" strokeweight="1pt">
               <w10:wrap anchorx="page"/>
@@ -2233,7 +2976,7 @@
 </file>
 
 <file path=word/footnotes.xml><?xml version="1.0" encoding="utf-8"?>
-<w:footnotes xmlns:wpc="http://schemas.microsoft.com/office/word/2010/wordprocessingCanvas" xmlns:cx="http://schemas.microsoft.com/office/drawing/2014/chartex" xmlns:cx1="http://schemas.microsoft.com/office/drawing/2015/9/8/chartex" xmlns:mc="http://schemas.openxmlformats.org/markup-compatibility/2006" xmlns:o="urn:schemas-microsoft-com:office:office" xmlns:r="http://schemas.openxmlformats.org/officeDocument/2006/relationships" xmlns:m="http://schemas.openxmlformats.org/officeDocument/2006/math" xmlns:v="urn:schemas-microsoft-com:vml" xmlns:wp14="http://schemas.microsoft.com/office/word/2010/wordprocessingDrawing" xmlns:wp="http://schemas.openxmlformats.org/drawingml/2006/wordprocessingDrawing" xmlns:w10="urn:schemas-microsoft-com:office:word" xmlns:w="http://schemas.openxmlformats.org/wordprocessingml/2006/main" xmlns:w14="http://schemas.microsoft.com/office/word/2010/wordml" xmlns:w15="http://schemas.microsoft.com/office/word/2012/wordml" xmlns:w16se="http://schemas.microsoft.com/office/word/2015/wordml/symex" xmlns:wpg="http://schemas.microsoft.com/office/word/2010/wordprocessingGroup" xmlns:wpi="http://schemas.microsoft.com/office/word/2010/wordprocessingInk" xmlns:wne="http://schemas.microsoft.com/office/word/2006/wordml" xmlns:wps="http://schemas.microsoft.com/office/word/2010/wordprocessingShape" mc:Ignorable="w14 w15 w16se wp14">
+<w:footnotes xmlns:wpc="http://schemas.microsoft.com/office/word/2010/wordprocessingCanvas" xmlns:mc="http://schemas.openxmlformats.org/markup-compatibility/2006" xmlns:o="urn:schemas-microsoft-com:office:office" xmlns:r="http://schemas.openxmlformats.org/officeDocument/2006/relationships" xmlns:m="http://schemas.openxmlformats.org/officeDocument/2006/math" xmlns:v="urn:schemas-microsoft-com:vml" xmlns:wp14="http://schemas.microsoft.com/office/word/2010/wordprocessingDrawing" xmlns:wp="http://schemas.openxmlformats.org/drawingml/2006/wordprocessingDrawing" xmlns:w10="urn:schemas-microsoft-com:office:word" xmlns:w="http://schemas.openxmlformats.org/wordprocessingml/2006/main" xmlns:w14="http://schemas.microsoft.com/office/word/2010/wordml" xmlns:wpg="http://schemas.microsoft.com/office/word/2010/wordprocessingGroup" xmlns:wpi="http://schemas.microsoft.com/office/word/2010/wordprocessingInk" xmlns:wne="http://schemas.microsoft.com/office/word/2006/wordml" xmlns:wps="http://schemas.microsoft.com/office/word/2010/wordprocessingShape" mc:Ignorable="w14 wp14">
   <w:footnote w:type="separator" w:id="-1">
     <w:p>
       <w:pPr>
@@ -2258,7 +3001,7 @@
 </file>
 
 <file path=word/header1.xml><?xml version="1.0" encoding="utf-8"?>
-<w:hdr xmlns:wpc="http://schemas.microsoft.com/office/word/2010/wordprocessingCanvas" xmlns:cx="http://schemas.microsoft.com/office/drawing/2014/chartex" xmlns:cx1="http://schemas.microsoft.com/office/drawing/2015/9/8/chartex" xmlns:mc="http://schemas.openxmlformats.org/markup-compatibility/2006" xmlns:o="urn:schemas-microsoft-com:office:office" xmlns:r="http://schemas.openxmlformats.org/officeDocument/2006/relationships" xmlns:m="http://schemas.openxmlformats.org/officeDocument/2006/math" xmlns:v="urn:schemas-microsoft-com:vml" xmlns:wp14="http://schemas.microsoft.com/office/word/2010/wordprocessingDrawing" xmlns:wp="http://schemas.openxmlformats.org/drawingml/2006/wordprocessingDrawing" xmlns:w10="urn:schemas-microsoft-com:office:word" xmlns:w="http://schemas.openxmlformats.org/wordprocessingml/2006/main" xmlns:w14="http://schemas.microsoft.com/office/word/2010/wordml" xmlns:w15="http://schemas.microsoft.com/office/word/2012/wordml" xmlns:w16se="http://schemas.microsoft.com/office/word/2015/wordml/symex" xmlns:wpg="http://schemas.microsoft.com/office/word/2010/wordprocessingGroup" xmlns:wpi="http://schemas.microsoft.com/office/word/2010/wordprocessingInk" xmlns:wne="http://schemas.microsoft.com/office/word/2006/wordml" xmlns:wps="http://schemas.microsoft.com/office/word/2010/wordprocessingShape" mc:Ignorable="w14 w15 w16se wp14">
+<w:hdr xmlns:wpc="http://schemas.microsoft.com/office/word/2010/wordprocessingCanvas" xmlns:mc="http://schemas.openxmlformats.org/markup-compatibility/2006" xmlns:o="urn:schemas-microsoft-com:office:office" xmlns:r="http://schemas.openxmlformats.org/officeDocument/2006/relationships" xmlns:m="http://schemas.openxmlformats.org/officeDocument/2006/math" xmlns:v="urn:schemas-microsoft-com:vml" xmlns:wp14="http://schemas.microsoft.com/office/word/2010/wordprocessingDrawing" xmlns:wp="http://schemas.openxmlformats.org/drawingml/2006/wordprocessingDrawing" xmlns:w10="urn:schemas-microsoft-com:office:word" xmlns:w="http://schemas.openxmlformats.org/wordprocessingml/2006/main" xmlns:w14="http://schemas.microsoft.com/office/word/2010/wordml" xmlns:wpg="http://schemas.microsoft.com/office/word/2010/wordprocessingGroup" xmlns:wpi="http://schemas.microsoft.com/office/word/2010/wordprocessingInk" xmlns:wne="http://schemas.microsoft.com/office/word/2006/wordml" xmlns:wps="http://schemas.microsoft.com/office/word/2010/wordprocessingShape" mc:Ignorable="w14 wp14">
   <w:p>
     <w:pPr>
       <w:pStyle w:val="Header"/>
@@ -2334,7 +3077,7 @@
             </wp:anchor>
           </w:drawing>
         </mc:Choice>
-        <mc:Fallback>
+        <mc:Fallback xmlns:w16se="http://schemas.microsoft.com/office/word/2015/wordml/symex" xmlns:w15="http://schemas.microsoft.com/office/word/2012/wordml" xmlns:cx1="http://schemas.microsoft.com/office/drawing/2015/9/8/chartex" xmlns:cx="http://schemas.microsoft.com/office/drawing/2014/chartex">
           <w:pict>
             <v:rect w14:anchorId="2854ABA4" id="Retângulo 6" o:spid="_x0000_s1026" style="position:absolute;margin-left:0;margin-top:-5.4pt;width:595.85pt;height:12.4pt;z-index:251659264;visibility:visible;mso-wrap-style:square;mso-height-percent:0;mso-wrap-distance-left:9pt;mso-wrap-distance-top:0;mso-wrap-distance-right:9pt;mso-wrap-distance-bottom:0;mso-position-horizontal:left;mso-position-horizontal-relative:page;mso-position-vertical:absolute;mso-position-vertical-relative:text;mso-height-percent:0;mso-height-relative:margin;v-text-anchor:middle" o:gfxdata="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" fillcolor="#a83520" stroked="f" strokeweight="1pt">
               <w10:wrap anchorx="page"/>
@@ -2347,8 +3090,845 @@
 </w:hdr>
 </file>
 
+<file path=word/numbering.xml><?xml version="1.0" encoding="utf-8"?>
+<w:numbering xmlns:wpc="http://schemas.microsoft.com/office/word/2010/wordprocessingCanvas" xmlns:mc="http://schemas.openxmlformats.org/markup-compatibility/2006" xmlns:o="urn:schemas-microsoft-com:office:office" xmlns:r="http://schemas.openxmlformats.org/officeDocument/2006/relationships" xmlns:m="http://schemas.openxmlformats.org/officeDocument/2006/math" xmlns:v="urn:schemas-microsoft-com:vml" xmlns:wp14="http://schemas.microsoft.com/office/word/2010/wordprocessingDrawing" xmlns:wp="http://schemas.openxmlformats.org/drawingml/2006/wordprocessingDrawing" xmlns:w10="urn:schemas-microsoft-com:office:word" xmlns:w="http://schemas.openxmlformats.org/wordprocessingml/2006/main" xmlns:w14="http://schemas.microsoft.com/office/word/2010/wordml" xmlns:wpg="http://schemas.microsoft.com/office/word/2010/wordprocessingGroup" xmlns:wpi="http://schemas.microsoft.com/office/word/2010/wordprocessingInk" xmlns:wne="http://schemas.microsoft.com/office/word/2006/wordml" xmlns:wps="http://schemas.microsoft.com/office/word/2010/wordprocessingShape" mc:Ignorable="w14 wp14">
+  <w:abstractNum w:abstractNumId="0">
+    <w:nsid w:val="06786BFA"/>
+    <w:multiLevelType w:val="hybridMultilevel"/>
+    <w:tmpl w:val="C69A8870"/>
+    <w:lvl w:ilvl="0" w:tplc="08160001">
+      <w:start w:val="1"/>
+      <w:numFmt w:val="bullet"/>
+      <w:lvlText w:val=""/>
+      <w:lvlJc w:val="left"/>
+      <w:pPr>
+        <w:ind w:left="720" w:hanging="360"/>
+      </w:pPr>
+      <w:rPr>
+        <w:rFonts w:ascii="Symbol" w:hAnsi="Symbol" w:hint="default"/>
+      </w:rPr>
+    </w:lvl>
+    <w:lvl w:ilvl="1" w:tplc="08160003">
+      <w:start w:val="1"/>
+      <w:numFmt w:val="bullet"/>
+      <w:lvlText w:val="o"/>
+      <w:lvlJc w:val="left"/>
+      <w:pPr>
+        <w:ind w:left="1440" w:hanging="360"/>
+      </w:pPr>
+      <w:rPr>
+        <w:rFonts w:ascii="Courier New" w:hAnsi="Courier New" w:cs="Courier New" w:hint="default"/>
+      </w:rPr>
+    </w:lvl>
+    <w:lvl w:ilvl="2" w:tplc="08160005">
+      <w:start w:val="1"/>
+      <w:numFmt w:val="bullet"/>
+      <w:lvlText w:val=""/>
+      <w:lvlJc w:val="left"/>
+      <w:pPr>
+        <w:ind w:left="2160" w:hanging="360"/>
+      </w:pPr>
+      <w:rPr>
+        <w:rFonts w:ascii="Wingdings" w:hAnsi="Wingdings" w:hint="default"/>
+      </w:rPr>
+    </w:lvl>
+    <w:lvl w:ilvl="3" w:tplc="08160001">
+      <w:start w:val="1"/>
+      <w:numFmt w:val="bullet"/>
+      <w:lvlText w:val=""/>
+      <w:lvlJc w:val="left"/>
+      <w:pPr>
+        <w:ind w:left="2880" w:hanging="360"/>
+      </w:pPr>
+      <w:rPr>
+        <w:rFonts w:ascii="Symbol" w:hAnsi="Symbol" w:hint="default"/>
+      </w:rPr>
+    </w:lvl>
+    <w:lvl w:ilvl="4" w:tplc="08160003">
+      <w:start w:val="1"/>
+      <w:numFmt w:val="bullet"/>
+      <w:lvlText w:val="o"/>
+      <w:lvlJc w:val="left"/>
+      <w:pPr>
+        <w:ind w:left="3600" w:hanging="360"/>
+      </w:pPr>
+      <w:rPr>
+        <w:rFonts w:ascii="Courier New" w:hAnsi="Courier New" w:cs="Courier New" w:hint="default"/>
+      </w:rPr>
+    </w:lvl>
+    <w:lvl w:ilvl="5" w:tplc="08160005">
+      <w:start w:val="1"/>
+      <w:numFmt w:val="bullet"/>
+      <w:lvlText w:val=""/>
+      <w:lvlJc w:val="left"/>
+      <w:pPr>
+        <w:ind w:left="4320" w:hanging="360"/>
+      </w:pPr>
+      <w:rPr>
+        <w:rFonts w:ascii="Wingdings" w:hAnsi="Wingdings" w:hint="default"/>
+      </w:rPr>
+    </w:lvl>
+    <w:lvl w:ilvl="6" w:tplc="08160001">
+      <w:start w:val="1"/>
+      <w:numFmt w:val="bullet"/>
+      <w:lvlText w:val=""/>
+      <w:lvlJc w:val="left"/>
+      <w:pPr>
+        <w:ind w:left="5040" w:hanging="360"/>
+      </w:pPr>
+      <w:rPr>
+        <w:rFonts w:ascii="Symbol" w:hAnsi="Symbol" w:hint="default"/>
+      </w:rPr>
+    </w:lvl>
+    <w:lvl w:ilvl="7" w:tplc="08160003">
+      <w:start w:val="1"/>
+      <w:numFmt w:val="bullet"/>
+      <w:lvlText w:val="o"/>
+      <w:lvlJc w:val="left"/>
+      <w:pPr>
+        <w:ind w:left="5760" w:hanging="360"/>
+      </w:pPr>
+      <w:rPr>
+        <w:rFonts w:ascii="Courier New" w:hAnsi="Courier New" w:cs="Courier New" w:hint="default"/>
+      </w:rPr>
+    </w:lvl>
+    <w:lvl w:ilvl="8" w:tplc="08160005">
+      <w:start w:val="1"/>
+      <w:numFmt w:val="bullet"/>
+      <w:lvlText w:val=""/>
+      <w:lvlJc w:val="left"/>
+      <w:pPr>
+        <w:ind w:left="6480" w:hanging="360"/>
+      </w:pPr>
+      <w:rPr>
+        <w:rFonts w:ascii="Wingdings" w:hAnsi="Wingdings" w:hint="default"/>
+      </w:rPr>
+    </w:lvl>
+  </w:abstractNum>
+  <w:abstractNum w:abstractNumId="1">
+    <w:nsid w:val="25FA29D9"/>
+    <w:multiLevelType w:val="hybridMultilevel"/>
+    <w:tmpl w:val="45DEA132"/>
+    <w:lvl w:ilvl="0" w:tplc="0816000F">
+      <w:start w:val="1"/>
+      <w:numFmt w:val="decimal"/>
+      <w:lvlText w:val="%1."/>
+      <w:lvlJc w:val="left"/>
+      <w:pPr>
+        <w:ind w:left="3600" w:hanging="360"/>
+      </w:pPr>
+    </w:lvl>
+    <w:lvl w:ilvl="1" w:tplc="08160019" w:tentative="1">
+      <w:start w:val="1"/>
+      <w:numFmt w:val="lowerLetter"/>
+      <w:lvlText w:val="%2."/>
+      <w:lvlJc w:val="left"/>
+      <w:pPr>
+        <w:ind w:left="4320" w:hanging="360"/>
+      </w:pPr>
+    </w:lvl>
+    <w:lvl w:ilvl="2" w:tplc="0816001B" w:tentative="1">
+      <w:start w:val="1"/>
+      <w:numFmt w:val="lowerRoman"/>
+      <w:lvlText w:val="%3."/>
+      <w:lvlJc w:val="right"/>
+      <w:pPr>
+        <w:ind w:left="5040" w:hanging="180"/>
+      </w:pPr>
+    </w:lvl>
+    <w:lvl w:ilvl="3" w:tplc="0816000F" w:tentative="1">
+      <w:start w:val="1"/>
+      <w:numFmt w:val="decimal"/>
+      <w:lvlText w:val="%4."/>
+      <w:lvlJc w:val="left"/>
+      <w:pPr>
+        <w:ind w:left="5760" w:hanging="360"/>
+      </w:pPr>
+    </w:lvl>
+    <w:lvl w:ilvl="4" w:tplc="08160019" w:tentative="1">
+      <w:start w:val="1"/>
+      <w:numFmt w:val="lowerLetter"/>
+      <w:lvlText w:val="%5."/>
+      <w:lvlJc w:val="left"/>
+      <w:pPr>
+        <w:ind w:left="6480" w:hanging="360"/>
+      </w:pPr>
+    </w:lvl>
+    <w:lvl w:ilvl="5" w:tplc="0816001B" w:tentative="1">
+      <w:start w:val="1"/>
+      <w:numFmt w:val="lowerRoman"/>
+      <w:lvlText w:val="%6."/>
+      <w:lvlJc w:val="right"/>
+      <w:pPr>
+        <w:ind w:left="7200" w:hanging="180"/>
+      </w:pPr>
+    </w:lvl>
+    <w:lvl w:ilvl="6" w:tplc="0816000F" w:tentative="1">
+      <w:start w:val="1"/>
+      <w:numFmt w:val="decimal"/>
+      <w:lvlText w:val="%7."/>
+      <w:lvlJc w:val="left"/>
+      <w:pPr>
+        <w:ind w:left="7920" w:hanging="360"/>
+      </w:pPr>
+    </w:lvl>
+    <w:lvl w:ilvl="7" w:tplc="08160019" w:tentative="1">
+      <w:start w:val="1"/>
+      <w:numFmt w:val="lowerLetter"/>
+      <w:lvlText w:val="%8."/>
+      <w:lvlJc w:val="left"/>
+      <w:pPr>
+        <w:ind w:left="8640" w:hanging="360"/>
+      </w:pPr>
+    </w:lvl>
+    <w:lvl w:ilvl="8" w:tplc="0816001B" w:tentative="1">
+      <w:start w:val="1"/>
+      <w:numFmt w:val="lowerRoman"/>
+      <w:lvlText w:val="%9."/>
+      <w:lvlJc w:val="right"/>
+      <w:pPr>
+        <w:ind w:left="9360" w:hanging="180"/>
+      </w:pPr>
+    </w:lvl>
+  </w:abstractNum>
+  <w:abstractNum w:abstractNumId="2">
+    <w:nsid w:val="3AA17153"/>
+    <w:multiLevelType w:val="hybridMultilevel"/>
+    <w:tmpl w:val="FFEEEBF0"/>
+    <w:lvl w:ilvl="0" w:tplc="0816000F">
+      <w:start w:val="1"/>
+      <w:numFmt w:val="decimal"/>
+      <w:lvlText w:val="%1."/>
+      <w:lvlJc w:val="left"/>
+      <w:pPr>
+        <w:ind w:left="720" w:hanging="360"/>
+      </w:pPr>
+      <w:rPr>
+        <w:rFonts w:hint="default"/>
+      </w:rPr>
+    </w:lvl>
+    <w:lvl w:ilvl="1" w:tplc="08160001">
+      <w:start w:val="1"/>
+      <w:numFmt w:val="bullet"/>
+      <w:lvlText w:val=""/>
+      <w:lvlJc w:val="left"/>
+      <w:pPr>
+        <w:ind w:left="1440" w:hanging="360"/>
+      </w:pPr>
+      <w:rPr>
+        <w:rFonts w:ascii="Symbol" w:hAnsi="Symbol" w:hint="default"/>
+      </w:rPr>
+    </w:lvl>
+    <w:lvl w:ilvl="2" w:tplc="0816001B" w:tentative="1">
+      <w:start w:val="1"/>
+      <w:numFmt w:val="lowerRoman"/>
+      <w:lvlText w:val="%3."/>
+      <w:lvlJc w:val="right"/>
+      <w:pPr>
+        <w:ind w:left="2160" w:hanging="180"/>
+      </w:pPr>
+    </w:lvl>
+    <w:lvl w:ilvl="3" w:tplc="0816000F" w:tentative="1">
+      <w:start w:val="1"/>
+      <w:numFmt w:val="decimal"/>
+      <w:lvlText w:val="%4."/>
+      <w:lvlJc w:val="left"/>
+      <w:pPr>
+        <w:ind w:left="2880" w:hanging="360"/>
+      </w:pPr>
+    </w:lvl>
+    <w:lvl w:ilvl="4" w:tplc="08160019" w:tentative="1">
+      <w:start w:val="1"/>
+      <w:numFmt w:val="lowerLetter"/>
+      <w:lvlText w:val="%5."/>
+      <w:lvlJc w:val="left"/>
+      <w:pPr>
+        <w:ind w:left="3600" w:hanging="360"/>
+      </w:pPr>
+    </w:lvl>
+    <w:lvl w:ilvl="5" w:tplc="0816001B" w:tentative="1">
+      <w:start w:val="1"/>
+      <w:numFmt w:val="lowerRoman"/>
+      <w:lvlText w:val="%6."/>
+      <w:lvlJc w:val="right"/>
+      <w:pPr>
+        <w:ind w:left="4320" w:hanging="180"/>
+      </w:pPr>
+    </w:lvl>
+    <w:lvl w:ilvl="6" w:tplc="0816000F" w:tentative="1">
+      <w:start w:val="1"/>
+      <w:numFmt w:val="decimal"/>
+      <w:lvlText w:val="%7."/>
+      <w:lvlJc w:val="left"/>
+      <w:pPr>
+        <w:ind w:left="5040" w:hanging="360"/>
+      </w:pPr>
+    </w:lvl>
+    <w:lvl w:ilvl="7" w:tplc="08160019" w:tentative="1">
+      <w:start w:val="1"/>
+      <w:numFmt w:val="lowerLetter"/>
+      <w:lvlText w:val="%8."/>
+      <w:lvlJc w:val="left"/>
+      <w:pPr>
+        <w:ind w:left="5760" w:hanging="360"/>
+      </w:pPr>
+    </w:lvl>
+    <w:lvl w:ilvl="8" w:tplc="0816001B" w:tentative="1">
+      <w:start w:val="1"/>
+      <w:numFmt w:val="lowerRoman"/>
+      <w:lvlText w:val="%9."/>
+      <w:lvlJc w:val="right"/>
+      <w:pPr>
+        <w:ind w:left="6480" w:hanging="180"/>
+      </w:pPr>
+    </w:lvl>
+  </w:abstractNum>
+  <w:abstractNum w:abstractNumId="3">
+    <w:nsid w:val="3E2D16E8"/>
+    <w:multiLevelType w:val="hybridMultilevel"/>
+    <w:tmpl w:val="05364854"/>
+    <w:lvl w:ilvl="0" w:tplc="08160001">
+      <w:start w:val="1"/>
+      <w:numFmt w:val="bullet"/>
+      <w:lvlText w:val=""/>
+      <w:lvlJc w:val="left"/>
+      <w:pPr>
+        <w:ind w:left="3600" w:hanging="360"/>
+      </w:pPr>
+      <w:rPr>
+        <w:rFonts w:ascii="Symbol" w:hAnsi="Symbol" w:hint="default"/>
+      </w:rPr>
+    </w:lvl>
+    <w:lvl w:ilvl="1" w:tplc="08160003" w:tentative="1">
+      <w:start w:val="1"/>
+      <w:numFmt w:val="bullet"/>
+      <w:lvlText w:val="o"/>
+      <w:lvlJc w:val="left"/>
+      <w:pPr>
+        <w:ind w:left="4320" w:hanging="360"/>
+      </w:pPr>
+      <w:rPr>
+        <w:rFonts w:ascii="Courier New" w:hAnsi="Courier New" w:cs="Courier New" w:hint="default"/>
+      </w:rPr>
+    </w:lvl>
+    <w:lvl w:ilvl="2" w:tplc="08160005" w:tentative="1">
+      <w:start w:val="1"/>
+      <w:numFmt w:val="bullet"/>
+      <w:lvlText w:val=""/>
+      <w:lvlJc w:val="left"/>
+      <w:pPr>
+        <w:ind w:left="5040" w:hanging="360"/>
+      </w:pPr>
+      <w:rPr>
+        <w:rFonts w:ascii="Wingdings" w:hAnsi="Wingdings" w:hint="default"/>
+      </w:rPr>
+    </w:lvl>
+    <w:lvl w:ilvl="3" w:tplc="08160001" w:tentative="1">
+      <w:start w:val="1"/>
+      <w:numFmt w:val="bullet"/>
+      <w:lvlText w:val=""/>
+      <w:lvlJc w:val="left"/>
+      <w:pPr>
+        <w:ind w:left="5760" w:hanging="360"/>
+      </w:pPr>
+      <w:rPr>
+        <w:rFonts w:ascii="Symbol" w:hAnsi="Symbol" w:hint="default"/>
+      </w:rPr>
+    </w:lvl>
+    <w:lvl w:ilvl="4" w:tplc="08160003" w:tentative="1">
+      <w:start w:val="1"/>
+      <w:numFmt w:val="bullet"/>
+      <w:lvlText w:val="o"/>
+      <w:lvlJc w:val="left"/>
+      <w:pPr>
+        <w:ind w:left="6480" w:hanging="360"/>
+      </w:pPr>
+      <w:rPr>
+        <w:rFonts w:ascii="Courier New" w:hAnsi="Courier New" w:cs="Courier New" w:hint="default"/>
+      </w:rPr>
+    </w:lvl>
+    <w:lvl w:ilvl="5" w:tplc="08160005" w:tentative="1">
+      <w:start w:val="1"/>
+      <w:numFmt w:val="bullet"/>
+      <w:lvlText w:val=""/>
+      <w:lvlJc w:val="left"/>
+      <w:pPr>
+        <w:ind w:left="7200" w:hanging="360"/>
+      </w:pPr>
+      <w:rPr>
+        <w:rFonts w:ascii="Wingdings" w:hAnsi="Wingdings" w:hint="default"/>
+      </w:rPr>
+    </w:lvl>
+    <w:lvl w:ilvl="6" w:tplc="08160001" w:tentative="1">
+      <w:start w:val="1"/>
+      <w:numFmt w:val="bullet"/>
+      <w:lvlText w:val=""/>
+      <w:lvlJc w:val="left"/>
+      <w:pPr>
+        <w:ind w:left="7920" w:hanging="360"/>
+      </w:pPr>
+      <w:rPr>
+        <w:rFonts w:ascii="Symbol" w:hAnsi="Symbol" w:hint="default"/>
+      </w:rPr>
+    </w:lvl>
+    <w:lvl w:ilvl="7" w:tplc="08160003" w:tentative="1">
+      <w:start w:val="1"/>
+      <w:numFmt w:val="bullet"/>
+      <w:lvlText w:val="o"/>
+      <w:lvlJc w:val="left"/>
+      <w:pPr>
+        <w:ind w:left="8640" w:hanging="360"/>
+      </w:pPr>
+      <w:rPr>
+        <w:rFonts w:ascii="Courier New" w:hAnsi="Courier New" w:cs="Courier New" w:hint="default"/>
+      </w:rPr>
+    </w:lvl>
+    <w:lvl w:ilvl="8" w:tplc="08160005" w:tentative="1">
+      <w:start w:val="1"/>
+      <w:numFmt w:val="bullet"/>
+      <w:lvlText w:val=""/>
+      <w:lvlJc w:val="left"/>
+      <w:pPr>
+        <w:ind w:left="9360" w:hanging="360"/>
+      </w:pPr>
+      <w:rPr>
+        <w:rFonts w:ascii="Wingdings" w:hAnsi="Wingdings" w:hint="default"/>
+      </w:rPr>
+    </w:lvl>
+  </w:abstractNum>
+  <w:abstractNum w:abstractNumId="4">
+    <w:nsid w:val="43EF6AFA"/>
+    <w:multiLevelType w:val="hybridMultilevel"/>
+    <w:tmpl w:val="FFEEEBF0"/>
+    <w:lvl w:ilvl="0" w:tplc="0816000F">
+      <w:start w:val="1"/>
+      <w:numFmt w:val="decimal"/>
+      <w:lvlText w:val="%1."/>
+      <w:lvlJc w:val="left"/>
+      <w:pPr>
+        <w:ind w:left="720" w:hanging="360"/>
+      </w:pPr>
+      <w:rPr>
+        <w:rFonts w:hint="default"/>
+      </w:rPr>
+    </w:lvl>
+    <w:lvl w:ilvl="1" w:tplc="08160001">
+      <w:start w:val="1"/>
+      <w:numFmt w:val="bullet"/>
+      <w:lvlText w:val=""/>
+      <w:lvlJc w:val="left"/>
+      <w:pPr>
+        <w:ind w:left="1440" w:hanging="360"/>
+      </w:pPr>
+      <w:rPr>
+        <w:rFonts w:ascii="Symbol" w:hAnsi="Symbol" w:hint="default"/>
+      </w:rPr>
+    </w:lvl>
+    <w:lvl w:ilvl="2" w:tplc="0816001B" w:tentative="1">
+      <w:start w:val="1"/>
+      <w:numFmt w:val="lowerRoman"/>
+      <w:lvlText w:val="%3."/>
+      <w:lvlJc w:val="right"/>
+      <w:pPr>
+        <w:ind w:left="2160" w:hanging="180"/>
+      </w:pPr>
+    </w:lvl>
+    <w:lvl w:ilvl="3" w:tplc="0816000F" w:tentative="1">
+      <w:start w:val="1"/>
+      <w:numFmt w:val="decimal"/>
+      <w:lvlText w:val="%4."/>
+      <w:lvlJc w:val="left"/>
+      <w:pPr>
+        <w:ind w:left="2880" w:hanging="360"/>
+      </w:pPr>
+    </w:lvl>
+    <w:lvl w:ilvl="4" w:tplc="08160019" w:tentative="1">
+      <w:start w:val="1"/>
+      <w:numFmt w:val="lowerLetter"/>
+      <w:lvlText w:val="%5."/>
+      <w:lvlJc w:val="left"/>
+      <w:pPr>
+        <w:ind w:left="3600" w:hanging="360"/>
+      </w:pPr>
+    </w:lvl>
+    <w:lvl w:ilvl="5" w:tplc="0816001B" w:tentative="1">
+      <w:start w:val="1"/>
+      <w:numFmt w:val="lowerRoman"/>
+      <w:lvlText w:val="%6."/>
+      <w:lvlJc w:val="right"/>
+      <w:pPr>
+        <w:ind w:left="4320" w:hanging="180"/>
+      </w:pPr>
+    </w:lvl>
+    <w:lvl w:ilvl="6" w:tplc="0816000F" w:tentative="1">
+      <w:start w:val="1"/>
+      <w:numFmt w:val="decimal"/>
+      <w:lvlText w:val="%7."/>
+      <w:lvlJc w:val="left"/>
+      <w:pPr>
+        <w:ind w:left="5040" w:hanging="360"/>
+      </w:pPr>
+    </w:lvl>
+    <w:lvl w:ilvl="7" w:tplc="08160019" w:tentative="1">
+      <w:start w:val="1"/>
+      <w:numFmt w:val="lowerLetter"/>
+      <w:lvlText w:val="%8."/>
+      <w:lvlJc w:val="left"/>
+      <w:pPr>
+        <w:ind w:left="5760" w:hanging="360"/>
+      </w:pPr>
+    </w:lvl>
+    <w:lvl w:ilvl="8" w:tplc="0816001B" w:tentative="1">
+      <w:start w:val="1"/>
+      <w:numFmt w:val="lowerRoman"/>
+      <w:lvlText w:val="%9."/>
+      <w:lvlJc w:val="right"/>
+      <w:pPr>
+        <w:ind w:left="6480" w:hanging="180"/>
+      </w:pPr>
+    </w:lvl>
+  </w:abstractNum>
+  <w:abstractNum w:abstractNumId="5">
+    <w:nsid w:val="4567483C"/>
+    <w:multiLevelType w:val="hybridMultilevel"/>
+    <w:tmpl w:val="DB4ED0C6"/>
+    <w:lvl w:ilvl="0" w:tplc="0816000F">
+      <w:start w:val="1"/>
+      <w:numFmt w:val="decimal"/>
+      <w:lvlText w:val="%1."/>
+      <w:lvlJc w:val="left"/>
+      <w:pPr>
+        <w:ind w:left="3600" w:hanging="360"/>
+      </w:pPr>
+    </w:lvl>
+    <w:lvl w:ilvl="1" w:tplc="08160019" w:tentative="1">
+      <w:start w:val="1"/>
+      <w:numFmt w:val="lowerLetter"/>
+      <w:lvlText w:val="%2."/>
+      <w:lvlJc w:val="left"/>
+      <w:pPr>
+        <w:ind w:left="4320" w:hanging="360"/>
+      </w:pPr>
+    </w:lvl>
+    <w:lvl w:ilvl="2" w:tplc="0816001B" w:tentative="1">
+      <w:start w:val="1"/>
+      <w:numFmt w:val="lowerRoman"/>
+      <w:lvlText w:val="%3."/>
+      <w:lvlJc w:val="right"/>
+      <w:pPr>
+        <w:ind w:left="5040" w:hanging="180"/>
+      </w:pPr>
+    </w:lvl>
+    <w:lvl w:ilvl="3" w:tplc="0816000F" w:tentative="1">
+      <w:start w:val="1"/>
+      <w:numFmt w:val="decimal"/>
+      <w:lvlText w:val="%4."/>
+      <w:lvlJc w:val="left"/>
+      <w:pPr>
+        <w:ind w:left="5760" w:hanging="360"/>
+      </w:pPr>
+    </w:lvl>
+    <w:lvl w:ilvl="4" w:tplc="08160019" w:tentative="1">
+      <w:start w:val="1"/>
+      <w:numFmt w:val="lowerLetter"/>
+      <w:lvlText w:val="%5."/>
+      <w:lvlJc w:val="left"/>
+      <w:pPr>
+        <w:ind w:left="6480" w:hanging="360"/>
+      </w:pPr>
+    </w:lvl>
+    <w:lvl w:ilvl="5" w:tplc="0816001B" w:tentative="1">
+      <w:start w:val="1"/>
+      <w:numFmt w:val="lowerRoman"/>
+      <w:lvlText w:val="%6."/>
+      <w:lvlJc w:val="right"/>
+      <w:pPr>
+        <w:ind w:left="7200" w:hanging="180"/>
+      </w:pPr>
+    </w:lvl>
+    <w:lvl w:ilvl="6" w:tplc="0816000F" w:tentative="1">
+      <w:start w:val="1"/>
+      <w:numFmt w:val="decimal"/>
+      <w:lvlText w:val="%7."/>
+      <w:lvlJc w:val="left"/>
+      <w:pPr>
+        <w:ind w:left="7920" w:hanging="360"/>
+      </w:pPr>
+    </w:lvl>
+    <w:lvl w:ilvl="7" w:tplc="08160019" w:tentative="1">
+      <w:start w:val="1"/>
+      <w:numFmt w:val="lowerLetter"/>
+      <w:lvlText w:val="%8."/>
+      <w:lvlJc w:val="left"/>
+      <w:pPr>
+        <w:ind w:left="8640" w:hanging="360"/>
+      </w:pPr>
+    </w:lvl>
+    <w:lvl w:ilvl="8" w:tplc="0816001B" w:tentative="1">
+      <w:start w:val="1"/>
+      <w:numFmt w:val="lowerRoman"/>
+      <w:lvlText w:val="%9."/>
+      <w:lvlJc w:val="right"/>
+      <w:pPr>
+        <w:ind w:left="9360" w:hanging="180"/>
+      </w:pPr>
+    </w:lvl>
+  </w:abstractNum>
+  <w:abstractNum w:abstractNumId="6">
+    <w:nsid w:val="56571A4F"/>
+    <w:multiLevelType w:val="hybridMultilevel"/>
+    <w:tmpl w:val="F15049A2"/>
+    <w:lvl w:ilvl="0" w:tplc="08160003">
+      <w:start w:val="1"/>
+      <w:numFmt w:val="bullet"/>
+      <w:lvlText w:val="o"/>
+      <w:lvlJc w:val="left"/>
+      <w:pPr>
+        <w:ind w:left="4320" w:hanging="360"/>
+      </w:pPr>
+      <w:rPr>
+        <w:rFonts w:ascii="Courier New" w:hAnsi="Courier New" w:cs="Courier New" w:hint="default"/>
+      </w:rPr>
+    </w:lvl>
+    <w:lvl w:ilvl="1" w:tplc="08160003" w:tentative="1">
+      <w:start w:val="1"/>
+      <w:numFmt w:val="bullet"/>
+      <w:lvlText w:val="o"/>
+      <w:lvlJc w:val="left"/>
+      <w:pPr>
+        <w:ind w:left="4320" w:hanging="360"/>
+      </w:pPr>
+      <w:rPr>
+        <w:rFonts w:ascii="Courier New" w:hAnsi="Courier New" w:cs="Courier New" w:hint="default"/>
+      </w:rPr>
+    </w:lvl>
+    <w:lvl w:ilvl="2" w:tplc="08160005" w:tentative="1">
+      <w:start w:val="1"/>
+      <w:numFmt w:val="bullet"/>
+      <w:lvlText w:val=""/>
+      <w:lvlJc w:val="left"/>
+      <w:pPr>
+        <w:ind w:left="5040" w:hanging="360"/>
+      </w:pPr>
+      <w:rPr>
+        <w:rFonts w:ascii="Wingdings" w:hAnsi="Wingdings" w:hint="default"/>
+      </w:rPr>
+    </w:lvl>
+    <w:lvl w:ilvl="3" w:tplc="08160001" w:tentative="1">
+      <w:start w:val="1"/>
+      <w:numFmt w:val="bullet"/>
+      <w:lvlText w:val=""/>
+      <w:lvlJc w:val="left"/>
+      <w:pPr>
+        <w:ind w:left="5760" w:hanging="360"/>
+      </w:pPr>
+      <w:rPr>
+        <w:rFonts w:ascii="Symbol" w:hAnsi="Symbol" w:hint="default"/>
+      </w:rPr>
+    </w:lvl>
+    <w:lvl w:ilvl="4" w:tplc="08160003" w:tentative="1">
+      <w:start w:val="1"/>
+      <w:numFmt w:val="bullet"/>
+      <w:lvlText w:val="o"/>
+      <w:lvlJc w:val="left"/>
+      <w:pPr>
+        <w:ind w:left="6480" w:hanging="360"/>
+      </w:pPr>
+      <w:rPr>
+        <w:rFonts w:ascii="Courier New" w:hAnsi="Courier New" w:cs="Courier New" w:hint="default"/>
+      </w:rPr>
+    </w:lvl>
+    <w:lvl w:ilvl="5" w:tplc="08160005" w:tentative="1">
+      <w:start w:val="1"/>
+      <w:numFmt w:val="bullet"/>
+      <w:lvlText w:val=""/>
+      <w:lvlJc w:val="left"/>
+      <w:pPr>
+        <w:ind w:left="7200" w:hanging="360"/>
+      </w:pPr>
+      <w:rPr>
+        <w:rFonts w:ascii="Wingdings" w:hAnsi="Wingdings" w:hint="default"/>
+      </w:rPr>
+    </w:lvl>
+    <w:lvl w:ilvl="6" w:tplc="08160001" w:tentative="1">
+      <w:start w:val="1"/>
+      <w:numFmt w:val="bullet"/>
+      <w:lvlText w:val=""/>
+      <w:lvlJc w:val="left"/>
+      <w:pPr>
+        <w:ind w:left="7920" w:hanging="360"/>
+      </w:pPr>
+      <w:rPr>
+        <w:rFonts w:ascii="Symbol" w:hAnsi="Symbol" w:hint="default"/>
+      </w:rPr>
+    </w:lvl>
+    <w:lvl w:ilvl="7" w:tplc="08160003" w:tentative="1">
+      <w:start w:val="1"/>
+      <w:numFmt w:val="bullet"/>
+      <w:lvlText w:val="o"/>
+      <w:lvlJc w:val="left"/>
+      <w:pPr>
+        <w:ind w:left="8640" w:hanging="360"/>
+      </w:pPr>
+      <w:rPr>
+        <w:rFonts w:ascii="Courier New" w:hAnsi="Courier New" w:cs="Courier New" w:hint="default"/>
+      </w:rPr>
+    </w:lvl>
+    <w:lvl w:ilvl="8" w:tplc="08160005" w:tentative="1">
+      <w:start w:val="1"/>
+      <w:numFmt w:val="bullet"/>
+      <w:lvlText w:val=""/>
+      <w:lvlJc w:val="left"/>
+      <w:pPr>
+        <w:ind w:left="9360" w:hanging="360"/>
+      </w:pPr>
+      <w:rPr>
+        <w:rFonts w:ascii="Wingdings" w:hAnsi="Wingdings" w:hint="default"/>
+      </w:rPr>
+    </w:lvl>
+  </w:abstractNum>
+  <w:abstractNum w:abstractNumId="7">
+    <w:nsid w:val="70D61C76"/>
+    <w:multiLevelType w:val="hybridMultilevel"/>
+    <w:tmpl w:val="285EFAE4"/>
+    <w:lvl w:ilvl="0" w:tplc="08160001">
+      <w:start w:val="1"/>
+      <w:numFmt w:val="bullet"/>
+      <w:lvlText w:val=""/>
+      <w:lvlJc w:val="left"/>
+      <w:pPr>
+        <w:ind w:left="1440" w:hanging="360"/>
+      </w:pPr>
+      <w:rPr>
+        <w:rFonts w:ascii="Symbol" w:hAnsi="Symbol" w:hint="default"/>
+      </w:rPr>
+    </w:lvl>
+    <w:lvl w:ilvl="1" w:tplc="08160003" w:tentative="1">
+      <w:start w:val="1"/>
+      <w:numFmt w:val="bullet"/>
+      <w:lvlText w:val="o"/>
+      <w:lvlJc w:val="left"/>
+      <w:pPr>
+        <w:ind w:left="2160" w:hanging="360"/>
+      </w:pPr>
+      <w:rPr>
+        <w:rFonts w:ascii="Courier New" w:hAnsi="Courier New" w:cs="Courier New" w:hint="default"/>
+      </w:rPr>
+    </w:lvl>
+    <w:lvl w:ilvl="2" w:tplc="08160005" w:tentative="1">
+      <w:start w:val="1"/>
+      <w:numFmt w:val="bullet"/>
+      <w:lvlText w:val=""/>
+      <w:lvlJc w:val="left"/>
+      <w:pPr>
+        <w:ind w:left="2880" w:hanging="360"/>
+      </w:pPr>
+      <w:rPr>
+        <w:rFonts w:ascii="Wingdings" w:hAnsi="Wingdings" w:hint="default"/>
+      </w:rPr>
+    </w:lvl>
+    <w:lvl w:ilvl="3" w:tplc="08160001" w:tentative="1">
+      <w:start w:val="1"/>
+      <w:numFmt w:val="bullet"/>
+      <w:lvlText w:val=""/>
+      <w:lvlJc w:val="left"/>
+      <w:pPr>
+        <w:ind w:left="3600" w:hanging="360"/>
+      </w:pPr>
+      <w:rPr>
+        <w:rFonts w:ascii="Symbol" w:hAnsi="Symbol" w:hint="default"/>
+      </w:rPr>
+    </w:lvl>
+    <w:lvl w:ilvl="4" w:tplc="08160003" w:tentative="1">
+      <w:start w:val="1"/>
+      <w:numFmt w:val="bullet"/>
+      <w:lvlText w:val="o"/>
+      <w:lvlJc w:val="left"/>
+      <w:pPr>
+        <w:ind w:left="4320" w:hanging="360"/>
+      </w:pPr>
+      <w:rPr>
+        <w:rFonts w:ascii="Courier New" w:hAnsi="Courier New" w:cs="Courier New" w:hint="default"/>
+      </w:rPr>
+    </w:lvl>
+    <w:lvl w:ilvl="5" w:tplc="08160005" w:tentative="1">
+      <w:start w:val="1"/>
+      <w:numFmt w:val="bullet"/>
+      <w:lvlText w:val=""/>
+      <w:lvlJc w:val="left"/>
+      <w:pPr>
+        <w:ind w:left="5040" w:hanging="360"/>
+      </w:pPr>
+      <w:rPr>
+        <w:rFonts w:ascii="Wingdings" w:hAnsi="Wingdings" w:hint="default"/>
+      </w:rPr>
+    </w:lvl>
+    <w:lvl w:ilvl="6" w:tplc="08160001" w:tentative="1">
+      <w:start w:val="1"/>
+      <w:numFmt w:val="bullet"/>
+      <w:lvlText w:val=""/>
+      <w:lvlJc w:val="left"/>
+      <w:pPr>
+        <w:ind w:left="5760" w:hanging="360"/>
+      </w:pPr>
+      <w:rPr>
+        <w:rFonts w:ascii="Symbol" w:hAnsi="Symbol" w:hint="default"/>
+      </w:rPr>
+    </w:lvl>
+    <w:lvl w:ilvl="7" w:tplc="08160003" w:tentative="1">
+      <w:start w:val="1"/>
+      <w:numFmt w:val="bullet"/>
+      <w:lvlText w:val="o"/>
+      <w:lvlJc w:val="left"/>
+      <w:pPr>
+        <w:ind w:left="6480" w:hanging="360"/>
+      </w:pPr>
+      <w:rPr>
+        <w:rFonts w:ascii="Courier New" w:hAnsi="Courier New" w:cs="Courier New" w:hint="default"/>
+      </w:rPr>
+    </w:lvl>
+    <w:lvl w:ilvl="8" w:tplc="08160005" w:tentative="1">
+      <w:start w:val="1"/>
+      <w:numFmt w:val="bullet"/>
+      <w:lvlText w:val=""/>
+      <w:lvlJc w:val="left"/>
+      <w:pPr>
+        <w:ind w:left="7200" w:hanging="360"/>
+      </w:pPr>
+      <w:rPr>
+        <w:rFonts w:ascii="Wingdings" w:hAnsi="Wingdings" w:hint="default"/>
+      </w:rPr>
+    </w:lvl>
+  </w:abstractNum>
+  <w:num w:numId="1">
+    <w:abstractNumId w:val="0"/>
+  </w:num>
+  <w:num w:numId="2">
+    <w:abstractNumId w:val="7"/>
+  </w:num>
+  <w:num w:numId="3">
+    <w:abstractNumId w:val="6"/>
+  </w:num>
+  <w:num w:numId="4">
+    <w:abstractNumId w:val="3"/>
+  </w:num>
+  <w:num w:numId="5">
+    <w:abstractNumId w:val="5"/>
+  </w:num>
+  <w:num w:numId="6">
+    <w:abstractNumId w:val="4"/>
+  </w:num>
+  <w:num w:numId="7">
+    <w:abstractNumId w:val="1"/>
+  </w:num>
+  <w:num w:numId="8">
+    <w:abstractNumId w:val="2"/>
+  </w:num>
+</w:numbering>
+</file>
+
 <file path=word/styles.xml><?xml version="1.0" encoding="utf-8"?>
-<w:styles xmlns:mc="http://schemas.openxmlformats.org/markup-compatibility/2006" xmlns:r="http://schemas.openxmlformats.org/officeDocument/2006/relationships" xmlns:w="http://schemas.openxmlformats.org/wordprocessingml/2006/main" xmlns:w14="http://schemas.microsoft.com/office/word/2010/wordml" xmlns:w15="http://schemas.microsoft.com/office/word/2012/wordml" xmlns:w16se="http://schemas.microsoft.com/office/word/2015/wordml/symex" mc:Ignorable="w14 w15 w16se">
+<w:styles xmlns:mc="http://schemas.openxmlformats.org/markup-compatibility/2006" xmlns:r="http://schemas.openxmlformats.org/officeDocument/2006/relationships" xmlns:w="http://schemas.openxmlformats.org/wordprocessingml/2006/main" xmlns:w14="http://schemas.microsoft.com/office/word/2010/wordml" mc:Ignorable="w14">
   <w:docDefaults>
     <w:rPrDefault>
       <w:rPr>
@@ -2364,378 +3944,144 @@
       </w:pPr>
     </w:pPrDefault>
   </w:docDefaults>
-  <w:latentStyles w:defLockedState="0" w:defUIPriority="99" w:defSemiHidden="0" w:defUnhideWhenUsed="0" w:defQFormat="0" w:count="371">
-    <w:lsdException w:name="Normal" w:uiPriority="0" w:qFormat="1"/>
-    <w:lsdException w:name="heading 1" w:uiPriority="9" w:qFormat="1"/>
-    <w:lsdException w:name="heading 2" w:semiHidden="1" w:uiPriority="9" w:unhideWhenUsed="1" w:qFormat="1"/>
-    <w:lsdException w:name="heading 3" w:semiHidden="1" w:uiPriority="9" w:unhideWhenUsed="1" w:qFormat="1"/>
-    <w:lsdException w:name="heading 4" w:semiHidden="1" w:uiPriority="9" w:unhideWhenUsed="1" w:qFormat="1"/>
-    <w:lsdException w:name="heading 5" w:semiHidden="1" w:uiPriority="9" w:unhideWhenUsed="1" w:qFormat="1"/>
-    <w:lsdException w:name="heading 6" w:semiHidden="1" w:uiPriority="9" w:unhideWhenUsed="1" w:qFormat="1"/>
-    <w:lsdException w:name="heading 7" w:semiHidden="1" w:uiPriority="9" w:unhideWhenUsed="1" w:qFormat="1"/>
-    <w:lsdException w:name="heading 8" w:semiHidden="1" w:uiPriority="9" w:unhideWhenUsed="1" w:qFormat="1"/>
-    <w:lsdException w:name="heading 9" w:semiHidden="1" w:uiPriority="9" w:unhideWhenUsed="1" w:qFormat="1"/>
-    <w:lsdException w:name="index 1" w:semiHidden="1" w:unhideWhenUsed="1"/>
-    <w:lsdException w:name="index 2" w:semiHidden="1" w:unhideWhenUsed="1"/>
-    <w:lsdException w:name="index 3" w:semiHidden="1" w:unhideWhenUsed="1"/>
-    <w:lsdException w:name="index 4" w:semiHidden="1" w:unhideWhenUsed="1"/>
-    <w:lsdException w:name="index 5" w:semiHidden="1" w:unhideWhenUsed="1"/>
-    <w:lsdException w:name="index 6" w:semiHidden="1" w:unhideWhenUsed="1"/>
-    <w:lsdException w:name="index 7" w:semiHidden="1" w:unhideWhenUsed="1"/>
-    <w:lsdException w:name="index 8" w:semiHidden="1" w:unhideWhenUsed="1"/>
-    <w:lsdException w:name="index 9" w:semiHidden="1" w:unhideWhenUsed="1"/>
-    <w:lsdException w:name="toc 1" w:semiHidden="1" w:uiPriority="39" w:unhideWhenUsed="1"/>
-    <w:lsdException w:name="toc 2" w:semiHidden="1" w:uiPriority="39" w:unhideWhenUsed="1"/>
-    <w:lsdException w:name="toc 3" w:semiHidden="1" w:uiPriority="39" w:unhideWhenUsed="1"/>
-    <w:lsdException w:name="toc 4" w:semiHidden="1" w:uiPriority="39" w:unhideWhenUsed="1"/>
-    <w:lsdException w:name="toc 5" w:semiHidden="1" w:uiPriority="39" w:unhideWhenUsed="1"/>
-    <w:lsdException w:name="toc 6" w:semiHidden="1" w:uiPriority="39" w:unhideWhenUsed="1"/>
-    <w:lsdException w:name="toc 7" w:semiHidden="1" w:uiPriority="39" w:unhideWhenUsed="1"/>
-    <w:lsdException w:name="toc 8" w:semiHidden="1" w:uiPriority="39" w:unhideWhenUsed="1"/>
-    <w:lsdException w:name="toc 9" w:semiHidden="1" w:uiPriority="39" w:unhideWhenUsed="1"/>
-    <w:lsdException w:name="Normal Indent" w:semiHidden="1" w:unhideWhenUsed="1"/>
-    <w:lsdException w:name="footnote text" w:semiHidden="1" w:unhideWhenUsed="1"/>
-    <w:lsdException w:name="annotation text" w:semiHidden="1" w:unhideWhenUsed="1"/>
-    <w:lsdException w:name="header" w:semiHidden="1" w:unhideWhenUsed="1"/>
-    <w:lsdException w:name="footer" w:semiHidden="1" w:unhideWhenUsed="1"/>
-    <w:lsdException w:name="index heading" w:semiHidden="1" w:unhideWhenUsed="1"/>
-    <w:lsdException w:name="caption" w:semiHidden="1" w:uiPriority="35" w:unhideWhenUsed="1" w:qFormat="1"/>
-    <w:lsdException w:name="table of figures" w:semiHidden="1" w:unhideWhenUsed="1"/>
-    <w:lsdException w:name="envelope address" w:semiHidden="1" w:unhideWhenUsed="1"/>
-    <w:lsdException w:name="envelope return" w:semiHidden="1" w:unhideWhenUsed="1"/>
-    <w:lsdException w:name="footnote reference" w:semiHidden="1" w:unhideWhenUsed="1"/>
-    <w:lsdException w:name="annotation reference" w:semiHidden="1" w:unhideWhenUsed="1"/>
-    <w:lsdException w:name="line number" w:semiHidden="1" w:unhideWhenUsed="1"/>
-    <w:lsdException w:name="page number" w:semiHidden="1" w:unhideWhenUsed="1"/>
-    <w:lsdException w:name="endnote reference" w:semiHidden="1" w:unhideWhenUsed="1"/>
-    <w:lsdException w:name="endnote text" w:semiHidden="1" w:unhideWhenUsed="1"/>
-    <w:lsdException w:name="table of authorities" w:semiHidden="1" w:unhideWhenUsed="1"/>
-    <w:lsdException w:name="macro" w:semiHidden="1" w:unhideWhenUsed="1"/>
-    <w:lsdException w:name="toa heading" w:semiHidden="1" w:unhideWhenUsed="1"/>
-    <w:lsdException w:name="List" w:semiHidden="1" w:unhideWhenUsed="1"/>
-    <w:lsdException w:name="List Bullet" w:semiHidden="1" w:unhideWhenUsed="1"/>
-    <w:lsdException w:name="List Number" w:semiHidden="1" w:unhideWhenUsed="1"/>
-    <w:lsdException w:name="List 2" w:semiHidden="1" w:unhideWhenUsed="1"/>
-    <w:lsdException w:name="List 3" w:semiHidden="1" w:unhideWhenUsed="1"/>
-    <w:lsdException w:name="List 4" w:semiHidden="1" w:unhideWhenUsed="1"/>
-    <w:lsdException w:name="List 5" w:semiHidden="1" w:unhideWhenUsed="1"/>
-    <w:lsdException w:name="List Bullet 2" w:semiHidden="1" w:unhideWhenUsed="1"/>
-    <w:lsdException w:name="List Bullet 3" w:semiHidden="1" w:unhideWhenUsed="1"/>
-    <w:lsdException w:name="List Bullet 4" w:semiHidden="1" w:unhideWhenUsed="1"/>
-    <w:lsdException w:name="List Bullet 5" w:semiHidden="1" w:unhideWhenUsed="1"/>
-    <w:lsdException w:name="List Number 2" w:semiHidden="1" w:unhideWhenUsed="1"/>
-    <w:lsdException w:name="List Number 3" w:semiHidden="1" w:unhideWhenUsed="1"/>
-    <w:lsdException w:name="List Number 4" w:semiHidden="1" w:unhideWhenUsed="1"/>
-    <w:lsdException w:name="List Number 5" w:semiHidden="1" w:unhideWhenUsed="1"/>
-    <w:lsdException w:name="Title" w:uiPriority="10" w:qFormat="1"/>
-    <w:lsdException w:name="Closing" w:semiHidden="1" w:unhideWhenUsed="1"/>
-    <w:lsdException w:name="Signature" w:semiHidden="1" w:unhideWhenUsed="1"/>
-    <w:lsdException w:name="Default Paragraph Font" w:semiHidden="1" w:uiPriority="1" w:unhideWhenUsed="1"/>
-    <w:lsdException w:name="Body Text" w:semiHidden="1" w:unhideWhenUsed="1"/>
-    <w:lsdException w:name="Body Text Indent" w:semiHidden="1" w:unhideWhenUsed="1"/>
-    <w:lsdException w:name="List Continue" w:semiHidden="1" w:unhideWhenUsed="1"/>
-    <w:lsdException w:name="List Continue 2" w:semiHidden="1" w:unhideWhenUsed="1"/>
-    <w:lsdException w:name="List Continue 3" w:semiHidden="1" w:unhideWhenUsed="1"/>
-    <w:lsdException w:name="List Continue 4" w:semiHidden="1" w:unhideWhenUsed="1"/>
-    <w:lsdException w:name="List Continue 5" w:semiHidden="1" w:unhideWhenUsed="1"/>
-    <w:lsdException w:name="Message Header" w:semiHidden="1" w:unhideWhenUsed="1"/>
-    <w:lsdException w:name="Subtitle" w:uiPriority="11" w:qFormat="1"/>
-    <w:lsdException w:name="Salutation" w:semiHidden="1" w:unhideWhenUsed="1"/>
-    <w:lsdException w:name="Date" w:semiHidden="1" w:unhideWhenUsed="1"/>
-    <w:lsdException w:name="Body Text First Indent" w:semiHidden="1" w:unhideWhenUsed="1"/>
-    <w:lsdException w:name="Body Text First Indent 2" w:semiHidden="1" w:unhideWhenUsed="1"/>
-    <w:lsdException w:name="Note Heading" w:semiHidden="1" w:unhideWhenUsed="1"/>
-    <w:lsdException w:name="Body Text 2" w:semiHidden="1" w:unhideWhenUsed="1"/>
-    <w:lsdException w:name="Body Text 3" w:semiHidden="1" w:unhideWhenUsed="1"/>
-    <w:lsdException w:name="Body Text Indent 2" w:semiHidden="1" w:unhideWhenUsed="1"/>
-    <w:lsdException w:name="Body Text Indent 3" w:semiHidden="1" w:unhideWhenUsed="1"/>
-    <w:lsdException w:name="Block Text" w:semiHidden="1" w:unhideWhenUsed="1"/>
-    <w:lsdException w:name="Hyperlink" w:semiHidden="1" w:unhideWhenUsed="1"/>
-    <w:lsdException w:name="FollowedHyperlink" w:semiHidden="1" w:unhideWhenUsed="1"/>
-    <w:lsdException w:name="Strong" w:uiPriority="22" w:qFormat="1"/>
-    <w:lsdException w:name="Emphasis" w:uiPriority="20" w:qFormat="1"/>
-    <w:lsdException w:name="Document Map" w:semiHidden="1" w:unhideWhenUsed="1"/>
-    <w:lsdException w:name="Plain Text" w:semiHidden="1" w:unhideWhenUsed="1"/>
-    <w:lsdException w:name="E-mail Signature" w:semiHidden="1" w:unhideWhenUsed="1"/>
-    <w:lsdException w:name="HTML Top of Form" w:semiHidden="1" w:unhideWhenUsed="1"/>
-    <w:lsdException w:name="HTML Bottom of Form" w:semiHidden="1" w:unhideWhenUsed="1"/>
-    <w:lsdException w:name="Normal (Web)" w:semiHidden="1" w:unhideWhenUsed="1"/>
-    <w:lsdException w:name="HTML Acronym" w:semiHidden="1" w:unhideWhenUsed="1"/>
-    <w:lsdException w:name="HTML Address" w:semiHidden="1" w:unhideWhenUsed="1"/>
-    <w:lsdException w:name="HTML Cite" w:semiHidden="1" w:unhideWhenUsed="1"/>
-    <w:lsdException w:name="HTML Code" w:semiHidden="1" w:unhideWhenUsed="1"/>
-    <w:lsdException w:name="HTML Definition" w:semiHidden="1" w:unhideWhenUsed="1"/>
-    <w:lsdException w:name="HTML Keyboard" w:semiHidden="1" w:unhideWhenUsed="1"/>
-    <w:lsdException w:name="HTML Preformatted" w:semiHidden="1" w:unhideWhenUsed="1"/>
-    <w:lsdException w:name="HTML Sample" w:semiHidden="1" w:unhideWhenUsed="1"/>
-    <w:lsdException w:name="HTML Typewriter" w:semiHidden="1" w:unhideWhenUsed="1"/>
-    <w:lsdException w:name="HTML Variable" w:semiHidden="1" w:unhideWhenUsed="1"/>
-    <w:lsdException w:name="Normal Table" w:semiHidden="1" w:unhideWhenUsed="1"/>
-    <w:lsdException w:name="annotation subject" w:semiHidden="1" w:unhideWhenUsed="1"/>
-    <w:lsdException w:name="No List" w:semiHidden="1" w:unhideWhenUsed="1"/>
-    <w:lsdException w:name="Outline List 1" w:semiHidden="1" w:unhideWhenUsed="1"/>
-    <w:lsdException w:name="Outline List 2" w:semiHidden="1" w:unhideWhenUsed="1"/>
-    <w:lsdException w:name="Outline List 3" w:semiHidden="1" w:unhideWhenUsed="1"/>
-    <w:lsdException w:name="Table Simple 1" w:semiHidden="1" w:unhideWhenUsed="1"/>
-    <w:lsdException w:name="Table Simple 2" w:semiHidden="1" w:unhideWhenUsed="1"/>
-    <w:lsdException w:name="Table Simple 3" w:semiHidden="1" w:unhideWhenUsed="1"/>
-    <w:lsdException w:name="Table Classic 1" w:semiHidden="1" w:unhideWhenUsed="1"/>
-    <w:lsdException w:name="Table Classic 2" w:semiHidden="1" w:unhideWhenUsed="1"/>
-    <w:lsdException w:name="Table Classic 3" w:semiHidden="1" w:unhideWhenUsed="1"/>
-    <w:lsdException w:name="Table Classic 4" w:semiHidden="1" w:unhideWhenUsed="1"/>
-    <w:lsdException w:name="Table Colorful 1" w:semiHidden="1" w:unhideWhenUsed="1"/>
-    <w:lsdException w:name="Table Colorful 2" w:semiHidden="1" w:unhideWhenUsed="1"/>
-    <w:lsdException w:name="Table Colorful 3" w:semiHidden="1" w:unhideWhenUsed="1"/>
-    <w:lsdException w:name="Table Columns 1" w:semiHidden="1" w:unhideWhenUsed="1"/>
-    <w:lsdException w:name="Table Columns 2" w:semiHidden="1" w:unhideWhenUsed="1"/>
-    <w:lsdException w:name="Table Columns 3" w:semiHidden="1" w:unhideWhenUsed="1"/>
-    <w:lsdException w:name="Table Columns 4" w:semiHidden="1" w:unhideWhenUsed="1"/>
-    <w:lsdException w:name="Table Columns 5" w:semiHidden="1" w:unhideWhenUsed="1"/>
-    <w:lsdException w:name="Table Grid 1" w:semiHidden="1" w:unhideWhenUsed="1"/>
-    <w:lsdException w:name="Table Grid 2" w:semiHidden="1" w:unhideWhenUsed="1"/>
-    <w:lsdException w:name="Table Grid 3" w:semiHidden="1" w:unhideWhenUsed="1"/>
-    <w:lsdException w:name="Table Grid 4" w:semiHidden="1" w:unhideWhenUsed="1"/>
-    <w:lsdException w:name="Table Grid 5" w:semiHidden="1" w:unhideWhenUsed="1"/>
-    <w:lsdException w:name="Table Grid 6" w:semiHidden="1" w:unhideWhenUsed="1"/>
-    <w:lsdException w:name="Table Grid 7" w:semiHidden="1" w:unhideWhenUsed="1"/>
-    <w:lsdException w:name="Table Grid 8" w:semiHidden="1" w:unhideWhenUsed="1"/>
-    <w:lsdException w:name="Table List 1" w:semiHidden="1" w:unhideWhenUsed="1"/>
-    <w:lsdException w:name="Table List 2" w:semiHidden="1" w:unhideWhenUsed="1"/>
-    <w:lsdException w:name="Table List 3" w:semiHidden="1" w:unhideWhenUsed="1"/>
-    <w:lsdException w:name="Table List 4" w:semiHidden="1" w:unhideWhenUsed="1"/>
-    <w:lsdException w:name="Table List 5" w:semiHidden="1" w:unhideWhenUsed="1"/>
-    <w:lsdException w:name="Table List 6" w:semiHidden="1" w:unhideWhenUsed="1"/>
-    <w:lsdException w:name="Table List 7" w:semiHidden="1" w:unhideWhenUsed="1"/>
-    <w:lsdException w:name="Table List 8" w:semiHidden="1" w:unhideWhenUsed="1"/>
-    <w:lsdException w:name="Table 3D effects 1" w:semiHidden="1" w:unhideWhenUsed="1"/>
-    <w:lsdException w:name="Table 3D effects 2" w:semiHidden="1" w:unhideWhenUsed="1"/>
-    <w:lsdException w:name="Table 3D effects 3" w:semiHidden="1" w:unhideWhenUsed="1"/>
-    <w:lsdException w:name="Table Contemporary" w:semiHidden="1" w:unhideWhenUsed="1"/>
-    <w:lsdException w:name="Table Elegant" w:semiHidden="1" w:unhideWhenUsed="1"/>
-    <w:lsdException w:name="Table Professional" w:semiHidden="1" w:unhideWhenUsed="1"/>
-    <w:lsdException w:name="Table Subtle 1" w:semiHidden="1" w:unhideWhenUsed="1"/>
-    <w:lsdException w:name="Table Subtle 2" w:semiHidden="1" w:unhideWhenUsed="1"/>
-    <w:lsdException w:name="Table Web 1" w:semiHidden="1" w:unhideWhenUsed="1"/>
-    <w:lsdException w:name="Table Web 2" w:semiHidden="1" w:unhideWhenUsed="1"/>
-    <w:lsdException w:name="Table Web 3" w:semiHidden="1" w:unhideWhenUsed="1"/>
-    <w:lsdException w:name="Balloon Text" w:semiHidden="1" w:unhideWhenUsed="1"/>
-    <w:lsdException w:name="Table Grid" w:uiPriority="39"/>
-    <w:lsdException w:name="Table Theme" w:semiHidden="1" w:unhideWhenUsed="1"/>
-    <w:lsdException w:name="Placeholder Text" w:semiHidden="1"/>
-    <w:lsdException w:name="No Spacing" w:uiPriority="1" w:qFormat="1"/>
-    <w:lsdException w:name="Light Shading" w:uiPriority="60"/>
-    <w:lsdException w:name="Light List" w:uiPriority="61"/>
-    <w:lsdException w:name="Light Grid" w:uiPriority="62"/>
-    <w:lsdException w:name="Medium Shading 1" w:uiPriority="63"/>
-    <w:lsdException w:name="Medium Shading 2" w:uiPriority="64"/>
-    <w:lsdException w:name="Medium List 1" w:uiPriority="65"/>
-    <w:lsdException w:name="Medium List 2" w:uiPriority="66"/>
-    <w:lsdException w:name="Medium Grid 1" w:uiPriority="67"/>
-    <w:lsdException w:name="Medium Grid 2" w:uiPriority="68"/>
-    <w:lsdException w:name="Medium Grid 3" w:uiPriority="69"/>
-    <w:lsdException w:name="Dark List" w:uiPriority="70"/>
-    <w:lsdException w:name="Colorful Shading" w:uiPriority="71"/>
-    <w:lsdException w:name="Colorful List" w:uiPriority="72"/>
-    <w:lsdException w:name="Colorful Grid" w:uiPriority="73"/>
-    <w:lsdException w:name="Light Shading Accent 1" w:uiPriority="60"/>
-    <w:lsdException w:name="Light List Accent 1" w:uiPriority="61"/>
-    <w:lsdException w:name="Light Grid Accent 1" w:uiPriority="62"/>
-    <w:lsdException w:name="Medium Shading 1 Accent 1" w:uiPriority="63"/>
-    <w:lsdException w:name="Medium Shading 2 Accent 1" w:uiPriority="64"/>
-    <w:lsdException w:name="Medium List 1 Accent 1" w:uiPriority="65"/>
-    <w:lsdException w:name="Revision" w:semiHidden="1"/>
-    <w:lsdException w:name="List Paragraph" w:uiPriority="34" w:qFormat="1"/>
-    <w:lsdException w:name="Quote" w:uiPriority="29" w:qFormat="1"/>
-    <w:lsdException w:name="Intense Quote" w:uiPriority="30" w:qFormat="1"/>
-    <w:lsdException w:name="Medium List 2 Accent 1" w:uiPriority="66"/>
-    <w:lsdException w:name="Medium Grid 1 Accent 1" w:uiPriority="67"/>
-    <w:lsdException w:name="Medium Grid 2 Accent 1" w:uiPriority="68"/>
-    <w:lsdException w:name="Medium Grid 3 Accent 1" w:uiPriority="69"/>
-    <w:lsdException w:name="Dark List Accent 1" w:uiPriority="70"/>
-    <w:lsdException w:name="Colorful Shading Accent 1" w:uiPriority="71"/>
-    <w:lsdException w:name="Colorful List Accent 1" w:uiPriority="72"/>
-    <w:lsdException w:name="Colorful Grid Accent 1" w:uiPriority="73"/>
-    <w:lsdException w:name="Light Shading Accent 2" w:uiPriority="60"/>
-    <w:lsdException w:name="Light List Accent 2" w:uiPriority="61"/>
-    <w:lsdException w:name="Light Grid Accent 2" w:uiPriority="62"/>
-    <w:lsdException w:name="Medium Shading 1 Accent 2" w:uiPriority="63"/>
-    <w:lsdException w:name="Medium Shading 2 Accent 2" w:uiPriority="64"/>
-    <w:lsdException w:name="Medium List 1 Accent 2" w:uiPriority="65"/>
-    <w:lsdException w:name="Medium List 2 Accent 2" w:uiPriority="66"/>
-    <w:lsdException w:name="Medium Grid 1 Accent 2" w:uiPriority="67"/>
-    <w:lsdException w:name="Medium Grid 2 Accent 2" w:uiPriority="68"/>
-    <w:lsdException w:name="Medium Grid 3 Accent 2" w:uiPriority="69"/>
-    <w:lsdException w:name="Dark List Accent 2" w:uiPriority="70"/>
-    <w:lsdException w:name="Colorful Shading Accent 2" w:uiPriority="71"/>
-    <w:lsdException w:name="Colorful List Accent 2" w:uiPriority="72"/>
-    <w:lsdException w:name="Colorful Grid Accent 2" w:uiPriority="73"/>
-    <w:lsdException w:name="Light Shading Accent 3" w:uiPriority="60"/>
-    <w:lsdException w:name="Light List Accent 3" w:uiPriority="61"/>
-    <w:lsdException w:name="Light Grid Accent 3" w:uiPriority="62"/>
-    <w:lsdException w:name="Medium Shading 1 Accent 3" w:uiPriority="63"/>
-    <w:lsdException w:name="Medium Shading 2 Accent 3" w:uiPriority="64"/>
-    <w:lsdException w:name="Medium List 1 Accent 3" w:uiPriority="65"/>
-    <w:lsdException w:name="Medium List 2 Accent 3" w:uiPriority="66"/>
-    <w:lsdException w:name="Medium Grid 1 Accent 3" w:uiPriority="67"/>
-    <w:lsdException w:name="Medium Grid 2 Accent 3" w:uiPriority="68"/>
-    <w:lsdException w:name="Medium Grid 3 Accent 3" w:uiPriority="69"/>
-    <w:lsdException w:name="Dark List Accent 3" w:uiPriority="70"/>
-    <w:lsdException w:name="Colorful Shading Accent 3" w:uiPriority="71"/>
-    <w:lsdException w:name="Colorful List Accent 3" w:uiPriority="72"/>
-    <w:lsdException w:name="Colorful Grid Accent 3" w:uiPriority="73"/>
-    <w:lsdException w:name="Light Shading Accent 4" w:uiPriority="60"/>
-    <w:lsdException w:name="Light List Accent 4" w:uiPriority="61"/>
-    <w:lsdException w:name="Light Grid Accent 4" w:uiPriority="62"/>
-    <w:lsdException w:name="Medium Shading 1 Accent 4" w:uiPriority="63"/>
-    <w:lsdException w:name="Medium Shading 2 Accent 4" w:uiPriority="64"/>
-    <w:lsdException w:name="Medium List 1 Accent 4" w:uiPriority="65"/>
-    <w:lsdException w:name="Medium List 2 Accent 4" w:uiPriority="66"/>
-    <w:lsdException w:name="Medium Grid 1 Accent 4" w:uiPriority="67"/>
-    <w:lsdException w:name="Medium Grid 2 Accent 4" w:uiPriority="68"/>
-    <w:lsdException w:name="Medium Grid 3 Accent 4" w:uiPriority="69"/>
-    <w:lsdException w:name="Dark List Accent 4" w:uiPriority="70"/>
-    <w:lsdException w:name="Colorful Shading Accent 4" w:uiPriority="71"/>
-    <w:lsdException w:name="Colorful List Accent 4" w:uiPriority="72"/>
-    <w:lsdException w:name="Colorful Grid Accent 4" w:uiPriority="73"/>
-    <w:lsdException w:name="Light Shading Accent 5" w:uiPriority="60"/>
-    <w:lsdException w:name="Light List Accent 5" w:uiPriority="61"/>
-    <w:lsdException w:name="Light Grid Accent 5" w:uiPriority="62"/>
-    <w:lsdException w:name="Medium Shading 1 Accent 5" w:uiPriority="63"/>
-    <w:lsdException w:name="Medium Shading 2 Accent 5" w:uiPriority="64"/>
-    <w:lsdException w:name="Medium List 1 Accent 5" w:uiPriority="65"/>
-    <w:lsdException w:name="Medium List 2 Accent 5" w:uiPriority="66"/>
-    <w:lsdException w:name="Medium Grid 1 Accent 5" w:uiPriority="67"/>
-    <w:lsdException w:name="Medium Grid 2 Accent 5" w:uiPriority="68"/>
-    <w:lsdException w:name="Medium Grid 3 Accent 5" w:uiPriority="69"/>
-    <w:lsdException w:name="Dark List Accent 5" w:uiPriority="70"/>
-    <w:lsdException w:name="Colorful Shading Accent 5" w:uiPriority="71"/>
-    <w:lsdException w:name="Colorful List Accent 5" w:uiPriority="72"/>
-    <w:lsdException w:name="Colorful Grid Accent 5" w:uiPriority="73"/>
-    <w:lsdException w:name="Light Shading Accent 6" w:uiPriority="60"/>
-    <w:lsdException w:name="Light List Accent 6" w:uiPriority="61"/>
-    <w:lsdException w:name="Light Grid Accent 6" w:uiPriority="62"/>
-    <w:lsdException w:name="Medium Shading 1 Accent 6" w:uiPriority="63"/>
-    <w:lsdException w:name="Medium Shading 2 Accent 6" w:uiPriority="64"/>
-    <w:lsdException w:name="Medium List 1 Accent 6" w:uiPriority="65"/>
-    <w:lsdException w:name="Medium List 2 Accent 6" w:uiPriority="66"/>
-    <w:lsdException w:name="Medium Grid 1 Accent 6" w:uiPriority="67"/>
-    <w:lsdException w:name="Medium Grid 2 Accent 6" w:uiPriority="68"/>
-    <w:lsdException w:name="Medium Grid 3 Accent 6" w:uiPriority="69"/>
-    <w:lsdException w:name="Dark List Accent 6" w:uiPriority="70"/>
-    <w:lsdException w:name="Colorful Shading Accent 6" w:uiPriority="71"/>
-    <w:lsdException w:name="Colorful List Accent 6" w:uiPriority="72"/>
-    <w:lsdException w:name="Colorful Grid Accent 6" w:uiPriority="73"/>
-    <w:lsdException w:name="Subtle Emphasis" w:uiPriority="19" w:qFormat="1"/>
-    <w:lsdException w:name="Intense Emphasis" w:uiPriority="21" w:qFormat="1"/>
-    <w:lsdException w:name="Subtle Reference" w:uiPriority="31" w:qFormat="1"/>
-    <w:lsdException w:name="Intense Reference" w:uiPriority="32" w:qFormat="1"/>
-    <w:lsdException w:name="Book Title" w:uiPriority="33" w:qFormat="1"/>
-    <w:lsdException w:name="Bibliography" w:semiHidden="1" w:uiPriority="37" w:unhideWhenUsed="1"/>
-    <w:lsdException w:name="TOC Heading" w:semiHidden="1" w:uiPriority="39" w:unhideWhenUsed="1" w:qFormat="1"/>
-    <w:lsdException w:name="Plain Table 1" w:uiPriority="41"/>
-    <w:lsdException w:name="Plain Table 2" w:uiPriority="42"/>
-    <w:lsdException w:name="Plain Table 3" w:uiPriority="43"/>
-    <w:lsdException w:name="Plain Table 4" w:uiPriority="44"/>
-    <w:lsdException w:name="Plain Table 5" w:uiPriority="45"/>
-    <w:lsdException w:name="Grid Table Light" w:uiPriority="40"/>
-    <w:lsdException w:name="Grid Table 1 Light" w:uiPriority="46"/>
-    <w:lsdException w:name="Grid Table 2" w:uiPriority="47"/>
-    <w:lsdException w:name="Grid Table 3" w:uiPriority="48"/>
-    <w:lsdException w:name="Grid Table 4" w:uiPriority="49"/>
-    <w:lsdException w:name="Grid Table 5 Dark" w:uiPriority="50"/>
-    <w:lsdException w:name="Grid Table 6 Colorful" w:uiPriority="51"/>
-    <w:lsdException w:name="Grid Table 7 Colorful" w:uiPriority="52"/>
-    <w:lsdException w:name="Grid Table 1 Light Accent 1" w:uiPriority="46"/>
-    <w:lsdException w:name="Grid Table 2 Accent 1" w:uiPriority="47"/>
-    <w:lsdException w:name="Grid Table 3 Accent 1" w:uiPriority="48"/>
-    <w:lsdException w:name="Grid Table 4 Accent 1" w:uiPriority="49"/>
-    <w:lsdException w:name="Grid Table 5 Dark Accent 1" w:uiPriority="50"/>
-    <w:lsdException w:name="Grid Table 6 Colorful Accent 1" w:uiPriority="51"/>
-    <w:lsdException w:name="Grid Table 7 Colorful Accent 1" w:uiPriority="52"/>
-    <w:lsdException w:name="Grid Table 1 Light Accent 2" w:uiPriority="46"/>
-    <w:lsdException w:name="Grid Table 2 Accent 2" w:uiPriority="47"/>
-    <w:lsdException w:name="Grid Table 3 Accent 2" w:uiPriority="48"/>
-    <w:lsdException w:name="Grid Table 4 Accent 2" w:uiPriority="49"/>
-    <w:lsdException w:name="Grid Table 5 Dark Accent 2" w:uiPriority="50"/>
-    <w:lsdException w:name="Grid Table 6 Colorful Accent 2" w:uiPriority="51"/>
-    <w:lsdException w:name="Grid Table 7 Colorful Accent 2" w:uiPriority="52"/>
-    <w:lsdException w:name="Grid Table 1 Light Accent 3" w:uiPriority="46"/>
-    <w:lsdException w:name="Grid Table 2 Accent 3" w:uiPriority="47"/>
-    <w:lsdException w:name="Grid Table 3 Accent 3" w:uiPriority="48"/>
-    <w:lsdException w:name="Grid Table 4 Accent 3" w:uiPriority="49"/>
-    <w:lsdException w:name="Grid Table 5 Dark Accent 3" w:uiPriority="50"/>
-    <w:lsdException w:name="Grid Table 6 Colorful Accent 3" w:uiPriority="51"/>
-    <w:lsdException w:name="Grid Table 7 Colorful Accent 3" w:uiPriority="52"/>
-    <w:lsdException w:name="Grid Table 1 Light Accent 4" w:uiPriority="46"/>
-    <w:lsdException w:name="Grid Table 2 Accent 4" w:uiPriority="47"/>
-    <w:lsdException w:name="Grid Table 3 Accent 4" w:uiPriority="48"/>
-    <w:lsdException w:name="Grid Table 4 Accent 4" w:uiPriority="49"/>
-    <w:lsdException w:name="Grid Table 5 Dark Accent 4" w:uiPriority="50"/>
-    <w:lsdException w:name="Grid Table 6 Colorful Accent 4" w:uiPriority="51"/>
-    <w:lsdException w:name="Grid Table 7 Colorful Accent 4" w:uiPriority="52"/>
-    <w:lsdException w:name="Grid Table 1 Light Accent 5" w:uiPriority="46"/>
-    <w:lsdException w:name="Grid Table 2 Accent 5" w:uiPriority="47"/>
-    <w:lsdException w:name="Grid Table 3 Accent 5" w:uiPriority="48"/>
-    <w:lsdException w:name="Grid Table 4 Accent 5" w:uiPriority="49"/>
-    <w:lsdException w:name="Grid Table 5 Dark Accent 5" w:uiPriority="50"/>
-    <w:lsdException w:name="Grid Table 6 Colorful Accent 5" w:uiPriority="51"/>
-    <w:lsdException w:name="Grid Table 7 Colorful Accent 5" w:uiPriority="52"/>
-    <w:lsdException w:name="Grid Table 1 Light Accent 6" w:uiPriority="46"/>
-    <w:lsdException w:name="Grid Table 2 Accent 6" w:uiPriority="47"/>
-    <w:lsdException w:name="Grid Table 3 Accent 6" w:uiPriority="48"/>
-    <w:lsdException w:name="Grid Table 4 Accent 6" w:uiPriority="49"/>
-    <w:lsdException w:name="Grid Table 5 Dark Accent 6" w:uiPriority="50"/>
-    <w:lsdException w:name="Grid Table 6 Colorful Accent 6" w:uiPriority="51"/>
-    <w:lsdException w:name="Grid Table 7 Colorful Accent 6" w:uiPriority="52"/>
-    <w:lsdException w:name="List Table 1 Light" w:uiPriority="46"/>
-    <w:lsdException w:name="List Table 2" w:uiPriority="47"/>
-    <w:lsdException w:name="List Table 3" w:uiPriority="48"/>
-    <w:lsdException w:name="List Table 4" w:uiPriority="49"/>
-    <w:lsdException w:name="List Table 5 Dark" w:uiPriority="50"/>
-    <w:lsdException w:name="List Table 6 Colorful" w:uiPriority="51"/>
-    <w:lsdException w:name="List Table 7 Colorful" w:uiPriority="52"/>
-    <w:lsdException w:name="List Table 1 Light Accent 1" w:uiPriority="46"/>
-    <w:lsdException w:name="List Table 2 Accent 1" w:uiPriority="47"/>
-    <w:lsdException w:name="List Table 3 Accent 1" w:uiPriority="48"/>
-    <w:lsdException w:name="List Table 4 Accent 1" w:uiPriority="49"/>
-    <w:lsdException w:name="List Table 5 Dark Accent 1" w:uiPriority="50"/>
-    <w:lsdException w:name="List Table 6 Colorful Accent 1" w:uiPriority="51"/>
-    <w:lsdException w:name="List Table 7 Colorful Accent 1" w:uiPriority="52"/>
-    <w:lsdException w:name="List Table 1 Light Accent 2" w:uiPriority="46"/>
-    <w:lsdException w:name="List Table 2 Accent 2" w:uiPriority="47"/>
-    <w:lsdException w:name="List Table 3 Accent 2" w:uiPriority="48"/>
-    <w:lsdException w:name="List Table 4 Accent 2" w:uiPriority="49"/>
-    <w:lsdException w:name="List Table 5 Dark Accent 2" w:uiPriority="50"/>
-    <w:lsdException w:name="List Table 6 Colorful Accent 2" w:uiPriority="51"/>
-    <w:lsdException w:name="List Table 7 Colorful Accent 2" w:uiPriority="52"/>
-    <w:lsdException w:name="List Table 1 Light Accent 3" w:uiPriority="46"/>
-    <w:lsdException w:name="List Table 2 Accent 3" w:uiPriority="47"/>
-    <w:lsdException w:name="List Table 3 Accent 3" w:uiPriority="48"/>
-    <w:lsdException w:name="List Table 4 Accent 3" w:uiPriority="49"/>
-    <w:lsdException w:name="List Table 5 Dark Accent 3" w:uiPriority="50"/>
-    <w:lsdException w:name="List Table 6 Colorful Accent 3" w:uiPriority="51"/>
-    <w:lsdException w:name="List Table 7 Colorful Accent 3" w:uiPriority="52"/>
-    <w:lsdException w:name="List Table 1 Light Accent 4" w:uiPriority="46"/>
-    <w:lsdException w:name="List Table 2 Accent 4" w:uiPriority="47"/>
-    <w:lsdException w:name="List Table 3 Accent 4" w:uiPriority="48"/>
-    <w:lsdException w:name="List Table 4 Accent 4" w:uiPriority="49"/>
-    <w:lsdException w:name="List Table 5 Dark Accent 4" w:uiPriority="50"/>
-    <w:lsdException w:name="List Table 6 Colorful Accent 4" w:uiPriority="51"/>
-    <w:lsdException w:name="List Table 7 Colorful Accent 4" w:uiPriority="52"/>
-    <w:lsdException w:name="List Table 1 Light Accent 5" w:uiPriority="46"/>
-    <w:lsdException w:name="List Table 2 Accent 5" w:uiPriority="47"/>
-    <w:lsdException w:name="List Table 3 Accent 5" w:uiPriority="48"/>
-    <w:lsdException w:name="List Table 4 Accent 5" w:uiPriority="49"/>
-    <w:lsdException w:name="List Table 5 Dark Accent 5" w:uiPriority="50"/>
-    <w:lsdException w:name="List Table 6 Colorful Accent 5" w:uiPriority="51"/>
-    <w:lsdException w:name="List Table 7 Colorful Accent 5" w:uiPriority="52"/>
-    <w:lsdException w:name="List Table 1 Light Accent 6" w:uiPriority="46"/>
-    <w:lsdException w:name="List Table 2 Accent 6" w:uiPriority="47"/>
-    <w:lsdException w:name="List Table 3 Accent 6" w:uiPriority="48"/>
-    <w:lsdException w:name="List Table 4 Accent 6" w:uiPriority="49"/>
-    <w:lsdException w:name="List Table 5 Dark Accent 6" w:uiPriority="50"/>
-    <w:lsdException w:name="List Table 6 Colorful Accent 6" w:uiPriority="51"/>
-    <w:lsdException w:name="List Table 7 Colorful Accent 6" w:uiPriority="52"/>
+  <w:latentStyles w:defLockedState="0" w:defUIPriority="99" w:defSemiHidden="1" w:defUnhideWhenUsed="1" w:defQFormat="0" w:count="267">
+    <w:lsdException w:name="Normal" w:semiHidden="0" w:uiPriority="0" w:unhideWhenUsed="0" w:qFormat="1"/>
+    <w:lsdException w:name="heading 1" w:semiHidden="0" w:uiPriority="9" w:unhideWhenUsed="0" w:qFormat="1"/>
+    <w:lsdException w:name="heading 2" w:uiPriority="9" w:qFormat="1"/>
+    <w:lsdException w:name="heading 3" w:uiPriority="9" w:qFormat="1"/>
+    <w:lsdException w:name="heading 4" w:uiPriority="9" w:qFormat="1"/>
+    <w:lsdException w:name="heading 5" w:uiPriority="9" w:qFormat="1"/>
+    <w:lsdException w:name="heading 6" w:uiPriority="9" w:qFormat="1"/>
+    <w:lsdException w:name="heading 7" w:uiPriority="9" w:qFormat="1"/>
+    <w:lsdException w:name="heading 8" w:uiPriority="9" w:qFormat="1"/>
+    <w:lsdException w:name="heading 9" w:uiPriority="9" w:qFormat="1"/>
+    <w:lsdException w:name="toc 1" w:uiPriority="39"/>
+    <w:lsdException w:name="toc 2" w:uiPriority="39"/>
+    <w:lsdException w:name="toc 3" w:uiPriority="39"/>
+    <w:lsdException w:name="toc 4" w:uiPriority="39"/>
+    <w:lsdException w:name="toc 5" w:uiPriority="39"/>
+    <w:lsdException w:name="toc 6" w:uiPriority="39"/>
+    <w:lsdException w:name="toc 7" w:uiPriority="39"/>
+    <w:lsdException w:name="toc 8" w:uiPriority="39"/>
+    <w:lsdException w:name="toc 9" w:uiPriority="39"/>
+    <w:lsdException w:name="caption" w:uiPriority="35" w:qFormat="1"/>
+    <w:lsdException w:name="Title" w:semiHidden="0" w:uiPriority="10" w:unhideWhenUsed="0" w:qFormat="1"/>
+    <w:lsdException w:name="Default Paragraph Font" w:uiPriority="1"/>
+    <w:lsdException w:name="Subtitle" w:semiHidden="0" w:uiPriority="11" w:unhideWhenUsed="0" w:qFormat="1"/>
+    <w:lsdException w:name="Strong" w:semiHidden="0" w:uiPriority="22" w:unhideWhenUsed="0" w:qFormat="1"/>
+    <w:lsdException w:name="Emphasis" w:semiHidden="0" w:uiPriority="20" w:unhideWhenUsed="0" w:qFormat="1"/>
+    <w:lsdException w:name="Table Grid" w:semiHidden="0" w:uiPriority="39" w:unhideWhenUsed="0"/>
+    <w:lsdException w:name="Placeholder Text" w:unhideWhenUsed="0"/>
+    <w:lsdException w:name="No Spacing" w:semiHidden="0" w:uiPriority="1" w:unhideWhenUsed="0" w:qFormat="1"/>
+    <w:lsdException w:name="Light Shading" w:semiHidden="0" w:uiPriority="60" w:unhideWhenUsed="0"/>
+    <w:lsdException w:name="Light List" w:semiHidden="0" w:uiPriority="61" w:unhideWhenUsed="0"/>
+    <w:lsdException w:name="Light Grid" w:semiHidden="0" w:uiPriority="62" w:unhideWhenUsed="0"/>
+    <w:lsdException w:name="Medium Shading 1" w:semiHidden="0" w:uiPriority="63" w:unhideWhenUsed="0"/>
+    <w:lsdException w:name="Medium Shading 2" w:semiHidden="0" w:uiPriority="64" w:unhideWhenUsed="0"/>
+    <w:lsdException w:name="Medium List 1" w:semiHidden="0" w:uiPriority="65" w:unhideWhenUsed="0"/>
+    <w:lsdException w:name="Medium List 2" w:semiHidden="0" w:uiPriority="66" w:unhideWhenUsed="0"/>
+    <w:lsdException w:name="Medium Grid 1" w:semiHidden="0" w:uiPriority="67" w:unhideWhenUsed="0"/>
+    <w:lsdException w:name="Medium Grid 2" w:semiHidden="0" w:uiPriority="68" w:unhideWhenUsed="0"/>
+    <w:lsdException w:name="Medium Grid 3" w:semiHidden="0" w:uiPriority="69" w:unhideWhenUsed="0"/>
+    <w:lsdException w:name="Dark List" w:semiHidden="0" w:uiPriority="70" w:unhideWhenUsed="0"/>
+    <w:lsdException w:name="Colorful Shading" w:semiHidden="0" w:uiPriority="71" w:unhideWhenUsed="0"/>
+    <w:lsdException w:name="Colorful List" w:semiHidden="0" w:uiPriority="72" w:unhideWhenUsed="0"/>
+    <w:lsdException w:name="Colorful Grid" w:semiHidden="0" w:uiPriority="73" w:unhideWhenUsed="0"/>
+    <w:lsdException w:name="Light Shading Accent 1" w:semiHidden="0" w:uiPriority="60" w:unhideWhenUsed="0"/>
+    <w:lsdException w:name="Light List Accent 1" w:semiHidden="0" w:uiPriority="61" w:unhideWhenUsed="0"/>
+    <w:lsdException w:name="Light Grid Accent 1" w:semiHidden="0" w:uiPriority="62" w:unhideWhenUsed="0"/>
+    <w:lsdException w:name="Medium Shading 1 Accent 1" w:semiHidden="0" w:uiPriority="63" w:unhideWhenUsed="0"/>
+    <w:lsdException w:name="Medium Shading 2 Accent 1" w:semiHidden="0" w:uiPriority="64" w:unhideWhenUsed="0"/>
+    <w:lsdException w:name="Medium List 1 Accent 1" w:semiHidden="0" w:uiPriority="65" w:unhideWhenUsed="0"/>
+    <w:lsdException w:name="Revision" w:unhideWhenUsed="0"/>
+    <w:lsdException w:name="List Paragraph" w:semiHidden="0" w:uiPriority="34" w:unhideWhenUsed="0" w:qFormat="1"/>
+    <w:lsdException w:name="Quote" w:semiHidden="0" w:uiPriority="29" w:unhideWhenUsed="0" w:qFormat="1"/>
+    <w:lsdException w:name="Intense Quote" w:semiHidden="0" w:uiPriority="30" w:unhideWhenUsed="0" w:qFormat="1"/>
+    <w:lsdException w:name="Medium List 2 Accent 1" w:semiHidden="0" w:uiPriority="66" w:unhideWhenUsed="0"/>
+    <w:lsdException w:name="Medium Grid 1 Accent 1" w:semiHidden="0" w:uiPriority="67" w:unhideWhenUsed="0"/>
+    <w:lsdException w:name="Medium Grid 2 Accent 1" w:semiHidden="0" w:uiPriority="68" w:unhideWhenUsed="0"/>
+    <w:lsdException w:name="Medium Grid 3 Accent 1" w:semiHidden="0" w:uiPriority="69" w:unhideWhenUsed="0"/>
+    <w:lsdException w:name="Dark List Accent 1" w:semiHidden="0" w:uiPriority="70" w:unhideWhenUsed="0"/>
+    <w:lsdException w:name="Colorful Shading Accent 1" w:semiHidden="0" w:uiPriority="71" w:unhideWhenUsed="0"/>
+    <w:lsdException w:name="Colorful List Accent 1" w:semiHidden="0" w:uiPriority="72" w:unhideWhenUsed="0"/>
+    <w:lsdException w:name="Colorful Grid Accent 1" w:semiHidden="0" w:uiPriority="73" w:unhideWhenUsed="0"/>
+    <w:lsdException w:name="Light Shading Accent 2" w:semiHidden="0" w:uiPriority="60" w:unhideWhenUsed="0"/>
+    <w:lsdException w:name="Light List Accent 2" w:semiHidden="0" w:uiPriority="61" w:unhideWhenUsed="0"/>
+    <w:lsdException w:name="Light Grid Accent 2" w:semiHidden="0" w:uiPriority="62" w:unhideWhenUsed="0"/>
+    <w:lsdException w:name="Medium Shading 1 Accent 2" w:semiHidden="0" w:uiPriority="63" w:unhideWhenUsed="0"/>
+    <w:lsdException w:name="Medium Shading 2 Accent 2" w:semiHidden="0" w:uiPriority="64" w:unhideWhenUsed="0"/>
+    <w:lsdException w:name="Medium List 1 Accent 2" w:semiHidden="0" w:uiPriority="65" w:unhideWhenUsed="0"/>
+    <w:lsdException w:name="Medium List 2 Accent 2" w:semiHidden="0" w:uiPriority="66" w:unhideWhenUsed="0"/>
+    <w:lsdException w:name="Medium Grid 1 Accent 2" w:semiHidden="0" w:uiPriority="67" w:unhideWhenUsed="0"/>
+    <w:lsdException w:name="Medium Grid 2 Accent 2" w:semiHidden="0" w:uiPriority="68" w:unhideWhenUsed="0"/>
+    <w:lsdException w:name="Medium Grid 3 Accent 2" w:semiHidden="0" w:uiPriority="69" w:unhideWhenUsed="0"/>
+    <w:lsdException w:name="Dark List Accent 2" w:semiHidden="0" w:uiPriority="70" w:unhideWhenUsed="0"/>
+    <w:lsdException w:name="Colorful Shading Accent 2" w:semiHidden="0" w:uiPriority="71" w:unhideWhenUsed="0"/>
+    <w:lsdException w:name="Colorful List Accent 2" w:semiHidden="0" w:uiPriority="72" w:unhideWhenUsed="0"/>
+    <w:lsdException w:name="Colorful Grid Accent 2" w:semiHidden="0" w:uiPriority="73" w:unhideWhenUsed="0"/>
+    <w:lsdException w:name="Light Shading Accent 3" w:semiHidden="0" w:uiPriority="60" w:unhideWhenUsed="0"/>
+    <w:lsdException w:name="Light List Accent 3" w:semiHidden="0" w:uiPriority="61" w:unhideWhenUsed="0"/>
+    <w:lsdException w:name="Light Grid Accent 3" w:semiHidden="0" w:uiPriority="62" w:unhideWhenUsed="0"/>
+    <w:lsdException w:name="Medium Shading 1 Accent 3" w:semiHidden="0" w:uiPriority="63" w:unhideWhenUsed="0"/>
+    <w:lsdException w:name="Medium Shading 2 Accent 3" w:semiHidden="0" w:uiPriority="64" w:unhideWhenUsed="0"/>
+    <w:lsdException w:name="Medium List 1 Accent 3" w:semiHidden="0" w:uiPriority="65" w:unhideWhenUsed="0"/>
+    <w:lsdException w:name="Medium List 2 Accent 3" w:semiHidden="0" w:uiPriority="66" w:unhideWhenUsed="0"/>
+    <w:lsdException w:name="Medium Grid 1 Accent 3" w:semiHidden="0" w:uiPriority="67" w:unhideWhenUsed="0"/>
+    <w:lsdException w:name="Medium Grid 2 Accent 3" w:semiHidden="0" w:uiPriority="68" w:unhideWhenUsed="0"/>
+    <w:lsdException w:name="Medium Grid 3 Accent 3" w:semiHidden="0" w:uiPriority="69" w:unhideWhenUsed="0"/>
+    <w:lsdException w:name="Dark List Accent 3" w:semiHidden="0" w:uiPriority="70" w:unhideWhenUsed="0"/>
+    <w:lsdException w:name="Colorful Shading Accent 3" w:semiHidden="0" w:uiPriority="71" w:unhideWhenUsed="0"/>
+    <w:lsdException w:name="Colorful List Accent 3" w:semiHidden="0" w:uiPriority="72" w:unhideWhenUsed="0"/>
+    <w:lsdException w:name="Colorful Grid Accent 3" w:semiHidden="0" w:uiPriority="73" w:unhideWhenUsed="0"/>
+    <w:lsdException w:name="Light Shading Accent 4" w:semiHidden="0" w:uiPriority="60" w:unhideWhenUsed="0"/>
+    <w:lsdException w:name="Light List Accent 4" w:semiHidden="0" w:uiPriority="61" w:unhideWhenUsed="0"/>
+    <w:lsdException w:name="Light Grid Accent 4" w:semiHidden="0" w:uiPriority="62" w:unhideWhenUsed="0"/>
+    <w:lsdException w:name="Medium Shading 1 Accent 4" w:semiHidden="0" w:uiPriority="63" w:unhideWhenUsed="0"/>
+    <w:lsdException w:name="Medium Shading 2 Accent 4" w:semiHidden="0" w:uiPriority="64" w:unhideWhenUsed="0"/>
+    <w:lsdException w:name="Medium List 1 Accent 4" w:semiHidden="0" w:uiPriority="65" w:unhideWhenUsed="0"/>
+    <w:lsdException w:name="Medium List 2 Accent 4" w:semiHidden="0" w:uiPriority="66" w:unhideWhenUsed="0"/>
+    <w:lsdException w:name="Medium Grid 1 Accent 4" w:semiHidden="0" w:uiPriority="67" w:unhideWhenUsed="0"/>
+    <w:lsdException w:name="Medium Grid 2 Accent 4" w:semiHidden="0" w:uiPriority="68" w:unhideWhenUsed="0"/>
+    <w:lsdException w:name="Medium Grid 3 Accent 4" w:semiHidden="0" w:uiPriority="69" w:unhideWhenUsed="0"/>
+    <w:lsdException w:name="Dark List Accent 4" w:semiHidden="0" w:uiPriority="70" w:unhideWhenUsed="0"/>
+    <w:lsdException w:name="Colorful Shading Accent 4" w:semiHidden="0" w:uiPriority="71" w:unhideWhenUsed="0"/>
+    <w:lsdException w:name="Colorful List Accent 4" w:semiHidden="0" w:uiPriority="72" w:unhideWhenUsed="0"/>
+    <w:lsdException w:name="Colorful Grid Accent 4" w:semiHidden="0" w:uiPriority="73" w:unhideWhenUsed="0"/>
+    <w:lsdException w:name="Light Shading Accent 5" w:semiHidden="0" w:uiPriority="60" w:unhideWhenUsed="0"/>
+    <w:lsdException w:name="Light List Accent 5" w:semiHidden="0" w:uiPriority="61" w:unhideWhenUsed="0"/>
+    <w:lsdException w:name="Light Grid Accent 5" w:semiHidden="0" w:uiPriority="62" w:unhideWhenUsed="0"/>
+    <w:lsdException w:name="Medium Shading 1 Accent 5" w:semiHidden="0" w:uiPriority="63" w:unhideWhenUsed="0"/>
+    <w:lsdException w:name="Medium Shading 2 Accent 5" w:semiHidden="0" w:uiPriority="64" w:unhideWhenUsed="0"/>
+    <w:lsdException w:name="Medium List 1 Accent 5" w:semiHidden="0" w:uiPriority="65" w:unhideWhenUsed="0"/>
+    <w:lsdException w:name="Medium List 2 Accent 5" w:semiHidden="0" w:uiPriority="66" w:unhideWhenUsed="0"/>
+    <w:lsdException w:name="Medium Grid 1 Accent 5" w:semiHidden="0" w:uiPriority="67" w:unhideWhenUsed="0"/>
+    <w:lsdException w:name="Medium Grid 2 Accent 5" w:semiHidden="0" w:uiPriority="68" w:unhideWhenUsed="0"/>
+    <w:lsdException w:name="Medium Grid 3 Accent 5" w:semiHidden="0" w:uiPriority="69" w:unhideWhenUsed="0"/>
+    <w:lsdException w:name="Dark List Accent 5" w:semiHidden="0" w:uiPriority="70" w:unhideWhenUsed="0"/>
+    <w:lsdException w:name="Colorful Shading Accent 5" w:semiHidden="0" w:uiPriority="71" w:unhideWhenUsed="0"/>
+    <w:lsdException w:name="Colorful List Accent 5" w:semiHidden="0" w:uiPriority="72" w:unhideWhenUsed="0"/>
+    <w:lsdException w:name="Colorful Grid Accent 5" w:semiHidden="0" w:uiPriority="73" w:unhideWhenUsed="0"/>
+    <w:lsdException w:name="Light Shading Accent 6" w:semiHidden="0" w:uiPriority="60" w:unhideWhenUsed="0"/>
+    <w:lsdException w:name="Light List Accent 6" w:semiHidden="0" w:uiPriority="61" w:unhideWhenUsed="0"/>
+    <w:lsdException w:name="Light Grid Accent 6" w:semiHidden="0" w:uiPriority="62" w:unhideWhenUsed="0"/>
+    <w:lsdException w:name="Medium Shading 1 Accent 6" w:semiHidden="0" w:uiPriority="63" w:unhideWhenUsed="0"/>
+    <w:lsdException w:name="Medium Shading 2 Accent 6" w:semiHidden="0" w:uiPriority="64" w:unhideWhenUsed="0"/>
+    <w:lsdException w:name="Medium List 1 Accent 6" w:semiHidden="0" w:uiPriority="65" w:unhideWhenUsed="0"/>
+    <w:lsdException w:name="Medium List 2 Accent 6" w:semiHidden="0" w:uiPriority="66" w:unhideWhenUsed="0"/>
+    <w:lsdException w:name="Medium Grid 1 Accent 6" w:semiHidden="0" w:uiPriority="67" w:unhideWhenUsed="0"/>
+    <w:lsdException w:name="Medium Grid 2 Accent 6" w:semiHidden="0" w:uiPriority="68" w:unhideWhenUsed="0"/>
+    <w:lsdException w:name="Medium Grid 3 Accent 6" w:semiHidden="0" w:uiPriority="69" w:unhideWhenUsed="0"/>
+    <w:lsdException w:name="Dark List Accent 6" w:semiHidden="0" w:uiPriority="70" w:unhideWhenUsed="0"/>
+    <w:lsdException w:name="Colorful Shading Accent 6" w:semiHidden="0" w:uiPriority="71" w:unhideWhenUsed="0"/>
+    <w:lsdException w:name="Colorful List Accent 6" w:semiHidden="0" w:uiPriority="72" w:unhideWhenUsed="0"/>
+    <w:lsdException w:name="Colorful Grid Accent 6" w:semiHidden="0" w:uiPriority="73" w:unhideWhenUsed="0"/>
+    <w:lsdException w:name="Subtle Emphasis" w:semiHidden="0" w:uiPriority="19" w:unhideWhenUsed="0" w:qFormat="1"/>
+    <w:lsdException w:name="Intense Emphasis" w:semiHidden="0" w:uiPriority="21" w:unhideWhenUsed="0" w:qFormat="1"/>
+    <w:lsdException w:name="Subtle Reference" w:semiHidden="0" w:uiPriority="31" w:unhideWhenUsed="0" w:qFormat="1"/>
+    <w:lsdException w:name="Intense Reference" w:semiHidden="0" w:uiPriority="32" w:unhideWhenUsed="0" w:qFormat="1"/>
+    <w:lsdException w:name="Book Title" w:semiHidden="0" w:uiPriority="33" w:unhideWhenUsed="0" w:qFormat="1"/>
+    <w:lsdException w:name="Bibliography" w:uiPriority="37"/>
+    <w:lsdException w:name="TOC Heading" w:uiPriority="39" w:qFormat="1"/>
   </w:latentStyles>
   <w:style w:type="paragraph" w:default="1" w:styleId="Normal">
     <w:name w:val="Normal"/>
@@ -2881,6 +4227,7 @@
       <w:spacing w:after="0" w:line="240" w:lineRule="auto"/>
     </w:pPr>
     <w:tblPr>
+      <w:tblInd w:w="0" w:type="dxa"/>
       <w:tblBorders>
         <w:top w:val="single" w:sz="4" w:space="0" w:color="auto"/>
         <w:left w:val="single" w:sz="4" w:space="0" w:color="auto"/>
@@ -2889,7 +4236,491 @@
         <w:insideH w:val="single" w:sz="4" w:space="0" w:color="auto"/>
         <w:insideV w:val="single" w:sz="4" w:space="0" w:color="auto"/>
       </w:tblBorders>
+      <w:tblCellMar>
+        <w:top w:w="0" w:type="dxa"/>
+        <w:left w:w="108" w:type="dxa"/>
+        <w:bottom w:w="0" w:type="dxa"/>
+        <w:right w:w="108" w:type="dxa"/>
+      </w:tblCellMar>
     </w:tblPr>
+  </w:style>
+  <w:style w:type="paragraph" w:styleId="BalloonText">
+    <w:name w:val="Balloon Text"/>
+    <w:basedOn w:val="Normal"/>
+    <w:link w:val="BalloonTextChar"/>
+    <w:uiPriority w:val="99"/>
+    <w:semiHidden/>
+    <w:unhideWhenUsed/>
+    <w:rsid w:val="00A809BE"/>
+    <w:pPr>
+      <w:spacing w:after="0" w:line="240" w:lineRule="auto"/>
+    </w:pPr>
+    <w:rPr>
+      <w:rFonts w:ascii="Tahoma" w:hAnsi="Tahoma" w:cs="Tahoma"/>
+      <w:sz w:val="16"/>
+      <w:szCs w:val="16"/>
+    </w:rPr>
+  </w:style>
+  <w:style w:type="character" w:customStyle="1" w:styleId="BalloonTextChar">
+    <w:name w:val="Balloon Text Char"/>
+    <w:basedOn w:val="DefaultParagraphFont"/>
+    <w:link w:val="BalloonText"/>
+    <w:uiPriority w:val="99"/>
+    <w:semiHidden/>
+    <w:rsid w:val="00A809BE"/>
+    <w:rPr>
+      <w:rFonts w:ascii="Tahoma" w:hAnsi="Tahoma" w:cs="Tahoma"/>
+      <w:sz w:val="16"/>
+      <w:szCs w:val="16"/>
+    </w:rPr>
+  </w:style>
+  <w:style w:type="paragraph" w:styleId="ListParagraph">
+    <w:name w:val="List Paragraph"/>
+    <w:basedOn w:val="Normal"/>
+    <w:uiPriority w:val="34"/>
+    <w:qFormat/>
+    <w:rsid w:val="005B1210"/>
+    <w:pPr>
+      <w:ind w:left="720"/>
+      <w:contextualSpacing/>
+    </w:pPr>
+  </w:style>
+  <w:style w:type="character" w:customStyle="1" w:styleId="pl-k">
+    <w:name w:val="pl-k"/>
+    <w:basedOn w:val="DefaultParagraphFont"/>
+    <w:rsid w:val="006766A0"/>
+  </w:style>
+  <w:style w:type="character" w:customStyle="1" w:styleId="pl-c">
+    <w:name w:val="pl-c"/>
+    <w:basedOn w:val="DefaultParagraphFont"/>
+    <w:rsid w:val="001C3577"/>
+  </w:style>
+  <w:style w:type="character" w:styleId="Emphasis">
+    <w:name w:val="Emphasis"/>
+    <w:basedOn w:val="DefaultParagraphFont"/>
+    <w:uiPriority w:val="20"/>
+    <w:qFormat/>
+    <w:rsid w:val="001B2D3C"/>
+    <w:rPr>
+      <w:i/>
+      <w:iCs/>
+    </w:rPr>
+  </w:style>
+  <w:style w:type="character" w:customStyle="1" w:styleId="css-truncate">
+    <w:name w:val="css-truncate"/>
+    <w:basedOn w:val="DefaultParagraphFont"/>
+    <w:rsid w:val="00AD6D53"/>
+  </w:style>
+  <w:style w:type="character" w:styleId="Hyperlink">
+    <w:name w:val="Hyperlink"/>
+    <w:basedOn w:val="DefaultParagraphFont"/>
+    <w:uiPriority w:val="99"/>
+    <w:semiHidden/>
+    <w:unhideWhenUsed/>
+    <w:rsid w:val="00AD6D53"/>
+    <w:rPr>
+      <w:color w:val="0000FF"/>
+      <w:u w:val="single"/>
+    </w:rPr>
+  </w:style>
+</w:styles>
+</file>
+
+<file path=word/stylesWithEffects.xml><?xml version="1.0" encoding="utf-8"?>
+<w:styles xmlns:wpc="http://schemas.microsoft.com/office/word/2010/wordprocessingCanvas" xmlns:mc="http://schemas.openxmlformats.org/markup-compatibility/2006" xmlns:o="urn:schemas-microsoft-com:office:office" xmlns:r="http://schemas.openxmlformats.org/officeDocument/2006/relationships" xmlns:m="http://schemas.openxmlformats.org/officeDocument/2006/math" xmlns:v="urn:schemas-microsoft-com:vml" xmlns:wp14="http://schemas.microsoft.com/office/word/2010/wordprocessingDrawing" xmlns:wp="http://schemas.openxmlformats.org/drawingml/2006/wordprocessingDrawing" xmlns:w10="urn:schemas-microsoft-com:office:word" xmlns:w="http://schemas.openxmlformats.org/wordprocessingml/2006/main" xmlns:w14="http://schemas.microsoft.com/office/word/2010/wordml" xmlns:wpg="http://schemas.microsoft.com/office/word/2010/wordprocessingGroup" xmlns:wpi="http://schemas.microsoft.com/office/word/2010/wordprocessingInk" xmlns:wne="http://schemas.microsoft.com/office/word/2006/wordml" xmlns:wps="http://schemas.microsoft.com/office/word/2010/wordprocessingShape" mc:Ignorable="w14 wp14">
+  <w:docDefaults>
+    <w:rPrDefault>
+      <w:rPr>
+        <w:rFonts w:asciiTheme="minorHAnsi" w:eastAsiaTheme="minorHAnsi" w:hAnsiTheme="minorHAnsi" w:cstheme="minorBidi"/>
+        <w:sz w:val="22"/>
+        <w:szCs w:val="22"/>
+        <w:lang w:val="pt-PT" w:eastAsia="en-US" w:bidi="ar-SA"/>
+      </w:rPr>
+    </w:rPrDefault>
+    <w:pPrDefault>
+      <w:pPr>
+        <w:spacing w:after="160" w:line="259" w:lineRule="auto"/>
+      </w:pPr>
+    </w:pPrDefault>
+  </w:docDefaults>
+  <w:latentStyles w:defLockedState="0" w:defUIPriority="99" w:defSemiHidden="1" w:defUnhideWhenUsed="1" w:defQFormat="0" w:count="267">
+    <w:lsdException w:name="Normal" w:semiHidden="0" w:uiPriority="0" w:unhideWhenUsed="0" w:qFormat="1"/>
+    <w:lsdException w:name="heading 1" w:semiHidden="0" w:uiPriority="9" w:unhideWhenUsed="0" w:qFormat="1"/>
+    <w:lsdException w:name="heading 2" w:uiPriority="9" w:qFormat="1"/>
+    <w:lsdException w:name="heading 3" w:uiPriority="9" w:qFormat="1"/>
+    <w:lsdException w:name="heading 4" w:uiPriority="9" w:qFormat="1"/>
+    <w:lsdException w:name="heading 5" w:uiPriority="9" w:qFormat="1"/>
+    <w:lsdException w:name="heading 6" w:uiPriority="9" w:qFormat="1"/>
+    <w:lsdException w:name="heading 7" w:uiPriority="9" w:qFormat="1"/>
+    <w:lsdException w:name="heading 8" w:uiPriority="9" w:qFormat="1"/>
+    <w:lsdException w:name="heading 9" w:uiPriority="9" w:qFormat="1"/>
+    <w:lsdException w:name="toc 1" w:uiPriority="39"/>
+    <w:lsdException w:name="toc 2" w:uiPriority="39"/>
+    <w:lsdException w:name="toc 3" w:uiPriority="39"/>
+    <w:lsdException w:name="toc 4" w:uiPriority="39"/>
+    <w:lsdException w:name="toc 5" w:uiPriority="39"/>
+    <w:lsdException w:name="toc 6" w:uiPriority="39"/>
+    <w:lsdException w:name="toc 7" w:uiPriority="39"/>
+    <w:lsdException w:name="toc 8" w:uiPriority="39"/>
+    <w:lsdException w:name="toc 9" w:uiPriority="39"/>
+    <w:lsdException w:name="caption" w:uiPriority="35" w:qFormat="1"/>
+    <w:lsdException w:name="Title" w:semiHidden="0" w:uiPriority="10" w:unhideWhenUsed="0" w:qFormat="1"/>
+    <w:lsdException w:name="Default Paragraph Font" w:uiPriority="1"/>
+    <w:lsdException w:name="Subtitle" w:semiHidden="0" w:uiPriority="11" w:unhideWhenUsed="0" w:qFormat="1"/>
+    <w:lsdException w:name="Strong" w:semiHidden="0" w:uiPriority="22" w:unhideWhenUsed="0" w:qFormat="1"/>
+    <w:lsdException w:name="Emphasis" w:semiHidden="0" w:uiPriority="20" w:unhideWhenUsed="0" w:qFormat="1"/>
+    <w:lsdException w:name="Table Grid" w:semiHidden="0" w:uiPriority="39" w:unhideWhenUsed="0"/>
+    <w:lsdException w:name="Placeholder Text" w:unhideWhenUsed="0"/>
+    <w:lsdException w:name="No Spacing" w:semiHidden="0" w:uiPriority="1" w:unhideWhenUsed="0" w:qFormat="1"/>
+    <w:lsdException w:name="Light Shading" w:semiHidden="0" w:uiPriority="60" w:unhideWhenUsed="0"/>
+    <w:lsdException w:name="Light List" w:semiHidden="0" w:uiPriority="61" w:unhideWhenUsed="0"/>
+    <w:lsdException w:name="Light Grid" w:semiHidden="0" w:uiPriority="62" w:unhideWhenUsed="0"/>
+    <w:lsdException w:name="Medium Shading 1" w:semiHidden="0" w:uiPriority="63" w:unhideWhenUsed="0"/>
+    <w:lsdException w:name="Medium Shading 2" w:semiHidden="0" w:uiPriority="64" w:unhideWhenUsed="0"/>
+    <w:lsdException w:name="Medium List 1" w:semiHidden="0" w:uiPriority="65" w:unhideWhenUsed="0"/>
+    <w:lsdException w:name="Medium List 2" w:semiHidden="0" w:uiPriority="66" w:unhideWhenUsed="0"/>
+    <w:lsdException w:name="Medium Grid 1" w:semiHidden="0" w:uiPriority="67" w:unhideWhenUsed="0"/>
+    <w:lsdException w:name="Medium Grid 2" w:semiHidden="0" w:uiPriority="68" w:unhideWhenUsed="0"/>
+    <w:lsdException w:name="Medium Grid 3" w:semiHidden="0" w:uiPriority="69" w:unhideWhenUsed="0"/>
+    <w:lsdException w:name="Dark List" w:semiHidden="0" w:uiPriority="70" w:unhideWhenUsed="0"/>
+    <w:lsdException w:name="Colorful Shading" w:semiHidden="0" w:uiPriority="71" w:unhideWhenUsed="0"/>
+    <w:lsdException w:name="Colorful List" w:semiHidden="0" w:uiPriority="72" w:unhideWhenUsed="0"/>
+    <w:lsdException w:name="Colorful Grid" w:semiHidden="0" w:uiPriority="73" w:unhideWhenUsed="0"/>
+    <w:lsdException w:name="Light Shading Accent 1" w:semiHidden="0" w:uiPriority="60" w:unhideWhenUsed="0"/>
+    <w:lsdException w:name="Light List Accent 1" w:semiHidden="0" w:uiPriority="61" w:unhideWhenUsed="0"/>
+    <w:lsdException w:name="Light Grid Accent 1" w:semiHidden="0" w:uiPriority="62" w:unhideWhenUsed="0"/>
+    <w:lsdException w:name="Medium Shading 1 Accent 1" w:semiHidden="0" w:uiPriority="63" w:unhideWhenUsed="0"/>
+    <w:lsdException w:name="Medium Shading 2 Accent 1" w:semiHidden="0" w:uiPriority="64" w:unhideWhenUsed="0"/>
+    <w:lsdException w:name="Medium List 1 Accent 1" w:semiHidden="0" w:uiPriority="65" w:unhideWhenUsed="0"/>
+    <w:lsdException w:name="Revision" w:unhideWhenUsed="0"/>
+    <w:lsdException w:name="List Paragraph" w:semiHidden="0" w:uiPriority="34" w:unhideWhenUsed="0" w:qFormat="1"/>
+    <w:lsdException w:name="Quote" w:semiHidden="0" w:uiPriority="29" w:unhideWhenUsed="0" w:qFormat="1"/>
+    <w:lsdException w:name="Intense Quote" w:semiHidden="0" w:uiPriority="30" w:unhideWhenUsed="0" w:qFormat="1"/>
+    <w:lsdException w:name="Medium List 2 Accent 1" w:semiHidden="0" w:uiPriority="66" w:unhideWhenUsed="0"/>
+    <w:lsdException w:name="Medium Grid 1 Accent 1" w:semiHidden="0" w:uiPriority="67" w:unhideWhenUsed="0"/>
+    <w:lsdException w:name="Medium Grid 2 Accent 1" w:semiHidden="0" w:uiPriority="68" w:unhideWhenUsed="0"/>
+    <w:lsdException w:name="Medium Grid 3 Accent 1" w:semiHidden="0" w:uiPriority="69" w:unhideWhenUsed="0"/>
+    <w:lsdException w:name="Dark List Accent 1" w:semiHidden="0" w:uiPriority="70" w:unhideWhenUsed="0"/>
+    <w:lsdException w:name="Colorful Shading Accent 1" w:semiHidden="0" w:uiPriority="71" w:unhideWhenUsed="0"/>
+    <w:lsdException w:name="Colorful List Accent 1" w:semiHidden="0" w:uiPriority="72" w:unhideWhenUsed="0"/>
+    <w:lsdException w:name="Colorful Grid Accent 1" w:semiHidden="0" w:uiPriority="73" w:unhideWhenUsed="0"/>
+    <w:lsdException w:name="Light Shading Accent 2" w:semiHidden="0" w:uiPriority="60" w:unhideWhenUsed="0"/>
+    <w:lsdException w:name="Light List Accent 2" w:semiHidden="0" w:uiPriority="61" w:unhideWhenUsed="0"/>
+    <w:lsdException w:name="Light Grid Accent 2" w:semiHidden="0" w:uiPriority="62" w:unhideWhenUsed="0"/>
+    <w:lsdException w:name="Medium Shading 1 Accent 2" w:semiHidden="0" w:uiPriority="63" w:unhideWhenUsed="0"/>
+    <w:lsdException w:name="Medium Shading 2 Accent 2" w:semiHidden="0" w:uiPriority="64" w:unhideWhenUsed="0"/>
+    <w:lsdException w:name="Medium List 1 Accent 2" w:semiHidden="0" w:uiPriority="65" w:unhideWhenUsed="0"/>
+    <w:lsdException w:name="Medium List 2 Accent 2" w:semiHidden="0" w:uiPriority="66" w:unhideWhenUsed="0"/>
+    <w:lsdException w:name="Medium Grid 1 Accent 2" w:semiHidden="0" w:uiPriority="67" w:unhideWhenUsed="0"/>
+    <w:lsdException w:name="Medium Grid 2 Accent 2" w:semiHidden="0" w:uiPriority="68" w:unhideWhenUsed="0"/>
+    <w:lsdException w:name="Medium Grid 3 Accent 2" w:semiHidden="0" w:uiPriority="69" w:unhideWhenUsed="0"/>
+    <w:lsdException w:name="Dark List Accent 2" w:semiHidden="0" w:uiPriority="70" w:unhideWhenUsed="0"/>
+    <w:lsdException w:name="Colorful Shading Accent 2" w:semiHidden="0" w:uiPriority="71" w:unhideWhenUsed="0"/>
+    <w:lsdException w:name="Colorful List Accent 2" w:semiHidden="0" w:uiPriority="72" w:unhideWhenUsed="0"/>
+    <w:lsdException w:name="Colorful Grid Accent 2" w:semiHidden="0" w:uiPriority="73" w:unhideWhenUsed="0"/>
+    <w:lsdException w:name="Light Shading Accent 3" w:semiHidden="0" w:uiPriority="60" w:unhideWhenUsed="0"/>
+    <w:lsdException w:name="Light List Accent 3" w:semiHidden="0" w:uiPriority="61" w:unhideWhenUsed="0"/>
+    <w:lsdException w:name="Light Grid Accent 3" w:semiHidden="0" w:uiPriority="62" w:unhideWhenUsed="0"/>
+    <w:lsdException w:name="Medium Shading 1 Accent 3" w:semiHidden="0" w:uiPriority="63" w:unhideWhenUsed="0"/>
+    <w:lsdException w:name="Medium Shading 2 Accent 3" w:semiHidden="0" w:uiPriority="64" w:unhideWhenUsed="0"/>
+    <w:lsdException w:name="Medium List 1 Accent 3" w:semiHidden="0" w:uiPriority="65" w:unhideWhenUsed="0"/>
+    <w:lsdException w:name="Medium List 2 Accent 3" w:semiHidden="0" w:uiPriority="66" w:unhideWhenUsed="0"/>
+    <w:lsdException w:name="Medium Grid 1 Accent 3" w:semiHidden="0" w:uiPriority="67" w:unhideWhenUsed="0"/>
+    <w:lsdException w:name="Medium Grid 2 Accent 3" w:semiHidden="0" w:uiPriority="68" w:unhideWhenUsed="0"/>
+    <w:lsdException w:name="Medium Grid 3 Accent 3" w:semiHidden="0" w:uiPriority="69" w:unhideWhenUsed="0"/>
+    <w:lsdException w:name="Dark List Accent 3" w:semiHidden="0" w:uiPriority="70" w:unhideWhenUsed="0"/>
+    <w:lsdException w:name="Colorful Shading Accent 3" w:semiHidden="0" w:uiPriority="71" w:unhideWhenUsed="0"/>
+    <w:lsdException w:name="Colorful List Accent 3" w:semiHidden="0" w:uiPriority="72" w:unhideWhenUsed="0"/>
+    <w:lsdException w:name="Colorful Grid Accent 3" w:semiHidden="0" w:uiPriority="73" w:unhideWhenUsed="0"/>
+    <w:lsdException w:name="Light Shading Accent 4" w:semiHidden="0" w:uiPriority="60" w:unhideWhenUsed="0"/>
+    <w:lsdException w:name="Light List Accent 4" w:semiHidden="0" w:uiPriority="61" w:unhideWhenUsed="0"/>
+    <w:lsdException w:name="Light Grid Accent 4" w:semiHidden="0" w:uiPriority="62" w:unhideWhenUsed="0"/>
+    <w:lsdException w:name="Medium Shading 1 Accent 4" w:semiHidden="0" w:uiPriority="63" w:unhideWhenUsed="0"/>
+    <w:lsdException w:name="Medium Shading 2 Accent 4" w:semiHidden="0" w:uiPriority="64" w:unhideWhenUsed="0"/>
+    <w:lsdException w:name="Medium List 1 Accent 4" w:semiHidden="0" w:uiPriority="65" w:unhideWhenUsed="0"/>
+    <w:lsdException w:name="Medium List 2 Accent 4" w:semiHidden="0" w:uiPriority="66" w:unhideWhenUsed="0"/>
+    <w:lsdException w:name="Medium Grid 1 Accent 4" w:semiHidden="0" w:uiPriority="67" w:unhideWhenUsed="0"/>
+    <w:lsdException w:name="Medium Grid 2 Accent 4" w:semiHidden="0" w:uiPriority="68" w:unhideWhenUsed="0"/>
+    <w:lsdException w:name="Medium Grid 3 Accent 4" w:semiHidden="0" w:uiPriority="69" w:unhideWhenUsed="0"/>
+    <w:lsdException w:name="Dark List Accent 4" w:semiHidden="0" w:uiPriority="70" w:unhideWhenUsed="0"/>
+    <w:lsdException w:name="Colorful Shading Accent 4" w:semiHidden="0" w:uiPriority="71" w:unhideWhenUsed="0"/>
+    <w:lsdException w:name="Colorful List Accent 4" w:semiHidden="0" w:uiPriority="72" w:unhideWhenUsed="0"/>
+    <w:lsdException w:name="Colorful Grid Accent 4" w:semiHidden="0" w:uiPriority="73" w:unhideWhenUsed="0"/>
+    <w:lsdException w:name="Light Shading Accent 5" w:semiHidden="0" w:uiPriority="60" w:unhideWhenUsed="0"/>
+    <w:lsdException w:name="Light List Accent 5" w:semiHidden="0" w:uiPriority="61" w:unhideWhenUsed="0"/>
+    <w:lsdException w:name="Light Grid Accent 5" w:semiHidden="0" w:uiPriority="62" w:unhideWhenUsed="0"/>
+    <w:lsdException w:name="Medium Shading 1 Accent 5" w:semiHidden="0" w:uiPriority="63" w:unhideWhenUsed="0"/>
+    <w:lsdException w:name="Medium Shading 2 Accent 5" w:semiHidden="0" w:uiPriority="64" w:unhideWhenUsed="0"/>
+    <w:lsdException w:name="Medium List 1 Accent 5" w:semiHidden="0" w:uiPriority="65" w:unhideWhenUsed="0"/>
+    <w:lsdException w:name="Medium List 2 Accent 5" w:semiHidden="0" w:uiPriority="66" w:unhideWhenUsed="0"/>
+    <w:lsdException w:name="Medium Grid 1 Accent 5" w:semiHidden="0" w:uiPriority="67" w:unhideWhenUsed="0"/>
+    <w:lsdException w:name="Medium Grid 2 Accent 5" w:semiHidden="0" w:uiPriority="68" w:unhideWhenUsed="0"/>
+    <w:lsdException w:name="Medium Grid 3 Accent 5" w:semiHidden="0" w:uiPriority="69" w:unhideWhenUsed="0"/>
+    <w:lsdException w:name="Dark List Accent 5" w:semiHidden="0" w:uiPriority="70" w:unhideWhenUsed="0"/>
+    <w:lsdException w:name="Colorful Shading Accent 5" w:semiHidden="0" w:uiPriority="71" w:unhideWhenUsed="0"/>
+    <w:lsdException w:name="Colorful List Accent 5" w:semiHidden="0" w:uiPriority="72" w:unhideWhenUsed="0"/>
+    <w:lsdException w:name="Colorful Grid Accent 5" w:semiHidden="0" w:uiPriority="73" w:unhideWhenUsed="0"/>
+    <w:lsdException w:name="Light Shading Accent 6" w:semiHidden="0" w:uiPriority="60" w:unhideWhenUsed="0"/>
+    <w:lsdException w:name="Light List Accent 6" w:semiHidden="0" w:uiPriority="61" w:unhideWhenUsed="0"/>
+    <w:lsdException w:name="Light Grid Accent 6" w:semiHidden="0" w:uiPriority="62" w:unhideWhenUsed="0"/>
+    <w:lsdException w:name="Medium Shading 1 Accent 6" w:semiHidden="0" w:uiPriority="63" w:unhideWhenUsed="0"/>
+    <w:lsdException w:name="Medium Shading 2 Accent 6" w:semiHidden="0" w:uiPriority="64" w:unhideWhenUsed="0"/>
+    <w:lsdException w:name="Medium List 1 Accent 6" w:semiHidden="0" w:uiPriority="65" w:unhideWhenUsed="0"/>
+    <w:lsdException w:name="Medium List 2 Accent 6" w:semiHidden="0" w:uiPriority="66" w:unhideWhenUsed="0"/>
+    <w:lsdException w:name="Medium Grid 1 Accent 6" w:semiHidden="0" w:uiPriority="67" w:unhideWhenUsed="0"/>
+    <w:lsdException w:name="Medium Grid 2 Accent 6" w:semiHidden="0" w:uiPriority="68" w:unhideWhenUsed="0"/>
+    <w:lsdException w:name="Medium Grid 3 Accent 6" w:semiHidden="0" w:uiPriority="69" w:unhideWhenUsed="0"/>
+    <w:lsdException w:name="Dark List Accent 6" w:semiHidden="0" w:uiPriority="70" w:unhideWhenUsed="0"/>
+    <w:lsdException w:name="Colorful Shading Accent 6" w:semiHidden="0" w:uiPriority="71" w:unhideWhenUsed="0"/>
+    <w:lsdException w:name="Colorful List Accent 6" w:semiHidden="0" w:uiPriority="72" w:unhideWhenUsed="0"/>
+    <w:lsdException w:name="Colorful Grid Accent 6" w:semiHidden="0" w:uiPriority="73" w:unhideWhenUsed="0"/>
+    <w:lsdException w:name="Subtle Emphasis" w:semiHidden="0" w:uiPriority="19" w:unhideWhenUsed="0" w:qFormat="1"/>
+    <w:lsdException w:name="Intense Emphasis" w:semiHidden="0" w:uiPriority="21" w:unhideWhenUsed="0" w:qFormat="1"/>
+    <w:lsdException w:name="Subtle Reference" w:semiHidden="0" w:uiPriority="31" w:unhideWhenUsed="0" w:qFormat="1"/>
+    <w:lsdException w:name="Intense Reference" w:semiHidden="0" w:uiPriority="32" w:unhideWhenUsed="0" w:qFormat="1"/>
+    <w:lsdException w:name="Book Title" w:semiHidden="0" w:uiPriority="33" w:unhideWhenUsed="0" w:qFormat="1"/>
+    <w:lsdException w:name="Bibliography" w:uiPriority="37"/>
+    <w:lsdException w:name="TOC Heading" w:uiPriority="39" w:qFormat="1"/>
+  </w:latentStyles>
+  <w:style w:type="paragraph" w:default="1" w:styleId="Normal">
+    <w:name w:val="Normal"/>
+    <w:qFormat/>
+  </w:style>
+  <w:style w:type="character" w:default="1" w:styleId="DefaultParagraphFont">
+    <w:name w:val="Default Paragraph Font"/>
+    <w:uiPriority w:val="1"/>
+    <w:semiHidden/>
+    <w:unhideWhenUsed/>
+  </w:style>
+  <w:style w:type="table" w:default="1" w:styleId="TableNormal">
+    <w:name w:val="Normal Table"/>
+    <w:uiPriority w:val="99"/>
+    <w:semiHidden/>
+    <w:unhideWhenUsed/>
+    <w:tblPr>
+      <w:tblInd w:w="0" w:type="dxa"/>
+      <w:tblCellMar>
+        <w:top w:w="0" w:type="dxa"/>
+        <w:left w:w="108" w:type="dxa"/>
+        <w:bottom w:w="0" w:type="dxa"/>
+        <w:right w:w="108" w:type="dxa"/>
+      </w:tblCellMar>
+    </w:tblPr>
+  </w:style>
+  <w:style w:type="numbering" w:default="1" w:styleId="NoList">
+    <w:name w:val="No List"/>
+    <w:uiPriority w:val="99"/>
+    <w:semiHidden/>
+    <w:unhideWhenUsed/>
+  </w:style>
+  <w:style w:type="paragraph" w:styleId="Header">
+    <w:name w:val="header"/>
+    <w:basedOn w:val="Normal"/>
+    <w:link w:val="HeaderChar"/>
+    <w:uiPriority w:val="99"/>
+    <w:unhideWhenUsed/>
+    <w:rsid w:val="00AF460A"/>
+    <w:pPr>
+      <w:tabs>
+        <w:tab w:val="center" w:pos="4252"/>
+        <w:tab w:val="right" w:pos="8504"/>
+      </w:tabs>
+      <w:spacing w:after="0" w:line="240" w:lineRule="auto"/>
+    </w:pPr>
+  </w:style>
+  <w:style w:type="character" w:customStyle="1" w:styleId="HeaderChar">
+    <w:name w:val="Header Char"/>
+    <w:basedOn w:val="DefaultParagraphFont"/>
+    <w:link w:val="Header"/>
+    <w:uiPriority w:val="99"/>
+    <w:rsid w:val="00AF460A"/>
+  </w:style>
+  <w:style w:type="paragraph" w:styleId="Footer">
+    <w:name w:val="footer"/>
+    <w:basedOn w:val="Normal"/>
+    <w:link w:val="FooterChar"/>
+    <w:uiPriority w:val="99"/>
+    <w:unhideWhenUsed/>
+    <w:rsid w:val="00AF460A"/>
+    <w:pPr>
+      <w:tabs>
+        <w:tab w:val="center" w:pos="4252"/>
+        <w:tab w:val="right" w:pos="8504"/>
+      </w:tabs>
+      <w:spacing w:after="0" w:line="240" w:lineRule="auto"/>
+    </w:pPr>
+  </w:style>
+  <w:style w:type="character" w:customStyle="1" w:styleId="FooterChar">
+    <w:name w:val="Footer Char"/>
+    <w:basedOn w:val="DefaultParagraphFont"/>
+    <w:link w:val="Footer"/>
+    <w:uiPriority w:val="99"/>
+    <w:rsid w:val="00AF460A"/>
+  </w:style>
+  <w:style w:type="paragraph" w:customStyle="1" w:styleId="Estilo1">
+    <w:name w:val="Estilo1"/>
+    <w:basedOn w:val="Title"/>
+    <w:link w:val="Estilo1Char"/>
+    <w:qFormat/>
+    <w:rsid w:val="00AF460A"/>
+    <w:rPr>
+      <w:rFonts w:ascii="Century Schoolbook" w:hAnsi="Century Schoolbook"/>
+      <w:i/>
+      <w:sz w:val="44"/>
+    </w:rPr>
+  </w:style>
+  <w:style w:type="character" w:customStyle="1" w:styleId="Estilo1Char">
+    <w:name w:val="Estilo1 Char"/>
+    <w:basedOn w:val="TitleChar"/>
+    <w:link w:val="Estilo1"/>
+    <w:rsid w:val="00AF460A"/>
+    <w:rPr>
+      <w:rFonts w:ascii="Century Schoolbook" w:eastAsiaTheme="majorEastAsia" w:hAnsi="Century Schoolbook" w:cstheme="majorBidi"/>
+      <w:i/>
+      <w:spacing w:val="-10"/>
+      <w:kern w:val="28"/>
+      <w:sz w:val="44"/>
+      <w:szCs w:val="56"/>
+    </w:rPr>
+  </w:style>
+  <w:style w:type="paragraph" w:styleId="Title">
+    <w:name w:val="Title"/>
+    <w:basedOn w:val="Normal"/>
+    <w:next w:val="Normal"/>
+    <w:link w:val="TitleChar"/>
+    <w:uiPriority w:val="10"/>
+    <w:qFormat/>
+    <w:rsid w:val="00AF460A"/>
+    <w:pPr>
+      <w:spacing w:after="0" w:line="240" w:lineRule="auto"/>
+      <w:contextualSpacing/>
+    </w:pPr>
+    <w:rPr>
+      <w:rFonts w:asciiTheme="majorHAnsi" w:eastAsiaTheme="majorEastAsia" w:hAnsiTheme="majorHAnsi" w:cstheme="majorBidi"/>
+      <w:spacing w:val="-10"/>
+      <w:kern w:val="28"/>
+      <w:sz w:val="56"/>
+      <w:szCs w:val="56"/>
+    </w:rPr>
+  </w:style>
+  <w:style w:type="character" w:customStyle="1" w:styleId="TitleChar">
+    <w:name w:val="Title Char"/>
+    <w:basedOn w:val="DefaultParagraphFont"/>
+    <w:link w:val="Title"/>
+    <w:uiPriority w:val="10"/>
+    <w:rsid w:val="00AF460A"/>
+    <w:rPr>
+      <w:rFonts w:asciiTheme="majorHAnsi" w:eastAsiaTheme="majorEastAsia" w:hAnsiTheme="majorHAnsi" w:cstheme="majorBidi"/>
+      <w:spacing w:val="-10"/>
+      <w:kern w:val="28"/>
+      <w:sz w:val="56"/>
+      <w:szCs w:val="56"/>
+    </w:rPr>
+  </w:style>
+  <w:style w:type="table" w:styleId="TableGrid">
+    <w:name w:val="Table Grid"/>
+    <w:basedOn w:val="TableNormal"/>
+    <w:uiPriority w:val="39"/>
+    <w:rsid w:val="0005362C"/>
+    <w:pPr>
+      <w:spacing w:after="0" w:line="240" w:lineRule="auto"/>
+    </w:pPr>
+    <w:tblPr>
+      <w:tblInd w:w="0" w:type="dxa"/>
+      <w:tblBorders>
+        <w:top w:val="single" w:sz="4" w:space="0" w:color="auto"/>
+        <w:left w:val="single" w:sz="4" w:space="0" w:color="auto"/>
+        <w:bottom w:val="single" w:sz="4" w:space="0" w:color="auto"/>
+        <w:right w:val="single" w:sz="4" w:space="0" w:color="auto"/>
+        <w:insideH w:val="single" w:sz="4" w:space="0" w:color="auto"/>
+        <w:insideV w:val="single" w:sz="4" w:space="0" w:color="auto"/>
+      </w:tblBorders>
+      <w:tblCellMar>
+        <w:top w:w="0" w:type="dxa"/>
+        <w:left w:w="108" w:type="dxa"/>
+        <w:bottom w:w="0" w:type="dxa"/>
+        <w:right w:w="108" w:type="dxa"/>
+      </w:tblCellMar>
+    </w:tblPr>
+  </w:style>
+  <w:style w:type="paragraph" w:styleId="BalloonText">
+    <w:name w:val="Balloon Text"/>
+    <w:basedOn w:val="Normal"/>
+    <w:link w:val="BalloonTextChar"/>
+    <w:uiPriority w:val="99"/>
+    <w:semiHidden/>
+    <w:unhideWhenUsed/>
+    <w:rsid w:val="00A809BE"/>
+    <w:pPr>
+      <w:spacing w:after="0" w:line="240" w:lineRule="auto"/>
+    </w:pPr>
+    <w:rPr>
+      <w:rFonts w:ascii="Tahoma" w:hAnsi="Tahoma" w:cs="Tahoma"/>
+      <w:sz w:val="16"/>
+      <w:szCs w:val="16"/>
+    </w:rPr>
+  </w:style>
+  <w:style w:type="character" w:customStyle="1" w:styleId="BalloonTextChar">
+    <w:name w:val="Balloon Text Char"/>
+    <w:basedOn w:val="DefaultParagraphFont"/>
+    <w:link w:val="BalloonText"/>
+    <w:uiPriority w:val="99"/>
+    <w:semiHidden/>
+    <w:rsid w:val="00A809BE"/>
+    <w:rPr>
+      <w:rFonts w:ascii="Tahoma" w:hAnsi="Tahoma" w:cs="Tahoma"/>
+      <w:sz w:val="16"/>
+      <w:szCs w:val="16"/>
+    </w:rPr>
+  </w:style>
+  <w:style w:type="paragraph" w:styleId="ListParagraph">
+    <w:name w:val="List Paragraph"/>
+    <w:basedOn w:val="Normal"/>
+    <w:uiPriority w:val="34"/>
+    <w:qFormat/>
+    <w:rsid w:val="005B1210"/>
+    <w:pPr>
+      <w:ind w:left="720"/>
+      <w:contextualSpacing/>
+    </w:pPr>
+  </w:style>
+  <w:style w:type="character" w:customStyle="1" w:styleId="pl-k">
+    <w:name w:val="pl-k"/>
+    <w:basedOn w:val="DefaultParagraphFont"/>
+    <w:rsid w:val="006766A0"/>
+  </w:style>
+  <w:style w:type="character" w:customStyle="1" w:styleId="pl-c">
+    <w:name w:val="pl-c"/>
+    <w:basedOn w:val="DefaultParagraphFont"/>
+    <w:rsid w:val="001C3577"/>
+  </w:style>
+  <w:style w:type="character" w:styleId="Emphasis">
+    <w:name w:val="Emphasis"/>
+    <w:basedOn w:val="DefaultParagraphFont"/>
+    <w:uiPriority w:val="20"/>
+    <w:qFormat/>
+    <w:rsid w:val="001B2D3C"/>
+    <w:rPr>
+      <w:i/>
+      <w:iCs/>
+    </w:rPr>
+  </w:style>
+  <w:style w:type="character" w:customStyle="1" w:styleId="css-truncate">
+    <w:name w:val="css-truncate"/>
+    <w:basedOn w:val="DefaultParagraphFont"/>
+    <w:rsid w:val="00AD6D53"/>
+  </w:style>
+  <w:style w:type="character" w:styleId="Hyperlink">
+    <w:name w:val="Hyperlink"/>
+    <w:basedOn w:val="DefaultParagraphFont"/>
+    <w:uiPriority w:val="99"/>
+    <w:semiHidden/>
+    <w:unhideWhenUsed/>
+    <w:rsid w:val="00AD6D53"/>
+    <w:rPr>
+      <w:color w:val="0000FF"/>
+      <w:u w:val="single"/>
+    </w:rPr>
   </w:style>
 </w:styles>
 </file>
@@ -2937,7 +4768,7 @@
     </a:clrScheme>
     <a:fontScheme name="Office">
       <a:majorFont>
-        <a:latin typeface="Calibri Light" panose="020F0302020204030204"/>
+        <a:latin typeface="Calibri Light"/>
         <a:ea typeface=""/>
         <a:cs typeface=""/>
         <a:font script="Jpan" typeface="游ゴシック Light"/>
@@ -2972,7 +4803,7 @@
         <a:font script="Geor" typeface="Sylfaen"/>
       </a:majorFont>
       <a:minorFont>
-        <a:latin typeface="Calibri" panose="020F0502020204030204"/>
+        <a:latin typeface="Calibri"/>
         <a:ea typeface=""/>
         <a:cs typeface=""/>
         <a:font script="Jpan" typeface="游明朝"/>
@@ -3149,7 +4980,7 @@
   <a:extraClrSchemeLst/>
   <a:extLst>
     <a:ext uri="{05A4C25C-085E-4340-85A3-A5531E510DB2}">
-      <thm15:themeFamily xmlns:thm15="http://schemas.microsoft.com/office/thememl/2012/main" name="Office Theme" id="{62F939B6-93AF-4DB8-9C6B-D6C7DFDC589F}" vid="{4A3C46E8-61CC-4603-A589-7422A47A8E4A}"/>
+      <thm15:themeFamily xmlns:thm15="http://schemas.microsoft.com/office/thememl/2012/main" xmlns="" name="Office Theme" id="{62F939B6-93AF-4DB8-9C6B-D6C7DFDC589F}" vid="{4A3C46E8-61CC-4603-A589-7422A47A8E4A}"/>
     </a:ext>
   </a:extLst>
 </a:theme>

</xml_diff>

<commit_message>
insert cool emoji here
</commit_message>
<xml_diff>
--- a/Documentation/Relatório.docx
+++ b/Documentation/Relatório.docx
@@ -1363,25 +1363,7 @@
           <w:sz w:val="32"/>
           <w:szCs w:val="32"/>
         </w:rPr>
-        <w:t>“</w:t>
-      </w:r>
-      <w:r>
-        <w:rPr>
-          <w:rFonts w:ascii="Arial" w:hAnsi="Arial" w:cs="Arial"/>
-          <w:color w:val="000000"/>
-          <w:sz w:val="32"/>
-          <w:szCs w:val="32"/>
-        </w:rPr>
-        <w:t>À procura de estacionamento</w:t>
-      </w:r>
-      <w:r>
-        <w:rPr>
-          <w:rFonts w:ascii="Arial" w:hAnsi="Arial" w:cs="Arial"/>
-          <w:color w:val="000000"/>
-          <w:sz w:val="32"/>
-          <w:szCs w:val="32"/>
-        </w:rPr>
-        <w:t>”</w:t>
+        <w:t>“À procura de estacionamento”</w:t>
       </w:r>
     </w:p>
     <w:p>
@@ -2298,6 +2280,54 @@
         </w:rPr>
         <w:t xml:space="preserve"> a informação das ruas(arestas), como o seu ID, o nome da mesma</w:t>
       </w:r>
+    </w:p>
+    <w:p>
+      <w:pPr>
+        <w:rPr>
+          <w:rFonts w:ascii="Century Schoolbook" w:hAnsi="Century Schoolbook"/>
+        </w:rPr>
+      </w:pPr>
+    </w:p>
+    <w:p>
+      <w:pPr>
+        <w:rPr>
+          <w:rFonts w:ascii="Century Schoolbook" w:hAnsi="Century Schoolbook"/>
+          <w:i/>
+          <w:sz w:val="32"/>
+        </w:rPr>
+      </w:pPr>
+    </w:p>
+    <w:p/>
+    <w:p>
+      <w:r>
+        <w:br w:type="page"/>
+      </w:r>
+    </w:p>
+    <w:p>
+      <w:pPr>
+        <w:rPr>
+          <w:rFonts w:ascii="Century Schoolbook" w:hAnsi="Century Schoolbook"/>
+          <w:i/>
+          <w:sz w:val="32"/>
+        </w:rPr>
+      </w:pPr>
+      <w:r>
+        <w:rPr>
+          <w:rFonts w:ascii="Century Schoolbook" w:hAnsi="Century Schoolbook"/>
+          <w:i/>
+          <w:sz w:val="32"/>
+        </w:rPr>
+        <w:lastRenderedPageBreak/>
+        <w:t>Algoritmos</w:t>
+      </w:r>
+      <w:r>
+        <w:rPr>
+          <w:rFonts w:ascii="Century Schoolbook" w:hAnsi="Century Schoolbook"/>
+          <w:i/>
+          <w:sz w:val="32"/>
+        </w:rPr>
+        <w:t xml:space="preserve"> – Algoritmo de Djikstra</w:t>
+      </w:r>
       <w:bookmarkStart w:id="0" w:name="_GoBack"/>
       <w:bookmarkEnd w:id="0"/>
     </w:p>
@@ -2307,6 +2337,291 @@
           <w:rFonts w:ascii="Century Schoolbook" w:hAnsi="Century Schoolbook"/>
         </w:rPr>
       </w:pPr>
+      <w:r>
+        <w:rPr>
+          <w:rFonts w:ascii="Century Schoolbook" w:hAnsi="Century Schoolbook"/>
+        </w:rPr>
+        <w:t>Para a realização do projeto utilizámos apenas um algoritmo, sendo um tema leccionado na cadeira, para a determinação do caminho mais curto num grafo pesado com valores apenas positivos. Falamos pois do algoritmo de D</w:t>
+      </w:r>
+      <w:r>
+        <w:rPr>
+          <w:rFonts w:ascii="Century Schoolbook" w:hAnsi="Century Schoolbook"/>
+        </w:rPr>
+        <w:tab/>
+        <w:t>jikstra.</w:t>
+      </w:r>
+    </w:p>
+    <w:p>
+      <w:pPr>
+        <w:rPr>
+          <w:rFonts w:ascii="Century Schoolbook" w:hAnsi="Century Schoolbook"/>
+        </w:rPr>
+      </w:pPr>
+      <w:r>
+        <w:rPr>
+          <w:rFonts w:ascii="Century Schoolbook" w:hAnsi="Century Schoolbook"/>
+        </w:rPr>
+        <w:t>Em termos de analisa de complexidade espacial e temporal este algoritmo apresenta:</w:t>
+      </w:r>
+    </w:p>
+    <w:p>
+      <w:pPr>
+        <w:rPr>
+          <w:rFonts w:ascii="Century Schoolbook" w:hAnsi="Century Schoolbook"/>
+        </w:rPr>
+      </w:pPr>
+      <w:r>
+        <w:rPr>
+          <w:rFonts w:ascii="Century Schoolbook" w:hAnsi="Century Schoolbook"/>
+        </w:rPr>
+        <w:t>Espacialmente: O( N^2 ) onde N representa o número de nós</w:t>
+      </w:r>
+    </w:p>
+    <w:p>
+      <w:pPr>
+        <w:rPr>
+          <w:rFonts w:ascii="Century Schoolbook" w:hAnsi="Century Schoolbook"/>
+        </w:rPr>
+      </w:pPr>
+      <w:r>
+        <w:rPr>
+          <w:rFonts w:ascii="Century Schoolbook" w:hAnsi="Century Schoolbook"/>
+        </w:rPr>
+        <w:t xml:space="preserve">Temporalmente: O( </w:t>
+      </w:r>
+      <w:r>
+        <w:rPr>
+          <w:rFonts w:ascii="Century Schoolbook" w:hAnsi="Century Schoolbook"/>
+        </w:rPr>
+        <w:t>A</w:t>
+      </w:r>
+      <w:r>
+        <w:rPr>
+          <w:rFonts w:ascii="Century Schoolbook" w:hAnsi="Century Schoolbook"/>
+        </w:rPr>
+        <w:t xml:space="preserve"> + N log(N) ) onde N representa o número de nós</w:t>
+      </w:r>
+      <w:r>
+        <w:rPr>
+          <w:rFonts w:ascii="Century Schoolbook" w:hAnsi="Century Schoolbook"/>
+        </w:rPr>
+        <w:t xml:space="preserve"> e A o de arestas</w:t>
+      </w:r>
+    </w:p>
+    <w:p>
+      <w:pPr>
+        <w:rPr>
+          <w:rFonts w:ascii="Century Schoolbook" w:hAnsi="Century Schoolbook"/>
+        </w:rPr>
+      </w:pPr>
+    </w:p>
+    <w:p>
+      <w:pPr>
+        <w:rPr>
+          <w:rFonts w:ascii="Century Schoolbook" w:hAnsi="Century Schoolbook"/>
+        </w:rPr>
+      </w:pPr>
+      <w:r>
+        <w:rPr>
+          <w:rFonts w:ascii="Century Schoolbook" w:hAnsi="Century Schoolbook"/>
+        </w:rPr>
+        <w:t>Este algor</w:t>
+      </w:r>
+      <w:r>
+        <w:rPr>
+          <w:rFonts w:ascii="Century Schoolbook" w:hAnsi="Century Schoolbook"/>
+        </w:rPr>
+        <w:t>itmo</w:t>
+      </w:r>
+      <w:r>
+        <w:rPr>
+          <w:rFonts w:ascii="Century Schoolbook" w:hAnsi="Century Schoolbook"/>
+        </w:rPr>
+        <w:t xml:space="preserve"> é responsável pelo cálculo do caminho mais curto do local de partida ao destino. </w:t>
+      </w:r>
+      <w:r>
+        <w:rPr>
+          <w:rFonts w:ascii="Century Schoolbook" w:hAnsi="Century Schoolbook"/>
+        </w:rPr>
+        <w:t>É usado tanto para a determinação do caminho mais curto como do caminho que leva ao parque menos custoso em redor do destino. Faz parte do cálculo ainda dos trajetos:</w:t>
+      </w:r>
+    </w:p>
+    <w:p>
+      <w:pPr>
+        <w:pStyle w:val="ListParagraph"/>
+        <w:numPr>
+          <w:ilvl w:val="0"/>
+          <w:numId w:val="11"/>
+        </w:numPr>
+        <w:rPr>
+          <w:rFonts w:ascii="Century Schoolbook" w:hAnsi="Century Schoolbook"/>
+        </w:rPr>
+      </w:pPr>
+      <w:r>
+        <w:rPr>
+          <w:rFonts w:ascii="Century Schoolbook" w:hAnsi="Century Schoolbook"/>
+        </w:rPr>
+        <w:t xml:space="preserve">Partida </w:t>
+      </w:r>
+      <w:r>
+        <w:rPr>
+          <w:rFonts w:ascii="Century Schoolbook" w:hAnsi="Century Schoolbook"/>
+        </w:rPr>
+        <w:sym w:font="Wingdings" w:char="F0E0"/>
+      </w:r>
+      <w:r>
+        <w:rPr>
+          <w:rFonts w:ascii="Century Schoolbook" w:hAnsi="Century Schoolbook"/>
+        </w:rPr>
+        <w:t xml:space="preserve"> Destino</w:t>
+      </w:r>
+    </w:p>
+    <w:p>
+      <w:pPr>
+        <w:pStyle w:val="ListParagraph"/>
+        <w:numPr>
+          <w:ilvl w:val="0"/>
+          <w:numId w:val="11"/>
+        </w:numPr>
+        <w:rPr>
+          <w:rFonts w:ascii="Century Schoolbook" w:hAnsi="Century Schoolbook"/>
+        </w:rPr>
+      </w:pPr>
+      <w:r>
+        <w:rPr>
+          <w:rFonts w:ascii="Century Schoolbook" w:hAnsi="Century Schoolbook"/>
+        </w:rPr>
+        <w:t xml:space="preserve">Partida </w:t>
+      </w:r>
+      <w:r>
+        <w:rPr>
+          <w:rFonts w:ascii="Century Schoolbook" w:hAnsi="Century Schoolbook"/>
+        </w:rPr>
+        <w:sym w:font="Wingdings" w:char="F0E0"/>
+      </w:r>
+      <w:r>
+        <w:rPr>
+          <w:rFonts w:ascii="Century Schoolbook" w:hAnsi="Century Schoolbook"/>
+        </w:rPr>
+        <w:t xml:space="preserve"> Abastecimento </w:t>
+      </w:r>
+      <w:r>
+        <w:rPr>
+          <w:rFonts w:ascii="Century Schoolbook" w:hAnsi="Century Schoolbook"/>
+        </w:rPr>
+        <w:sym w:font="Wingdings" w:char="F0E0"/>
+      </w:r>
+      <w:r>
+        <w:rPr>
+          <w:rFonts w:ascii="Century Schoolbook" w:hAnsi="Century Schoolbook"/>
+        </w:rPr>
+        <w:t xml:space="preserve"> Destino</w:t>
+      </w:r>
+    </w:p>
+    <w:p>
+      <w:pPr>
+        <w:rPr>
+          <w:rFonts w:ascii="Century Schoolbook" w:hAnsi="Century Schoolbook"/>
+        </w:rPr>
+      </w:pPr>
+    </w:p>
+    <w:p>
+      <w:pPr>
+        <w:rPr>
+          <w:rFonts w:ascii="Century Schoolbook" w:hAnsi="Century Schoolbook"/>
+        </w:rPr>
+      </w:pPr>
+    </w:p>
+    <w:p>
+      <w:pPr>
+        <w:rPr>
+          <w:rFonts w:ascii="Century Schoolbook" w:hAnsi="Century Schoolbook"/>
+        </w:rPr>
+      </w:pPr>
+    </w:p>
+    <w:p>
+      <w:pPr>
+        <w:rPr>
+          <w:rFonts w:ascii="Century Schoolbook" w:hAnsi="Century Schoolbook"/>
+        </w:rPr>
+      </w:pPr>
+    </w:p>
+    <w:p>
+      <w:pPr>
+        <w:rPr>
+          <w:rFonts w:ascii="Century Schoolbook" w:hAnsi="Century Schoolbook"/>
+        </w:rPr>
+      </w:pPr>
+    </w:p>
+    <w:p>
+      <w:pPr>
+        <w:rPr>
+          <w:rFonts w:ascii="Century Schoolbook" w:hAnsi="Century Schoolbook"/>
+        </w:rPr>
+      </w:pPr>
+    </w:p>
+    <w:p>
+      <w:pPr>
+        <w:rPr>
+          <w:rFonts w:ascii="Century Schoolbook" w:hAnsi="Century Schoolbook"/>
+        </w:rPr>
+      </w:pPr>
+    </w:p>
+    <w:p>
+      <w:pPr>
+        <w:rPr>
+          <w:rFonts w:ascii="Century Schoolbook" w:hAnsi="Century Schoolbook"/>
+        </w:rPr>
+      </w:pPr>
+    </w:p>
+    <w:p>
+      <w:pPr>
+        <w:rPr>
+          <w:rFonts w:ascii="Century Schoolbook" w:hAnsi="Century Schoolbook"/>
+        </w:rPr>
+      </w:pPr>
+    </w:p>
+    <w:p>
+      <w:pPr>
+        <w:rPr>
+          <w:rFonts w:ascii="Century Schoolbook" w:hAnsi="Century Schoolbook"/>
+        </w:rPr>
+      </w:pPr>
+    </w:p>
+    <w:p>
+      <w:pPr>
+        <w:rPr>
+          <w:rFonts w:ascii="Century Schoolbook" w:hAnsi="Century Schoolbook"/>
+        </w:rPr>
+      </w:pPr>
+    </w:p>
+    <w:p>
+      <w:pPr>
+        <w:rPr>
+          <w:rFonts w:ascii="Century Schoolbook" w:hAnsi="Century Schoolbook"/>
+        </w:rPr>
+      </w:pPr>
+    </w:p>
+    <w:p>
+      <w:pPr>
+        <w:rPr>
+          <w:rFonts w:ascii="Century Schoolbook" w:hAnsi="Century Schoolbook"/>
+        </w:rPr>
+      </w:pPr>
+    </w:p>
+    <w:p>
+      <w:pPr>
+        <w:rPr>
+          <w:rFonts w:ascii="Century Schoolbook" w:hAnsi="Century Schoolbook"/>
+        </w:rPr>
+      </w:pPr>
+    </w:p>
+    <w:p>
+      <w:pPr>
+        <w:rPr>
+          <w:rFonts w:ascii="Century Schoolbook" w:hAnsi="Century Schoolbook"/>
+        </w:rPr>
+      </w:pPr>
     </w:p>
     <w:p>
       <w:pPr>
@@ -2317,12 +2632,6 @@
         </w:rPr>
       </w:pPr>
     </w:p>
-    <w:p/>
-    <w:p>
-      <w:r>
-        <w:br w:type="page"/>
-      </w:r>
-    </w:p>
     <w:p>
       <w:pPr>
         <w:rPr>
@@ -2331,54 +2640,15 @@
           <w:sz w:val="32"/>
         </w:rPr>
       </w:pPr>
-      <w:r>
+    </w:p>
+    <w:p>
+      <w:pPr>
         <w:rPr>
           <w:rFonts w:ascii="Century Schoolbook" w:hAnsi="Century Schoolbook"/>
           <w:i/>
           <w:sz w:val="32"/>
         </w:rPr>
-        <w:lastRenderedPageBreak/>
-        <w:t>Algoritmos</w:t>
-      </w:r>
-    </w:p>
-    <w:p>
-      <w:pPr>
-        <w:rPr>
-          <w:rFonts w:ascii="Century Schoolbook" w:hAnsi="Century Schoolbook"/>
-        </w:rPr>
-      </w:pPr>
-      <w:r>
-        <w:rPr>
-          <w:rFonts w:ascii="Century Schoolbook" w:hAnsi="Century Schoolbook"/>
-        </w:rPr>
-        <w:t>Mais texto e gráficos.</w:t>
-      </w:r>
-    </w:p>
-    <w:p>
-      <w:pPr>
-        <w:rPr>
-          <w:rFonts w:ascii="Century Schoolbook" w:hAnsi="Century Schoolbook"/>
-        </w:rPr>
-      </w:pPr>
-    </w:p>
-    <w:p>
-      <w:pPr>
-        <w:rPr>
-          <w:rFonts w:ascii="Century Schoolbook" w:hAnsi="Century Schoolbook"/>
-        </w:rPr>
-      </w:pPr>
-      <w:r>
-        <w:rPr>
-          <w:rFonts w:ascii="Century Schoolbook" w:hAnsi="Century Schoolbook"/>
-        </w:rPr>
-        <w:t>Deixa a julieta acabar tudo antes de fazer isto pa ver se cubro tudo</w:t>
-      </w:r>
-    </w:p>
-    <w:p/>
-    <w:p>
-      <w:r>
-        <w:br w:type="page"/>
-      </w:r>
+      </w:pPr>
     </w:p>
     <w:p>
       <w:pPr>
@@ -2388,13 +2658,21 @@
           <w:sz w:val="32"/>
         </w:rPr>
       </w:pPr>
-      <w:r>
+    </w:p>
+    <w:p>
+      <w:pPr>
         <w:rPr>
           <w:rFonts w:ascii="Century Schoolbook" w:hAnsi="Century Schoolbook"/>
           <w:i/>
           <w:sz w:val="32"/>
         </w:rPr>
-        <w:lastRenderedPageBreak/>
+      </w:pPr>
+      <w:r>
+        <w:rPr>
+          <w:rFonts w:ascii="Century Schoolbook" w:hAnsi="Century Schoolbook"/>
+          <w:i/>
+          <w:sz w:val="32"/>
+        </w:rPr>
         <w:t>Programa</w:t>
       </w:r>
     </w:p>
@@ -2796,7 +3074,7 @@
                                   <w:rFonts w:ascii="Century Schoolbook" w:hAnsi="Century Schoolbook"/>
                                   <w:noProof/>
                                 </w:rPr>
-                                <w:t>6</w:t>
+                                <w:t>7</w:t>
                               </w:r>
                               <w:r>
                                 <w:rPr>
@@ -2861,7 +3139,7 @@
                             <w:rFonts w:ascii="Century Schoolbook" w:hAnsi="Century Schoolbook"/>
                             <w:noProof/>
                           </w:rPr>
-                          <w:t>6</w:t>
+                          <w:t>7</w:t>
                         </w:r>
                         <w:r>
                           <w:rPr>
@@ -2962,7 +3240,7 @@
             </wp:anchor>
           </w:drawing>
         </mc:Choice>
-        <mc:Fallback xmlns:w16se="http://schemas.microsoft.com/office/word/2015/wordml/symex" xmlns:w15="http://schemas.microsoft.com/office/word/2012/wordml" xmlns:cx1="http://schemas.microsoft.com/office/drawing/2015/9/8/chartex" xmlns:cx="http://schemas.microsoft.com/office/drawing/2014/chartex">
+        <mc:Fallback xmlns:cx="http://schemas.microsoft.com/office/drawing/2014/chartex" xmlns:cx1="http://schemas.microsoft.com/office/drawing/2015/9/8/chartex" xmlns:w15="http://schemas.microsoft.com/office/word/2012/wordml" xmlns:w16se="http://schemas.microsoft.com/office/word/2015/wordml/symex">
           <w:pict>
             <v:rect w14:anchorId="12A40C97" id="Retângulo 6" o:spid="_x0000_s1026" style="position:absolute;margin-left:0;margin-top:8.6pt;width:595.85pt;height:12.4pt;z-index:251661312;visibility:visible;mso-wrap-style:square;mso-height-percent:0;mso-wrap-distance-left:9pt;mso-wrap-distance-top:0;mso-wrap-distance-right:9pt;mso-wrap-distance-bottom:0;mso-position-horizontal:left;mso-position-horizontal-relative:page;mso-position-vertical:absolute;mso-position-vertical-relative:text;mso-height-percent:0;mso-height-relative:margin;v-text-anchor:middle" o:gfxdata="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" fillcolor="#a83520" stroked="f" strokeweight="1pt">
               <w10:wrap anchorx="page"/>
@@ -3077,7 +3355,7 @@
             </wp:anchor>
           </w:drawing>
         </mc:Choice>
-        <mc:Fallback xmlns:w16se="http://schemas.microsoft.com/office/word/2015/wordml/symex" xmlns:w15="http://schemas.microsoft.com/office/word/2012/wordml" xmlns:cx1="http://schemas.microsoft.com/office/drawing/2015/9/8/chartex" xmlns:cx="http://schemas.microsoft.com/office/drawing/2014/chartex">
+        <mc:Fallback xmlns:cx="http://schemas.microsoft.com/office/drawing/2014/chartex" xmlns:cx1="http://schemas.microsoft.com/office/drawing/2015/9/8/chartex" xmlns:w15="http://schemas.microsoft.com/office/word/2012/wordml" xmlns:w16se="http://schemas.microsoft.com/office/word/2015/wordml/symex">
           <w:pict>
             <v:rect w14:anchorId="2854ABA4" id="Retângulo 6" o:spid="_x0000_s1026" style="position:absolute;margin-left:0;margin-top:-5.4pt;width:595.85pt;height:12.4pt;z-index:251659264;visibility:visible;mso-wrap-style:square;mso-height-percent:0;mso-wrap-distance-left:9pt;mso-wrap-distance-top:0;mso-wrap-distance-right:9pt;mso-wrap-distance-bottom:0;mso-position-horizontal:left;mso-position-horizontal-relative:page;mso-position-vertical:absolute;mso-position-vertical-relative:text;mso-height-percent:0;mso-height-relative:margin;v-text-anchor:middle" o:gfxdata="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" fillcolor="#a83520" stroked="f" strokeweight="1pt">
               <w10:wrap anchorx="page"/>
@@ -3675,6 +3953,92 @@
     </w:lvl>
   </w:abstractNum>
   <w:abstractNum w:abstractNumId="6">
+    <w:nsid w:val="4DC12B9E"/>
+    <w:multiLevelType w:val="hybridMultilevel"/>
+    <w:tmpl w:val="E90AAB80"/>
+    <w:lvl w:ilvl="0" w:tplc="0816000F">
+      <w:start w:val="1"/>
+      <w:numFmt w:val="decimal"/>
+      <w:lvlText w:val="%1."/>
+      <w:lvlJc w:val="left"/>
+      <w:pPr>
+        <w:ind w:left="720" w:hanging="360"/>
+      </w:pPr>
+    </w:lvl>
+    <w:lvl w:ilvl="1" w:tplc="08160019" w:tentative="1">
+      <w:start w:val="1"/>
+      <w:numFmt w:val="lowerLetter"/>
+      <w:lvlText w:val="%2."/>
+      <w:lvlJc w:val="left"/>
+      <w:pPr>
+        <w:ind w:left="1440" w:hanging="360"/>
+      </w:pPr>
+    </w:lvl>
+    <w:lvl w:ilvl="2" w:tplc="0816001B" w:tentative="1">
+      <w:start w:val="1"/>
+      <w:numFmt w:val="lowerRoman"/>
+      <w:lvlText w:val="%3."/>
+      <w:lvlJc w:val="right"/>
+      <w:pPr>
+        <w:ind w:left="2160" w:hanging="180"/>
+      </w:pPr>
+    </w:lvl>
+    <w:lvl w:ilvl="3" w:tplc="0816000F" w:tentative="1">
+      <w:start w:val="1"/>
+      <w:numFmt w:val="decimal"/>
+      <w:lvlText w:val="%4."/>
+      <w:lvlJc w:val="left"/>
+      <w:pPr>
+        <w:ind w:left="2880" w:hanging="360"/>
+      </w:pPr>
+    </w:lvl>
+    <w:lvl w:ilvl="4" w:tplc="08160019" w:tentative="1">
+      <w:start w:val="1"/>
+      <w:numFmt w:val="lowerLetter"/>
+      <w:lvlText w:val="%5."/>
+      <w:lvlJc w:val="left"/>
+      <w:pPr>
+        <w:ind w:left="3600" w:hanging="360"/>
+      </w:pPr>
+    </w:lvl>
+    <w:lvl w:ilvl="5" w:tplc="0816001B" w:tentative="1">
+      <w:start w:val="1"/>
+      <w:numFmt w:val="lowerRoman"/>
+      <w:lvlText w:val="%6."/>
+      <w:lvlJc w:val="right"/>
+      <w:pPr>
+        <w:ind w:left="4320" w:hanging="180"/>
+      </w:pPr>
+    </w:lvl>
+    <w:lvl w:ilvl="6" w:tplc="0816000F" w:tentative="1">
+      <w:start w:val="1"/>
+      <w:numFmt w:val="decimal"/>
+      <w:lvlText w:val="%7."/>
+      <w:lvlJc w:val="left"/>
+      <w:pPr>
+        <w:ind w:left="5040" w:hanging="360"/>
+      </w:pPr>
+    </w:lvl>
+    <w:lvl w:ilvl="7" w:tplc="08160019" w:tentative="1">
+      <w:start w:val="1"/>
+      <w:numFmt w:val="lowerLetter"/>
+      <w:lvlText w:val="%8."/>
+      <w:lvlJc w:val="left"/>
+      <w:pPr>
+        <w:ind w:left="5760" w:hanging="360"/>
+      </w:pPr>
+    </w:lvl>
+    <w:lvl w:ilvl="8" w:tplc="0816001B" w:tentative="1">
+      <w:start w:val="1"/>
+      <w:numFmt w:val="lowerRoman"/>
+      <w:lvlText w:val="%9."/>
+      <w:lvlJc w:val="right"/>
+      <w:pPr>
+        <w:ind w:left="6480" w:hanging="180"/>
+      </w:pPr>
+    </w:lvl>
+  </w:abstractNum>
+  <w:abstractNum w:abstractNumId="7">
     <w:nsid w:val="56571A4F"/>
     <w:multiLevelType w:val="hybridMultilevel"/>
     <w:tmpl w:val="F15049A2"/>
@@ -3787,7 +4151,120 @@
       </w:rPr>
     </w:lvl>
   </w:abstractNum>
-  <w:abstractNum w:abstractNumId="7">
+  <w:abstractNum w:abstractNumId="8">
+    <w:nsid w:val="60892334"/>
+    <w:multiLevelType w:val="hybridMultilevel"/>
+    <w:tmpl w:val="753A9A2A"/>
+    <w:lvl w:ilvl="0" w:tplc="08160001">
+      <w:start w:val="1"/>
+      <w:numFmt w:val="bullet"/>
+      <w:lvlText w:val=""/>
+      <w:lvlJc w:val="left"/>
+      <w:pPr>
+        <w:ind w:left="765" w:hanging="360"/>
+      </w:pPr>
+      <w:rPr>
+        <w:rFonts w:ascii="Symbol" w:hAnsi="Symbol" w:hint="default"/>
+      </w:rPr>
+    </w:lvl>
+    <w:lvl w:ilvl="1" w:tplc="08160003" w:tentative="1">
+      <w:start w:val="1"/>
+      <w:numFmt w:val="bullet"/>
+      <w:lvlText w:val="o"/>
+      <w:lvlJc w:val="left"/>
+      <w:pPr>
+        <w:ind w:left="1485" w:hanging="360"/>
+      </w:pPr>
+      <w:rPr>
+        <w:rFonts w:ascii="Courier New" w:hAnsi="Courier New" w:cs="Courier New" w:hint="default"/>
+      </w:rPr>
+    </w:lvl>
+    <w:lvl w:ilvl="2" w:tplc="08160005" w:tentative="1">
+      <w:start w:val="1"/>
+      <w:numFmt w:val="bullet"/>
+      <w:lvlText w:val=""/>
+      <w:lvlJc w:val="left"/>
+      <w:pPr>
+        <w:ind w:left="2205" w:hanging="360"/>
+      </w:pPr>
+      <w:rPr>
+        <w:rFonts w:ascii="Wingdings" w:hAnsi="Wingdings" w:hint="default"/>
+      </w:rPr>
+    </w:lvl>
+    <w:lvl w:ilvl="3" w:tplc="08160001" w:tentative="1">
+      <w:start w:val="1"/>
+      <w:numFmt w:val="bullet"/>
+      <w:lvlText w:val=""/>
+      <w:lvlJc w:val="left"/>
+      <w:pPr>
+        <w:ind w:left="2925" w:hanging="360"/>
+      </w:pPr>
+      <w:rPr>
+        <w:rFonts w:ascii="Symbol" w:hAnsi="Symbol" w:hint="default"/>
+      </w:rPr>
+    </w:lvl>
+    <w:lvl w:ilvl="4" w:tplc="08160003" w:tentative="1">
+      <w:start w:val="1"/>
+      <w:numFmt w:val="bullet"/>
+      <w:lvlText w:val="o"/>
+      <w:lvlJc w:val="left"/>
+      <w:pPr>
+        <w:ind w:left="3645" w:hanging="360"/>
+      </w:pPr>
+      <w:rPr>
+        <w:rFonts w:ascii="Courier New" w:hAnsi="Courier New" w:cs="Courier New" w:hint="default"/>
+      </w:rPr>
+    </w:lvl>
+    <w:lvl w:ilvl="5" w:tplc="08160005" w:tentative="1">
+      <w:start w:val="1"/>
+      <w:numFmt w:val="bullet"/>
+      <w:lvlText w:val=""/>
+      <w:lvlJc w:val="left"/>
+      <w:pPr>
+        <w:ind w:left="4365" w:hanging="360"/>
+      </w:pPr>
+      <w:rPr>
+        <w:rFonts w:ascii="Wingdings" w:hAnsi="Wingdings" w:hint="default"/>
+      </w:rPr>
+    </w:lvl>
+    <w:lvl w:ilvl="6" w:tplc="08160001" w:tentative="1">
+      <w:start w:val="1"/>
+      <w:numFmt w:val="bullet"/>
+      <w:lvlText w:val=""/>
+      <w:lvlJc w:val="left"/>
+      <w:pPr>
+        <w:ind w:left="5085" w:hanging="360"/>
+      </w:pPr>
+      <w:rPr>
+        <w:rFonts w:ascii="Symbol" w:hAnsi="Symbol" w:hint="default"/>
+      </w:rPr>
+    </w:lvl>
+    <w:lvl w:ilvl="7" w:tplc="08160003" w:tentative="1">
+      <w:start w:val="1"/>
+      <w:numFmt w:val="bullet"/>
+      <w:lvlText w:val="o"/>
+      <w:lvlJc w:val="left"/>
+      <w:pPr>
+        <w:ind w:left="5805" w:hanging="360"/>
+      </w:pPr>
+      <w:rPr>
+        <w:rFonts w:ascii="Courier New" w:hAnsi="Courier New" w:cs="Courier New" w:hint="default"/>
+      </w:rPr>
+    </w:lvl>
+    <w:lvl w:ilvl="8" w:tplc="08160005" w:tentative="1">
+      <w:start w:val="1"/>
+      <w:numFmt w:val="bullet"/>
+      <w:lvlText w:val=""/>
+      <w:lvlJc w:val="left"/>
+      <w:pPr>
+        <w:ind w:left="6525" w:hanging="360"/>
+      </w:pPr>
+      <w:rPr>
+        <w:rFonts w:ascii="Wingdings" w:hAnsi="Wingdings" w:hint="default"/>
+      </w:rPr>
+    </w:lvl>
+  </w:abstractNum>
+  <w:abstractNum w:abstractNumId="9">
     <w:nsid w:val="70D61C76"/>
     <w:multiLevelType w:val="hybridMultilevel"/>
     <w:tmpl w:val="285EFAE4"/>
@@ -3898,16 +4375,102 @@
       <w:rPr>
         <w:rFonts w:ascii="Wingdings" w:hAnsi="Wingdings" w:hint="default"/>
       </w:rPr>
+    </w:lvl>
+  </w:abstractNum>
+  <w:abstractNum w:abstractNumId="10">
+    <w:nsid w:val="77B40E88"/>
+    <w:multiLevelType w:val="hybridMultilevel"/>
+    <w:tmpl w:val="305A43D8"/>
+    <w:lvl w:ilvl="0" w:tplc="0816000F">
+      <w:start w:val="1"/>
+      <w:numFmt w:val="decimal"/>
+      <w:lvlText w:val="%1."/>
+      <w:lvlJc w:val="left"/>
+      <w:pPr>
+        <w:ind w:left="720" w:hanging="360"/>
+      </w:pPr>
+    </w:lvl>
+    <w:lvl w:ilvl="1" w:tplc="08160019" w:tentative="1">
+      <w:start w:val="1"/>
+      <w:numFmt w:val="lowerLetter"/>
+      <w:lvlText w:val="%2."/>
+      <w:lvlJc w:val="left"/>
+      <w:pPr>
+        <w:ind w:left="1440" w:hanging="360"/>
+      </w:pPr>
+    </w:lvl>
+    <w:lvl w:ilvl="2" w:tplc="0816001B" w:tentative="1">
+      <w:start w:val="1"/>
+      <w:numFmt w:val="lowerRoman"/>
+      <w:lvlText w:val="%3."/>
+      <w:lvlJc w:val="right"/>
+      <w:pPr>
+        <w:ind w:left="2160" w:hanging="180"/>
+      </w:pPr>
+    </w:lvl>
+    <w:lvl w:ilvl="3" w:tplc="0816000F" w:tentative="1">
+      <w:start w:val="1"/>
+      <w:numFmt w:val="decimal"/>
+      <w:lvlText w:val="%4."/>
+      <w:lvlJc w:val="left"/>
+      <w:pPr>
+        <w:ind w:left="2880" w:hanging="360"/>
+      </w:pPr>
+    </w:lvl>
+    <w:lvl w:ilvl="4" w:tplc="08160019" w:tentative="1">
+      <w:start w:val="1"/>
+      <w:numFmt w:val="lowerLetter"/>
+      <w:lvlText w:val="%5."/>
+      <w:lvlJc w:val="left"/>
+      <w:pPr>
+        <w:ind w:left="3600" w:hanging="360"/>
+      </w:pPr>
+    </w:lvl>
+    <w:lvl w:ilvl="5" w:tplc="0816001B" w:tentative="1">
+      <w:start w:val="1"/>
+      <w:numFmt w:val="lowerRoman"/>
+      <w:lvlText w:val="%6."/>
+      <w:lvlJc w:val="right"/>
+      <w:pPr>
+        <w:ind w:left="4320" w:hanging="180"/>
+      </w:pPr>
+    </w:lvl>
+    <w:lvl w:ilvl="6" w:tplc="0816000F" w:tentative="1">
+      <w:start w:val="1"/>
+      <w:numFmt w:val="decimal"/>
+      <w:lvlText w:val="%7."/>
+      <w:lvlJc w:val="left"/>
+      <w:pPr>
+        <w:ind w:left="5040" w:hanging="360"/>
+      </w:pPr>
+    </w:lvl>
+    <w:lvl w:ilvl="7" w:tplc="08160019" w:tentative="1">
+      <w:start w:val="1"/>
+      <w:numFmt w:val="lowerLetter"/>
+      <w:lvlText w:val="%8."/>
+      <w:lvlJc w:val="left"/>
+      <w:pPr>
+        <w:ind w:left="5760" w:hanging="360"/>
+      </w:pPr>
+    </w:lvl>
+    <w:lvl w:ilvl="8" w:tplc="0816001B" w:tentative="1">
+      <w:start w:val="1"/>
+      <w:numFmt w:val="lowerRoman"/>
+      <w:lvlText w:val="%9."/>
+      <w:lvlJc w:val="right"/>
+      <w:pPr>
+        <w:ind w:left="6480" w:hanging="180"/>
+      </w:pPr>
     </w:lvl>
   </w:abstractNum>
   <w:num w:numId="1">
     <w:abstractNumId w:val="0"/>
   </w:num>
   <w:num w:numId="2">
-    <w:abstractNumId w:val="7"/>
+    <w:abstractNumId w:val="9"/>
   </w:num>
   <w:num w:numId="3">
-    <w:abstractNumId w:val="6"/>
+    <w:abstractNumId w:val="7"/>
   </w:num>
   <w:num w:numId="4">
     <w:abstractNumId w:val="3"/>
@@ -3923,6 +4486,15 @@
   </w:num>
   <w:num w:numId="8">
     <w:abstractNumId w:val="2"/>
+  </w:num>
+  <w:num w:numId="9">
+    <w:abstractNumId w:val="8"/>
+  </w:num>
+  <w:num w:numId="10">
+    <w:abstractNumId w:val="6"/>
+  </w:num>
+  <w:num w:numId="11">
+    <w:abstractNumId w:val="10"/>
   </w:num>
 </w:numbering>
 </file>
@@ -4323,6 +4895,22 @@
       <w:u w:val="single"/>
     </w:rPr>
   </w:style>
+  <w:style w:type="paragraph" w:customStyle="1" w:styleId="Default">
+    <w:name w:val="Default"/>
+    <w:rsid w:val="00DA4ED1"/>
+    <w:pPr>
+      <w:autoSpaceDE w:val="0"/>
+      <w:autoSpaceDN w:val="0"/>
+      <w:adjustRightInd w:val="0"/>
+      <w:spacing w:after="0" w:line="240" w:lineRule="auto"/>
+    </w:pPr>
+    <w:rPr>
+      <w:rFonts w:ascii="Times New Roman" w:hAnsi="Times New Roman" w:cs="Times New Roman"/>
+      <w:color w:val="000000"/>
+      <w:sz w:val="24"/>
+      <w:szCs w:val="24"/>
+    </w:rPr>
+  </w:style>
 </w:styles>
 </file>
 
@@ -4722,6 +5310,22 @@
       <w:u w:val="single"/>
     </w:rPr>
   </w:style>
+  <w:style w:type="paragraph" w:customStyle="1" w:styleId="Default">
+    <w:name w:val="Default"/>
+    <w:rsid w:val="00DA4ED1"/>
+    <w:pPr>
+      <w:autoSpaceDE w:val="0"/>
+      <w:autoSpaceDN w:val="0"/>
+      <w:adjustRightInd w:val="0"/>
+      <w:spacing w:after="0" w:line="240" w:lineRule="auto"/>
+    </w:pPr>
+    <w:rPr>
+      <w:rFonts w:ascii="Times New Roman" w:hAnsi="Times New Roman" w:cs="Times New Roman"/>
+      <w:color w:val="000000"/>
+      <w:sz w:val="24"/>
+      <w:szCs w:val="24"/>
+    </w:rPr>
+  </w:style>
 </w:styles>
 </file>
 
@@ -4980,7 +5584,7 @@
   <a:extraClrSchemeLst/>
   <a:extLst>
     <a:ext uri="{05A4C25C-085E-4340-85A3-A5531E510DB2}">
-      <thm15:themeFamily xmlns:thm15="http://schemas.microsoft.com/office/thememl/2012/main" xmlns="" name="Office Theme" id="{62F939B6-93AF-4DB8-9C6B-D6C7DFDC589F}" vid="{4A3C46E8-61CC-4603-A589-7422A47A8E4A}"/>
+      <thm15:themeFamily xmlns="" xmlns:thm15="http://schemas.microsoft.com/office/thememl/2012/main" name="Office Theme" id="{62F939B6-93AF-4DB8-9C6B-D6C7DFDC589F}" vid="{4A3C46E8-61CC-4603-A589-7422A47A8E4A}"/>
     </a:ext>
   </a:extLst>
 </a:theme>

</xml_diff>

<commit_message>
Acrescimo de imagens resultado ao relatorio. (1/2). Later tonight dou outro commit, este é por segurança
</commit_message>
<xml_diff>
--- a/Documentation/Relatório.docx
+++ b/Documentation/Relatório.docx
@@ -1273,14 +1273,6 @@
                 <w:sz w:val="24"/>
               </w:rPr>
             </w:pPr>
-            <w:r>
-              <w:rPr>
-                <w:rFonts w:ascii="Century Schoolbook" w:hAnsi="Century Schoolbook"/>
-                <w:b/>
-                <w:sz w:val="24"/>
-              </w:rPr>
-              <w:t>Bibliografia</w:t>
-            </w:r>
           </w:p>
         </w:tc>
         <w:tc>
@@ -1295,13 +1287,8 @@
                 <w:sz w:val="24"/>
               </w:rPr>
             </w:pPr>
-            <w:r>
-              <w:rPr>
-                <w:rFonts w:ascii="Century Schoolbook" w:hAnsi="Century Schoolbook"/>
-                <w:sz w:val="24"/>
-              </w:rPr>
-              <w:t>13</w:t>
-            </w:r>
+            <w:bookmarkStart w:id="0" w:name="_GoBack"/>
+            <w:bookmarkEnd w:id="0"/>
           </w:p>
         </w:tc>
       </w:tr>
@@ -1395,7 +1382,19 @@
         <w:rPr>
           <w:rFonts w:ascii="Century Schoolbook" w:hAnsi="Century Schoolbook"/>
         </w:rPr>
-        <w:t xml:space="preserve"> no âmbito da cadeira de CAL</w:t>
+        <w:t xml:space="preserve"> no âmbito da</w:t>
+      </w:r>
+      <w:r>
+        <w:rPr>
+          <w:rFonts w:ascii="Century Schoolbook" w:hAnsi="Century Schoolbook"/>
+        </w:rPr>
+        <w:t xml:space="preserve"> unidade curricular</w:t>
+      </w:r>
+      <w:r>
+        <w:rPr>
+          <w:rFonts w:ascii="Century Schoolbook" w:hAnsi="Century Schoolbook"/>
+        </w:rPr>
+        <w:t xml:space="preserve"> de CAL</w:t>
       </w:r>
       <w:r>
         <w:rPr>
@@ -1490,19 +1489,25 @@
         <w:rPr>
           <w:rFonts w:ascii="Century Schoolbook" w:hAnsi="Century Schoolbook"/>
         </w:rPr>
-        <w:t xml:space="preserve">No contexto do problema, o “caminho ideal” assume diferentes valores, uma vez que, por exemplo, o caminho pretendido pode ser o que nos leva ao destino </w:t>
-      </w:r>
-      <w:r>
-        <w:rPr>
-          <w:rFonts w:ascii="Century Schoolbook" w:hAnsi="Century Schoolbook"/>
-        </w:rPr>
-        <w:t>pelo caminho mais curto.</w:t>
-      </w:r>
-      <w:r>
-        <w:rPr>
-          <w:rFonts w:ascii="Century Schoolbook" w:hAnsi="Century Schoolbook"/>
-        </w:rPr>
-        <w:t xml:space="preserve"> </w:t>
+        <w:t>No contexto do problema, o “caminho ideal” assume di</w:t>
+      </w:r>
+      <w:r>
+        <w:rPr>
+          <w:rFonts w:ascii="Century Schoolbook" w:hAnsi="Century Schoolbook"/>
+        </w:rPr>
+        <w:t>ferentes semânticas</w:t>
+      </w:r>
+      <w:r>
+        <w:rPr>
+          <w:rFonts w:ascii="Century Schoolbook" w:hAnsi="Century Schoolbook"/>
+        </w:rPr>
+        <w:t xml:space="preserve">, uma vez que, por exemplo, o caminho pretendido pode ser o que nos leva ao destino </w:t>
+      </w:r>
+      <w:r>
+        <w:rPr>
+          <w:rFonts w:ascii="Century Schoolbook" w:hAnsi="Century Schoolbook"/>
+        </w:rPr>
+        <w:t>pelo caminho mais curto ou que nos leva ao parque mais barato.</w:t>
       </w:r>
     </w:p>
     <w:p>
@@ -1748,7 +1753,19 @@
         <w:rPr>
           <w:rFonts w:ascii="Century Schoolbook" w:hAnsi="Century Schoolbook"/>
         </w:rPr>
-        <w:t>Enquanto grupo de trabalho procurámos desde cedo ler e reler o enunciado proposta e formalizar o problema, subdividindo-o em subproblemas até que se tornassem elementares e de simples resolução.</w:t>
+        <w:t xml:space="preserve">Enquanto grupo de trabalho procurámos desde cedo </w:t>
+      </w:r>
+      <w:r>
+        <w:rPr>
+          <w:rFonts w:ascii="Century Schoolbook" w:hAnsi="Century Schoolbook"/>
+        </w:rPr>
+        <w:t>ler e reler o enunciado proposto</w:t>
+      </w:r>
+      <w:r>
+        <w:rPr>
+          <w:rFonts w:ascii="Century Schoolbook" w:hAnsi="Century Schoolbook"/>
+        </w:rPr>
+        <w:t xml:space="preserve"> e formalizar o problema, subdividindo-o em subproblemas até que se tornassem elementares e de simples resolução.</w:t>
       </w:r>
     </w:p>
     <w:p>
@@ -1762,7 +1779,13 @@
         <w:t xml:space="preserve"> identificamos</w:t>
       </w:r>
       <w:r>
-        <w:t xml:space="preserve"> e modulámos o problema em alguns tópicos:</w:t>
+        <w:t xml:space="preserve"> e modulámos o</w:t>
+      </w:r>
+      <w:r>
+        <w:t xml:space="preserve"> nosso projeto</w:t>
+      </w:r>
+      <w:r>
+        <w:t xml:space="preserve"> em alguns tópicos:</w:t>
       </w:r>
     </w:p>
     <w:p>
@@ -1922,39 +1945,62 @@
         <w:rPr>
           <w:rFonts w:ascii="Century Schoolbook" w:hAnsi="Century Schoolbook"/>
         </w:rPr>
-        <w:t>Assim, rapidamente concluímos que a melhor solução seria não usar o parser mas definirmos uma área como área de teste do programa.</w:t>
-      </w:r>
-    </w:p>
-    <w:p>
-      <w:pPr>
-        <w:rPr>
-          <w:rFonts w:ascii="Century Schoolbook" w:hAnsi="Century Schoolbook"/>
-        </w:rPr>
-      </w:pPr>
-      <w:r>
-        <w:rPr>
-          <w:rFonts w:ascii="Century Schoolbook" w:hAnsi="Century Schoolbook"/>
-        </w:rPr>
         <w:t xml:space="preserve">O primeiro passo foi então definir a </w:t>
       </w:r>
       <w:r>
         <w:rPr>
           <w:rFonts w:ascii="Century Schoolbook" w:hAnsi="Century Schoolbook"/>
         </w:rPr>
-        <w:t>área a testar  e se para tal usaríamos o parser providenciado ou nós próprios criarimos os ficheiros contendo a informação necessária. Rapidamente nos apercebemos que seria mais prático e elucidativo definirmos os nossos próprios ficheiros de teste e assim o fizemos.</w:t>
-      </w:r>
-    </w:p>
-    <w:p>
-      <w:pPr>
-        <w:rPr>
-          <w:rFonts w:ascii="Century Schoolbook" w:hAnsi="Century Schoolbook"/>
-        </w:rPr>
-      </w:pPr>
-      <w:r>
-        <w:rPr>
-          <w:rFonts w:ascii="Century Schoolbook" w:hAnsi="Century Schoolbook"/>
-        </w:rPr>
-        <w:t>Efetivamente, tendo os ficheiros prontos e a uma ideia bem definida da área a utilizar, facilmente criámos as funções necessárias à leitura de ficheiros de texto, criando também os nós e arestas do nosso grafo.</w:t>
+        <w:t xml:space="preserve">área a testar  e se para tal usaríamos o parser providenciado ou nós próprios criarimos os ficheiros contendo a informação necessária. Rapidamente nos apercebemos que seria mais prático e elucidativo </w:t>
+      </w:r>
+      <w:r>
+        <w:rPr>
+          <w:rFonts w:ascii="Century Schoolbook" w:hAnsi="Century Schoolbook"/>
+        </w:rPr>
+        <w:t>criarmos</w:t>
+      </w:r>
+      <w:r>
+        <w:rPr>
+          <w:rFonts w:ascii="Century Schoolbook" w:hAnsi="Century Schoolbook"/>
+        </w:rPr>
+        <w:t xml:space="preserve"> </w:t>
+      </w:r>
+      <w:r>
+        <w:rPr>
+          <w:rFonts w:ascii="Century Schoolbook" w:hAnsi="Century Schoolbook"/>
+        </w:rPr>
+        <w:t>os nos</w:t>
+      </w:r>
+      <w:r>
+        <w:rPr>
+          <w:rFonts w:ascii="Century Schoolbook" w:hAnsi="Century Schoolbook"/>
+        </w:rPr>
+        <w:t>sos próprios ficheiros de teste.</w:t>
+      </w:r>
+    </w:p>
+    <w:p>
+      <w:pPr>
+        <w:rPr>
+          <w:rFonts w:ascii="Century Schoolbook" w:hAnsi="Century Schoolbook"/>
+        </w:rPr>
+      </w:pPr>
+      <w:r>
+        <w:rPr>
+          <w:rFonts w:ascii="Century Schoolbook" w:hAnsi="Century Schoolbook"/>
+        </w:rPr>
+        <w:t>Efetivamente,</w:t>
+      </w:r>
+      <w:r>
+        <w:rPr>
+          <w:rFonts w:ascii="Century Schoolbook" w:hAnsi="Century Schoolbook"/>
+        </w:rPr>
+        <w:t xml:space="preserve"> tendo os ficheiros prontos e </w:t>
+      </w:r>
+      <w:r>
+        <w:rPr>
+          <w:rFonts w:ascii="Century Schoolbook" w:hAnsi="Century Schoolbook"/>
+        </w:rPr>
+        <w:t>uma ideia bem definida da área a utilizar, facilmente criámos as funções necessárias à leitura de ficheiros de texto, criando também os nós e arestas do nosso grafo.</w:t>
       </w:r>
     </w:p>
     <w:p>
@@ -2104,10 +2150,11 @@
     <w:p/>
     <w:p>
       <w:r>
+        <w:rPr>
+          <w:highlight w:val="yellow"/>
+        </w:rPr>
         <w:t>No fim do trabalho fazer UML disto em 5 mins e colar aqui</w:t>
       </w:r>
-      <w:bookmarkStart w:id="0" w:name="_GoBack"/>
-      <w:bookmarkEnd w:id="0"/>
       <w:r>
         <w:br w:type="page"/>
       </w:r>
@@ -2350,12 +2397,14 @@
       <w:r>
         <w:rPr>
           <w:rFonts w:ascii="Century Schoolbook" w:hAnsi="Century Schoolbook"/>
+          <w:highlight w:val="yellow"/>
         </w:rPr>
         <w:t>Parking.txt</w:t>
       </w:r>
       <w:r>
         <w:rPr>
           <w:rFonts w:ascii="Century Schoolbook" w:hAnsi="Century Schoolbook"/>
+          <w:highlight w:val="yellow"/>
         </w:rPr>
         <w:t xml:space="preserve"> – ficheiro contendo</w:t>
       </w:r>
@@ -2430,7 +2479,24 @@
           <w:i/>
           <w:sz w:val="32"/>
         </w:rPr>
-        <w:t xml:space="preserve"> – Algoritmo de Djikstra</w:t>
+        <w:t xml:space="preserve"> </w:t>
+      </w:r>
+    </w:p>
+    <w:p>
+      <w:pPr>
+        <w:rPr>
+          <w:rFonts w:ascii="Century Schoolbook" w:hAnsi="Century Schoolbook"/>
+          <w:i/>
+          <w:sz w:val="32"/>
+        </w:rPr>
+      </w:pPr>
+      <w:r>
+        <w:rPr>
+          <w:rFonts w:ascii="Century Schoolbook" w:hAnsi="Century Schoolbook"/>
+          <w:i/>
+          <w:sz w:val="32"/>
+        </w:rPr>
+        <w:t>Algoritmo de Djikstra</w:t>
       </w:r>
     </w:p>
     <w:p>
@@ -2463,7 +2529,19 @@
         <w:rPr>
           <w:rFonts w:ascii="Century Schoolbook" w:hAnsi="Century Schoolbook"/>
         </w:rPr>
-        <w:t>Em termos de analisa de complexidade espacial e temporal este algoritmo apresenta:</w:t>
+        <w:t>Em termos de analis</w:t>
+      </w:r>
+      <w:r>
+        <w:rPr>
+          <w:rFonts w:ascii="Century Schoolbook" w:hAnsi="Century Schoolbook"/>
+        </w:rPr>
+        <w:t>e</w:t>
+      </w:r>
+      <w:r>
+        <w:rPr>
+          <w:rFonts w:ascii="Century Schoolbook" w:hAnsi="Century Schoolbook"/>
+        </w:rPr>
+        <w:t xml:space="preserve"> de complexidade espacial e temporal este algoritmo apresenta:</w:t>
       </w:r>
     </w:p>
     <w:p>
@@ -2937,43 +3015,58 @@
       <w:pPr>
         <w:rPr>
           <w:rFonts w:ascii="Century Schoolbook" w:hAnsi="Century Schoolbook"/>
-        </w:rPr>
-      </w:pPr>
-    </w:p>
-    <w:p>
-      <w:pPr>
-        <w:rPr>
-          <w:rFonts w:ascii="Century Schoolbook" w:hAnsi="Century Schoolbook"/>
-        </w:rPr>
-      </w:pPr>
-    </w:p>
-    <w:p>
-      <w:pPr>
-        <w:rPr>
-          <w:rFonts w:ascii="Century Schoolbook" w:hAnsi="Century Schoolbook"/>
-        </w:rPr>
-      </w:pPr>
-    </w:p>
-    <w:p>
-      <w:pPr>
-        <w:rPr>
-          <w:rFonts w:ascii="Century Schoolbook" w:hAnsi="Century Schoolbook"/>
-        </w:rPr>
-      </w:pPr>
-    </w:p>
-    <w:p>
-      <w:pPr>
-        <w:rPr>
-          <w:rFonts w:ascii="Century Schoolbook" w:hAnsi="Century Schoolbook"/>
-        </w:rPr>
-      </w:pPr>
-    </w:p>
-    <w:p>
-      <w:pPr>
-        <w:rPr>
-          <w:rFonts w:ascii="Century Schoolbook" w:hAnsi="Century Schoolbook"/>
-        </w:rPr>
-      </w:pPr>
+          <w:highlight w:val="yellow"/>
+        </w:rPr>
+      </w:pPr>
+      <w:r>
+        <w:rPr>
+          <w:rFonts w:ascii="Century Schoolbook" w:hAnsi="Century Schoolbook"/>
+          <w:highlight w:val="yellow"/>
+        </w:rPr>
+        <w:t>Inserir pesudocodigo.</w:t>
+      </w:r>
+    </w:p>
+    <w:p>
+      <w:pPr>
+        <w:rPr>
+          <w:rFonts w:ascii="Century Schoolbook" w:hAnsi="Century Schoolbook"/>
+        </w:rPr>
+      </w:pPr>
+      <w:r>
+        <w:rPr>
+          <w:rFonts w:ascii="Century Schoolbook" w:hAnsi="Century Schoolbook"/>
+          <w:highlight w:val="yellow"/>
+        </w:rPr>
+        <w:t>Inserir grafico e conclusao sobre dados acima</w:t>
+      </w:r>
+    </w:p>
+    <w:p>
+      <w:pPr>
+        <w:rPr>
+          <w:rFonts w:ascii="Century Schoolbook" w:hAnsi="Century Schoolbook"/>
+        </w:rPr>
+      </w:pPr>
+    </w:p>
+    <w:p>
+      <w:pPr>
+        <w:rPr>
+          <w:rFonts w:ascii="Century Schoolbook" w:hAnsi="Century Schoolbook"/>
+        </w:rPr>
+      </w:pPr>
+    </w:p>
+    <w:p>
+      <w:pPr>
+        <w:rPr>
+          <w:rFonts w:ascii="Century Schoolbook" w:hAnsi="Century Schoolbook"/>
+        </w:rPr>
+      </w:pPr>
+      <w:r>
+        <w:rPr>
+          <w:rFonts w:ascii="Century Schoolbook" w:hAnsi="Century Schoolbook"/>
+          <w:highlight w:val="yellow"/>
+        </w:rPr>
+        <w:t>Algoritmo da conetividade</w:t>
+      </w:r>
     </w:p>
     <w:p>
       <w:pPr>
@@ -3047,40 +3140,959 @@
       <w:pPr>
         <w:rPr>
           <w:rFonts w:ascii="Century Schoolbook" w:hAnsi="Century Schoolbook"/>
-        </w:rPr>
-      </w:pPr>
-      <w:r>
-        <w:rPr>
-          <w:rFonts w:ascii="Century Schoolbook" w:hAnsi="Century Schoolbook"/>
-        </w:rPr>
-        <w:t>Mais texto, mas não sei se este ponto é necessário.</w:t>
-      </w:r>
-    </w:p>
-    <w:p>
-      <w:pPr>
-        <w:rPr>
-          <w:rFonts w:ascii="Century Schoolbook" w:hAnsi="Century Schoolbook"/>
-        </w:rPr>
-      </w:pPr>
-    </w:p>
-    <w:p>
-      <w:pPr>
-        <w:rPr>
-          <w:rFonts w:ascii="Century Schoolbook" w:hAnsi="Century Schoolbook"/>
-        </w:rPr>
-      </w:pPr>
-    </w:p>
-    <w:p>
-      <w:pPr>
-        <w:rPr>
-          <w:rFonts w:ascii="Century Schoolbook" w:hAnsi="Century Schoolbook"/>
-        </w:rPr>
-      </w:pPr>
-      <w:r>
-        <w:rPr>
-          <w:rFonts w:ascii="Century Schoolbook" w:hAnsi="Century Schoolbook"/>
-        </w:rPr>
-        <w:t>Tambem acho este parvo. Mas se for preciso cago aqui alguma coisa.</w:t>
+          <w:sz w:val="32"/>
+        </w:rPr>
+      </w:pPr>
+    </w:p>
+    <w:p>
+      <w:pPr>
+        <w:rPr>
+          <w:rFonts w:ascii="Century Schoolbook" w:hAnsi="Century Schoolbook"/>
+        </w:rPr>
+      </w:pPr>
+      <w:r>
+        <w:rPr>
+          <w:rFonts w:ascii="Century Schoolbook" w:hAnsi="Century Schoolbook"/>
+        </w:rPr>
+        <w:t>Primeiramente, o</w:t>
+      </w:r>
+      <w:r>
+        <w:rPr>
+          <w:rFonts w:ascii="Century Schoolbook" w:hAnsi="Century Schoolbook"/>
+        </w:rPr>
+        <w:t xml:space="preserve"> </w:t>
+      </w:r>
+      <w:r>
+        <w:rPr>
+          <w:rFonts w:ascii="Century Schoolbook" w:hAnsi="Century Schoolbook"/>
+        </w:rPr>
+        <w:t>programa executa o processamento  da informaç</w:t>
+      </w:r>
+      <w:r>
+        <w:rPr>
+          <w:rFonts w:ascii="Century Schoolbook" w:hAnsi="Century Schoolbook"/>
+        </w:rPr>
+        <w:t xml:space="preserve">ão dos </w:t>
+      </w:r>
+      <w:r>
+        <w:rPr>
+          <w:rFonts w:ascii="Century Schoolbook" w:hAnsi="Century Schoolbook"/>
+        </w:rPr>
+        <w:t xml:space="preserve">ficheiros de texto, </w:t>
+      </w:r>
+      <w:r>
+        <w:rPr>
+          <w:rFonts w:ascii="Century Schoolbook" w:hAnsi="Century Schoolbook"/>
+        </w:rPr>
+        <w:t xml:space="preserve"> respetiva criaç</w:t>
+      </w:r>
+      <w:r>
+        <w:rPr>
+          <w:rFonts w:ascii="Century Schoolbook" w:hAnsi="Century Schoolbook"/>
+        </w:rPr>
+        <w:t>ão do grafo e visualização do mesmo com toda a informação identificadora de cada aresta e nó.</w:t>
+      </w:r>
+    </w:p>
+    <w:p>
+      <w:pPr>
+        <w:rPr>
+          <w:rFonts w:ascii="Century Schoolbook" w:hAnsi="Century Schoolbook"/>
+        </w:rPr>
+      </w:pPr>
+      <w:r>
+        <w:rPr>
+          <w:rFonts w:ascii="Century Schoolbook" w:hAnsi="Century Schoolbook"/>
+        </w:rPr>
+        <w:t>Numa segunda fase, é requerida informação ao automobilista através da consola</w:t>
+      </w:r>
+      <w:r>
+        <w:rPr>
+          <w:rFonts w:ascii="Century Schoolbook" w:hAnsi="Century Schoolbook"/>
+        </w:rPr>
+        <w:t>.</w:t>
+      </w:r>
+    </w:p>
+    <w:p>
+      <w:pPr>
+        <w:rPr>
+          <w:rFonts w:ascii="Century Schoolbook" w:hAnsi="Century Schoolbook"/>
+        </w:rPr>
+      </w:pPr>
+      <w:r>
+        <w:rPr>
+          <w:rFonts w:ascii="Century Schoolbook" w:hAnsi="Century Schoolbook"/>
+        </w:rPr>
+        <w:t>Para começar, é requerida a posição atual do utilizador, como abaixo indicado:</w:t>
+      </w:r>
+    </w:p>
+    <w:p>
+      <w:pPr>
+        <w:jc w:val="center"/>
+        <w:rPr>
+          <w:rFonts w:ascii="Century Schoolbook" w:hAnsi="Century Schoolbook"/>
+          <w:sz w:val="32"/>
+        </w:rPr>
+      </w:pPr>
+      <w:r>
+        <w:rPr>
+          <w:rFonts w:ascii="Century Schoolbook" w:hAnsi="Century Schoolbook"/>
+          <w:noProof/>
+          <w:sz w:val="32"/>
+          <w:lang w:eastAsia="pt-PT"/>
+        </w:rPr>
+        <w:drawing>
+          <wp:inline distT="0" distB="0" distL="0" distR="0">
+            <wp:extent cx="2876550" cy="5219700"/>
+            <wp:effectExtent l="0" t="0" r="0" b="0"/>
+            <wp:docPr id="11" name="Picture 11" descr="C:\Users\Toshiba\AppData\Local\Temp\Rar$DIa0.413\1.PNG"/>
+            <wp:cNvGraphicFramePr>
+              <a:graphicFrameLocks xmlns:a="http://schemas.openxmlformats.org/drawingml/2006/main" noChangeAspect="1"/>
+            </wp:cNvGraphicFramePr>
+            <a:graphic xmlns:a="http://schemas.openxmlformats.org/drawingml/2006/main">
+              <a:graphicData uri="http://schemas.openxmlformats.org/drawingml/2006/picture">
+                <pic:pic xmlns:pic="http://schemas.openxmlformats.org/drawingml/2006/picture">
+                  <pic:nvPicPr>
+                    <pic:cNvPr id="0" name="Picture 5" descr="C:\Users\Toshiba\AppData\Local\Temp\Rar$DIa0.413\1.PNG"/>
+                    <pic:cNvPicPr>
+                      <a:picLocks noChangeAspect="1" noChangeArrowheads="1"/>
+                    </pic:cNvPicPr>
+                  </pic:nvPicPr>
+                  <pic:blipFill>
+                    <a:blip r:embed="rId9">
+                      <a:extLst>
+                        <a:ext uri="{28A0092B-C50C-407E-A947-70E740481C1C}">
+                          <a14:useLocalDpi xmlns:a14="http://schemas.microsoft.com/office/drawing/2010/main" val="0"/>
+                        </a:ext>
+                      </a:extLst>
+                    </a:blip>
+                    <a:srcRect/>
+                    <a:stretch>
+                      <a:fillRect/>
+                    </a:stretch>
+                  </pic:blipFill>
+                  <pic:spPr bwMode="auto">
+                    <a:xfrm>
+                      <a:off x="0" y="0"/>
+                      <a:ext cx="2876550" cy="5219700"/>
+                    </a:xfrm>
+                    <a:prstGeom prst="rect">
+                      <a:avLst/>
+                    </a:prstGeom>
+                    <a:noFill/>
+                    <a:ln>
+                      <a:noFill/>
+                    </a:ln>
+                  </pic:spPr>
+                </pic:pic>
+              </a:graphicData>
+            </a:graphic>
+          </wp:inline>
+        </w:drawing>
+      </w:r>
+    </w:p>
+    <w:p>
+      <w:pPr>
+        <w:rPr>
+          <w:rFonts w:ascii="Century Schoolbook" w:hAnsi="Century Schoolbook"/>
+          <w:sz w:val="32"/>
+        </w:rPr>
+      </w:pPr>
+    </w:p>
+    <w:p>
+      <w:pPr>
+        <w:rPr>
+          <w:rFonts w:ascii="Century Schoolbook" w:hAnsi="Century Schoolbook"/>
+          <w:sz w:val="32"/>
+        </w:rPr>
+      </w:pPr>
+    </w:p>
+    <w:p>
+      <w:pPr>
+        <w:rPr>
+          <w:rFonts w:ascii="Century Schoolbook" w:hAnsi="Century Schoolbook"/>
+          <w:sz w:val="32"/>
+        </w:rPr>
+      </w:pPr>
+    </w:p>
+    <w:p>
+      <w:pPr>
+        <w:rPr>
+          <w:rFonts w:ascii="Century Schoolbook" w:hAnsi="Century Schoolbook"/>
+          <w:sz w:val="32"/>
+        </w:rPr>
+      </w:pPr>
+    </w:p>
+    <w:p>
+      <w:pPr>
+        <w:rPr>
+          <w:rFonts w:ascii="Century Schoolbook" w:hAnsi="Century Schoolbook"/>
+        </w:rPr>
+      </w:pPr>
+      <w:r>
+        <w:rPr>
+          <w:rFonts w:ascii="Century Schoolbook" w:hAnsi="Century Schoolbook"/>
+        </w:rPr>
+        <w:lastRenderedPageBreak/>
+        <w:t>De seguida é necessário, tal como abaixo demonstrado, indicar o destino pretendido:</w:t>
+      </w:r>
+    </w:p>
+    <w:p>
+      <w:pPr>
+        <w:jc w:val="center"/>
+        <w:rPr>
+          <w:rFonts w:ascii="Century Schoolbook" w:hAnsi="Century Schoolbook"/>
+        </w:rPr>
+      </w:pPr>
+      <w:r>
+        <w:rPr>
+          <w:rFonts w:ascii="Century Schoolbook" w:hAnsi="Century Schoolbook"/>
+          <w:noProof/>
+          <w:lang w:eastAsia="pt-PT"/>
+        </w:rPr>
+        <w:drawing>
+          <wp:inline distT="0" distB="0" distL="0" distR="0">
+            <wp:extent cx="2533650" cy="5238750"/>
+            <wp:effectExtent l="0" t="0" r="0" b="0"/>
+            <wp:docPr id="12" name="Picture 12" descr="C:\Users\Toshiba\AppData\Local\Temp\Rar$DIa0.620\2.PNG"/>
+            <wp:cNvGraphicFramePr>
+              <a:graphicFrameLocks xmlns:a="http://schemas.openxmlformats.org/drawingml/2006/main" noChangeAspect="1"/>
+            </wp:cNvGraphicFramePr>
+            <a:graphic xmlns:a="http://schemas.openxmlformats.org/drawingml/2006/main">
+              <a:graphicData uri="http://schemas.openxmlformats.org/drawingml/2006/picture">
+                <pic:pic xmlns:pic="http://schemas.openxmlformats.org/drawingml/2006/picture">
+                  <pic:nvPicPr>
+                    <pic:cNvPr id="0" name="Picture 6" descr="C:\Users\Toshiba\AppData\Local\Temp\Rar$DIa0.620\2.PNG"/>
+                    <pic:cNvPicPr>
+                      <a:picLocks noChangeAspect="1" noChangeArrowheads="1"/>
+                    </pic:cNvPicPr>
+                  </pic:nvPicPr>
+                  <pic:blipFill>
+                    <a:blip r:embed="rId10">
+                      <a:extLst>
+                        <a:ext uri="{28A0092B-C50C-407E-A947-70E740481C1C}">
+                          <a14:useLocalDpi xmlns:a14="http://schemas.microsoft.com/office/drawing/2010/main" val="0"/>
+                        </a:ext>
+                      </a:extLst>
+                    </a:blip>
+                    <a:srcRect/>
+                    <a:stretch>
+                      <a:fillRect/>
+                    </a:stretch>
+                  </pic:blipFill>
+                  <pic:spPr bwMode="auto">
+                    <a:xfrm>
+                      <a:off x="0" y="0"/>
+                      <a:ext cx="2533650" cy="5238750"/>
+                    </a:xfrm>
+                    <a:prstGeom prst="rect">
+                      <a:avLst/>
+                    </a:prstGeom>
+                    <a:noFill/>
+                    <a:ln>
+                      <a:noFill/>
+                    </a:ln>
+                  </pic:spPr>
+                </pic:pic>
+              </a:graphicData>
+            </a:graphic>
+          </wp:inline>
+        </w:drawing>
+      </w:r>
+    </w:p>
+    <w:p>
+      <w:pPr>
+        <w:rPr>
+          <w:rFonts w:ascii="Century Schoolbook" w:hAnsi="Century Schoolbook"/>
+          <w:sz w:val="32"/>
+        </w:rPr>
+      </w:pPr>
+    </w:p>
+    <w:p>
+      <w:pPr>
+        <w:rPr>
+          <w:rFonts w:ascii="Century Schoolbook" w:hAnsi="Century Schoolbook"/>
+          <w:sz w:val="32"/>
+        </w:rPr>
+      </w:pPr>
+    </w:p>
+    <w:p>
+      <w:pPr>
+        <w:rPr>
+          <w:rFonts w:ascii="Century Schoolbook" w:hAnsi="Century Schoolbook"/>
+        </w:rPr>
+      </w:pPr>
+      <w:r>
+        <w:rPr>
+          <w:rFonts w:ascii="Century Schoolbook" w:hAnsi="Century Schoolbook"/>
+        </w:rPr>
+        <w:t>Por fim,</w:t>
+      </w:r>
+      <w:r>
+        <w:rPr>
+          <w:rFonts w:ascii="Century Schoolbook" w:hAnsi="Century Schoolbook"/>
+        </w:rPr>
+        <w:t xml:space="preserve"> a distância máxima do local destino ao parque de estacionamento deve ser indicada, assim como a especificação do caminho ideal, podendo este ser o mais curto ou o que conduz ao parque mais barato dentro da distância máxima especificada ao destino.</w:t>
+      </w:r>
+    </w:p>
+    <w:p>
+      <w:pPr>
+        <w:rPr>
+          <w:rFonts w:ascii="Century Schoolbook" w:hAnsi="Century Schoolbook"/>
+        </w:rPr>
+      </w:pPr>
+      <w:r>
+        <w:rPr>
+          <w:rFonts w:ascii="Century Schoolbook" w:hAnsi="Century Schoolbook"/>
+        </w:rPr>
+        <w:t>Como parâmetro adicional, o automobilista pode, para ambas as opções anteriormente especificadas, optar por um trajeto que inclua um posto de abastecimento ou não.</w:t>
+      </w:r>
+    </w:p>
+    <w:p>
+      <w:pPr>
+        <w:rPr>
+          <w:rFonts w:ascii="Century Schoolbook" w:hAnsi="Century Schoolbook"/>
+        </w:rPr>
+      </w:pPr>
+      <w:r>
+        <w:rPr>
+          <w:rFonts w:ascii="Century Schoolbook" w:hAnsi="Century Schoolbook"/>
+        </w:rPr>
+        <w:t xml:space="preserve">A imagem </w:t>
+      </w:r>
+      <w:r>
+        <w:rPr>
+          <w:rFonts w:ascii="Century Schoolbook" w:hAnsi="Century Schoolbook"/>
+        </w:rPr>
+        <w:t>seguinte</w:t>
+      </w:r>
+      <w:r>
+        <w:rPr>
+          <w:rFonts w:ascii="Century Schoolbook" w:hAnsi="Century Schoolbook"/>
+        </w:rPr>
+        <w:t xml:space="preserve"> ilustra então o resultado final, indicando-se o ID do parque ideal e o caminho a percorrer, nó a nó, e, se pretendido, o posto de abastecimento autom</w:t>
+      </w:r>
+      <w:r>
+        <w:rPr>
+          <w:rFonts w:ascii="Century Schoolbook" w:hAnsi="Century Schoolbook"/>
+        </w:rPr>
+        <w:t>óvel onde parar.</w:t>
+      </w:r>
+    </w:p>
+    <w:p>
+      <w:pPr>
+        <w:rPr>
+          <w:rFonts w:ascii="Century Schoolbook" w:hAnsi="Century Schoolbook"/>
+        </w:rPr>
+      </w:pPr>
+    </w:p>
+    <w:p>
+      <w:pPr>
+        <w:jc w:val="center"/>
+        <w:rPr>
+          <w:rFonts w:ascii="Century Schoolbook" w:hAnsi="Century Schoolbook"/>
+        </w:rPr>
+      </w:pPr>
+      <w:r>
+        <w:rPr>
+          <w:rFonts w:ascii="Century Schoolbook" w:hAnsi="Century Schoolbook"/>
+          <w:noProof/>
+          <w:lang w:eastAsia="pt-PT"/>
+        </w:rPr>
+        <w:lastRenderedPageBreak/>
+        <w:drawing>
+          <wp:inline distT="0" distB="0" distL="0" distR="0">
+            <wp:extent cx="3171825" cy="1952625"/>
+            <wp:effectExtent l="0" t="0" r="9525" b="9525"/>
+            <wp:docPr id="13" name="Picture 13" descr="C:\Users\Toshiba\AppData\Local\Temp\Rar$DIa0.389\3.PNG"/>
+            <wp:cNvGraphicFramePr>
+              <a:graphicFrameLocks xmlns:a="http://schemas.openxmlformats.org/drawingml/2006/main" noChangeAspect="1"/>
+            </wp:cNvGraphicFramePr>
+            <a:graphic xmlns:a="http://schemas.openxmlformats.org/drawingml/2006/main">
+              <a:graphicData uri="http://schemas.openxmlformats.org/drawingml/2006/picture">
+                <pic:pic xmlns:pic="http://schemas.openxmlformats.org/drawingml/2006/picture">
+                  <pic:nvPicPr>
+                    <pic:cNvPr id="0" name="Picture 7" descr="C:\Users\Toshiba\AppData\Local\Temp\Rar$DIa0.389\3.PNG"/>
+                    <pic:cNvPicPr>
+                      <a:picLocks noChangeAspect="1" noChangeArrowheads="1"/>
+                    </pic:cNvPicPr>
+                  </pic:nvPicPr>
+                  <pic:blipFill>
+                    <a:blip r:embed="rId11">
+                      <a:extLst>
+                        <a:ext uri="{28A0092B-C50C-407E-A947-70E740481C1C}">
+                          <a14:useLocalDpi xmlns:a14="http://schemas.microsoft.com/office/drawing/2010/main" val="0"/>
+                        </a:ext>
+                      </a:extLst>
+                    </a:blip>
+                    <a:srcRect/>
+                    <a:stretch>
+                      <a:fillRect/>
+                    </a:stretch>
+                  </pic:blipFill>
+                  <pic:spPr bwMode="auto">
+                    <a:xfrm>
+                      <a:off x="0" y="0"/>
+                      <a:ext cx="3171825" cy="1952625"/>
+                    </a:xfrm>
+                    <a:prstGeom prst="rect">
+                      <a:avLst/>
+                    </a:prstGeom>
+                    <a:noFill/>
+                    <a:ln>
+                      <a:noFill/>
+                    </a:ln>
+                  </pic:spPr>
+                </pic:pic>
+              </a:graphicData>
+            </a:graphic>
+          </wp:inline>
+        </w:drawing>
+      </w:r>
+    </w:p>
+    <w:p>
+      <w:pPr>
+        <w:rPr>
+          <w:rFonts w:ascii="Century Schoolbook" w:hAnsi="Century Schoolbook"/>
+          <w:sz w:val="32"/>
+        </w:rPr>
+      </w:pPr>
+    </w:p>
+    <w:p>
+      <w:pPr>
+        <w:rPr>
+          <w:rFonts w:ascii="Century Schoolbook" w:hAnsi="Century Schoolbook"/>
+        </w:rPr>
+      </w:pPr>
+      <w:r>
+        <w:rPr>
+          <w:rFonts w:ascii="Century Schoolbook" w:hAnsi="Century Schoolbook"/>
+        </w:rPr>
+        <w:t>De seguida, apresentámos alguns dos resultados visualizados mediante cada um dos quatro casos possíveis</w:t>
+      </w:r>
+      <w:r>
+        <w:rPr>
+          <w:rFonts w:ascii="Century Schoolbook" w:hAnsi="Century Schoolbook"/>
+        </w:rPr>
+        <w:t>.</w:t>
+      </w:r>
+    </w:p>
+    <w:p>
+      <w:pPr>
+        <w:rPr>
+          <w:rFonts w:ascii="Century Schoolbook" w:hAnsi="Century Schoolbook"/>
+        </w:rPr>
+      </w:pPr>
+    </w:p>
+    <w:p>
+      <w:pPr>
+        <w:rPr>
+          <w:rFonts w:ascii="Century Schoolbook" w:hAnsi="Century Schoolbook"/>
+        </w:rPr>
+      </w:pPr>
+    </w:p>
+    <w:p>
+      <w:pPr>
+        <w:rPr>
+          <w:rFonts w:ascii="Century Schoolbook" w:hAnsi="Century Schoolbook"/>
+          <w:sz w:val="32"/>
+        </w:rPr>
+      </w:pPr>
+      <w:r>
+        <w:rPr>
+          <w:rFonts w:ascii="Century Schoolbook" w:hAnsi="Century Schoolbook"/>
+          <w:sz w:val="32"/>
+        </w:rPr>
+        <w:t xml:space="preserve">Partida </w:t>
+      </w:r>
+      <w:r>
+        <w:rPr>
+          <w:rFonts w:ascii="Century Schoolbook" w:hAnsi="Century Schoolbook"/>
+          <w:sz w:val="32"/>
+        </w:rPr>
+        <w:sym w:font="Wingdings" w:char="F0E0"/>
+      </w:r>
+      <w:r>
+        <w:rPr>
+          <w:rFonts w:ascii="Century Schoolbook" w:hAnsi="Century Schoolbook"/>
+          <w:sz w:val="32"/>
+        </w:rPr>
+        <w:t xml:space="preserve"> Destino mais barato</w:t>
+      </w:r>
+    </w:p>
+    <w:p>
+      <w:pPr>
+        <w:rPr>
+          <w:rFonts w:ascii="Century Schoolbook" w:hAnsi="Century Schoolbook"/>
+        </w:rPr>
+      </w:pPr>
+      <w:r>
+        <w:rPr>
+          <w:rFonts w:ascii="Century Schoolbook" w:hAnsi="Century Schoolbook"/>
+        </w:rPr>
+        <w:t>Caso se pretenda estacionar no parque mais barato perto do destino e não se faça questão de abastecer, como por exemplo, fazendo este mesmo percurso entre os nós 7 e 21, o resultado visualizado será o seguinte:</w:t>
+      </w:r>
+    </w:p>
+    <w:p>
+      <w:pPr>
+        <w:jc w:val="center"/>
+      </w:pPr>
+      <w:r>
+        <w:rPr>
+          <w:noProof/>
+          <w:lang w:eastAsia="pt-PT"/>
+        </w:rPr>
+        <w:drawing>
+          <wp:inline distT="0" distB="0" distL="0" distR="0" wp14:anchorId="4E5EE5B1" wp14:editId="299E8C1F">
+            <wp:extent cx="4422056" cy="2876550"/>
+            <wp:effectExtent l="0" t="0" r="0" b="0"/>
+            <wp:docPr id="8" name="Picture 8" descr="C:\Users\Toshiba\AppData\Local\Temp\Rar$DIa0.407\7-21cna.PNG"/>
+            <wp:cNvGraphicFramePr>
+              <a:graphicFrameLocks xmlns:a="http://schemas.openxmlformats.org/drawingml/2006/main" noChangeAspect="1"/>
+            </wp:cNvGraphicFramePr>
+            <a:graphic xmlns:a="http://schemas.openxmlformats.org/drawingml/2006/main">
+              <a:graphicData uri="http://schemas.openxmlformats.org/drawingml/2006/picture">
+                <pic:pic xmlns:pic="http://schemas.openxmlformats.org/drawingml/2006/picture">
+                  <pic:nvPicPr>
+                    <pic:cNvPr id="0" name="Picture 2" descr="C:\Users\Toshiba\AppData\Local\Temp\Rar$DIa0.407\7-21cna.PNG"/>
+                    <pic:cNvPicPr>
+                      <a:picLocks noChangeAspect="1" noChangeArrowheads="1"/>
+                    </pic:cNvPicPr>
+                  </pic:nvPicPr>
+                  <pic:blipFill>
+                    <a:blip r:embed="rId12" cstate="print">
+                      <a:extLst>
+                        <a:ext uri="{28A0092B-C50C-407E-A947-70E740481C1C}">
+                          <a14:useLocalDpi xmlns:a14="http://schemas.microsoft.com/office/drawing/2010/main" val="0"/>
+                        </a:ext>
+                      </a:extLst>
+                    </a:blip>
+                    <a:srcRect/>
+                    <a:stretch>
+                      <a:fillRect/>
+                    </a:stretch>
+                  </pic:blipFill>
+                  <pic:spPr bwMode="auto">
+                    <a:xfrm>
+                      <a:off x="0" y="0"/>
+                      <a:ext cx="4427360" cy="2880000"/>
+                    </a:xfrm>
+                    <a:prstGeom prst="rect">
+                      <a:avLst/>
+                    </a:prstGeom>
+                    <a:noFill/>
+                    <a:ln>
+                      <a:noFill/>
+                    </a:ln>
+                  </pic:spPr>
+                </pic:pic>
+              </a:graphicData>
+            </a:graphic>
+          </wp:inline>
+        </w:drawing>
+      </w:r>
+    </w:p>
+    <w:p>
+      <w:r>
+        <w:t>É de notar que o caminho ideal calculado se encontra delineado a azul.</w:t>
+      </w:r>
+    </w:p>
+    <w:p/>
+    <w:p>
+      <w:pPr>
+        <w:rPr>
+          <w:rFonts w:ascii="Century Schoolbook" w:hAnsi="Century Schoolbook"/>
+          <w:sz w:val="32"/>
+        </w:rPr>
+      </w:pPr>
+    </w:p>
+    <w:p>
+      <w:pPr>
+        <w:rPr>
+          <w:rFonts w:ascii="Century Schoolbook" w:hAnsi="Century Schoolbook"/>
+          <w:sz w:val="32"/>
+        </w:rPr>
+      </w:pPr>
+    </w:p>
+    <w:p>
+      <w:pPr>
+        <w:rPr>
+          <w:rFonts w:ascii="Century Schoolbook" w:hAnsi="Century Schoolbook"/>
+          <w:sz w:val="32"/>
+        </w:rPr>
+      </w:pPr>
+      <w:r>
+        <w:rPr>
+          <w:rFonts w:ascii="Century Schoolbook" w:hAnsi="Century Schoolbook"/>
+          <w:sz w:val="32"/>
+        </w:rPr>
+        <w:lastRenderedPageBreak/>
+        <w:t xml:space="preserve">Partida </w:t>
+      </w:r>
+      <w:r>
+        <w:rPr>
+          <w:rFonts w:ascii="Century Schoolbook" w:hAnsi="Century Schoolbook"/>
+          <w:sz w:val="32"/>
+        </w:rPr>
+        <w:sym w:font="Wingdings" w:char="F0E0"/>
+      </w:r>
+      <w:r>
+        <w:rPr>
+          <w:rFonts w:ascii="Century Schoolbook" w:hAnsi="Century Schoolbook"/>
+          <w:sz w:val="32"/>
+        </w:rPr>
+        <w:t xml:space="preserve"> </w:t>
+      </w:r>
+      <w:r>
+        <w:rPr>
+          <w:rFonts w:ascii="Century Schoolbook" w:hAnsi="Century Schoolbook"/>
+          <w:sz w:val="32"/>
+        </w:rPr>
+        <w:t xml:space="preserve">Posto Abast. </w:t>
+      </w:r>
+      <w:r>
+        <w:rPr>
+          <w:rFonts w:ascii="Century Schoolbook" w:hAnsi="Century Schoolbook"/>
+          <w:sz w:val="32"/>
+        </w:rPr>
+        <w:sym w:font="Wingdings" w:char="F0E0"/>
+      </w:r>
+      <w:r>
+        <w:rPr>
+          <w:rFonts w:ascii="Century Schoolbook" w:hAnsi="Century Schoolbook"/>
+          <w:sz w:val="32"/>
+        </w:rPr>
+        <w:t xml:space="preserve"> </w:t>
+      </w:r>
+      <w:r>
+        <w:rPr>
+          <w:rFonts w:ascii="Century Schoolbook" w:hAnsi="Century Schoolbook"/>
+          <w:sz w:val="32"/>
+        </w:rPr>
+        <w:t>Destino mais barato</w:t>
+      </w:r>
+    </w:p>
+    <w:p>
+      <w:r>
+        <w:t>Ainda trabalhando sobre os nós 7 e 21, podemos visualizar o seguinte resultado quando pretendido o caminho que leve ao parque mais barato perto do destino, passando pelo posto de abastecimento.</w:t>
+      </w:r>
+    </w:p>
+    <w:p>
+      <w:pPr>
+        <w:jc w:val="center"/>
+      </w:pPr>
+      <w:r>
+        <w:rPr>
+          <w:noProof/>
+          <w:lang w:eastAsia="pt-PT"/>
+        </w:rPr>
+        <w:drawing>
+          <wp:inline distT="0" distB="0" distL="0" distR="0" wp14:anchorId="566E47AF" wp14:editId="5FC0EF45">
+            <wp:extent cx="4397132" cy="2880000"/>
+            <wp:effectExtent l="0" t="0" r="3810" b="0"/>
+            <wp:docPr id="7" name="Picture 7" descr="C:\Users\Toshiba\AppData\Local\Temp\Rar$DIa0.400\7-21ca.PNG"/>
+            <wp:cNvGraphicFramePr>
+              <a:graphicFrameLocks xmlns:a="http://schemas.openxmlformats.org/drawingml/2006/main" noChangeAspect="1"/>
+            </wp:cNvGraphicFramePr>
+            <a:graphic xmlns:a="http://schemas.openxmlformats.org/drawingml/2006/main">
+              <a:graphicData uri="http://schemas.openxmlformats.org/drawingml/2006/picture">
+                <pic:pic xmlns:pic="http://schemas.openxmlformats.org/drawingml/2006/picture">
+                  <pic:nvPicPr>
+                    <pic:cNvPr id="0" name="Picture 1" descr="C:\Users\Toshiba\AppData\Local\Temp\Rar$DIa0.400\7-21ca.PNG"/>
+                    <pic:cNvPicPr>
+                      <a:picLocks noChangeAspect="1" noChangeArrowheads="1"/>
+                    </pic:cNvPicPr>
+                  </pic:nvPicPr>
+                  <pic:blipFill>
+                    <a:blip r:embed="rId13" cstate="print">
+                      <a:extLst>
+                        <a:ext uri="{28A0092B-C50C-407E-A947-70E740481C1C}">
+                          <a14:useLocalDpi xmlns:a14="http://schemas.microsoft.com/office/drawing/2010/main" val="0"/>
+                        </a:ext>
+                      </a:extLst>
+                    </a:blip>
+                    <a:srcRect/>
+                    <a:stretch>
+                      <a:fillRect/>
+                    </a:stretch>
+                  </pic:blipFill>
+                  <pic:spPr bwMode="auto">
+                    <a:xfrm>
+                      <a:off x="0" y="0"/>
+                      <a:ext cx="4397132" cy="2880000"/>
+                    </a:xfrm>
+                    <a:prstGeom prst="rect">
+                      <a:avLst/>
+                    </a:prstGeom>
+                    <a:noFill/>
+                    <a:ln>
+                      <a:noFill/>
+                    </a:ln>
+                  </pic:spPr>
+                </pic:pic>
+              </a:graphicData>
+            </a:graphic>
+          </wp:inline>
+        </w:drawing>
+      </w:r>
+    </w:p>
+    <w:p>
+      <w:pPr>
+        <w:rPr>
+          <w:rFonts w:ascii="Century Schoolbook" w:hAnsi="Century Schoolbook"/>
+          <w:sz w:val="32"/>
+        </w:rPr>
+      </w:pPr>
+    </w:p>
+    <w:p>
+      <w:pPr>
+        <w:rPr>
+          <w:rFonts w:ascii="Century Schoolbook" w:hAnsi="Century Schoolbook"/>
+          <w:sz w:val="32"/>
+        </w:rPr>
+      </w:pPr>
+      <w:r>
+        <w:rPr>
+          <w:rFonts w:ascii="Century Schoolbook" w:hAnsi="Century Schoolbook"/>
+          <w:sz w:val="32"/>
+        </w:rPr>
+        <w:t xml:space="preserve">Partida </w:t>
+      </w:r>
+      <w:r>
+        <w:rPr>
+          <w:rFonts w:ascii="Century Schoolbook" w:hAnsi="Century Schoolbook"/>
+          <w:sz w:val="32"/>
+        </w:rPr>
+        <w:sym w:font="Wingdings" w:char="F0E0"/>
+      </w:r>
+      <w:r>
+        <w:rPr>
+          <w:rFonts w:ascii="Century Schoolbook" w:hAnsi="Century Schoolbook"/>
+          <w:sz w:val="32"/>
+        </w:rPr>
+        <w:t xml:space="preserve"> Destino </w:t>
+      </w:r>
+      <w:r>
+        <w:rPr>
+          <w:rFonts w:ascii="Century Schoolbook" w:hAnsi="Century Schoolbook"/>
+          <w:sz w:val="32"/>
+        </w:rPr>
+        <w:t>pelo caminho mais curto</w:t>
+      </w:r>
+    </w:p>
+    <w:p>
+      <w:r>
+        <w:t>Abaixo é apresentado o resultado de optar por não querer abastecer o veículo e pretender colocar o parque o mais perto possível do local destino.</w:t>
+      </w:r>
+    </w:p>
+    <w:p>
+      <w:pPr>
+        <w:jc w:val="center"/>
+        <w:rPr>
+          <w:rFonts w:ascii="Century Schoolbook" w:hAnsi="Century Schoolbook"/>
+          <w:sz w:val="32"/>
+        </w:rPr>
+      </w:pPr>
+      <w:r>
+        <w:rPr>
+          <w:noProof/>
+          <w:lang w:eastAsia="pt-PT"/>
+        </w:rPr>
+        <w:drawing>
+          <wp:inline distT="0" distB="0" distL="0" distR="0" wp14:anchorId="79AD9806" wp14:editId="13AE1B17">
+            <wp:extent cx="4486275" cy="2876550"/>
+            <wp:effectExtent l="0" t="0" r="9525" b="0"/>
+            <wp:docPr id="10" name="Picture 10" descr="C:\Users\Toshiba\AppData\Local\Temp\Rar$DIa0.605\7-21nna.PNG"/>
+            <wp:cNvGraphicFramePr>
+              <a:graphicFrameLocks xmlns:a="http://schemas.openxmlformats.org/drawingml/2006/main" noChangeAspect="1"/>
+            </wp:cNvGraphicFramePr>
+            <a:graphic xmlns:a="http://schemas.openxmlformats.org/drawingml/2006/main">
+              <a:graphicData uri="http://schemas.openxmlformats.org/drawingml/2006/picture">
+                <pic:pic xmlns:pic="http://schemas.openxmlformats.org/drawingml/2006/picture">
+                  <pic:nvPicPr>
+                    <pic:cNvPr id="0" name="Picture 4" descr="C:\Users\Toshiba\AppData\Local\Temp\Rar$DIa0.605\7-21nna.PNG"/>
+                    <pic:cNvPicPr>
+                      <a:picLocks noChangeAspect="1" noChangeArrowheads="1"/>
+                    </pic:cNvPicPr>
+                  </pic:nvPicPr>
+                  <pic:blipFill>
+                    <a:blip r:embed="rId14" cstate="print">
+                      <a:extLst>
+                        <a:ext uri="{28A0092B-C50C-407E-A947-70E740481C1C}">
+                          <a14:useLocalDpi xmlns:a14="http://schemas.microsoft.com/office/drawing/2010/main" val="0"/>
+                        </a:ext>
+                      </a:extLst>
+                    </a:blip>
+                    <a:srcRect/>
+                    <a:stretch>
+                      <a:fillRect/>
+                    </a:stretch>
+                  </pic:blipFill>
+                  <pic:spPr bwMode="auto">
+                    <a:xfrm>
+                      <a:off x="0" y="0"/>
+                      <a:ext cx="4491656" cy="2880000"/>
+                    </a:xfrm>
+                    <a:prstGeom prst="rect">
+                      <a:avLst/>
+                    </a:prstGeom>
+                    <a:noFill/>
+                    <a:ln>
+                      <a:noFill/>
+                    </a:ln>
+                  </pic:spPr>
+                </pic:pic>
+              </a:graphicData>
+            </a:graphic>
+          </wp:inline>
+        </w:drawing>
+      </w:r>
+    </w:p>
+    <w:p>
+      <w:pPr>
+        <w:rPr>
+          <w:rFonts w:ascii="Century Schoolbook" w:hAnsi="Century Schoolbook"/>
+          <w:sz w:val="30"/>
+          <w:szCs w:val="30"/>
+        </w:rPr>
+      </w:pPr>
+    </w:p>
+    <w:p>
+      <w:pPr>
+        <w:rPr>
+          <w:rFonts w:ascii="Century Schoolbook" w:hAnsi="Century Schoolbook"/>
+          <w:sz w:val="30"/>
+          <w:szCs w:val="30"/>
+        </w:rPr>
+      </w:pPr>
+    </w:p>
+    <w:p>
+      <w:pPr>
+        <w:rPr>
+          <w:rFonts w:ascii="Century Schoolbook" w:hAnsi="Century Schoolbook"/>
+          <w:sz w:val="30"/>
+          <w:szCs w:val="30"/>
+        </w:rPr>
+      </w:pPr>
+      <w:r>
+        <w:rPr>
+          <w:rFonts w:ascii="Century Schoolbook" w:hAnsi="Century Schoolbook"/>
+          <w:sz w:val="30"/>
+          <w:szCs w:val="30"/>
+        </w:rPr>
+        <w:lastRenderedPageBreak/>
+        <w:t xml:space="preserve">Partida </w:t>
+      </w:r>
+      <w:r>
+        <w:rPr>
+          <w:rFonts w:ascii="Century Schoolbook" w:hAnsi="Century Schoolbook"/>
+          <w:sz w:val="30"/>
+          <w:szCs w:val="30"/>
+        </w:rPr>
+        <w:sym w:font="Wingdings" w:char="F0E0"/>
+      </w:r>
+      <w:r>
+        <w:rPr>
+          <w:rFonts w:ascii="Century Schoolbook" w:hAnsi="Century Schoolbook"/>
+          <w:sz w:val="30"/>
+          <w:szCs w:val="30"/>
+        </w:rPr>
+        <w:t xml:space="preserve"> </w:t>
+      </w:r>
+      <w:r>
+        <w:rPr>
+          <w:rFonts w:ascii="Century Schoolbook" w:hAnsi="Century Schoolbook"/>
+          <w:sz w:val="30"/>
+          <w:szCs w:val="30"/>
+        </w:rPr>
+        <w:t xml:space="preserve">Posto Abast. </w:t>
+      </w:r>
+      <w:r>
+        <w:rPr>
+          <w:rFonts w:ascii="Century Schoolbook" w:hAnsi="Century Schoolbook"/>
+          <w:sz w:val="30"/>
+          <w:szCs w:val="30"/>
+        </w:rPr>
+        <w:sym w:font="Wingdings" w:char="F0E0"/>
+      </w:r>
+      <w:r>
+        <w:rPr>
+          <w:rFonts w:ascii="Century Schoolbook" w:hAnsi="Century Schoolbook"/>
+          <w:sz w:val="30"/>
+          <w:szCs w:val="30"/>
+        </w:rPr>
+        <w:t xml:space="preserve"> </w:t>
+      </w:r>
+      <w:r>
+        <w:rPr>
+          <w:rFonts w:ascii="Century Schoolbook" w:hAnsi="Century Schoolbook"/>
+          <w:sz w:val="30"/>
+          <w:szCs w:val="30"/>
+        </w:rPr>
+        <w:t>Destino pelo caminho mais curto</w:t>
+      </w:r>
+    </w:p>
+    <w:p>
+      <w:r>
+        <w:t>Por fim, caso o automobilista pretenda o caminho mais curto do local em que se encontra ao  destino, passando por um posto automóvel, referindo-nos ainda como exemplo aos nós 7 e 21, obtemos o seguinte grafo:</w:t>
+      </w:r>
+    </w:p>
+    <w:p>
+      <w:pPr>
+        <w:jc w:val="center"/>
+      </w:pPr>
+      <w:r>
+        <w:rPr>
+          <w:noProof/>
+          <w:lang w:eastAsia="pt-PT"/>
+        </w:rPr>
+        <w:drawing>
+          <wp:inline distT="0" distB="0" distL="0" distR="0" wp14:anchorId="47F9953F" wp14:editId="4CDF69D1">
+            <wp:extent cx="4438650" cy="2876550"/>
+            <wp:effectExtent l="0" t="0" r="0" b="0"/>
+            <wp:docPr id="9" name="Picture 9" descr="C:\Users\Toshiba\AppData\Local\Temp\Rar$DIa0.963\7-21na.PNG"/>
+            <wp:cNvGraphicFramePr>
+              <a:graphicFrameLocks xmlns:a="http://schemas.openxmlformats.org/drawingml/2006/main" noChangeAspect="1"/>
+            </wp:cNvGraphicFramePr>
+            <a:graphic xmlns:a="http://schemas.openxmlformats.org/drawingml/2006/main">
+              <a:graphicData uri="http://schemas.openxmlformats.org/drawingml/2006/picture">
+                <pic:pic xmlns:pic="http://schemas.openxmlformats.org/drawingml/2006/picture">
+                  <pic:nvPicPr>
+                    <pic:cNvPr id="0" name="Picture 3" descr="C:\Users\Toshiba\AppData\Local\Temp\Rar$DIa0.963\7-21na.PNG"/>
+                    <pic:cNvPicPr>
+                      <a:picLocks noChangeAspect="1" noChangeArrowheads="1"/>
+                    </pic:cNvPicPr>
+                  </pic:nvPicPr>
+                  <pic:blipFill>
+                    <a:blip r:embed="rId15" cstate="print">
+                      <a:extLst>
+                        <a:ext uri="{28A0092B-C50C-407E-A947-70E740481C1C}">
+                          <a14:useLocalDpi xmlns:a14="http://schemas.microsoft.com/office/drawing/2010/main" val="0"/>
+                        </a:ext>
+                      </a:extLst>
+                    </a:blip>
+                    <a:srcRect/>
+                    <a:stretch>
+                      <a:fillRect/>
+                    </a:stretch>
+                  </pic:blipFill>
+                  <pic:spPr bwMode="auto">
+                    <a:xfrm>
+                      <a:off x="0" y="0"/>
+                      <a:ext cx="4443974" cy="2880000"/>
+                    </a:xfrm>
+                    <a:prstGeom prst="rect">
+                      <a:avLst/>
+                    </a:prstGeom>
+                    <a:noFill/>
+                    <a:ln>
+                      <a:noFill/>
+                    </a:ln>
+                  </pic:spPr>
+                </pic:pic>
+              </a:graphicData>
+            </a:graphic>
+          </wp:inline>
+        </w:drawing>
       </w:r>
     </w:p>
     <w:p/>
@@ -3099,15 +4111,6 @@
     <w:p/>
     <w:p/>
     <w:p/>
-    <w:p/>
-    <w:p/>
-    <w:p/>
-    <w:p/>
-    <w:p/>
-    <w:p/>
-    <w:p/>
-    <w:p/>
-    <w:p/>
     <w:p>
       <w:pPr>
         <w:rPr>
@@ -3215,74 +4218,74 @@
     <w:p>
       <w:pPr>
         <w:rPr>
-          <w:sz w:val="20"/>
-        </w:rPr>
-      </w:pPr>
-      <w:r>
-        <w:rPr>
-          <w:rFonts w:ascii="Century Schoolbook" w:hAnsi="Century Schoolbook"/>
-        </w:rPr>
-        <w:t>A Julieta fez 90% rip.</w:t>
-      </w:r>
-      <w:r>
-        <w:rPr>
-          <w:sz w:val="20"/>
-        </w:rPr>
-        <w:t xml:space="preserve"> </w:t>
-      </w:r>
-    </w:p>
-    <w:p>
-      <w:pPr>
-        <w:rPr>
-          <w:sz w:val="20"/>
-        </w:rPr>
-      </w:pPr>
-      <w:r>
-        <w:rPr>
-          <w:sz w:val="20"/>
-        </w:rPr>
-        <w:t>Yap :D mais um 0 pa mim lets go :D</w:t>
-      </w:r>
-    </w:p>
-    <w:p>
-      <w:pPr>
-        <w:rPr>
-          <w:sz w:val="20"/>
-        </w:rPr>
-      </w:pPr>
-    </w:p>
-    <w:p>
-      <w:pPr>
-        <w:rPr>
-          <w:sz w:val="20"/>
-        </w:rPr>
-      </w:pPr>
-      <w:r>
-        <w:rPr>
-          <w:sz w:val="20"/>
-        </w:rPr>
-        <w:t>Conde: relatorio 10/10</w:t>
-      </w:r>
-    </w:p>
-    <w:p>
-      <w:pPr>
-        <w:rPr>
-          <w:sz w:val="20"/>
-        </w:rPr>
-      </w:pPr>
-      <w:r>
-        <w:rPr>
-          <w:sz w:val="20"/>
-        </w:rPr>
-        <w:t>Ju: trabalho 10/10</w:t>
-      </w:r>
-    </w:p>
-    <w:p>
-      <w:r>
-        <w:rPr>
-          <w:sz w:val="20"/>
-        </w:rPr>
-        <w:t>Sofia: pics 10/10</w:t>
+          <w:rFonts w:ascii="Century Schoolbook" w:hAnsi="Century Schoolbook"/>
+        </w:rPr>
+      </w:pPr>
+    </w:p>
+    <w:p>
+      <w:pPr>
+        <w:rPr>
+          <w:rFonts w:ascii="Century Schoolbook" w:hAnsi="Century Schoolbook"/>
+        </w:rPr>
+      </w:pPr>
+      <w:r>
+        <w:rPr>
+          <w:rFonts w:ascii="Century Schoolbook" w:hAnsi="Century Schoolbook"/>
+        </w:rPr>
+        <w:t>Apesar do esforço de todos os envolvidos na compreensão do enunciado assim como na modulação do problema</w:t>
+      </w:r>
+      <w:r>
+        <w:rPr>
+          <w:rFonts w:ascii="Century Schoolbook" w:hAnsi="Century Schoolbook"/>
+        </w:rPr>
+        <w:t xml:space="preserve"> e tomada de decisão a nível de funcionamento do programa,</w:t>
+      </w:r>
+      <w:r>
+        <w:rPr>
+          <w:rFonts w:ascii="Century Schoolbook" w:hAnsi="Century Schoolbook"/>
+        </w:rPr>
+        <w:t xml:space="preserve"> a distribuição do trabalho nao foi equitativa, podendo-se estimar as seguintes percentagens e distribuição de tarefas:</w:t>
+      </w:r>
+    </w:p>
+    <w:p>
+      <w:pPr>
+        <w:rPr>
+          <w:rFonts w:ascii="Century Schoolbook" w:hAnsi="Century Schoolbook"/>
+        </w:rPr>
+      </w:pPr>
+    </w:p>
+    <w:p>
+      <w:pPr>
+        <w:rPr>
+          <w:rFonts w:ascii="Century Schoolbook" w:hAnsi="Century Schoolbook"/>
+        </w:rPr>
+      </w:pPr>
+      <w:r>
+        <w:rPr>
+          <w:rFonts w:ascii="Century Schoolbook" w:hAnsi="Century Schoolbook"/>
+        </w:rPr>
+        <w:t>- Julieta Frade (40%): ESCREVE O QUE FIZESTE</w:t>
+      </w:r>
+    </w:p>
+    <w:p>
+      <w:pPr>
+        <w:rPr>
+          <w:rFonts w:ascii="Century Schoolbook" w:hAnsi="Century Schoolbook"/>
+        </w:rPr>
+      </w:pPr>
+      <w:r>
+        <w:rPr>
+          <w:rFonts w:ascii="Century Schoolbook" w:hAnsi="Century Schoolbook"/>
+        </w:rPr>
+        <w:t>- Sofia Silva (30%): ESCREVE O QUE FIZESTE</w:t>
+      </w:r>
+    </w:p>
+    <w:p>
+      <w:r>
+        <w:rPr>
+          <w:rFonts w:ascii="Century Schoolbook" w:hAnsi="Century Schoolbook"/>
+        </w:rPr>
+        <w:t xml:space="preserve">- João Conde (30%): Redação do relatório </w:t>
       </w:r>
       <w:r>
         <w:br w:type="page"/>
@@ -3317,54 +4320,18 @@
     </w:p>
     <w:p>
       <w:r>
-        <w:t>Concluio que cal é giro</w:t>
-      </w:r>
-      <w:r>
-        <w:br w:type="page"/>
-      </w:r>
-    </w:p>
-    <w:p>
-      <w:pPr>
-        <w:rPr>
-          <w:rFonts w:ascii="Century Schoolbook" w:hAnsi="Century Schoolbook"/>
-          <w:b/>
-          <w:i/>
-          <w:sz w:val="44"/>
-        </w:rPr>
-      </w:pPr>
-      <w:r>
-        <w:rPr>
-          <w:rFonts w:ascii="Century Schoolbook" w:hAnsi="Century Schoolbook"/>
-          <w:b/>
-          <w:i/>
-          <w:sz w:val="44"/>
-        </w:rPr>
-        <w:lastRenderedPageBreak/>
-        <w:t>Bibliografia</w:t>
-      </w:r>
-    </w:p>
-    <w:p>
-      <w:pPr>
-        <w:rPr>
-          <w:rFonts w:ascii="Century Schoolbook" w:hAnsi="Century Schoolbook"/>
-        </w:rPr>
-      </w:pPr>
-      <w:r>
-        <w:rPr>
-          <w:rFonts w:ascii="Century Schoolbook" w:hAnsi="Century Schoolbook"/>
-        </w:rPr>
-        <w:t>Mais texto.</w:t>
-      </w:r>
-    </w:p>
-    <w:p>
-      <w:r>
-        <w:t>Bibliografia in 2k17 lul</w:t>
+        <w:t>A proposta de trabalho possuía um intuito educativo, sendo requerido da nossa parte que comprendessemos e usassemos não só novas estruturas como grafos mas também algoritmos de pesquisa nos mesmos.  Não só, mas também o desenvolvimento da componente de trabalho em grupo.</w:t>
+      </w:r>
+    </w:p>
+    <w:p>
+      <w:r>
+        <w:t>Concluimos portanto que os objetivos pretendidos com este projeto de grupo foram atingidos, quer a nível individual quer a nível coletivo, uma vez que cada elemento domina agora os temas leccionados na unidade curricular e é capaz de os aplicar numa componente prática.</w:t>
       </w:r>
     </w:p>
     <w:sectPr>
-      <w:footerReference w:type="default" r:id="rId9"/>
-      <w:headerReference w:type="first" r:id="rId10"/>
-      <w:footerReference w:type="first" r:id="rId11"/>
+      <w:footerReference w:type="default" r:id="rId16"/>
+      <w:headerReference w:type="first" r:id="rId17"/>
+      <w:footerReference w:type="first" r:id="rId18"/>
       <w:pgSz w:w="11906" w:h="16838"/>
       <w:pgMar w:top="1417" w:right="1701" w:bottom="1417" w:left="1701" w:header="708" w:footer="708" w:gutter="0"/>
       <w:pgNumType w:start="0"/>
@@ -3513,7 +4480,7 @@
                                   <w:rFonts w:ascii="Century Schoolbook" w:hAnsi="Century Schoolbook"/>
                                   <w:noProof/>
                                 </w:rPr>
-                                <w:t>5</w:t>
+                                <w:t>1</w:t>
                               </w:r>
                               <w:r>
                                 <w:rPr>
@@ -3578,7 +4545,7 @@
                             <w:rFonts w:ascii="Century Schoolbook" w:hAnsi="Century Schoolbook"/>
                             <w:noProof/>
                           </w:rPr>
-                          <w:t>5</w:t>
+                          <w:t>1</w:t>
                         </w:r>
                         <w:r>
                           <w:rPr>
@@ -3679,7 +4646,7 @@
             </wp:anchor>
           </w:drawing>
         </mc:Choice>
-        <mc:Fallback xmlns:cx="http://schemas.microsoft.com/office/drawing/2014/chartex" xmlns:cx1="http://schemas.microsoft.com/office/drawing/2015/9/8/chartex" xmlns:w15="http://schemas.microsoft.com/office/word/2012/wordml" xmlns:w16se="http://schemas.microsoft.com/office/word/2015/wordml/symex">
+        <mc:Fallback xmlns:w16se="http://schemas.microsoft.com/office/word/2015/wordml/symex" xmlns:w15="http://schemas.microsoft.com/office/word/2012/wordml" xmlns:cx1="http://schemas.microsoft.com/office/drawing/2015/9/8/chartex" xmlns:cx="http://schemas.microsoft.com/office/drawing/2014/chartex">
           <w:pict>
             <v:rect w14:anchorId="12A40C97" id="Retângulo 6" o:spid="_x0000_s1026" style="position:absolute;margin-left:0;margin-top:8.6pt;width:595.85pt;height:12.4pt;z-index:251661312;visibility:visible;mso-wrap-style:square;mso-height-percent:0;mso-wrap-distance-left:9pt;mso-wrap-distance-top:0;mso-wrap-distance-right:9pt;mso-wrap-distance-bottom:0;mso-position-horizontal:left;mso-position-horizontal-relative:page;mso-position-vertical:absolute;mso-position-vertical-relative:text;mso-height-percent:0;mso-height-relative:margin;v-text-anchor:middle" o:gfxdata="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" fillcolor="#a83520" stroked="f" strokeweight="1pt">
               <w10:wrap anchorx="page"/>
@@ -3794,7 +4761,7 @@
             </wp:anchor>
           </w:drawing>
         </mc:Choice>
-        <mc:Fallback xmlns:cx="http://schemas.microsoft.com/office/drawing/2014/chartex" xmlns:cx1="http://schemas.microsoft.com/office/drawing/2015/9/8/chartex" xmlns:w15="http://schemas.microsoft.com/office/word/2012/wordml" xmlns:w16se="http://schemas.microsoft.com/office/word/2015/wordml/symex">
+        <mc:Fallback xmlns:w16se="http://schemas.microsoft.com/office/word/2015/wordml/symex" xmlns:w15="http://schemas.microsoft.com/office/word/2012/wordml" xmlns:cx1="http://schemas.microsoft.com/office/drawing/2015/9/8/chartex" xmlns:cx="http://schemas.microsoft.com/office/drawing/2014/chartex">
           <w:pict>
             <v:rect w14:anchorId="2854ABA4" id="Retângulo 6" o:spid="_x0000_s1026" style="position:absolute;margin-left:0;margin-top:-5.4pt;width:595.85pt;height:12.4pt;z-index:251659264;visibility:visible;mso-wrap-style:square;mso-height-percent:0;mso-wrap-distance-left:9pt;mso-wrap-distance-top:0;mso-wrap-distance-right:9pt;mso-wrap-distance-bottom:0;mso-position-horizontal:left;mso-position-horizontal-relative:page;mso-position-vertical:absolute;mso-position-vertical-relative:text;mso-height-percent:0;mso-height-relative:margin;v-text-anchor:middle" o:gfxdata="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" fillcolor="#a83520" stroked="f" strokeweight="1pt">
               <w10:wrap anchorx="page"/>
@@ -6023,7 +6990,7 @@
   <a:extraClrSchemeLst/>
   <a:extLst>
     <a:ext uri="{05A4C25C-085E-4340-85A3-A5531E510DB2}">
-      <thm15:themeFamily xmlns="" xmlns:thm15="http://schemas.microsoft.com/office/thememl/2012/main" name="Office Theme" id="{62F939B6-93AF-4DB8-9C6B-D6C7DFDC589F}" vid="{4A3C46E8-61CC-4603-A589-7422A47A8E4A}"/>
+      <thm15:themeFamily xmlns:thm15="http://schemas.microsoft.com/office/thememl/2012/main" xmlns="" name="Office Theme" id="{62F939B6-93AF-4DB8-9C6B-D6C7DFDC589F}" vid="{4A3C46E8-61CC-4603-A589-7422A47A8E4A}"/>
     </a:ext>
   </a:extLst>
 </a:theme>

</xml_diff>

<commit_message>
TODO: - inserir UML; - algoritmo conetividade; - grafico dijkstra; fix indice
</commit_message>
<xml_diff>
--- a/Documentation/Relatório.docx
+++ b/Documentation/Relatório.docx
@@ -1287,8 +1287,6 @@
                 <w:sz w:val="24"/>
               </w:rPr>
             </w:pPr>
-            <w:bookmarkStart w:id="0" w:name="_GoBack"/>
-            <w:bookmarkEnd w:id="0"/>
           </w:p>
         </w:tc>
       </w:tr>
@@ -1323,6 +1321,16 @@
       <w:pPr>
         <w:rPr>
           <w:rFonts w:ascii="Century Schoolbook" w:hAnsi="Century Schoolbook"/>
+          <w:b/>
+          <w:i/>
+          <w:sz w:val="44"/>
+        </w:rPr>
+      </w:pPr>
+    </w:p>
+    <w:p>
+      <w:pPr>
+        <w:rPr>
+          <w:rFonts w:ascii="Century Schoolbook" w:hAnsi="Century Schoolbook"/>
           <w:i/>
           <w:sz w:val="32"/>
         </w:rPr>
@@ -1366,11 +1374,18 @@
           <w:rFonts w:ascii="Century Schoolbook" w:hAnsi="Century Schoolbook"/>
         </w:rPr>
       </w:pPr>
-      <w:r>
-        <w:rPr>
-          <w:rFonts w:ascii="Century Schoolbook" w:hAnsi="Century Schoolbook"/>
-        </w:rPr>
-        <w:t>Este</w:t>
+    </w:p>
+    <w:p>
+      <w:pPr>
+        <w:rPr>
+          <w:rFonts w:ascii="Century Schoolbook" w:hAnsi="Century Schoolbook"/>
+        </w:rPr>
+      </w:pPr>
+      <w:r>
+        <w:rPr>
+          <w:rFonts w:ascii="Century Schoolbook" w:hAnsi="Century Schoolbook"/>
+        </w:rPr>
+        <w:t>O presente</w:t>
       </w:r>
       <w:r>
         <w:rPr>
@@ -1485,6 +1500,13 @@
           <w:rFonts w:ascii="Century Schoolbook" w:hAnsi="Century Schoolbook"/>
         </w:rPr>
       </w:pPr>
+    </w:p>
+    <w:p>
+      <w:pPr>
+        <w:rPr>
+          <w:rFonts w:ascii="Century Schoolbook" w:hAnsi="Century Schoolbook"/>
+        </w:rPr>
+      </w:pPr>
       <w:r>
         <w:rPr>
           <w:rFonts w:ascii="Century Schoolbook" w:hAnsi="Century Schoolbook"/>
@@ -1507,20 +1529,57 @@
         <w:rPr>
           <w:rFonts w:ascii="Century Schoolbook" w:hAnsi="Century Schoolbook"/>
         </w:rPr>
-        <w:t>pelo caminho mais curto ou que nos leva ao parque mais barato.</w:t>
-      </w:r>
-    </w:p>
-    <w:p>
-      <w:pPr>
-        <w:rPr>
-          <w:rFonts w:ascii="Century Schoolbook" w:hAnsi="Century Schoolbook"/>
-        </w:rPr>
-      </w:pPr>
-      <w:r>
-        <w:rPr>
-          <w:rFonts w:ascii="Century Schoolbook" w:hAnsi="Century Schoolbook"/>
-        </w:rPr>
-        <w:t>Assim, identificamos como objetivos principais do trabalho os seguintes:</w:t>
+        <w:t>pelo caminho mais curto ou que</w:t>
+      </w:r>
+      <w:r>
+        <w:rPr>
+          <w:rFonts w:ascii="Century Schoolbook" w:hAnsi="Century Schoolbook"/>
+        </w:rPr>
+        <w:t xml:space="preserve"> nos leva ao parque mais barato, dentro de uma distância máxima ao nosso destino.</w:t>
+      </w:r>
+    </w:p>
+    <w:p>
+      <w:pPr>
+        <w:rPr>
+          <w:rFonts w:ascii="Century Schoolbook" w:hAnsi="Century Schoolbook"/>
+        </w:rPr>
+      </w:pPr>
+    </w:p>
+    <w:p>
+      <w:pPr>
+        <w:rPr>
+          <w:rFonts w:ascii="Century Schoolbook" w:hAnsi="Century Schoolbook"/>
+        </w:rPr>
+      </w:pPr>
+      <w:r>
+        <w:rPr>
+          <w:rFonts w:ascii="Century Schoolbook" w:hAnsi="Century Schoolbook"/>
+        </w:rPr>
+        <w:t>Assim, identif</w:t>
+      </w:r>
+      <w:r>
+        <w:rPr>
+          <w:rFonts w:ascii="Century Schoolbook" w:hAnsi="Century Schoolbook"/>
+        </w:rPr>
+        <w:t>icamos como objetivos funcionalidades</w:t>
+      </w:r>
+      <w:r>
+        <w:rPr>
+          <w:rFonts w:ascii="Century Schoolbook" w:hAnsi="Century Schoolbook"/>
+        </w:rPr>
+        <w:t xml:space="preserve"> do </w:t>
+      </w:r>
+      <w:r>
+        <w:rPr>
+          <w:rFonts w:ascii="Century Schoolbook" w:hAnsi="Century Schoolbook"/>
+        </w:rPr>
+        <w:t>projeto</w:t>
+      </w:r>
+      <w:r>
+        <w:rPr>
+          <w:rFonts w:ascii="Century Schoolbook" w:hAnsi="Century Schoolbook"/>
+        </w:rPr>
+        <w:t xml:space="preserve"> os seguintes:</w:t>
       </w:r>
     </w:p>
     <w:p>
@@ -1698,6 +1757,13 @@
           <w:rFonts w:ascii="Century Schoolbook" w:hAnsi="Century Schoolbook"/>
         </w:rPr>
       </w:pPr>
+    </w:p>
+    <w:p>
+      <w:pPr>
+        <w:rPr>
+          <w:rFonts w:ascii="Century Schoolbook" w:hAnsi="Century Schoolbook"/>
+        </w:rPr>
+      </w:pPr>
       <w:r>
         <w:rPr>
           <w:rFonts w:ascii="Century Schoolbook" w:hAnsi="Century Schoolbook"/>
@@ -1749,6 +1815,13 @@
           <w:rFonts w:ascii="Century Schoolbook" w:hAnsi="Century Schoolbook"/>
         </w:rPr>
       </w:pPr>
+    </w:p>
+    <w:p>
+      <w:pPr>
+        <w:rPr>
+          <w:rFonts w:ascii="Century Schoolbook" w:hAnsi="Century Schoolbook"/>
+        </w:rPr>
+      </w:pPr>
       <w:r>
         <w:rPr>
           <w:rFonts w:ascii="Century Schoolbook" w:hAnsi="Century Schoolbook"/>
@@ -1759,7 +1832,13 @@
         <w:rPr>
           <w:rFonts w:ascii="Century Schoolbook" w:hAnsi="Century Schoolbook"/>
         </w:rPr>
-        <w:t>ler e reler o enunciado proposto</w:t>
+        <w:t xml:space="preserve">ler e compreender </w:t>
+      </w:r>
+      <w:r>
+        <w:rPr>
+          <w:rFonts w:ascii="Century Schoolbook" w:hAnsi="Century Schoolbook"/>
+        </w:rPr>
+        <w:t>o enunciado proposto</w:t>
       </w:r>
       <w:r>
         <w:rPr>
@@ -1769,107 +1848,156 @@
       </w:r>
     </w:p>
     <w:p>
-      <w:r>
+      <w:pPr>
+        <w:rPr>
+          <w:rFonts w:ascii="Century Schoolbook" w:hAnsi="Century Schoolbook"/>
+        </w:rPr>
+      </w:pPr>
+    </w:p>
+    <w:p>
+      <w:pPr>
+        <w:rPr>
+          <w:rFonts w:ascii="Century Schoolbook" w:hAnsi="Century Schoolbook"/>
+        </w:rPr>
+      </w:pPr>
+      <w:r>
+        <w:rPr>
+          <w:rFonts w:ascii="Century Schoolbook" w:hAnsi="Century Schoolbook"/>
+        </w:rPr>
         <w:t>A</w:t>
       </w:r>
       <w:r>
+        <w:rPr>
+          <w:rFonts w:ascii="Century Schoolbook" w:hAnsi="Century Schoolbook"/>
+        </w:rPr>
         <w:t>ssim,</w:t>
       </w:r>
       <w:r>
+        <w:rPr>
+          <w:rFonts w:ascii="Century Schoolbook" w:hAnsi="Century Schoolbook"/>
+        </w:rPr>
         <w:t xml:space="preserve"> identificamos</w:t>
       </w:r>
       <w:r>
+        <w:rPr>
+          <w:rFonts w:ascii="Century Schoolbook" w:hAnsi="Century Schoolbook"/>
+        </w:rPr>
         <w:t xml:space="preserve"> e modulámos o</w:t>
       </w:r>
       <w:r>
+        <w:rPr>
+          <w:rFonts w:ascii="Century Schoolbook" w:hAnsi="Century Schoolbook"/>
+        </w:rPr>
         <w:t xml:space="preserve"> nosso projeto</w:t>
       </w:r>
       <w:r>
+        <w:rPr>
+          <w:rFonts w:ascii="Century Schoolbook" w:hAnsi="Century Schoolbook"/>
+        </w:rPr>
         <w:t xml:space="preserve"> em alguns tópicos:</w:t>
       </w:r>
+    </w:p>
+    <w:p>
+      <w:pPr>
+        <w:rPr>
+          <w:rFonts w:ascii="Century Schoolbook" w:hAnsi="Century Schoolbook"/>
+        </w:rPr>
+      </w:pPr>
     </w:p>
     <w:p>
       <w:pPr>
         <w:pStyle w:val="ListParagraph"/>
         <w:numPr>
           <w:ilvl w:val="0"/>
-          <w:numId w:val="6"/>
+          <w:numId w:val="12"/>
         </w:numPr>
-      </w:pPr>
-      <w:r>
+        <w:rPr>
+          <w:rFonts w:ascii="Century Schoolbook" w:hAnsi="Century Schoolbook"/>
+        </w:rPr>
+      </w:pPr>
+      <w:r>
+        <w:rPr>
+          <w:rFonts w:ascii="Century Schoolbook" w:hAnsi="Century Schoolbook"/>
+        </w:rPr>
         <w:t>A escolha de uma área real de teste</w:t>
       </w:r>
+    </w:p>
+    <w:p>
+      <w:pPr>
+        <w:pStyle w:val="ListParagraph"/>
+        <w:rPr>
+          <w:rFonts w:ascii="Century Schoolbook" w:hAnsi="Century Schoolbook"/>
+        </w:rPr>
+      </w:pPr>
     </w:p>
     <w:p>
       <w:pPr>
         <w:pStyle w:val="ListParagraph"/>
         <w:numPr>
           <w:ilvl w:val="0"/>
-          <w:numId w:val="6"/>
+          <w:numId w:val="12"/>
         </w:numPr>
-      </w:pPr>
-      <w:r>
+        <w:rPr>
+          <w:rFonts w:ascii="Century Schoolbook" w:hAnsi="Century Schoolbook"/>
+        </w:rPr>
+      </w:pPr>
+      <w:r>
+        <w:rPr>
+          <w:rFonts w:ascii="Century Schoolbook" w:hAnsi="Century Schoolbook"/>
+        </w:rPr>
         <w:t>O uso do parser providenciado</w:t>
       </w:r>
+    </w:p>
+    <w:p>
+      <w:pPr>
+        <w:pStyle w:val="ListParagraph"/>
+        <w:rPr>
+          <w:rFonts w:ascii="Century Schoolbook" w:hAnsi="Century Schoolbook"/>
+        </w:rPr>
+      </w:pPr>
     </w:p>
     <w:p>
       <w:pPr>
         <w:pStyle w:val="ListParagraph"/>
         <w:numPr>
           <w:ilvl w:val="0"/>
-          <w:numId w:val="6"/>
+          <w:numId w:val="12"/>
         </w:numPr>
-      </w:pPr>
-      <w:r>
+        <w:rPr>
+          <w:rFonts w:ascii="Century Schoolbook" w:hAnsi="Century Schoolbook"/>
+        </w:rPr>
+      </w:pPr>
+      <w:r>
+        <w:rPr>
+          <w:rFonts w:ascii="Century Schoolbook" w:hAnsi="Century Schoolbook"/>
+        </w:rPr>
         <w:t>A extração de informação dos ficheiros de texto</w:t>
       </w:r>
+    </w:p>
+    <w:p>
+      <w:pPr>
+        <w:pStyle w:val="ListParagraph"/>
+        <w:rPr>
+          <w:rFonts w:ascii="Century Schoolbook" w:hAnsi="Century Schoolbook"/>
+        </w:rPr>
+      </w:pPr>
     </w:p>
     <w:p>
       <w:pPr>
         <w:pStyle w:val="ListParagraph"/>
         <w:numPr>
           <w:ilvl w:val="0"/>
-          <w:numId w:val="6"/>
+          <w:numId w:val="12"/>
         </w:numPr>
-      </w:pPr>
-      <w:r>
+        <w:rPr>
+          <w:rFonts w:ascii="Century Schoolbook" w:hAnsi="Century Schoolbook"/>
+        </w:rPr>
+      </w:pPr>
+      <w:r>
+        <w:rPr>
+          <w:rFonts w:ascii="Century Schoolbook" w:hAnsi="Century Schoolbook"/>
+        </w:rPr>
         <w:t>A criação da estrutura de dados a partir dos mesmos ficheiros:</w:t>
-      </w:r>
-    </w:p>
-    <w:p>
-      <w:pPr>
-        <w:pStyle w:val="ListParagraph"/>
-        <w:numPr>
-          <w:ilvl w:val="1"/>
-          <w:numId w:val="6"/>
-        </w:numPr>
-      </w:pPr>
-      <w:r>
-        <w:t>Criação de nós que contivessem a informação pretendida</w:t>
-      </w:r>
-    </w:p>
-    <w:p>
-      <w:pPr>
-        <w:pStyle w:val="ListParagraph"/>
-        <w:numPr>
-          <w:ilvl w:val="1"/>
-          <w:numId w:val="6"/>
-        </w:numPr>
-      </w:pPr>
-      <w:r>
-        <w:t>Criação de arestas com os valores essenciais aos cálculos futuros</w:t>
-      </w:r>
-    </w:p>
-    <w:p>
-      <w:pPr>
-        <w:pStyle w:val="ListParagraph"/>
-        <w:numPr>
-          <w:ilvl w:val="1"/>
-          <w:numId w:val="6"/>
-        </w:numPr>
-      </w:pPr>
-      <w:r>
-        <w:t>Criação conjunta do grafo, englobando nós e arestas</w:t>
       </w:r>
     </w:p>
     <w:p>
@@ -1877,11 +2005,17 @@
         <w:pStyle w:val="ListParagraph"/>
         <w:numPr>
           <w:ilvl w:val="0"/>
-          <w:numId w:val="6"/>
+          <w:numId w:val="13"/>
         </w:numPr>
-      </w:pPr>
-      <w:r>
-        <w:t>A determinação do caminho ideal no grafo usando o algoritmo adequado</w:t>
+        <w:rPr>
+          <w:rFonts w:ascii="Century Schoolbook" w:hAnsi="Century Schoolbook"/>
+        </w:rPr>
+      </w:pPr>
+      <w:r>
+        <w:rPr>
+          <w:rFonts w:ascii="Century Schoolbook" w:hAnsi="Century Schoolbook"/>
+        </w:rPr>
+        <w:t>Criação de nós que contivessem a informação pretendida</w:t>
       </w:r>
     </w:p>
     <w:p>
@@ -1889,24 +2023,178 @@
         <w:pStyle w:val="ListParagraph"/>
         <w:numPr>
           <w:ilvl w:val="0"/>
-          <w:numId w:val="6"/>
+          <w:numId w:val="13"/>
         </w:numPr>
-      </w:pPr>
-      <w:r>
-        <w:t>A criação de um menu que serviria de interface com o automobilista</w:t>
+        <w:rPr>
+          <w:rFonts w:ascii="Century Schoolbook" w:hAnsi="Century Schoolbook"/>
+        </w:rPr>
+      </w:pPr>
+      <w:r>
+        <w:rPr>
+          <w:rFonts w:ascii="Century Schoolbook" w:hAnsi="Century Schoolbook"/>
+        </w:rPr>
+        <w:t>Criação de arestas com os valores essenciais aos cálculos futuros</w:t>
       </w:r>
     </w:p>
     <w:p>
       <w:pPr>
         <w:pStyle w:val="ListParagraph"/>
         <w:numPr>
-          <w:ilvl w:val="1"/>
-          <w:numId w:val="6"/>
+          <w:ilvl w:val="0"/>
+          <w:numId w:val="13"/>
         </w:numPr>
-      </w:pPr>
-      <w:r>
-        <w:br w:type="page"/>
-      </w:r>
+        <w:rPr>
+          <w:rFonts w:ascii="Century Schoolbook" w:hAnsi="Century Schoolbook"/>
+        </w:rPr>
+      </w:pPr>
+      <w:r>
+        <w:rPr>
+          <w:rFonts w:ascii="Century Schoolbook" w:hAnsi="Century Schoolbook"/>
+        </w:rPr>
+        <w:t>Criação conjunta do grafo, englobando nós e arestas</w:t>
+      </w:r>
+    </w:p>
+    <w:p>
+      <w:pPr>
+        <w:pStyle w:val="ListParagraph"/>
+        <w:rPr>
+          <w:rFonts w:ascii="Century Schoolbook" w:hAnsi="Century Schoolbook"/>
+        </w:rPr>
+      </w:pPr>
+    </w:p>
+    <w:p>
+      <w:pPr>
+        <w:pStyle w:val="ListParagraph"/>
+        <w:numPr>
+          <w:ilvl w:val="0"/>
+          <w:numId w:val="12"/>
+        </w:numPr>
+        <w:rPr>
+          <w:rFonts w:ascii="Century Schoolbook" w:hAnsi="Century Schoolbook"/>
+        </w:rPr>
+      </w:pPr>
+      <w:r>
+        <w:rPr>
+          <w:rFonts w:ascii="Century Schoolbook" w:hAnsi="Century Schoolbook"/>
+        </w:rPr>
+        <w:t>A determinação do caminho ideal no grafo usando o algoritmo adequado</w:t>
+      </w:r>
+    </w:p>
+    <w:p>
+      <w:pPr>
+        <w:pStyle w:val="ListParagraph"/>
+        <w:rPr>
+          <w:rFonts w:ascii="Century Schoolbook" w:hAnsi="Century Schoolbook"/>
+        </w:rPr>
+      </w:pPr>
+    </w:p>
+    <w:p>
+      <w:pPr>
+        <w:pStyle w:val="ListParagraph"/>
+        <w:numPr>
+          <w:ilvl w:val="0"/>
+          <w:numId w:val="12"/>
+        </w:numPr>
+        <w:rPr>
+          <w:rFonts w:ascii="Century Schoolbook" w:hAnsi="Century Schoolbook"/>
+        </w:rPr>
+      </w:pPr>
+      <w:r>
+        <w:rPr>
+          <w:rFonts w:ascii="Century Schoolbook" w:hAnsi="Century Schoolbook"/>
+        </w:rPr>
+        <w:t>A criação de um menu que serviria de interface com o automobilista</w:t>
+      </w:r>
+    </w:p>
+    <w:p>
+      <w:pPr>
+        <w:rPr>
+          <w:rFonts w:ascii="Century Schoolbook" w:hAnsi="Century Schoolbook"/>
+        </w:rPr>
+      </w:pPr>
+    </w:p>
+    <w:p>
+      <w:pPr>
+        <w:rPr>
+          <w:rFonts w:ascii="Century Schoolbook" w:hAnsi="Century Schoolbook"/>
+        </w:rPr>
+      </w:pPr>
+    </w:p>
+    <w:p>
+      <w:pPr>
+        <w:rPr>
+          <w:rFonts w:ascii="Century Schoolbook" w:hAnsi="Century Schoolbook"/>
+        </w:rPr>
+      </w:pPr>
+      <w:r>
+        <w:rPr>
+          <w:rFonts w:ascii="Century Schoolbook" w:hAnsi="Century Schoolbook"/>
+        </w:rPr>
+        <w:t>Possuíamos também já no início a importância da compreensão de funcionamento e estruturação dos grafos bem como os diferentes algoritmos de pesquisa nos mesmos.</w:t>
+      </w:r>
+    </w:p>
+    <w:p>
+      <w:pPr>
+        <w:rPr>
+          <w:rFonts w:ascii="Century Schoolbook" w:hAnsi="Century Schoolbook"/>
+        </w:rPr>
+      </w:pPr>
+    </w:p>
+    <w:p>
+      <w:pPr>
+        <w:rPr>
+          <w:rFonts w:ascii="Century Schoolbook" w:hAnsi="Century Schoolbook"/>
+        </w:rPr>
+      </w:pPr>
+    </w:p>
+    <w:p>
+      <w:pPr>
+        <w:rPr>
+          <w:rFonts w:ascii="Century Schoolbook" w:hAnsi="Century Schoolbook"/>
+        </w:rPr>
+      </w:pPr>
+    </w:p>
+    <w:p>
+      <w:pPr>
+        <w:rPr>
+          <w:rFonts w:ascii="Century Schoolbook" w:hAnsi="Century Schoolbook"/>
+        </w:rPr>
+      </w:pPr>
+    </w:p>
+    <w:p>
+      <w:pPr>
+        <w:rPr>
+          <w:rFonts w:ascii="Century Schoolbook" w:hAnsi="Century Schoolbook"/>
+        </w:rPr>
+      </w:pPr>
+    </w:p>
+    <w:p>
+      <w:pPr>
+        <w:rPr>
+          <w:rFonts w:ascii="Century Schoolbook" w:hAnsi="Century Schoolbook"/>
+        </w:rPr>
+      </w:pPr>
+    </w:p>
+    <w:p>
+      <w:pPr>
+        <w:rPr>
+          <w:rFonts w:ascii="Century Schoolbook" w:hAnsi="Century Schoolbook"/>
+        </w:rPr>
+      </w:pPr>
+    </w:p>
+    <w:p>
+      <w:pPr>
+        <w:rPr>
+          <w:rFonts w:ascii="Century Schoolbook" w:hAnsi="Century Schoolbook"/>
+        </w:rPr>
+      </w:pPr>
+    </w:p>
+    <w:p>
+      <w:pPr>
+        <w:rPr>
+          <w:rFonts w:ascii="Century Schoolbook" w:hAnsi="Century Schoolbook"/>
+        </w:rPr>
+      </w:pPr>
     </w:p>
     <w:p>
       <w:pPr>
@@ -1941,6 +2229,13 @@
           <w:rFonts w:ascii="Century Schoolbook" w:hAnsi="Century Schoolbook"/>
         </w:rPr>
       </w:pPr>
+    </w:p>
+    <w:p>
+      <w:pPr>
+        <w:rPr>
+          <w:rFonts w:ascii="Century Schoolbook" w:hAnsi="Century Schoolbook"/>
+        </w:rPr>
+      </w:pPr>
       <w:r>
         <w:rPr>
           <w:rFonts w:ascii="Century Schoolbook" w:hAnsi="Century Schoolbook"/>
@@ -1951,7 +2246,19 @@
         <w:rPr>
           <w:rFonts w:ascii="Century Schoolbook" w:hAnsi="Century Schoolbook"/>
         </w:rPr>
-        <w:t xml:space="preserve">área a testar  e se para tal usaríamos o parser providenciado ou nós próprios criarimos os ficheiros contendo a informação necessária. Rapidamente nos apercebemos que seria mais prático e elucidativo </w:t>
+        <w:t>área a testar  e se para tal usaríamos o parser providenciado ou nós próprios criari</w:t>
+      </w:r>
+      <w:r>
+        <w:rPr>
+          <w:rFonts w:ascii="Century Schoolbook" w:hAnsi="Century Schoolbook"/>
+        </w:rPr>
+        <w:t>a</w:t>
+      </w:r>
+      <w:r>
+        <w:rPr>
+          <w:rFonts w:ascii="Century Schoolbook" w:hAnsi="Century Schoolbook"/>
+        </w:rPr>
+        <w:t xml:space="preserve">mos os ficheiros contendo a informação necessária. Rapidamente nos apercebemos que seria mais prático e elucidativo </w:t>
       </w:r>
       <w:r>
         <w:rPr>
@@ -1984,6 +2291,13 @@
           <w:rFonts w:ascii="Century Schoolbook" w:hAnsi="Century Schoolbook"/>
         </w:rPr>
       </w:pPr>
+    </w:p>
+    <w:p>
+      <w:pPr>
+        <w:rPr>
+          <w:rFonts w:ascii="Century Schoolbook" w:hAnsi="Century Schoolbook"/>
+        </w:rPr>
+      </w:pPr>
       <w:r>
         <w:rPr>
           <w:rFonts w:ascii="Century Schoolbook" w:hAnsi="Century Schoolbook"/>
@@ -2009,6 +2323,13 @@
           <w:rFonts w:ascii="Century Schoolbook" w:hAnsi="Century Schoolbook"/>
         </w:rPr>
       </w:pPr>
+    </w:p>
+    <w:p>
+      <w:pPr>
+        <w:rPr>
+          <w:rFonts w:ascii="Century Schoolbook" w:hAnsi="Century Schoolbook"/>
+        </w:rPr>
+      </w:pPr>
       <w:r>
         <w:rPr>
           <w:rFonts w:ascii="Century Schoolbook" w:hAnsi="Century Schoolbook"/>
@@ -2025,8 +2346,27 @@
         <w:rPr>
           <w:rFonts w:ascii="Century Schoolbook" w:hAnsi="Century Schoolbook"/>
         </w:rPr>
-        <w:t>armazenada a lista de arestas a que o vértice(nó) está ligado. Por último, a informação útil em si, contida num objeto template por nós definido contendo o seu ID, o seu nome, indicativo do local (cinema,hospital,...), e um par de coordenadas no mapa (x,y).</w:t>
-      </w:r>
+        <w:t>armazenada a lista de arestas a que o vértice(nó) está ligado. Por último, a informação útil em si, contida num objeto</w:t>
+      </w:r>
+      <w:r>
+        <w:rPr>
+          <w:rFonts w:ascii="Century Schoolbook" w:hAnsi="Century Schoolbook"/>
+        </w:rPr>
+        <w:t xml:space="preserve"> (Node) </w:t>
+      </w:r>
+      <w:r>
+        <w:rPr>
+          <w:rFonts w:ascii="Century Schoolbook" w:hAnsi="Century Schoolbook"/>
+        </w:rPr>
+        <w:t>por nós definido contendo o seu ID, o seu nome, indicativo do local (cinema,hospital,...), e um par de coordenadas no mapa (x,y).</w:t>
+      </w:r>
+    </w:p>
+    <w:p>
+      <w:pPr>
+        <w:rPr>
+          <w:rFonts w:ascii="Century Schoolbook" w:hAnsi="Century Schoolbook"/>
+        </w:rPr>
+      </w:pPr>
     </w:p>
     <w:p>
       <w:pPr>
@@ -2047,6 +2387,13 @@
           <w:rFonts w:ascii="Century Schoolbook" w:hAnsi="Century Schoolbook"/>
         </w:rPr>
       </w:pPr>
+    </w:p>
+    <w:p>
+      <w:pPr>
+        <w:rPr>
+          <w:rFonts w:ascii="Century Schoolbook" w:hAnsi="Century Schoolbook"/>
+        </w:rPr>
+      </w:pPr>
       <w:r>
         <w:rPr>
           <w:rFonts w:ascii="Century Schoolbook" w:hAnsi="Century Schoolbook"/>
@@ -2078,6 +2425,13 @@
           <w:rFonts w:ascii="Century Schoolbook" w:hAnsi="Century Schoolbook"/>
         </w:rPr>
       </w:pPr>
+    </w:p>
+    <w:p>
+      <w:pPr>
+        <w:rPr>
+          <w:rFonts w:ascii="Century Schoolbook" w:hAnsi="Century Schoolbook"/>
+        </w:rPr>
+      </w:pPr>
       <w:r>
         <w:rPr>
           <w:rFonts w:ascii="Century Schoolbook" w:hAnsi="Century Schoolbook"/>
@@ -2106,13 +2460,13 @@
         <w:rPr>
           <w:rFonts w:ascii="Century Schoolbook" w:hAnsi="Century Schoolbook"/>
         </w:rPr>
-        <w:t>foi usado o algoritmos de Dijkstra</w:t>
-      </w:r>
-      <w:r>
-        <w:rPr>
-          <w:rFonts w:ascii="Century Schoolbook" w:hAnsi="Century Schoolbook"/>
-        </w:rPr>
-        <w:t>.</w:t>
+        <w:t>foi usado o algoritmo de Dijkstra</w:t>
+      </w:r>
+      <w:r>
+        <w:rPr>
+          <w:rFonts w:ascii="Century Schoolbook" w:hAnsi="Century Schoolbook"/>
+        </w:rPr>
+        <w:t xml:space="preserve"> sempre que necessário.</w:t>
       </w:r>
     </w:p>
     <w:p>
@@ -2187,252 +2541,157 @@
           <w:sz w:val="32"/>
         </w:rPr>
       </w:pPr>
-      <w:r>
+    </w:p>
+    <w:p>
+      <w:pPr>
         <w:rPr>
           <w:rFonts w:ascii="Century Schoolbook" w:hAnsi="Century Schoolbook"/>
           <w:i/>
           <w:sz w:val="32"/>
         </w:rPr>
-        <w:t>Classes</w:t>
-      </w:r>
-    </w:p>
-    <w:p>
-      <w:pPr>
-        <w:rPr>
-          <w:rFonts w:ascii="Century Schoolbook" w:hAnsi="Century Schoolbook"/>
-        </w:rPr>
-      </w:pPr>
-      <w:r>
-        <w:rPr>
-          <w:rFonts w:ascii="Century Schoolbook" w:hAnsi="Century Schoolbook"/>
-        </w:rPr>
-        <w:t>Manager</w:t>
-      </w:r>
-      <w:r>
-        <w:rPr>
-          <w:rFonts w:ascii="Century Schoolbook" w:hAnsi="Century Schoolbook"/>
-        </w:rPr>
-        <w:t xml:space="preserve"> </w:t>
-      </w:r>
-      <w:r>
-        <w:rPr>
-          <w:rFonts w:ascii="Century Schoolbook" w:hAnsi="Century Schoolbook"/>
-        </w:rPr>
-        <w:sym w:font="Wingdings" w:char="F0E0"/>
-      </w:r>
-      <w:r>
-        <w:rPr>
-          <w:rFonts w:ascii="Century Schoolbook" w:hAnsi="Century Schoolbook"/>
-        </w:rPr>
-        <w:t xml:space="preserve"> Singleton class (instância da mesma limitada a um objeto) que contem a informação do programa em execução assim como os metodos para o iniciar</w:t>
-      </w:r>
-    </w:p>
-    <w:p>
-      <w:pPr>
-        <w:rPr>
-          <w:rFonts w:ascii="Century Schoolbook" w:hAnsi="Century Schoolbook"/>
-        </w:rPr>
-      </w:pPr>
-      <w:r>
-        <w:rPr>
-          <w:rFonts w:ascii="Century Schoolbook" w:hAnsi="Century Schoolbook"/>
-        </w:rPr>
-        <w:t xml:space="preserve">Node </w:t>
-      </w:r>
-      <w:r>
-        <w:rPr>
-          <w:rFonts w:ascii="Century Schoolbook" w:hAnsi="Century Schoolbook"/>
-        </w:rPr>
-        <w:sym w:font="Wingdings" w:char="F0E0"/>
-      </w:r>
-      <w:r>
-        <w:rPr>
-          <w:rFonts w:ascii="Century Schoolbook" w:hAnsi="Century Schoolbook"/>
-        </w:rPr>
-        <w:t xml:space="preserve"> </w:t>
-      </w:r>
-      <w:r>
-        <w:rPr>
-          <w:rFonts w:ascii="Century Schoolbook" w:hAnsi="Century Schoolbook"/>
-        </w:rPr>
-        <w:t>classe representativa de um local(nó), contendo um ID, o nome desse local e um par de coordenadas no mapa</w:t>
-      </w:r>
-    </w:p>
-    <w:p>
-      <w:pPr>
-        <w:rPr>
-          <w:rFonts w:ascii="Century Schoolbook" w:hAnsi="Century Schoolbook"/>
-        </w:rPr>
-      </w:pPr>
-      <w:r>
-        <w:rPr>
-          <w:rFonts w:ascii="Century Schoolbook" w:hAnsi="Century Schoolbook"/>
-        </w:rPr>
-        <w:t xml:space="preserve">Street </w:t>
-      </w:r>
-      <w:r>
-        <w:rPr>
-          <w:rFonts w:ascii="Century Schoolbook" w:hAnsi="Century Schoolbook"/>
-        </w:rPr>
-        <w:sym w:font="Wingdings" w:char="F0E0"/>
-      </w:r>
-      <w:r>
-        <w:rPr>
-          <w:rFonts w:ascii="Century Schoolbook" w:hAnsi="Century Schoolbook"/>
-        </w:rPr>
-        <w:t xml:space="preserve"> </w:t>
-      </w:r>
-      <w:r>
-        <w:rPr>
-          <w:rFonts w:ascii="Century Schoolbook" w:hAnsi="Century Schoolbook"/>
-        </w:rPr>
-        <w:t>classe representativa de uma estrada(aresta), contendo um ID, o nome da rua, um boleano indicando se é ou não de dois sentidos e uma lista de nós que a estrada liga</w:t>
-      </w:r>
-    </w:p>
-    <w:p>
-      <w:pPr>
-        <w:rPr>
-          <w:rFonts w:ascii="Century Schoolbook" w:hAnsi="Century Schoolbook"/>
-        </w:rPr>
-      </w:pPr>
-      <w:r>
-        <w:rPr>
-          <w:rFonts w:ascii="Century Schoolbook" w:hAnsi="Century Schoolbook"/>
-        </w:rPr>
-        <w:t xml:space="preserve">ParkingLot </w:t>
-      </w:r>
-      <w:r>
-        <w:rPr>
-          <w:rFonts w:ascii="Century Schoolbook" w:hAnsi="Century Schoolbook"/>
-        </w:rPr>
-        <w:sym w:font="Wingdings" w:char="F0E0"/>
-      </w:r>
-      <w:r>
-        <w:rPr>
-          <w:rFonts w:ascii="Century Schoolbook" w:hAnsi="Century Schoolbook"/>
-        </w:rPr>
-        <w:t xml:space="preserve"> classe representativa do parque de estacionamento, contendo um ID, o nome do mesmo, o preço a pagar, um boleano indicando se é ou não garagem (caso não o seja é um parquímetro) e uma lista de nós ao qual o parque se associa, ou seja,  nós do qual o parque é considerado perto o suficiente para ser uma boa opção </w:t>
-      </w:r>
-    </w:p>
-    <w:p>
-      <w:pPr>
-        <w:rPr>
-          <w:rFonts w:ascii="Century Schoolbook" w:hAnsi="Century Schoolbook"/>
-        </w:rPr>
-      </w:pPr>
-    </w:p>
-    <w:p>
-      <w:pPr>
+      </w:pPr>
+      <w:r>
         <w:rPr>
           <w:rFonts w:ascii="Century Schoolbook" w:hAnsi="Century Schoolbook"/>
           <w:i/>
           <w:sz w:val="32"/>
         </w:rPr>
-      </w:pPr>
-      <w:r>
+        <w:t>Classes</w:t>
+      </w:r>
+    </w:p>
+    <w:p>
+      <w:pPr>
         <w:rPr>
           <w:rFonts w:ascii="Century Schoolbook" w:hAnsi="Century Schoolbook"/>
           <w:i/>
           <w:sz w:val="32"/>
         </w:rPr>
-        <w:t>Ficheiros</w:t>
-      </w:r>
-    </w:p>
-    <w:p>
-      <w:pPr>
-        <w:rPr>
-          <w:rFonts w:ascii="Century Schoolbook" w:hAnsi="Century Schoolbook"/>
-        </w:rPr>
-      </w:pPr>
-      <w:r>
-        <w:rPr>
-          <w:rFonts w:ascii="Century Schoolbook" w:hAnsi="Century Schoolbook"/>
-        </w:rPr>
-        <w:t>Edges.txt</w:t>
-      </w:r>
-      <w:r>
-        <w:rPr>
-          <w:rFonts w:ascii="Century Schoolbook" w:hAnsi="Century Schoolbook"/>
-        </w:rPr>
-        <w:t xml:space="preserve"> – ficheiro contendo</w:t>
-      </w:r>
-      <w:r>
-        <w:rPr>
-          <w:rFonts w:ascii="Century Schoolbook" w:hAnsi="Century Schoolbook"/>
-        </w:rPr>
-        <w:t xml:space="preserve"> a informação relativa a arestas como o seu ID e os nós que liga</w:t>
-      </w:r>
-    </w:p>
-    <w:p>
-      <w:pPr>
-        <w:rPr>
-          <w:rFonts w:ascii="Century Schoolbook" w:hAnsi="Century Schoolbook"/>
-        </w:rPr>
-      </w:pPr>
-      <w:r>
-        <w:rPr>
-          <w:rFonts w:ascii="Century Schoolbook" w:hAnsi="Century Schoolbook"/>
-        </w:rPr>
-        <w:t>Nodes.txt</w:t>
-      </w:r>
-      <w:r>
-        <w:rPr>
-          <w:rFonts w:ascii="Century Schoolbook" w:hAnsi="Century Schoolbook"/>
-        </w:rPr>
-        <w:t xml:space="preserve"> – ficheiro contendo</w:t>
-      </w:r>
-      <w:r>
-        <w:rPr>
-          <w:rFonts w:ascii="Century Schoolbook" w:hAnsi="Century Schoolbook"/>
-        </w:rPr>
-        <w:t xml:space="preserve"> o ID do nó, as coordenadas x e y no mapa e o nome identificativo do local</w:t>
-      </w:r>
-    </w:p>
-    <w:p>
-      <w:pPr>
-        <w:rPr>
-          <w:rFonts w:ascii="Century Schoolbook" w:hAnsi="Century Schoolbook"/>
-        </w:rPr>
-      </w:pPr>
-      <w:r>
-        <w:rPr>
-          <w:rFonts w:ascii="Century Schoolbook" w:hAnsi="Century Schoolbook"/>
-          <w:highlight w:val="yellow"/>
-        </w:rPr>
-        <w:t>Parking.txt</w:t>
-      </w:r>
-      <w:r>
-        <w:rPr>
-          <w:rFonts w:ascii="Century Schoolbook" w:hAnsi="Century Schoolbook"/>
-          <w:highlight w:val="yellow"/>
-        </w:rPr>
-        <w:t xml:space="preserve"> – ficheiro contendo</w:t>
-      </w:r>
-    </w:p>
-    <w:p>
-      <w:pPr>
-        <w:rPr>
-          <w:rFonts w:ascii="Century Schoolbook" w:hAnsi="Century Schoolbook"/>
-        </w:rPr>
-      </w:pPr>
-      <w:r>
-        <w:rPr>
-          <w:rFonts w:ascii="Century Schoolbook" w:hAnsi="Century Schoolbook"/>
-        </w:rPr>
-        <w:t>Streets.txt</w:t>
-      </w:r>
-      <w:r>
-        <w:rPr>
-          <w:rFonts w:ascii="Century Schoolbook" w:hAnsi="Century Schoolbook"/>
-        </w:rPr>
-        <w:t xml:space="preserve"> – ficheiro contendo</w:t>
-      </w:r>
-      <w:r>
-        <w:rPr>
-          <w:rFonts w:ascii="Century Schoolbook" w:hAnsi="Century Schoolbook"/>
-        </w:rPr>
-        <w:t xml:space="preserve"> a informação das ruas(arestas), como o seu ID, o nome da mesma</w:t>
-      </w:r>
+      </w:pPr>
+    </w:p>
+    <w:p>
+      <w:pPr>
+        <w:rPr>
+          <w:rFonts w:ascii="Century Schoolbook" w:hAnsi="Century Schoolbook"/>
+        </w:rPr>
+      </w:pPr>
+      <w:r>
+        <w:rPr>
+          <w:rFonts w:ascii="Century Schoolbook" w:hAnsi="Century Schoolbook"/>
+        </w:rPr>
+        <w:t>Manager</w:t>
+      </w:r>
+      <w:r>
+        <w:rPr>
+          <w:rFonts w:ascii="Century Schoolbook" w:hAnsi="Century Schoolbook"/>
+        </w:rPr>
+        <w:t xml:space="preserve"> </w:t>
+      </w:r>
+      <w:r>
+        <w:rPr>
+          <w:rFonts w:ascii="Century Schoolbook" w:hAnsi="Century Schoolbook"/>
+        </w:rPr>
+        <w:sym w:font="Wingdings" w:char="F0E0"/>
+      </w:r>
+      <w:r>
+        <w:rPr>
+          <w:rFonts w:ascii="Century Schoolbook" w:hAnsi="Century Schoolbook"/>
+        </w:rPr>
+        <w:t xml:space="preserve"> Singleton class (instância da mesma limitada a um objeto) que contem a informação do programa em execução assim como os metodos para o iniciar</w:t>
+      </w:r>
+    </w:p>
+    <w:p>
+      <w:pPr>
+        <w:rPr>
+          <w:rFonts w:ascii="Century Schoolbook" w:hAnsi="Century Schoolbook"/>
+        </w:rPr>
+      </w:pPr>
+      <w:r>
+        <w:rPr>
+          <w:rFonts w:ascii="Century Schoolbook" w:hAnsi="Century Schoolbook"/>
+        </w:rPr>
+        <w:t xml:space="preserve">Node </w:t>
+      </w:r>
+      <w:r>
+        <w:rPr>
+          <w:rFonts w:ascii="Century Schoolbook" w:hAnsi="Century Schoolbook"/>
+        </w:rPr>
+        <w:sym w:font="Wingdings" w:char="F0E0"/>
+      </w:r>
+      <w:r>
+        <w:rPr>
+          <w:rFonts w:ascii="Century Schoolbook" w:hAnsi="Century Schoolbook"/>
+        </w:rPr>
+        <w:t xml:space="preserve"> </w:t>
+      </w:r>
+      <w:r>
+        <w:rPr>
+          <w:rFonts w:ascii="Century Schoolbook" w:hAnsi="Century Schoolbook"/>
+        </w:rPr>
+        <w:t>classe representativa de um local(nó), contendo um ID, o nome desse local e um par de coordenadas no mapa</w:t>
+      </w:r>
+    </w:p>
+    <w:p>
+      <w:pPr>
+        <w:rPr>
+          <w:rFonts w:ascii="Century Schoolbook" w:hAnsi="Century Schoolbook"/>
+        </w:rPr>
+      </w:pPr>
+      <w:r>
+        <w:rPr>
+          <w:rFonts w:ascii="Century Schoolbook" w:hAnsi="Century Schoolbook"/>
+        </w:rPr>
+        <w:t xml:space="preserve">Street </w:t>
+      </w:r>
+      <w:r>
+        <w:rPr>
+          <w:rFonts w:ascii="Century Schoolbook" w:hAnsi="Century Schoolbook"/>
+        </w:rPr>
+        <w:sym w:font="Wingdings" w:char="F0E0"/>
+      </w:r>
+      <w:r>
+        <w:rPr>
+          <w:rFonts w:ascii="Century Schoolbook" w:hAnsi="Century Schoolbook"/>
+        </w:rPr>
+        <w:t xml:space="preserve"> </w:t>
+      </w:r>
+      <w:r>
+        <w:rPr>
+          <w:rFonts w:ascii="Century Schoolbook" w:hAnsi="Century Schoolbook"/>
+        </w:rPr>
+        <w:t>classe representativa de uma estrada(aresta), contendo um ID, o nome da rua, um boleano indicando se é ou não de dois sentidos e uma lista de nós que a estrada liga</w:t>
+      </w:r>
+    </w:p>
+    <w:p>
+      <w:pPr>
+        <w:rPr>
+          <w:rFonts w:ascii="Century Schoolbook" w:hAnsi="Century Schoolbook"/>
+        </w:rPr>
+      </w:pPr>
+      <w:r>
+        <w:rPr>
+          <w:rFonts w:ascii="Century Schoolbook" w:hAnsi="Century Schoolbook"/>
+        </w:rPr>
+        <w:t xml:space="preserve">ParkingLot </w:t>
+      </w:r>
+      <w:r>
+        <w:rPr>
+          <w:rFonts w:ascii="Century Schoolbook" w:hAnsi="Century Schoolbook"/>
+        </w:rPr>
+        <w:sym w:font="Wingdings" w:char="F0E0"/>
+      </w:r>
+      <w:r>
+        <w:rPr>
+          <w:rFonts w:ascii="Century Schoolbook" w:hAnsi="Century Schoolbook"/>
+        </w:rPr>
+        <w:t xml:space="preserve"> classe representativa do parque de estacionamento, contendo um ID, o nome do mesmo, o preço a pagar, um boleano indicando se é ou não garagem (caso não o seja é um parquímetro) e uma lista de nós ao qual o parque se associa, ou seja,  nós do qual o parque é considerado perto o suficiente para ser uma boa opção </w:t>
+      </w:r>
+    </w:p>
+    <w:p>
+      <w:pPr>
+        <w:rPr>
+          <w:rFonts w:ascii="Century Schoolbook" w:hAnsi="Century Schoolbook"/>
+        </w:rPr>
+      </w:pPr>
     </w:p>
     <w:p>
       <w:pPr>
@@ -2449,27 +2708,196 @@
           <w:sz w:val="32"/>
         </w:rPr>
       </w:pPr>
-    </w:p>
-    <w:p/>
-    <w:p>
-      <w:r>
-        <w:br w:type="page"/>
-      </w:r>
-    </w:p>
-    <w:p>
-      <w:pPr>
+      <w:r>
         <w:rPr>
           <w:rFonts w:ascii="Century Schoolbook" w:hAnsi="Century Schoolbook"/>
           <w:i/>
           <w:sz w:val="32"/>
         </w:rPr>
-      </w:pPr>
-      <w:r>
+        <w:t>Ficheiros</w:t>
+      </w:r>
+    </w:p>
+    <w:p>
+      <w:pPr>
         <w:rPr>
           <w:rFonts w:ascii="Century Schoolbook" w:hAnsi="Century Schoolbook"/>
           <w:i/>
           <w:sz w:val="32"/>
         </w:rPr>
+      </w:pPr>
+    </w:p>
+    <w:p>
+      <w:pPr>
+        <w:rPr>
+          <w:rFonts w:ascii="Century Schoolbook" w:hAnsi="Century Schoolbook"/>
+        </w:rPr>
+      </w:pPr>
+      <w:r>
+        <w:rPr>
+          <w:rFonts w:ascii="Century Schoolbook" w:hAnsi="Century Schoolbook"/>
+        </w:rPr>
+        <w:t>Edges.txt</w:t>
+      </w:r>
+      <w:r>
+        <w:rPr>
+          <w:rFonts w:ascii="Century Schoolbook" w:hAnsi="Century Schoolbook"/>
+        </w:rPr>
+        <w:t xml:space="preserve"> – ficheiro contendo</w:t>
+      </w:r>
+      <w:r>
+        <w:rPr>
+          <w:rFonts w:ascii="Century Schoolbook" w:hAnsi="Century Schoolbook"/>
+        </w:rPr>
+        <w:t xml:space="preserve"> a informação relativa a arestas como o seu ID e os nós que liga</w:t>
+      </w:r>
+    </w:p>
+    <w:p>
+      <w:pPr>
+        <w:rPr>
+          <w:rFonts w:ascii="Century Schoolbook" w:hAnsi="Century Schoolbook"/>
+        </w:rPr>
+      </w:pPr>
+      <w:r>
+        <w:rPr>
+          <w:rFonts w:ascii="Century Schoolbook" w:hAnsi="Century Schoolbook"/>
+        </w:rPr>
+        <w:t>Nodes.txt</w:t>
+      </w:r>
+      <w:r>
+        <w:rPr>
+          <w:rFonts w:ascii="Century Schoolbook" w:hAnsi="Century Schoolbook"/>
+        </w:rPr>
+        <w:t xml:space="preserve"> – ficheiro contendo</w:t>
+      </w:r>
+      <w:r>
+        <w:rPr>
+          <w:rFonts w:ascii="Century Schoolbook" w:hAnsi="Century Schoolbook"/>
+        </w:rPr>
+        <w:t xml:space="preserve"> o ID do nó, as coordenadas x e y no mapa e o nome identificativo do local</w:t>
+      </w:r>
+    </w:p>
+    <w:p>
+      <w:pPr>
+        <w:rPr>
+          <w:rFonts w:ascii="Century Schoolbook" w:hAnsi="Century Schoolbook"/>
+        </w:rPr>
+      </w:pPr>
+      <w:r>
+        <w:rPr>
+          <w:rFonts w:ascii="Century Schoolbook" w:hAnsi="Century Schoolbook"/>
+        </w:rPr>
+        <w:t>Parking.txt</w:t>
+      </w:r>
+      <w:r>
+        <w:rPr>
+          <w:rFonts w:ascii="Century Schoolbook" w:hAnsi="Century Schoolbook"/>
+        </w:rPr>
+        <w:t xml:space="preserve"> – ficheiro contendo</w:t>
+      </w:r>
+      <w:r>
+        <w:rPr>
+          <w:rFonts w:ascii="Century Schoolbook" w:hAnsi="Century Schoolbook"/>
+        </w:rPr>
+        <w:t xml:space="preserve"> o ID de cada parque, o ID do n</w:t>
+      </w:r>
+      <w:r>
+        <w:rPr>
+          <w:rFonts w:ascii="Century Schoolbook" w:hAnsi="Century Schoolbook"/>
+        </w:rPr>
+        <w:t>ó a que está associado</w:t>
+      </w:r>
+      <w:r>
+        <w:rPr>
+          <w:rFonts w:ascii="Century Schoolbook" w:hAnsi="Century Schoolbook"/>
+        </w:rPr>
+        <w:t>,</w:t>
+      </w:r>
+      <w:r>
+        <w:rPr>
+          <w:rFonts w:ascii="Century Schoolbook" w:hAnsi="Century Schoolbook"/>
+        </w:rPr>
+        <w:t xml:space="preserve"> o nome do mesmo, o preço a pagar por lá estacionar</w:t>
+      </w:r>
+      <w:r>
+        <w:rPr>
+          <w:rFonts w:ascii="Century Schoolbook" w:hAnsi="Century Schoolbook"/>
+        </w:rPr>
+        <w:t xml:space="preserve"> e um valor que indica se é gar</w:t>
+      </w:r>
+      <w:r>
+        <w:rPr>
+          <w:rFonts w:ascii="Century Schoolbook" w:hAnsi="Century Schoolbook"/>
+        </w:rPr>
+        <w:t>ag</w:t>
+      </w:r>
+      <w:r>
+        <w:rPr>
+          <w:rFonts w:ascii="Century Schoolbook" w:hAnsi="Century Schoolbook"/>
+        </w:rPr>
+        <w:t>em ou não.</w:t>
+      </w:r>
+    </w:p>
+    <w:p>
+      <w:pPr>
+        <w:rPr>
+          <w:rFonts w:ascii="Century Schoolbook" w:hAnsi="Century Schoolbook"/>
+        </w:rPr>
+      </w:pPr>
+      <w:r>
+        <w:rPr>
+          <w:rFonts w:ascii="Century Schoolbook" w:hAnsi="Century Schoolbook"/>
+        </w:rPr>
+        <w:t>Streets.txt</w:t>
+      </w:r>
+      <w:r>
+        <w:rPr>
+          <w:rFonts w:ascii="Century Schoolbook" w:hAnsi="Century Schoolbook"/>
+        </w:rPr>
+        <w:t xml:space="preserve"> – ficheiro contendo</w:t>
+      </w:r>
+      <w:r>
+        <w:rPr>
+          <w:rFonts w:ascii="Century Schoolbook" w:hAnsi="Century Schoolbook"/>
+        </w:rPr>
+        <w:t xml:space="preserve"> a informação das ruas(arestas), como o seu ID, o nome da mesma</w:t>
+      </w:r>
+    </w:p>
+    <w:p>
+      <w:pPr>
+        <w:rPr>
+          <w:rFonts w:ascii="Century Schoolbook" w:hAnsi="Century Schoolbook"/>
+        </w:rPr>
+      </w:pPr>
+    </w:p>
+    <w:p>
+      <w:pPr>
+        <w:rPr>
+          <w:rFonts w:ascii="Century Schoolbook" w:hAnsi="Century Schoolbook"/>
+          <w:i/>
+          <w:sz w:val="32"/>
+        </w:rPr>
+      </w:pPr>
+    </w:p>
+    <w:p/>
+    <w:p>
+      <w:r>
+        <w:br w:type="page"/>
+      </w:r>
+    </w:p>
+    <w:p>
+      <w:pPr>
+        <w:rPr>
+          <w:rFonts w:ascii="Century Schoolbook" w:hAnsi="Century Schoolbook"/>
+          <w:i/>
+          <w:sz w:val="32"/>
+        </w:rPr>
+      </w:pPr>
+      <w:r>
+        <w:rPr>
+          <w:rFonts w:ascii="Century Schoolbook" w:hAnsi="Century Schoolbook"/>
+          <w:i/>
+          <w:sz w:val="32"/>
+        </w:rPr>
         <w:lastRenderedPageBreak/>
         <w:t>Algoritmos</w:t>
       </w:r>
@@ -2490,12 +2918,21 @@
           <w:sz w:val="32"/>
         </w:rPr>
       </w:pPr>
-      <w:r>
+    </w:p>
+    <w:p>
+      <w:pPr>
         <w:rPr>
           <w:rFonts w:ascii="Century Schoolbook" w:hAnsi="Century Schoolbook"/>
           <w:i/>
           <w:sz w:val="32"/>
         </w:rPr>
+      </w:pPr>
+      <w:r>
+        <w:rPr>
+          <w:rFonts w:ascii="Century Schoolbook" w:hAnsi="Century Schoolbook"/>
+          <w:i/>
+          <w:sz w:val="32"/>
+        </w:rPr>
         <w:t>Algoritmo de Djikstra</w:t>
       </w:r>
     </w:p>
@@ -2505,17 +2942,47 @@
           <w:rFonts w:ascii="Century Schoolbook" w:hAnsi="Century Schoolbook"/>
         </w:rPr>
       </w:pPr>
-      <w:r>
-        <w:rPr>
-          <w:rFonts w:ascii="Century Schoolbook" w:hAnsi="Century Schoolbook"/>
-        </w:rPr>
-        <w:t>Para a realização do projeto utilizámos apenas um algoritmo, sendo um tema leccionado na cadeira, para a determinação do caminho mais curto num grafo pesado com valores apenas positivos. Falamos pois do algoritmo de D</w:t>
-      </w:r>
-      <w:r>
-        <w:rPr>
-          <w:rFonts w:ascii="Century Schoolbook" w:hAnsi="Century Schoolbook"/>
-        </w:rPr>
-        <w:tab/>
+    </w:p>
+    <w:p>
+      <w:pPr>
+        <w:rPr>
+          <w:rFonts w:ascii="Century Schoolbook" w:hAnsi="Century Schoolbook"/>
+        </w:rPr>
+      </w:pPr>
+      <w:r>
+        <w:rPr>
+          <w:rFonts w:ascii="Century Schoolbook" w:hAnsi="Century Schoolbook"/>
+        </w:rPr>
+        <w:t xml:space="preserve">Para </w:t>
+      </w:r>
+      <w:r>
+        <w:rPr>
+          <w:rFonts w:ascii="Century Schoolbook" w:hAnsi="Century Schoolbook"/>
+        </w:rPr>
+        <w:t xml:space="preserve">o cálculo do trajeto mais curto, sempre que necessário, tratando-se de </w:t>
+      </w:r>
+      <w:r>
+        <w:rPr>
+          <w:rFonts w:ascii="Century Schoolbook" w:hAnsi="Century Schoolbook"/>
+        </w:rPr>
+        <w:t>um grafo pesad</w:t>
+      </w:r>
+      <w:r>
+        <w:rPr>
+          <w:rFonts w:ascii="Century Schoolbook" w:hAnsi="Century Schoolbook"/>
+        </w:rPr>
+        <w:t>o com valores apenas positivos, usamos o alg</w:t>
+      </w:r>
+      <w:r>
+        <w:rPr>
+          <w:rFonts w:ascii="Century Schoolbook" w:hAnsi="Century Schoolbook"/>
+        </w:rPr>
+        <w:t>oritmo de D</w:t>
+      </w:r>
+      <w:r>
+        <w:rPr>
+          <w:rFonts w:ascii="Century Schoolbook" w:hAnsi="Century Schoolbook"/>
+        </w:rPr>
         <w:t>jikstra.</w:t>
       </w:r>
     </w:p>
@@ -2542,88 +3009,6 @@
           <w:rFonts w:ascii="Century Schoolbook" w:hAnsi="Century Schoolbook"/>
         </w:rPr>
         <w:t xml:space="preserve"> de complexidade espacial e temporal este algoritmo apresenta:</w:t>
-      </w:r>
-    </w:p>
-    <w:p>
-      <w:pPr>
-        <w:rPr>
-          <w:rFonts w:ascii="Century Schoolbook" w:hAnsi="Century Schoolbook"/>
-        </w:rPr>
-      </w:pPr>
-      <w:r>
-        <w:rPr>
-          <w:rFonts w:ascii="Century Schoolbook" w:hAnsi="Century Schoolbook"/>
-        </w:rPr>
-        <w:t>Espacialmente: O( N^2 ) onde N representa o número de nós</w:t>
-      </w:r>
-    </w:p>
-    <w:p>
-      <w:pPr>
-        <w:rPr>
-          <w:rFonts w:ascii="Century Schoolbook" w:hAnsi="Century Schoolbook"/>
-        </w:rPr>
-      </w:pPr>
-      <w:r>
-        <w:rPr>
-          <w:rFonts w:ascii="Century Schoolbook" w:hAnsi="Century Schoolbook"/>
-        </w:rPr>
-        <w:t xml:space="preserve">Temporalmente: O( </w:t>
-      </w:r>
-      <w:r>
-        <w:rPr>
-          <w:rFonts w:ascii="Century Schoolbook" w:hAnsi="Century Schoolbook"/>
-        </w:rPr>
-        <w:t>A</w:t>
-      </w:r>
-      <w:r>
-        <w:rPr>
-          <w:rFonts w:ascii="Century Schoolbook" w:hAnsi="Century Schoolbook"/>
-        </w:rPr>
-        <w:t xml:space="preserve"> + N log(N) ) onde N representa o número de nós</w:t>
-      </w:r>
-      <w:r>
-        <w:rPr>
-          <w:rFonts w:ascii="Century Schoolbook" w:hAnsi="Century Schoolbook"/>
-        </w:rPr>
-        <w:t xml:space="preserve"> e A o de arestas</w:t>
-      </w:r>
-    </w:p>
-    <w:p>
-      <w:pPr>
-        <w:rPr>
-          <w:rFonts w:ascii="Century Schoolbook" w:hAnsi="Century Schoolbook"/>
-        </w:rPr>
-      </w:pPr>
-    </w:p>
-    <w:p>
-      <w:pPr>
-        <w:rPr>
-          <w:rFonts w:ascii="Century Schoolbook" w:hAnsi="Century Schoolbook"/>
-        </w:rPr>
-      </w:pPr>
-      <w:r>
-        <w:rPr>
-          <w:rFonts w:ascii="Century Schoolbook" w:hAnsi="Century Schoolbook"/>
-        </w:rPr>
-        <w:t>Este algor</w:t>
-      </w:r>
-      <w:r>
-        <w:rPr>
-          <w:rFonts w:ascii="Century Schoolbook" w:hAnsi="Century Schoolbook"/>
-        </w:rPr>
-        <w:t>itmo</w:t>
-      </w:r>
-      <w:r>
-        <w:rPr>
-          <w:rFonts w:ascii="Century Schoolbook" w:hAnsi="Century Schoolbook"/>
-        </w:rPr>
-        <w:t xml:space="preserve"> é responsável pelo cálculo do caminho mais curto do local de partida ao destino. </w:t>
-      </w:r>
-      <w:r>
-        <w:rPr>
-          <w:rFonts w:ascii="Century Schoolbook" w:hAnsi="Century Schoolbook"/>
-        </w:rPr>
-        <w:t>É usado tanto para a determinação do caminho mais curto como do caminho que leva ao parque menos custoso em redor do destino. Faz parte do cálculo ainda dos trajetos:</w:t>
       </w:r>
     </w:p>
     <w:p>
@@ -2631,7 +3016,7 @@
         <w:pStyle w:val="ListParagraph"/>
         <w:numPr>
           <w:ilvl w:val="0"/>
-          <w:numId w:val="11"/>
+          <w:numId w:val="15"/>
         </w:numPr>
         <w:rPr>
           <w:rFonts w:ascii="Century Schoolbook" w:hAnsi="Century Schoolbook"/>
@@ -2641,19 +3026,7 @@
         <w:rPr>
           <w:rFonts w:ascii="Century Schoolbook" w:hAnsi="Century Schoolbook"/>
         </w:rPr>
-        <w:t xml:space="preserve">Partida </w:t>
-      </w:r>
-      <w:r>
-        <w:rPr>
-          <w:rFonts w:ascii="Century Schoolbook" w:hAnsi="Century Schoolbook"/>
-        </w:rPr>
-        <w:sym w:font="Wingdings" w:char="F0E0"/>
-      </w:r>
-      <w:r>
-        <w:rPr>
-          <w:rFonts w:ascii="Century Schoolbook" w:hAnsi="Century Schoolbook"/>
-        </w:rPr>
-        <w:t xml:space="preserve"> Destino</w:t>
+        <w:t>Espacialmente: O( N^2 ) onde N representa o número de nós</w:t>
       </w:r>
     </w:p>
     <w:p>
@@ -2661,7 +3034,7 @@
         <w:pStyle w:val="ListParagraph"/>
         <w:numPr>
           <w:ilvl w:val="0"/>
-          <w:numId w:val="11"/>
+          <w:numId w:val="15"/>
         </w:numPr>
         <w:rPr>
           <w:rFonts w:ascii="Century Schoolbook" w:hAnsi="Century Schoolbook"/>
@@ -2671,39 +3044,193 @@
         <w:rPr>
           <w:rFonts w:ascii="Century Schoolbook" w:hAnsi="Century Schoolbook"/>
         </w:rPr>
-        <w:t xml:space="preserve">Partida </w:t>
-      </w:r>
-      <w:r>
-        <w:rPr>
-          <w:rFonts w:ascii="Century Schoolbook" w:hAnsi="Century Schoolbook"/>
-        </w:rPr>
-        <w:sym w:font="Wingdings" w:char="F0E0"/>
-      </w:r>
-      <w:r>
-        <w:rPr>
-          <w:rFonts w:ascii="Century Schoolbook" w:hAnsi="Century Schoolbook"/>
-        </w:rPr>
-        <w:t xml:space="preserve"> Abastecimento </w:t>
-      </w:r>
-      <w:r>
-        <w:rPr>
-          <w:rFonts w:ascii="Century Schoolbook" w:hAnsi="Century Schoolbook"/>
-        </w:rPr>
-        <w:sym w:font="Wingdings" w:char="F0E0"/>
-      </w:r>
-      <w:r>
-        <w:rPr>
-          <w:rFonts w:ascii="Century Schoolbook" w:hAnsi="Century Schoolbook"/>
-        </w:rPr>
-        <w:t xml:space="preserve"> Destino</w:t>
-      </w:r>
-    </w:p>
-    <w:p>
-      <w:pPr>
-        <w:rPr>
-          <w:rFonts w:ascii="Century Schoolbook" w:hAnsi="Century Schoolbook"/>
-        </w:rPr>
-      </w:pPr>
+        <w:t xml:space="preserve">Temporalmente: O( </w:t>
+      </w:r>
+      <w:r>
+        <w:rPr>
+          <w:rFonts w:ascii="Century Schoolbook" w:hAnsi="Century Schoolbook"/>
+        </w:rPr>
+        <w:t>A</w:t>
+      </w:r>
+      <w:r>
+        <w:rPr>
+          <w:rFonts w:ascii="Century Schoolbook" w:hAnsi="Century Schoolbook"/>
+        </w:rPr>
+        <w:t xml:space="preserve"> + N log(N) ) onde N representa o número de nós</w:t>
+      </w:r>
+      <w:r>
+        <w:rPr>
+          <w:rFonts w:ascii="Century Schoolbook" w:hAnsi="Century Schoolbook"/>
+        </w:rPr>
+        <w:t xml:space="preserve"> e A o de arestas</w:t>
+      </w:r>
+    </w:p>
+    <w:p>
+      <w:pPr>
+        <w:rPr>
+          <w:rFonts w:ascii="Century Schoolbook" w:hAnsi="Century Schoolbook"/>
+        </w:rPr>
+      </w:pPr>
+      <w:r>
+        <w:rPr>
+          <w:rFonts w:ascii="Century Schoolbook" w:hAnsi="Century Schoolbook"/>
+        </w:rPr>
+        <w:t>Este algoritmos apresenta-se como o mais eficiente dos leccionados, impondo apenas a restrição dos valores das arestas serem positivos.</w:t>
+      </w:r>
+    </w:p>
+    <w:p>
+      <w:pPr>
+        <w:rPr>
+          <w:rFonts w:ascii="Century Schoolbook" w:hAnsi="Century Schoolbook"/>
+        </w:rPr>
+      </w:pPr>
+    </w:p>
+    <w:p>
+      <w:pPr>
+        <w:rPr>
+          <w:rFonts w:ascii="Century Schoolbook" w:hAnsi="Century Schoolbook"/>
+        </w:rPr>
+      </w:pPr>
+      <w:r>
+        <w:rPr>
+          <w:rFonts w:ascii="Century Schoolbook" w:hAnsi="Century Schoolbook"/>
+        </w:rPr>
+        <w:t>Em baixo apresenta-se o pseudo-código do algoritmos, sendo que elucida melhor o funcionamento do mesmo:</w:t>
+      </w:r>
+    </w:p>
+    <w:p>
+      <w:pPr>
+        <w:rPr>
+          <w:rFonts w:ascii="Century Schoolbook" w:hAnsi="Century Schoolbook"/>
+        </w:rPr>
+      </w:pPr>
+    </w:p>
+    <w:p>
+      <w:pPr>
+        <w:rPr>
+          <w:rFonts w:ascii="Century Schoolbook" w:hAnsi="Century Schoolbook"/>
+        </w:rPr>
+      </w:pPr>
+      <w:r>
+        <w:rPr>
+          <w:rFonts w:ascii="Century Schoolbook" w:hAnsi="Century Schoolbook"/>
+          <w:noProof/>
+          <w:lang w:eastAsia="pt-PT"/>
+        </w:rPr>
+        <w:drawing>
+          <wp:inline distT="0" distB="0" distL="0" distR="0">
+            <wp:extent cx="5400040" cy="2916552"/>
+            <wp:effectExtent l="0" t="0" r="0" b="0"/>
+            <wp:docPr id="14" name="Picture 14" descr="C:\Users\Toshiba\Desktop\dijsktra.png"/>
+            <wp:cNvGraphicFramePr>
+              <a:graphicFrameLocks xmlns:a="http://schemas.openxmlformats.org/drawingml/2006/main" noChangeAspect="1"/>
+            </wp:cNvGraphicFramePr>
+            <a:graphic xmlns:a="http://schemas.openxmlformats.org/drawingml/2006/main">
+              <a:graphicData uri="http://schemas.openxmlformats.org/drawingml/2006/picture">
+                <pic:pic xmlns:pic="http://schemas.openxmlformats.org/drawingml/2006/picture">
+                  <pic:nvPicPr>
+                    <pic:cNvPr id="0" name="Picture 1" descr="C:\Users\Toshiba\Desktop\dijsktra.png"/>
+                    <pic:cNvPicPr>
+                      <a:picLocks noChangeAspect="1" noChangeArrowheads="1"/>
+                    </pic:cNvPicPr>
+                  </pic:nvPicPr>
+                  <pic:blipFill>
+                    <a:blip r:embed="rId9">
+                      <a:extLst>
+                        <a:ext uri="{28A0092B-C50C-407E-A947-70E740481C1C}">
+                          <a14:useLocalDpi xmlns:a14="http://schemas.microsoft.com/office/drawing/2010/main" val="0"/>
+                        </a:ext>
+                      </a:extLst>
+                    </a:blip>
+                    <a:srcRect/>
+                    <a:stretch>
+                      <a:fillRect/>
+                    </a:stretch>
+                  </pic:blipFill>
+                  <pic:spPr bwMode="auto">
+                    <a:xfrm>
+                      <a:off x="0" y="0"/>
+                      <a:ext cx="5400040" cy="2916552"/>
+                    </a:xfrm>
+                    <a:prstGeom prst="rect">
+                      <a:avLst/>
+                    </a:prstGeom>
+                    <a:noFill/>
+                    <a:ln>
+                      <a:noFill/>
+                    </a:ln>
+                  </pic:spPr>
+                </pic:pic>
+              </a:graphicData>
+            </a:graphic>
+          </wp:inline>
+        </w:drawing>
+      </w:r>
+    </w:p>
+    <w:p>
+      <w:pPr>
+        <w:rPr>
+          <w:rFonts w:ascii="Century Schoolbook" w:hAnsi="Century Schoolbook"/>
+        </w:rPr>
+      </w:pPr>
+    </w:p>
+    <w:p>
+      <w:pPr>
+        <w:rPr>
+          <w:rFonts w:ascii="Century Schoolbook" w:hAnsi="Century Schoolbook"/>
+        </w:rPr>
+      </w:pPr>
+      <w:r>
+        <w:rPr>
+          <w:rFonts w:ascii="Century Schoolbook" w:hAnsi="Century Schoolbook"/>
+        </w:rPr>
+        <w:t xml:space="preserve">Como já referido, o algoritmo de Dijkstra apresenta complexidade temporal de O(n*log(n) + e), sendo “n” o numero de nós e “e” o número de arestas. Assim, o gráfico </w:t>
+      </w:r>
+      <w:r>
+        <w:rPr>
+          <w:rFonts w:ascii="Century Schoolbook" w:hAnsi="Century Schoolbook"/>
+        </w:rPr>
+        <w:t>que mostra o tempo</w:t>
+      </w:r>
+      <w:r>
+        <w:rPr>
+          <w:rFonts w:ascii="Century Schoolbook" w:hAnsi="Century Schoolbook"/>
+        </w:rPr>
+        <w:t xml:space="preserve"> de execução do algoritmo em função do número de vértices e arestas seria dado por uma funç</w:t>
+      </w:r>
+      <w:r>
+        <w:rPr>
+          <w:rFonts w:ascii="Century Schoolbook" w:hAnsi="Century Schoolbook"/>
+        </w:rPr>
+        <w:t xml:space="preserve">ão aproximadamente </w:t>
+      </w:r>
+      <w:r>
+        <w:rPr>
+          <w:rFonts w:ascii="Century Schoolbook" w:hAnsi="Century Schoolbook"/>
+        </w:rPr>
+        <w:t xml:space="preserve">como: </w:t>
+      </w:r>
+    </w:p>
+    <w:p>
+      <w:pPr>
+        <w:rPr>
+          <w:rFonts w:ascii="Century Schoolbook" w:hAnsi="Century Schoolbook"/>
+        </w:rPr>
+      </w:pPr>
+    </w:p>
+    <w:p>
+      <w:pPr>
+        <w:rPr>
+          <w:rFonts w:ascii="Century Schoolbook" w:hAnsi="Century Schoolbook"/>
+        </w:rPr>
+      </w:pPr>
+      <w:r>
+        <w:rPr>
+          <w:rFonts w:ascii="Century Schoolbook" w:hAnsi="Century Schoolbook"/>
+        </w:rPr>
+        <w:lastRenderedPageBreak/>
+        <w:t>Tal gráfico é corroborado pela análise e medida dos tempos de execução do nosso programa usando diferentes dados de entrada, como os apresentados na tabela a seguir:</w:t>
+      </w:r>
     </w:p>
     <w:p>
       <w:pPr>
@@ -2738,7 +3265,7 @@
               <w:rPr>
                 <w:rFonts w:ascii="Century Schoolbook" w:hAnsi="Century Schoolbook"/>
               </w:rPr>
-              <w:t>V</w:t>
+              <w:t>Número de vértices(N)</w:t>
             </w:r>
           </w:p>
         </w:tc>
@@ -2756,7 +3283,7 @@
               <w:rPr>
                 <w:rFonts w:ascii="Century Schoolbook" w:hAnsi="Century Schoolbook"/>
               </w:rPr>
-              <w:t>Arestas</w:t>
+              <w:t>Número de arestas(E)</w:t>
             </w:r>
           </w:p>
         </w:tc>
@@ -2774,7 +3301,7 @@
               <w:rPr>
                 <w:rFonts w:ascii="Century Schoolbook" w:hAnsi="Century Schoolbook"/>
               </w:rPr>
-              <w:t>T(ms)</w:t>
+              <w:t>Tempo(em ms)</w:t>
             </w:r>
           </w:p>
         </w:tc>
@@ -3015,58 +3542,134 @@
       <w:pPr>
         <w:rPr>
           <w:rFonts w:ascii="Century Schoolbook" w:hAnsi="Century Schoolbook"/>
+        </w:rPr>
+      </w:pPr>
+    </w:p>
+    <w:p>
+      <w:pPr>
+        <w:rPr>
+          <w:rFonts w:ascii="Century Schoolbook" w:hAnsi="Century Schoolbook"/>
+        </w:rPr>
+      </w:pPr>
+      <w:r>
+        <w:rPr>
+          <w:rFonts w:ascii="Century Schoolbook" w:hAnsi="Century Schoolbook"/>
           <w:highlight w:val="yellow"/>
         </w:rPr>
-      </w:pPr>
-      <w:r>
-        <w:rPr>
-          <w:rFonts w:ascii="Century Schoolbook" w:hAnsi="Century Schoolbook"/>
-          <w:highlight w:val="yellow"/>
-        </w:rPr>
-        <w:t>Inserir pesudocodigo.</w:t>
-      </w:r>
-    </w:p>
-    <w:p>
-      <w:pPr>
-        <w:rPr>
-          <w:rFonts w:ascii="Century Schoolbook" w:hAnsi="Century Schoolbook"/>
-        </w:rPr>
-      </w:pPr>
-      <w:r>
-        <w:rPr>
-          <w:rFonts w:ascii="Century Schoolbook" w:hAnsi="Century Schoolbook"/>
-          <w:highlight w:val="yellow"/>
-        </w:rPr>
-        <w:t>Inserir grafico e conclusao sobre dados acima</w:t>
-      </w:r>
-    </w:p>
-    <w:p>
-      <w:pPr>
-        <w:rPr>
-          <w:rFonts w:ascii="Century Schoolbook" w:hAnsi="Century Schoolbook"/>
-        </w:rPr>
-      </w:pPr>
-    </w:p>
-    <w:p>
-      <w:pPr>
-        <w:rPr>
-          <w:rFonts w:ascii="Century Schoolbook" w:hAnsi="Century Schoolbook"/>
-        </w:rPr>
-      </w:pPr>
-    </w:p>
-    <w:p>
-      <w:pPr>
-        <w:rPr>
-          <w:rFonts w:ascii="Century Schoolbook" w:hAnsi="Century Schoolbook"/>
-        </w:rPr>
-      </w:pPr>
-      <w:r>
-        <w:rPr>
-          <w:rFonts w:ascii="Century Schoolbook" w:hAnsi="Century Schoolbook"/>
-          <w:highlight w:val="yellow"/>
-        </w:rPr>
         <w:t>Algoritmo da conetividade</w:t>
       </w:r>
+    </w:p>
+    <w:p>
+      <w:pPr>
+        <w:rPr>
+          <w:rFonts w:ascii="Century Schoolbook" w:hAnsi="Century Schoolbook"/>
+        </w:rPr>
+      </w:pPr>
+    </w:p>
+    <w:p>
+      <w:pPr>
+        <w:rPr>
+          <w:rFonts w:ascii="Century Schoolbook" w:hAnsi="Century Schoolbook"/>
+        </w:rPr>
+      </w:pPr>
+    </w:p>
+    <w:p>
+      <w:pPr>
+        <w:rPr>
+          <w:rFonts w:ascii="Century Schoolbook" w:hAnsi="Century Schoolbook"/>
+        </w:rPr>
+      </w:pPr>
+    </w:p>
+    <w:p>
+      <w:pPr>
+        <w:rPr>
+          <w:rFonts w:ascii="Century Schoolbook" w:hAnsi="Century Schoolbook"/>
+        </w:rPr>
+      </w:pPr>
+    </w:p>
+    <w:p>
+      <w:pPr>
+        <w:rPr>
+          <w:rFonts w:ascii="Century Schoolbook" w:hAnsi="Century Schoolbook"/>
+        </w:rPr>
+      </w:pPr>
+    </w:p>
+    <w:p>
+      <w:pPr>
+        <w:rPr>
+          <w:rFonts w:ascii="Century Schoolbook" w:hAnsi="Century Schoolbook"/>
+        </w:rPr>
+      </w:pPr>
+    </w:p>
+    <w:p>
+      <w:pPr>
+        <w:rPr>
+          <w:rFonts w:ascii="Century Schoolbook" w:hAnsi="Century Schoolbook"/>
+        </w:rPr>
+      </w:pPr>
+    </w:p>
+    <w:p>
+      <w:pPr>
+        <w:rPr>
+          <w:rFonts w:ascii="Century Schoolbook" w:hAnsi="Century Schoolbook"/>
+        </w:rPr>
+      </w:pPr>
+    </w:p>
+    <w:p>
+      <w:pPr>
+        <w:rPr>
+          <w:rFonts w:ascii="Century Schoolbook" w:hAnsi="Century Schoolbook"/>
+        </w:rPr>
+      </w:pPr>
+    </w:p>
+    <w:p>
+      <w:pPr>
+        <w:rPr>
+          <w:rFonts w:ascii="Century Schoolbook" w:hAnsi="Century Schoolbook"/>
+        </w:rPr>
+      </w:pPr>
+    </w:p>
+    <w:p>
+      <w:pPr>
+        <w:rPr>
+          <w:rFonts w:ascii="Century Schoolbook" w:hAnsi="Century Schoolbook"/>
+        </w:rPr>
+      </w:pPr>
+    </w:p>
+    <w:p>
+      <w:pPr>
+        <w:rPr>
+          <w:rFonts w:ascii="Century Schoolbook" w:hAnsi="Century Schoolbook"/>
+        </w:rPr>
+      </w:pPr>
+    </w:p>
+    <w:p>
+      <w:pPr>
+        <w:rPr>
+          <w:rFonts w:ascii="Century Schoolbook" w:hAnsi="Century Schoolbook"/>
+        </w:rPr>
+      </w:pPr>
+    </w:p>
+    <w:p>
+      <w:pPr>
+        <w:rPr>
+          <w:rFonts w:ascii="Century Schoolbook" w:hAnsi="Century Schoolbook"/>
+        </w:rPr>
+      </w:pPr>
+    </w:p>
+    <w:p>
+      <w:pPr>
+        <w:rPr>
+          <w:rFonts w:ascii="Century Schoolbook" w:hAnsi="Century Schoolbook"/>
+        </w:rPr>
+      </w:pPr>
+    </w:p>
+    <w:p>
+      <w:pPr>
+        <w:rPr>
+          <w:rFonts w:ascii="Century Schoolbook" w:hAnsi="Century Schoolbook"/>
+        </w:rPr>
+      </w:pPr>
     </w:p>
     <w:p>
       <w:pPr>
@@ -3258,7 +3861,7 @@
                     </pic:cNvPicPr>
                   </pic:nvPicPr>
                   <pic:blipFill>
-                    <a:blip r:embed="rId9">
+                    <a:blip r:embed="rId10">
                       <a:extLst>
                         <a:ext uri="{28A0092B-C50C-407E-A947-70E740481C1C}">
                           <a14:useLocalDpi xmlns:a14="http://schemas.microsoft.com/office/drawing/2010/main" val="0"/>
@@ -3367,7 +3970,7 @@
                     </pic:cNvPicPr>
                   </pic:nvPicPr>
                   <pic:blipFill>
-                    <a:blip r:embed="rId10">
+                    <a:blip r:embed="rId11">
                       <a:extLst>
                         <a:ext uri="{28A0092B-C50C-407E-A947-70E740481C1C}">
                           <a14:useLocalDpi xmlns:a14="http://schemas.microsoft.com/office/drawing/2010/main" val="0"/>
@@ -3517,7 +4120,7 @@
                     </pic:cNvPicPr>
                   </pic:nvPicPr>
                   <pic:blipFill>
-                    <a:blip r:embed="rId11">
+                    <a:blip r:embed="rId12">
                       <a:extLst>
                         <a:ext uri="{28A0092B-C50C-407E-A947-70E740481C1C}">
                           <a14:useLocalDpi xmlns:a14="http://schemas.microsoft.com/office/drawing/2010/main" val="0"/>
@@ -3659,7 +4262,7 @@
                     </pic:cNvPicPr>
                   </pic:nvPicPr>
                   <pic:blipFill>
-                    <a:blip r:embed="rId12" cstate="print">
+                    <a:blip r:embed="rId13" cstate="print">
                       <a:extLst>
                         <a:ext uri="{28A0092B-C50C-407E-A947-70E740481C1C}">
                           <a14:useLocalDpi xmlns:a14="http://schemas.microsoft.com/office/drawing/2010/main" val="0"/>
@@ -3740,35 +4343,21 @@
           <w:rFonts w:ascii="Century Schoolbook" w:hAnsi="Century Schoolbook"/>
           <w:sz w:val="32"/>
         </w:rPr>
-        <w:t xml:space="preserve"> </w:t>
+        <w:t xml:space="preserve"> Posto Abast. </w:t>
       </w:r>
       <w:r>
         <w:rPr>
           <w:rFonts w:ascii="Century Schoolbook" w:hAnsi="Century Schoolbook"/>
           <w:sz w:val="32"/>
         </w:rPr>
-        <w:t xml:space="preserve">Posto Abast. </w:t>
+        <w:sym w:font="Wingdings" w:char="F0E0"/>
       </w:r>
       <w:r>
         <w:rPr>
           <w:rFonts w:ascii="Century Schoolbook" w:hAnsi="Century Schoolbook"/>
           <w:sz w:val="32"/>
         </w:rPr>
-        <w:sym w:font="Wingdings" w:char="F0E0"/>
-      </w:r>
-      <w:r>
-        <w:rPr>
-          <w:rFonts w:ascii="Century Schoolbook" w:hAnsi="Century Schoolbook"/>
-          <w:sz w:val="32"/>
-        </w:rPr>
-        <w:t xml:space="preserve"> </w:t>
-      </w:r>
-      <w:r>
-        <w:rPr>
-          <w:rFonts w:ascii="Century Schoolbook" w:hAnsi="Century Schoolbook"/>
-          <w:sz w:val="32"/>
-        </w:rPr>
-        <w:t>Destino mais barato</w:t>
+        <w:t xml:space="preserve"> Destino mais barato</w:t>
       </w:r>
     </w:p>
     <w:p>
@@ -3803,7 +4392,7 @@
                     </pic:cNvPicPr>
                   </pic:nvPicPr>
                   <pic:blipFill>
-                    <a:blip r:embed="rId13" cstate="print">
+                    <a:blip r:embed="rId14" cstate="print">
                       <a:extLst>
                         <a:ext uri="{28A0092B-C50C-407E-A947-70E740481C1C}">
                           <a14:useLocalDpi xmlns:a14="http://schemas.microsoft.com/office/drawing/2010/main" val="0"/>
@@ -3915,7 +4504,7 @@
                     </pic:cNvPicPr>
                   </pic:nvPicPr>
                   <pic:blipFill>
-                    <a:blip r:embed="rId14" cstate="print">
+                    <a:blip r:embed="rId15" cstate="print">
                       <a:extLst>
                         <a:ext uri="{28A0092B-C50C-407E-A947-70E740481C1C}">
                           <a14:useLocalDpi xmlns:a14="http://schemas.microsoft.com/office/drawing/2010/main" val="0"/>
@@ -3996,7 +4585,7 @@
           <w:sz w:val="30"/>
           <w:szCs w:val="30"/>
         </w:rPr>
-        <w:t xml:space="preserve"> </w:t>
+        <w:t xml:space="preserve"> Posto Abast. </w:t>
       </w:r>
       <w:r>
         <w:rPr>
@@ -4004,7 +4593,7 @@
           <w:sz w:val="30"/>
           <w:szCs w:val="30"/>
         </w:rPr>
-        <w:t xml:space="preserve">Posto Abast. </w:t>
+        <w:sym w:font="Wingdings" w:char="F0E0"/>
       </w:r>
       <w:r>
         <w:rPr>
@@ -4012,23 +4601,7 @@
           <w:sz w:val="30"/>
           <w:szCs w:val="30"/>
         </w:rPr>
-        <w:sym w:font="Wingdings" w:char="F0E0"/>
-      </w:r>
-      <w:r>
-        <w:rPr>
-          <w:rFonts w:ascii="Century Schoolbook" w:hAnsi="Century Schoolbook"/>
-          <w:sz w:val="30"/>
-          <w:szCs w:val="30"/>
-        </w:rPr>
-        <w:t xml:space="preserve"> </w:t>
-      </w:r>
-      <w:r>
-        <w:rPr>
-          <w:rFonts w:ascii="Century Schoolbook" w:hAnsi="Century Schoolbook"/>
-          <w:sz w:val="30"/>
-          <w:szCs w:val="30"/>
-        </w:rPr>
-        <w:t>Destino pelo caminho mais curto</w:t>
+        <w:t xml:space="preserve"> Destino pelo caminho mais curto</w:t>
       </w:r>
     </w:p>
     <w:p>
@@ -4063,7 +4636,7 @@
                     </pic:cNvPicPr>
                   </pic:nvPicPr>
                   <pic:blipFill>
-                    <a:blip r:embed="rId15" cstate="print">
+                    <a:blip r:embed="rId16" cstate="print">
                       <a:extLst>
                         <a:ext uri="{28A0092B-C50C-407E-A947-70E740481C1C}">
                           <a14:useLocalDpi xmlns:a14="http://schemas.microsoft.com/office/drawing/2010/main" val="0"/>
@@ -4228,6 +4801,13 @@
           <w:rFonts w:ascii="Century Schoolbook" w:hAnsi="Century Schoolbook"/>
         </w:rPr>
       </w:pPr>
+    </w:p>
+    <w:p>
+      <w:pPr>
+        <w:rPr>
+          <w:rFonts w:ascii="Century Schoolbook" w:hAnsi="Century Schoolbook"/>
+        </w:rPr>
+      </w:pPr>
       <w:r>
         <w:rPr>
           <w:rFonts w:ascii="Century Schoolbook" w:hAnsi="Century Schoolbook"/>
@@ -4319,19 +4899,37 @@
       </w:pPr>
     </w:p>
     <w:p>
-      <w:r>
+      <w:pPr>
+        <w:rPr>
+          <w:rFonts w:ascii="Century Schoolbook" w:hAnsi="Century Schoolbook"/>
+        </w:rPr>
+      </w:pPr>
+      <w:bookmarkStart w:id="0" w:name="_GoBack"/>
+      <w:r>
+        <w:rPr>
+          <w:rFonts w:ascii="Century Schoolbook" w:hAnsi="Century Schoolbook"/>
+        </w:rPr>
         <w:t>A proposta de trabalho possuía um intuito educativo, sendo requerido da nossa parte que comprendessemos e usassemos não só novas estruturas como grafos mas também algoritmos de pesquisa nos mesmos.  Não só, mas também o desenvolvimento da componente de trabalho em grupo.</w:t>
       </w:r>
     </w:p>
     <w:p>
-      <w:r>
+      <w:pPr>
+        <w:rPr>
+          <w:rFonts w:ascii="Century Schoolbook" w:hAnsi="Century Schoolbook"/>
+        </w:rPr>
+      </w:pPr>
+      <w:r>
+        <w:rPr>
+          <w:rFonts w:ascii="Century Schoolbook" w:hAnsi="Century Schoolbook"/>
+        </w:rPr>
         <w:t>Concluimos portanto que os objetivos pretendidos com este projeto de grupo foram atingidos, quer a nível individual quer a nível coletivo, uma vez que cada elemento domina agora os temas leccionados na unidade curricular e é capaz de os aplicar numa componente prática.</w:t>
       </w:r>
+      <w:bookmarkEnd w:id="0"/>
     </w:p>
     <w:sectPr>
-      <w:footerReference w:type="default" r:id="rId16"/>
-      <w:headerReference w:type="first" r:id="rId17"/>
-      <w:footerReference w:type="first" r:id="rId18"/>
+      <w:footerReference w:type="default" r:id="rId17"/>
+      <w:headerReference w:type="first" r:id="rId18"/>
+      <w:footerReference w:type="first" r:id="rId19"/>
       <w:pgSz w:w="11906" w:h="16838"/>
       <w:pgMar w:top="1417" w:right="1701" w:bottom="1417" w:left="1701" w:header="708" w:footer="708" w:gutter="0"/>
       <w:pgNumType w:start="0"/>
@@ -4480,7 +5078,7 @@
                                   <w:rFonts w:ascii="Century Schoolbook" w:hAnsi="Century Schoolbook"/>
                                   <w:noProof/>
                                 </w:rPr>
-                                <w:t>1</w:t>
+                                <w:t>16</w:t>
                               </w:r>
                               <w:r>
                                 <w:rPr>
@@ -4545,7 +5143,7 @@
                             <w:rFonts w:ascii="Century Schoolbook" w:hAnsi="Century Schoolbook"/>
                             <w:noProof/>
                           </w:rPr>
-                          <w:t>1</w:t>
+                          <w:t>16</w:t>
                         </w:r>
                         <w:r>
                           <w:rPr>
@@ -4646,7 +5244,7 @@
             </wp:anchor>
           </w:drawing>
         </mc:Choice>
-        <mc:Fallback xmlns:w16se="http://schemas.microsoft.com/office/word/2015/wordml/symex" xmlns:w15="http://schemas.microsoft.com/office/word/2012/wordml" xmlns:cx1="http://schemas.microsoft.com/office/drawing/2015/9/8/chartex" xmlns:cx="http://schemas.microsoft.com/office/drawing/2014/chartex">
+        <mc:Fallback xmlns:cx="http://schemas.microsoft.com/office/drawing/2014/chartex" xmlns:cx1="http://schemas.microsoft.com/office/drawing/2015/9/8/chartex" xmlns:w15="http://schemas.microsoft.com/office/word/2012/wordml" xmlns:w16se="http://schemas.microsoft.com/office/word/2015/wordml/symex">
           <w:pict>
             <v:rect w14:anchorId="12A40C97" id="Retângulo 6" o:spid="_x0000_s1026" style="position:absolute;margin-left:0;margin-top:8.6pt;width:595.85pt;height:12.4pt;z-index:251661312;visibility:visible;mso-wrap-style:square;mso-height-percent:0;mso-wrap-distance-left:9pt;mso-wrap-distance-top:0;mso-wrap-distance-right:9pt;mso-wrap-distance-bottom:0;mso-position-horizontal:left;mso-position-horizontal-relative:page;mso-position-vertical:absolute;mso-position-vertical-relative:text;mso-height-percent:0;mso-height-relative:margin;v-text-anchor:middle" o:gfxdata="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" fillcolor="#a83520" stroked="f" strokeweight="1pt">
               <w10:wrap anchorx="page"/>
@@ -4761,7 +5359,7 @@
             </wp:anchor>
           </w:drawing>
         </mc:Choice>
-        <mc:Fallback xmlns:w16se="http://schemas.microsoft.com/office/word/2015/wordml/symex" xmlns:w15="http://schemas.microsoft.com/office/word/2012/wordml" xmlns:cx1="http://schemas.microsoft.com/office/drawing/2015/9/8/chartex" xmlns:cx="http://schemas.microsoft.com/office/drawing/2014/chartex">
+        <mc:Fallback xmlns:cx="http://schemas.microsoft.com/office/drawing/2014/chartex" xmlns:cx1="http://schemas.microsoft.com/office/drawing/2015/9/8/chartex" xmlns:w15="http://schemas.microsoft.com/office/word/2012/wordml" xmlns:w16se="http://schemas.microsoft.com/office/word/2015/wordml/symex">
           <w:pict>
             <v:rect w14:anchorId="2854ABA4" id="Retângulo 6" o:spid="_x0000_s1026" style="position:absolute;margin-left:0;margin-top:-5.4pt;width:595.85pt;height:12.4pt;z-index:251659264;visibility:visible;mso-wrap-style:square;mso-height-percent:0;mso-wrap-distance-left:9pt;mso-wrap-distance-top:0;mso-wrap-distance-right:9pt;mso-wrap-distance-bottom:0;mso-position-horizontal:left;mso-position-horizontal-relative:page;mso-position-vertical:absolute;mso-position-vertical-relative:text;mso-height-percent:0;mso-height-relative:margin;v-text-anchor:middle" o:gfxdata="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" fillcolor="#a83520" stroked="f" strokeweight="1pt">
               <w10:wrap anchorx="page"/>
@@ -4777,6 +5375,119 @@
 <file path=word/numbering.xml><?xml version="1.0" encoding="utf-8"?>
 <w:numbering xmlns:wpc="http://schemas.microsoft.com/office/word/2010/wordprocessingCanvas" xmlns:mc="http://schemas.openxmlformats.org/markup-compatibility/2006" xmlns:o="urn:schemas-microsoft-com:office:office" xmlns:r="http://schemas.openxmlformats.org/officeDocument/2006/relationships" xmlns:m="http://schemas.openxmlformats.org/officeDocument/2006/math" xmlns:v="urn:schemas-microsoft-com:vml" xmlns:wp14="http://schemas.microsoft.com/office/word/2010/wordprocessingDrawing" xmlns:wp="http://schemas.openxmlformats.org/drawingml/2006/wordprocessingDrawing" xmlns:w10="urn:schemas-microsoft-com:office:word" xmlns:w="http://schemas.openxmlformats.org/wordprocessingml/2006/main" xmlns:w14="http://schemas.microsoft.com/office/word/2010/wordml" xmlns:wpg="http://schemas.microsoft.com/office/word/2010/wordprocessingGroup" xmlns:wpi="http://schemas.microsoft.com/office/word/2010/wordprocessingInk" xmlns:wne="http://schemas.microsoft.com/office/word/2006/wordml" xmlns:wps="http://schemas.microsoft.com/office/word/2010/wordprocessingShape" mc:Ignorable="w14 wp14">
   <w:abstractNum w:abstractNumId="0">
+    <w:nsid w:val="02DC719F"/>
+    <w:multiLevelType w:val="hybridMultilevel"/>
+    <w:tmpl w:val="4530CB62"/>
+    <w:lvl w:ilvl="0" w:tplc="08160003">
+      <w:start w:val="1"/>
+      <w:numFmt w:val="bullet"/>
+      <w:lvlText w:val="o"/>
+      <w:lvlJc w:val="left"/>
+      <w:pPr>
+        <w:ind w:left="1068" w:hanging="360"/>
+      </w:pPr>
+      <w:rPr>
+        <w:rFonts w:ascii="Courier New" w:hAnsi="Courier New" w:cs="Courier New" w:hint="default"/>
+      </w:rPr>
+    </w:lvl>
+    <w:lvl w:ilvl="1" w:tplc="08160003" w:tentative="1">
+      <w:start w:val="1"/>
+      <w:numFmt w:val="bullet"/>
+      <w:lvlText w:val="o"/>
+      <w:lvlJc w:val="left"/>
+      <w:pPr>
+        <w:ind w:left="1788" w:hanging="360"/>
+      </w:pPr>
+      <w:rPr>
+        <w:rFonts w:ascii="Courier New" w:hAnsi="Courier New" w:cs="Courier New" w:hint="default"/>
+      </w:rPr>
+    </w:lvl>
+    <w:lvl w:ilvl="2" w:tplc="08160005" w:tentative="1">
+      <w:start w:val="1"/>
+      <w:numFmt w:val="bullet"/>
+      <w:lvlText w:val=""/>
+      <w:lvlJc w:val="left"/>
+      <w:pPr>
+        <w:ind w:left="2508" w:hanging="360"/>
+      </w:pPr>
+      <w:rPr>
+        <w:rFonts w:ascii="Wingdings" w:hAnsi="Wingdings" w:hint="default"/>
+      </w:rPr>
+    </w:lvl>
+    <w:lvl w:ilvl="3" w:tplc="08160001" w:tentative="1">
+      <w:start w:val="1"/>
+      <w:numFmt w:val="bullet"/>
+      <w:lvlText w:val=""/>
+      <w:lvlJc w:val="left"/>
+      <w:pPr>
+        <w:ind w:left="3228" w:hanging="360"/>
+      </w:pPr>
+      <w:rPr>
+        <w:rFonts w:ascii="Symbol" w:hAnsi="Symbol" w:hint="default"/>
+      </w:rPr>
+    </w:lvl>
+    <w:lvl w:ilvl="4" w:tplc="08160003" w:tentative="1">
+      <w:start w:val="1"/>
+      <w:numFmt w:val="bullet"/>
+      <w:lvlText w:val="o"/>
+      <w:lvlJc w:val="left"/>
+      <w:pPr>
+        <w:ind w:left="3948" w:hanging="360"/>
+      </w:pPr>
+      <w:rPr>
+        <w:rFonts w:ascii="Courier New" w:hAnsi="Courier New" w:cs="Courier New" w:hint="default"/>
+      </w:rPr>
+    </w:lvl>
+    <w:lvl w:ilvl="5" w:tplc="08160005" w:tentative="1">
+      <w:start w:val="1"/>
+      <w:numFmt w:val="bullet"/>
+      <w:lvlText w:val=""/>
+      <w:lvlJc w:val="left"/>
+      <w:pPr>
+        <w:ind w:left="4668" w:hanging="360"/>
+      </w:pPr>
+      <w:rPr>
+        <w:rFonts w:ascii="Wingdings" w:hAnsi="Wingdings" w:hint="default"/>
+      </w:rPr>
+    </w:lvl>
+    <w:lvl w:ilvl="6" w:tplc="08160001" w:tentative="1">
+      <w:start w:val="1"/>
+      <w:numFmt w:val="bullet"/>
+      <w:lvlText w:val=""/>
+      <w:lvlJc w:val="left"/>
+      <w:pPr>
+        <w:ind w:left="5388" w:hanging="360"/>
+      </w:pPr>
+      <w:rPr>
+        <w:rFonts w:ascii="Symbol" w:hAnsi="Symbol" w:hint="default"/>
+      </w:rPr>
+    </w:lvl>
+    <w:lvl w:ilvl="7" w:tplc="08160003" w:tentative="1">
+      <w:start w:val="1"/>
+      <w:numFmt w:val="bullet"/>
+      <w:lvlText w:val="o"/>
+      <w:lvlJc w:val="left"/>
+      <w:pPr>
+        <w:ind w:left="6108" w:hanging="360"/>
+      </w:pPr>
+      <w:rPr>
+        <w:rFonts w:ascii="Courier New" w:hAnsi="Courier New" w:cs="Courier New" w:hint="default"/>
+      </w:rPr>
+    </w:lvl>
+    <w:lvl w:ilvl="8" w:tplc="08160005" w:tentative="1">
+      <w:start w:val="1"/>
+      <w:numFmt w:val="bullet"/>
+      <w:lvlText w:val=""/>
+      <w:lvlJc w:val="left"/>
+      <w:pPr>
+        <w:ind w:left="6828" w:hanging="360"/>
+      </w:pPr>
+      <w:rPr>
+        <w:rFonts w:ascii="Wingdings" w:hAnsi="Wingdings" w:hint="default"/>
+      </w:rPr>
+    </w:lvl>
+  </w:abstractNum>
+  <w:abstractNum w:abstractNumId="1">
     <w:nsid w:val="06786BFA"/>
     <w:multiLevelType w:val="hybridMultilevel"/>
     <w:tmpl w:val="C69A8870"/>
@@ -4889,7 +5600,7 @@
       </w:rPr>
     </w:lvl>
   </w:abstractNum>
-  <w:abstractNum w:abstractNumId="1">
+  <w:abstractNum w:abstractNumId="2">
     <w:nsid w:val="25FA29D9"/>
     <w:multiLevelType w:val="hybridMultilevel"/>
     <w:tmpl w:val="45DEA132"/>
@@ -4975,7 +5686,120 @@
       </w:pPr>
     </w:lvl>
   </w:abstractNum>
-  <w:abstractNum w:abstractNumId="2">
+  <w:abstractNum w:abstractNumId="3">
+    <w:nsid w:val="34DD3C30"/>
+    <w:multiLevelType w:val="hybridMultilevel"/>
+    <w:tmpl w:val="5F48AC50"/>
+    <w:lvl w:ilvl="0" w:tplc="08160001">
+      <w:start w:val="1"/>
+      <w:numFmt w:val="bullet"/>
+      <w:lvlText w:val=""/>
+      <w:lvlJc w:val="left"/>
+      <w:pPr>
+        <w:ind w:left="720" w:hanging="360"/>
+      </w:pPr>
+      <w:rPr>
+        <w:rFonts w:ascii="Symbol" w:hAnsi="Symbol" w:hint="default"/>
+      </w:rPr>
+    </w:lvl>
+    <w:lvl w:ilvl="1" w:tplc="08160003" w:tentative="1">
+      <w:start w:val="1"/>
+      <w:numFmt w:val="bullet"/>
+      <w:lvlText w:val="o"/>
+      <w:lvlJc w:val="left"/>
+      <w:pPr>
+        <w:ind w:left="1440" w:hanging="360"/>
+      </w:pPr>
+      <w:rPr>
+        <w:rFonts w:ascii="Courier New" w:hAnsi="Courier New" w:cs="Courier New" w:hint="default"/>
+      </w:rPr>
+    </w:lvl>
+    <w:lvl w:ilvl="2" w:tplc="08160005" w:tentative="1">
+      <w:start w:val="1"/>
+      <w:numFmt w:val="bullet"/>
+      <w:lvlText w:val=""/>
+      <w:lvlJc w:val="left"/>
+      <w:pPr>
+        <w:ind w:left="2160" w:hanging="360"/>
+      </w:pPr>
+      <w:rPr>
+        <w:rFonts w:ascii="Wingdings" w:hAnsi="Wingdings" w:hint="default"/>
+      </w:rPr>
+    </w:lvl>
+    <w:lvl w:ilvl="3" w:tplc="08160001" w:tentative="1">
+      <w:start w:val="1"/>
+      <w:numFmt w:val="bullet"/>
+      <w:lvlText w:val=""/>
+      <w:lvlJc w:val="left"/>
+      <w:pPr>
+        <w:ind w:left="2880" w:hanging="360"/>
+      </w:pPr>
+      <w:rPr>
+        <w:rFonts w:ascii="Symbol" w:hAnsi="Symbol" w:hint="default"/>
+      </w:rPr>
+    </w:lvl>
+    <w:lvl w:ilvl="4" w:tplc="08160003" w:tentative="1">
+      <w:start w:val="1"/>
+      <w:numFmt w:val="bullet"/>
+      <w:lvlText w:val="o"/>
+      <w:lvlJc w:val="left"/>
+      <w:pPr>
+        <w:ind w:left="3600" w:hanging="360"/>
+      </w:pPr>
+      <w:rPr>
+        <w:rFonts w:ascii="Courier New" w:hAnsi="Courier New" w:cs="Courier New" w:hint="default"/>
+      </w:rPr>
+    </w:lvl>
+    <w:lvl w:ilvl="5" w:tplc="08160005" w:tentative="1">
+      <w:start w:val="1"/>
+      <w:numFmt w:val="bullet"/>
+      <w:lvlText w:val=""/>
+      <w:lvlJc w:val="left"/>
+      <w:pPr>
+        <w:ind w:left="4320" w:hanging="360"/>
+      </w:pPr>
+      <w:rPr>
+        <w:rFonts w:ascii="Wingdings" w:hAnsi="Wingdings" w:hint="default"/>
+      </w:rPr>
+    </w:lvl>
+    <w:lvl w:ilvl="6" w:tplc="08160001" w:tentative="1">
+      <w:start w:val="1"/>
+      <w:numFmt w:val="bullet"/>
+      <w:lvlText w:val=""/>
+      <w:lvlJc w:val="left"/>
+      <w:pPr>
+        <w:ind w:left="5040" w:hanging="360"/>
+      </w:pPr>
+      <w:rPr>
+        <w:rFonts w:ascii="Symbol" w:hAnsi="Symbol" w:hint="default"/>
+      </w:rPr>
+    </w:lvl>
+    <w:lvl w:ilvl="7" w:tplc="08160003" w:tentative="1">
+      <w:start w:val="1"/>
+      <w:numFmt w:val="bullet"/>
+      <w:lvlText w:val="o"/>
+      <w:lvlJc w:val="left"/>
+      <w:pPr>
+        <w:ind w:left="5760" w:hanging="360"/>
+      </w:pPr>
+      <w:rPr>
+        <w:rFonts w:ascii="Courier New" w:hAnsi="Courier New" w:cs="Courier New" w:hint="default"/>
+      </w:rPr>
+    </w:lvl>
+    <w:lvl w:ilvl="8" w:tplc="08160005" w:tentative="1">
+      <w:start w:val="1"/>
+      <w:numFmt w:val="bullet"/>
+      <w:lvlText w:val=""/>
+      <w:lvlJc w:val="left"/>
+      <w:pPr>
+        <w:ind w:left="6480" w:hanging="360"/>
+      </w:pPr>
+      <w:rPr>
+        <w:rFonts w:ascii="Wingdings" w:hAnsi="Wingdings" w:hint="default"/>
+      </w:rPr>
+    </w:lvl>
+  </w:abstractNum>
+  <w:abstractNum w:abstractNumId="4">
     <w:nsid w:val="3AA17153"/>
     <w:multiLevelType w:val="hybridMultilevel"/>
     <w:tmpl w:val="FFEEEBF0"/>
@@ -5067,7 +5891,7 @@
       </w:pPr>
     </w:lvl>
   </w:abstractNum>
-  <w:abstractNum w:abstractNumId="3">
+  <w:abstractNum w:abstractNumId="5">
     <w:nsid w:val="3E2D16E8"/>
     <w:multiLevelType w:val="hybridMultilevel"/>
     <w:tmpl w:val="05364854"/>
@@ -5180,7 +6004,7 @@
       </w:rPr>
     </w:lvl>
   </w:abstractNum>
-  <w:abstractNum w:abstractNumId="4">
+  <w:abstractNum w:abstractNumId="6">
     <w:nsid w:val="43EF6AFA"/>
     <w:multiLevelType w:val="hybridMultilevel"/>
     <w:tmpl w:val="FFEEEBF0"/>
@@ -5272,7 +6096,7 @@
       </w:pPr>
     </w:lvl>
   </w:abstractNum>
-  <w:abstractNum w:abstractNumId="5">
+  <w:abstractNum w:abstractNumId="7">
     <w:nsid w:val="4567483C"/>
     <w:multiLevelType w:val="hybridMultilevel"/>
     <w:tmpl w:val="DB4ED0C6"/>
@@ -5358,7 +6182,7 @@
       </w:pPr>
     </w:lvl>
   </w:abstractNum>
-  <w:abstractNum w:abstractNumId="6">
+  <w:abstractNum w:abstractNumId="8">
     <w:nsid w:val="4DC12B9E"/>
     <w:multiLevelType w:val="hybridMultilevel"/>
     <w:tmpl w:val="E90AAB80"/>
@@ -5444,7 +6268,7 @@
       </w:pPr>
     </w:lvl>
   </w:abstractNum>
-  <w:abstractNum w:abstractNumId="7">
+  <w:abstractNum w:abstractNumId="9">
     <w:nsid w:val="56571A4F"/>
     <w:multiLevelType w:val="hybridMultilevel"/>
     <w:tmpl w:val="F15049A2"/>
@@ -5557,7 +6381,7 @@
       </w:rPr>
     </w:lvl>
   </w:abstractNum>
-  <w:abstractNum w:abstractNumId="8">
+  <w:abstractNum w:abstractNumId="10">
     <w:nsid w:val="60892334"/>
     <w:multiLevelType w:val="hybridMultilevel"/>
     <w:tmpl w:val="753A9A2A"/>
@@ -5670,7 +6494,120 @@
       </w:rPr>
     </w:lvl>
   </w:abstractNum>
-  <w:abstractNum w:abstractNumId="9">
+  <w:abstractNum w:abstractNumId="11">
+    <w:nsid w:val="6FB13297"/>
+    <w:multiLevelType w:val="hybridMultilevel"/>
+    <w:tmpl w:val="9AE84E7A"/>
+    <w:lvl w:ilvl="0" w:tplc="08160001">
+      <w:start w:val="1"/>
+      <w:numFmt w:val="bullet"/>
+      <w:lvlText w:val=""/>
+      <w:lvlJc w:val="left"/>
+      <w:pPr>
+        <w:ind w:left="720" w:hanging="360"/>
+      </w:pPr>
+      <w:rPr>
+        <w:rFonts w:ascii="Symbol" w:hAnsi="Symbol" w:hint="default"/>
+      </w:rPr>
+    </w:lvl>
+    <w:lvl w:ilvl="1" w:tplc="08160003" w:tentative="1">
+      <w:start w:val="1"/>
+      <w:numFmt w:val="bullet"/>
+      <w:lvlText w:val="o"/>
+      <w:lvlJc w:val="left"/>
+      <w:pPr>
+        <w:ind w:left="1440" w:hanging="360"/>
+      </w:pPr>
+      <w:rPr>
+        <w:rFonts w:ascii="Courier New" w:hAnsi="Courier New" w:cs="Courier New" w:hint="default"/>
+      </w:rPr>
+    </w:lvl>
+    <w:lvl w:ilvl="2" w:tplc="08160005" w:tentative="1">
+      <w:start w:val="1"/>
+      <w:numFmt w:val="bullet"/>
+      <w:lvlText w:val=""/>
+      <w:lvlJc w:val="left"/>
+      <w:pPr>
+        <w:ind w:left="2160" w:hanging="360"/>
+      </w:pPr>
+      <w:rPr>
+        <w:rFonts w:ascii="Wingdings" w:hAnsi="Wingdings" w:hint="default"/>
+      </w:rPr>
+    </w:lvl>
+    <w:lvl w:ilvl="3" w:tplc="08160001" w:tentative="1">
+      <w:start w:val="1"/>
+      <w:numFmt w:val="bullet"/>
+      <w:lvlText w:val=""/>
+      <w:lvlJc w:val="left"/>
+      <w:pPr>
+        <w:ind w:left="2880" w:hanging="360"/>
+      </w:pPr>
+      <w:rPr>
+        <w:rFonts w:ascii="Symbol" w:hAnsi="Symbol" w:hint="default"/>
+      </w:rPr>
+    </w:lvl>
+    <w:lvl w:ilvl="4" w:tplc="08160003" w:tentative="1">
+      <w:start w:val="1"/>
+      <w:numFmt w:val="bullet"/>
+      <w:lvlText w:val="o"/>
+      <w:lvlJc w:val="left"/>
+      <w:pPr>
+        <w:ind w:left="3600" w:hanging="360"/>
+      </w:pPr>
+      <w:rPr>
+        <w:rFonts w:ascii="Courier New" w:hAnsi="Courier New" w:cs="Courier New" w:hint="default"/>
+      </w:rPr>
+    </w:lvl>
+    <w:lvl w:ilvl="5" w:tplc="08160005" w:tentative="1">
+      <w:start w:val="1"/>
+      <w:numFmt w:val="bullet"/>
+      <w:lvlText w:val=""/>
+      <w:lvlJc w:val="left"/>
+      <w:pPr>
+        <w:ind w:left="4320" w:hanging="360"/>
+      </w:pPr>
+      <w:rPr>
+        <w:rFonts w:ascii="Wingdings" w:hAnsi="Wingdings" w:hint="default"/>
+      </w:rPr>
+    </w:lvl>
+    <w:lvl w:ilvl="6" w:tplc="08160001" w:tentative="1">
+      <w:start w:val="1"/>
+      <w:numFmt w:val="bullet"/>
+      <w:lvlText w:val=""/>
+      <w:lvlJc w:val="left"/>
+      <w:pPr>
+        <w:ind w:left="5040" w:hanging="360"/>
+      </w:pPr>
+      <w:rPr>
+        <w:rFonts w:ascii="Symbol" w:hAnsi="Symbol" w:hint="default"/>
+      </w:rPr>
+    </w:lvl>
+    <w:lvl w:ilvl="7" w:tplc="08160003" w:tentative="1">
+      <w:start w:val="1"/>
+      <w:numFmt w:val="bullet"/>
+      <w:lvlText w:val="o"/>
+      <w:lvlJc w:val="left"/>
+      <w:pPr>
+        <w:ind w:left="5760" w:hanging="360"/>
+      </w:pPr>
+      <w:rPr>
+        <w:rFonts w:ascii="Courier New" w:hAnsi="Courier New" w:cs="Courier New" w:hint="default"/>
+      </w:rPr>
+    </w:lvl>
+    <w:lvl w:ilvl="8" w:tplc="08160005" w:tentative="1">
+      <w:start w:val="1"/>
+      <w:numFmt w:val="bullet"/>
+      <w:lvlText w:val=""/>
+      <w:lvlJc w:val="left"/>
+      <w:pPr>
+        <w:ind w:left="6480" w:hanging="360"/>
+      </w:pPr>
+      <w:rPr>
+        <w:rFonts w:ascii="Wingdings" w:hAnsi="Wingdings" w:hint="default"/>
+      </w:rPr>
+    </w:lvl>
+  </w:abstractNum>
+  <w:abstractNum w:abstractNumId="12">
     <w:nsid w:val="70D61C76"/>
     <w:multiLevelType w:val="hybridMultilevel"/>
     <w:tmpl w:val="285EFAE4"/>
@@ -5783,7 +6720,120 @@
       </w:rPr>
     </w:lvl>
   </w:abstractNum>
-  <w:abstractNum w:abstractNumId="10">
+  <w:abstractNum w:abstractNumId="13">
+    <w:nsid w:val="75A74F53"/>
+    <w:multiLevelType w:val="hybridMultilevel"/>
+    <w:tmpl w:val="91C269E2"/>
+    <w:lvl w:ilvl="0" w:tplc="08160001">
+      <w:start w:val="1"/>
+      <w:numFmt w:val="bullet"/>
+      <w:lvlText w:val=""/>
+      <w:lvlJc w:val="left"/>
+      <w:pPr>
+        <w:ind w:left="720" w:hanging="360"/>
+      </w:pPr>
+      <w:rPr>
+        <w:rFonts w:ascii="Symbol" w:hAnsi="Symbol" w:hint="default"/>
+      </w:rPr>
+    </w:lvl>
+    <w:lvl w:ilvl="1" w:tplc="08160003" w:tentative="1">
+      <w:start w:val="1"/>
+      <w:numFmt w:val="bullet"/>
+      <w:lvlText w:val="o"/>
+      <w:lvlJc w:val="left"/>
+      <w:pPr>
+        <w:ind w:left="1440" w:hanging="360"/>
+      </w:pPr>
+      <w:rPr>
+        <w:rFonts w:ascii="Courier New" w:hAnsi="Courier New" w:cs="Courier New" w:hint="default"/>
+      </w:rPr>
+    </w:lvl>
+    <w:lvl w:ilvl="2" w:tplc="08160005" w:tentative="1">
+      <w:start w:val="1"/>
+      <w:numFmt w:val="bullet"/>
+      <w:lvlText w:val=""/>
+      <w:lvlJc w:val="left"/>
+      <w:pPr>
+        <w:ind w:left="2160" w:hanging="360"/>
+      </w:pPr>
+      <w:rPr>
+        <w:rFonts w:ascii="Wingdings" w:hAnsi="Wingdings" w:hint="default"/>
+      </w:rPr>
+    </w:lvl>
+    <w:lvl w:ilvl="3" w:tplc="08160001" w:tentative="1">
+      <w:start w:val="1"/>
+      <w:numFmt w:val="bullet"/>
+      <w:lvlText w:val=""/>
+      <w:lvlJc w:val="left"/>
+      <w:pPr>
+        <w:ind w:left="2880" w:hanging="360"/>
+      </w:pPr>
+      <w:rPr>
+        <w:rFonts w:ascii="Symbol" w:hAnsi="Symbol" w:hint="default"/>
+      </w:rPr>
+    </w:lvl>
+    <w:lvl w:ilvl="4" w:tplc="08160003" w:tentative="1">
+      <w:start w:val="1"/>
+      <w:numFmt w:val="bullet"/>
+      <w:lvlText w:val="o"/>
+      <w:lvlJc w:val="left"/>
+      <w:pPr>
+        <w:ind w:left="3600" w:hanging="360"/>
+      </w:pPr>
+      <w:rPr>
+        <w:rFonts w:ascii="Courier New" w:hAnsi="Courier New" w:cs="Courier New" w:hint="default"/>
+      </w:rPr>
+    </w:lvl>
+    <w:lvl w:ilvl="5" w:tplc="08160005" w:tentative="1">
+      <w:start w:val="1"/>
+      <w:numFmt w:val="bullet"/>
+      <w:lvlText w:val=""/>
+      <w:lvlJc w:val="left"/>
+      <w:pPr>
+        <w:ind w:left="4320" w:hanging="360"/>
+      </w:pPr>
+      <w:rPr>
+        <w:rFonts w:ascii="Wingdings" w:hAnsi="Wingdings" w:hint="default"/>
+      </w:rPr>
+    </w:lvl>
+    <w:lvl w:ilvl="6" w:tplc="08160001" w:tentative="1">
+      <w:start w:val="1"/>
+      <w:numFmt w:val="bullet"/>
+      <w:lvlText w:val=""/>
+      <w:lvlJc w:val="left"/>
+      <w:pPr>
+        <w:ind w:left="5040" w:hanging="360"/>
+      </w:pPr>
+      <w:rPr>
+        <w:rFonts w:ascii="Symbol" w:hAnsi="Symbol" w:hint="default"/>
+      </w:rPr>
+    </w:lvl>
+    <w:lvl w:ilvl="7" w:tplc="08160003" w:tentative="1">
+      <w:start w:val="1"/>
+      <w:numFmt w:val="bullet"/>
+      <w:lvlText w:val="o"/>
+      <w:lvlJc w:val="left"/>
+      <w:pPr>
+        <w:ind w:left="5760" w:hanging="360"/>
+      </w:pPr>
+      <w:rPr>
+        <w:rFonts w:ascii="Courier New" w:hAnsi="Courier New" w:cs="Courier New" w:hint="default"/>
+      </w:rPr>
+    </w:lvl>
+    <w:lvl w:ilvl="8" w:tplc="08160005" w:tentative="1">
+      <w:start w:val="1"/>
+      <w:numFmt w:val="bullet"/>
+      <w:lvlText w:val=""/>
+      <w:lvlJc w:val="left"/>
+      <w:pPr>
+        <w:ind w:left="6480" w:hanging="360"/>
+      </w:pPr>
+      <w:rPr>
+        <w:rFonts w:ascii="Wingdings" w:hAnsi="Wingdings" w:hint="default"/>
+      </w:rPr>
+    </w:lvl>
+  </w:abstractNum>
+  <w:abstractNum w:abstractNumId="14">
     <w:nsid w:val="77B40E88"/>
     <w:multiLevelType w:val="hybridMultilevel"/>
     <w:tmpl w:val="305A43D8"/>
@@ -5870,37 +6920,49 @@
     </w:lvl>
   </w:abstractNum>
   <w:num w:numId="1">
+    <w:abstractNumId w:val="1"/>
+  </w:num>
+  <w:num w:numId="2">
+    <w:abstractNumId w:val="12"/>
+  </w:num>
+  <w:num w:numId="3">
+    <w:abstractNumId w:val="9"/>
+  </w:num>
+  <w:num w:numId="4">
+    <w:abstractNumId w:val="5"/>
+  </w:num>
+  <w:num w:numId="5">
+    <w:abstractNumId w:val="7"/>
+  </w:num>
+  <w:num w:numId="6">
+    <w:abstractNumId w:val="6"/>
+  </w:num>
+  <w:num w:numId="7">
+    <w:abstractNumId w:val="2"/>
+  </w:num>
+  <w:num w:numId="8">
+    <w:abstractNumId w:val="4"/>
+  </w:num>
+  <w:num w:numId="9">
+    <w:abstractNumId w:val="10"/>
+  </w:num>
+  <w:num w:numId="10">
+    <w:abstractNumId w:val="8"/>
+  </w:num>
+  <w:num w:numId="11">
+    <w:abstractNumId w:val="14"/>
+  </w:num>
+  <w:num w:numId="12">
+    <w:abstractNumId w:val="3"/>
+  </w:num>
+  <w:num w:numId="13">
     <w:abstractNumId w:val="0"/>
   </w:num>
-  <w:num w:numId="2">
-    <w:abstractNumId w:val="9"/>
+  <w:num w:numId="14">
+    <w:abstractNumId w:val="11"/>
   </w:num>
-  <w:num w:numId="3">
-    <w:abstractNumId w:val="7"/>
-  </w:num>
-  <w:num w:numId="4">
-    <w:abstractNumId w:val="3"/>
-  </w:num>
-  <w:num w:numId="5">
-    <w:abstractNumId w:val="5"/>
-  </w:num>
-  <w:num w:numId="6">
-    <w:abstractNumId w:val="4"/>
-  </w:num>
-  <w:num w:numId="7">
-    <w:abstractNumId w:val="1"/>
-  </w:num>
-  <w:num w:numId="8">
-    <w:abstractNumId w:val="2"/>
-  </w:num>
-  <w:num w:numId="9">
-    <w:abstractNumId w:val="8"/>
-  </w:num>
-  <w:num w:numId="10">
-    <w:abstractNumId w:val="6"/>
-  </w:num>
-  <w:num w:numId="11">
-    <w:abstractNumId w:val="10"/>
+  <w:num w:numId="15">
+    <w:abstractNumId w:val="13"/>
   </w:num>
 </w:numbering>
 </file>
@@ -6990,7 +8052,7 @@
   <a:extraClrSchemeLst/>
   <a:extLst>
     <a:ext uri="{05A4C25C-085E-4340-85A3-A5531E510DB2}">
-      <thm15:themeFamily xmlns:thm15="http://schemas.microsoft.com/office/thememl/2012/main" xmlns="" name="Office Theme" id="{62F939B6-93AF-4DB8-9C6B-D6C7DFDC589F}" vid="{4A3C46E8-61CC-4603-A589-7422A47A8E4A}"/>
+      <thm15:themeFamily xmlns="" xmlns:thm15="http://schemas.microsoft.com/office/thememl/2012/main" name="Office Theme" id="{62F939B6-93AF-4DB8-9C6B-D6C7DFDC589F}" vid="{4A3C46E8-61CC-4603-A589-7422A47A8E4A}"/>
     </a:ext>
   </a:extLst>
 </a:theme>

</xml_diff>

<commit_message>
review do relatorio + bugs fixed (falta o mapa)
</commit_message>
<xml_diff>
--- a/Documentation/Relatório.docx
+++ b/Documentation/Relatório.docx
@@ -660,7 +660,7 @@
     </w:p>
     <w:tbl>
       <w:tblPr>
-        <w:tblStyle w:val="TableGrid"/>
+        <w:tblStyle w:val="Tabelacomgrelha"/>
         <w:tblW w:w="0" w:type="auto"/>
         <w:tblBorders>
           <w:top w:val="none" w:sz="0" w:space="0" w:color="auto"/>
@@ -1014,6 +1014,7 @@
                 <w:szCs w:val="30"/>
               </w:rPr>
             </w:pPr>
+            <w:bookmarkStart w:id="0" w:name="_GoBack"/>
             <w:r>
               <w:rPr>
                 <w:rFonts w:ascii="Century Schoolbook" w:hAnsi="Century Schoolbook"/>
@@ -1046,6 +1047,7 @@
           </w:p>
         </w:tc>
       </w:tr>
+      <w:bookmarkEnd w:id="0"/>
       <w:tr>
         <w:tc>
           <w:tcPr>
@@ -1101,32 +1103,36 @@
             <w:pPr>
               <w:rPr>
                 <w:rFonts w:ascii="Century Schoolbook" w:hAnsi="Century Schoolbook"/>
-                <w:i/>
-                <w:sz w:val="28"/>
+                <w:sz w:val="30"/>
+                <w:szCs w:val="30"/>
               </w:rPr>
             </w:pPr>
             <w:r>
               <w:rPr>
                 <w:rFonts w:ascii="Century Schoolbook" w:hAnsi="Century Schoolbook"/>
-                <w:sz w:val="28"/>
+                <w:sz w:val="30"/>
+                <w:szCs w:val="30"/>
               </w:rPr>
               <w:t xml:space="preserve">        </w:t>
             </w:r>
             <w:r>
               <w:rPr>
                 <w:rFonts w:ascii="Century Schoolbook" w:hAnsi="Century Schoolbook"/>
-                <w:sz w:val="28"/>
+                <w:sz w:val="30"/>
+                <w:szCs w:val="30"/>
               </w:rPr>
               <w:t xml:space="preserve"> </w:t>
             </w:r>
+            <w:proofErr w:type="spellStart"/>
             <w:r>
               <w:rPr>
                 <w:rFonts w:ascii="Century Schoolbook" w:hAnsi="Century Schoolbook"/>
-                <w:i/>
-                <w:sz w:val="28"/>
+                <w:sz w:val="30"/>
+                <w:szCs w:val="30"/>
               </w:rPr>
               <w:t>Djikstra</w:t>
             </w:r>
+            <w:proofErr w:type="spellEnd"/>
           </w:p>
         </w:tc>
         <w:tc>
@@ -1160,27 +1166,31 @@
             <w:pPr>
               <w:rPr>
                 <w:rFonts w:ascii="Century Schoolbook" w:hAnsi="Century Schoolbook"/>
-                <w:sz w:val="28"/>
+                <w:sz w:val="30"/>
+                <w:szCs w:val="30"/>
               </w:rPr>
             </w:pPr>
             <w:r>
               <w:rPr>
                 <w:rFonts w:ascii="Century Schoolbook" w:hAnsi="Century Schoolbook"/>
-                <w:sz w:val="28"/>
+                <w:sz w:val="30"/>
+                <w:szCs w:val="30"/>
               </w:rPr>
               <w:t xml:space="preserve">        </w:t>
             </w:r>
             <w:r>
               <w:rPr>
                 <w:rFonts w:ascii="Century Schoolbook" w:hAnsi="Century Schoolbook"/>
-                <w:sz w:val="28"/>
+                <w:sz w:val="30"/>
+                <w:szCs w:val="30"/>
               </w:rPr>
               <w:t xml:space="preserve"> </w:t>
             </w:r>
             <w:r>
               <w:rPr>
                 <w:rFonts w:ascii="Century Schoolbook" w:hAnsi="Century Schoolbook"/>
-                <w:sz w:val="28"/>
+                <w:sz w:val="30"/>
+                <w:szCs w:val="30"/>
               </w:rPr>
               <w:t>Conectividade</w:t>
             </w:r>
@@ -1203,7 +1213,7 @@
                 <w:rFonts w:ascii="Century Schoolbook" w:hAnsi="Century Schoolbook"/>
                 <w:sz w:val="32"/>
               </w:rPr>
-              <w:t>9</w:t>
+              <w:t>8</w:t>
             </w:r>
           </w:p>
         </w:tc>
@@ -1225,17 +1235,10 @@
             <w:r>
               <w:rPr>
                 <w:rFonts w:ascii="Century Schoolbook" w:hAnsi="Century Schoolbook"/>
-                <w:sz w:val="28"/>
-              </w:rPr>
-              <w:t xml:space="preserve">    </w:t>
-            </w:r>
-            <w:r>
-              <w:rPr>
-                <w:rFonts w:ascii="Century Schoolbook" w:hAnsi="Century Schoolbook"/>
                 <w:sz w:val="30"/>
                 <w:szCs w:val="30"/>
               </w:rPr>
-              <w:t>Programa</w:t>
+              <w:t xml:space="preserve">    Programa</w:t>
             </w:r>
           </w:p>
         </w:tc>
@@ -1302,7 +1305,14 @@
                 <w:rFonts w:ascii="Century Schoolbook" w:hAnsi="Century Schoolbook"/>
                 <w:sz w:val="32"/>
               </w:rPr>
-              <w:t>15</w:t>
+              <w:t>1</w:t>
+            </w:r>
+            <w:r>
+              <w:rPr>
+                <w:rFonts w:ascii="Century Schoolbook" w:hAnsi="Century Schoolbook"/>
+                <w:sz w:val="32"/>
+              </w:rPr>
+              <w:t>4</w:t>
             </w:r>
           </w:p>
         </w:tc>
@@ -1348,7 +1358,7 @@
                 <w:rFonts w:ascii="Century Schoolbook" w:hAnsi="Century Schoolbook"/>
                 <w:sz w:val="32"/>
               </w:rPr>
-              <w:t>16</w:t>
+              <w:t>15</w:t>
             </w:r>
           </w:p>
         </w:tc>
@@ -1394,7 +1404,7 @@
                 <w:rFonts w:ascii="Century Schoolbook" w:hAnsi="Century Schoolbook"/>
                 <w:sz w:val="32"/>
               </w:rPr>
-              <w:t>17</w:t>
+              <w:t>16</w:t>
             </w:r>
           </w:p>
         </w:tc>
@@ -1520,6 +1530,7 @@
     <w:p>
       <w:pPr>
         <w:ind w:firstLine="708"/>
+        <w:jc w:val="both"/>
         <w:rPr>
           <w:rFonts w:ascii="Century Schoolbook" w:hAnsi="Century Schoolbook"/>
         </w:rPr>
@@ -1633,25 +1644,43 @@
         <w:rPr>
           <w:rFonts w:ascii="Century Schoolbook" w:hAnsi="Century Schoolbook"/>
         </w:rPr>
-        <w:t xml:space="preserve"> respetivo cálculo do caminho ideal de um local</w:t>
-      </w:r>
-      <w:r>
-        <w:rPr>
-          <w:rFonts w:ascii="Century Schoolbook" w:hAnsi="Century Schoolbook"/>
-        </w:rPr>
-        <w:t xml:space="preserve">, origem, </w:t>
-      </w:r>
-      <w:r>
-        <w:rPr>
-          <w:rFonts w:ascii="Century Schoolbook" w:hAnsi="Century Schoolbook"/>
-        </w:rPr>
-        <w:t xml:space="preserve">para um destino, ambos indicados pelo </w:t>
-      </w:r>
-      <w:r>
-        <w:rPr>
-          <w:rFonts w:ascii="Century Schoolbook" w:hAnsi="Century Schoolbook"/>
-        </w:rPr>
-        <w:t>automobilista</w:t>
+        <w:t xml:space="preserve"> respetivo cálc</w:t>
+      </w:r>
+      <w:r>
+        <w:rPr>
+          <w:rFonts w:ascii="Century Schoolbook" w:hAnsi="Century Schoolbook"/>
+        </w:rPr>
+        <w:t>ulo do caminho ideal de um local escolhido pelo utilizador,</w:t>
+      </w:r>
+      <w:r>
+        <w:rPr>
+          <w:rFonts w:ascii="Century Schoolbook" w:hAnsi="Century Schoolbook"/>
+        </w:rPr>
+        <w:t xml:space="preserve"> origem, </w:t>
+      </w:r>
+      <w:r>
+        <w:rPr>
+          <w:rFonts w:ascii="Century Schoolbook" w:hAnsi="Century Schoolbook"/>
+        </w:rPr>
+        <w:t xml:space="preserve">para um </w:t>
+      </w:r>
+      <w:r>
+        <w:rPr>
+          <w:rFonts w:ascii="Century Schoolbook" w:hAnsi="Century Schoolbook"/>
+        </w:rPr>
+        <w:t>parque de estacionamento perto do destino, indicado também</w:t>
+      </w:r>
+      <w:r>
+        <w:rPr>
+          <w:rFonts w:ascii="Century Schoolbook" w:hAnsi="Century Schoolbook"/>
+        </w:rPr>
+        <w:t xml:space="preserve"> pelo </w:t>
+      </w:r>
+      <w:r>
+        <w:rPr>
+          <w:rFonts w:ascii="Century Schoolbook" w:hAnsi="Century Schoolbook"/>
+        </w:rPr>
+        <w:t>utilizador</w:t>
       </w:r>
       <w:r>
         <w:rPr>
@@ -1663,6 +1692,7 @@
     <w:p>
       <w:pPr>
         <w:ind w:firstLine="708"/>
+        <w:jc w:val="both"/>
         <w:rPr>
           <w:rFonts w:ascii="Century Schoolbook" w:hAnsi="Century Schoolbook"/>
         </w:rPr>
@@ -1683,13 +1713,55 @@
         <w:rPr>
           <w:rFonts w:ascii="Century Schoolbook" w:hAnsi="Century Schoolbook"/>
         </w:rPr>
-        <w:t xml:space="preserve">, uma vez que, por exemplo, o caminho pretendido pode ser o que nos leva ao destino </w:t>
-      </w:r>
-      <w:r>
-        <w:rPr>
-          <w:rFonts w:ascii="Century Schoolbook" w:hAnsi="Century Schoolbook"/>
-        </w:rPr>
-        <w:t>pelo caminho mais curto ou que</w:t>
+        <w:t xml:space="preserve">, uma vez que, por exemplo, o caminho pretendido pode ser o </w:t>
+      </w:r>
+      <w:r>
+        <w:rPr>
+          <w:rFonts w:ascii="Century Schoolbook" w:hAnsi="Century Schoolbook"/>
+        </w:rPr>
+        <w:t>mais curto que nos leva d</w:t>
+      </w:r>
+      <w:r>
+        <w:rPr>
+          <w:rFonts w:ascii="Century Schoolbook" w:hAnsi="Century Schoolbook"/>
+        </w:rPr>
+        <w:t xml:space="preserve">o </w:t>
+      </w:r>
+      <w:r>
+        <w:rPr>
+          <w:rFonts w:ascii="Century Schoolbook" w:hAnsi="Century Schoolbook"/>
+        </w:rPr>
+        <w:t>parque de estacionamento</w:t>
+      </w:r>
+      <w:r>
+        <w:rPr>
+          <w:rFonts w:ascii="Century Schoolbook" w:hAnsi="Century Schoolbook"/>
+        </w:rPr>
+        <w:t xml:space="preserve"> </w:t>
+      </w:r>
+      <w:r>
+        <w:rPr>
+          <w:rFonts w:ascii="Century Schoolbook" w:hAnsi="Century Schoolbook"/>
+        </w:rPr>
+        <w:t xml:space="preserve">ao destino, </w:t>
+      </w:r>
+      <w:r>
+        <w:rPr>
+          <w:rFonts w:ascii="Century Schoolbook" w:hAnsi="Century Schoolbook"/>
+        </w:rPr>
+        <w:t xml:space="preserve">ou </w:t>
+      </w:r>
+      <w:r>
+        <w:rPr>
+          <w:rFonts w:ascii="Century Schoolbook" w:hAnsi="Century Schoolbook"/>
+        </w:rPr>
+        <w:t xml:space="preserve">o </w:t>
+      </w:r>
+      <w:r>
+        <w:rPr>
+          <w:rFonts w:ascii="Century Schoolbook" w:hAnsi="Century Schoolbook"/>
+        </w:rPr>
+        <w:t>que</w:t>
       </w:r>
       <w:r>
         <w:rPr>
@@ -1713,6 +1785,7 @@
     <w:p>
       <w:pPr>
         <w:ind w:firstLine="360"/>
+        <w:jc w:val="both"/>
         <w:rPr>
           <w:rFonts w:ascii="Century Schoolbook" w:hAnsi="Century Schoolbook"/>
         </w:rPr>
@@ -1762,19 +1835,21 @@
     </w:p>
     <w:p>
       <w:pPr>
-        <w:pStyle w:val="ListParagraph"/>
-        <w:rPr>
-          <w:rFonts w:ascii="Century Schoolbook" w:hAnsi="Century Schoolbook"/>
-        </w:rPr>
-      </w:pPr>
-    </w:p>
-    <w:p>
-      <w:pPr>
-        <w:pStyle w:val="ListParagraph"/>
+        <w:pStyle w:val="PargrafodaLista"/>
+        <w:jc w:val="both"/>
+        <w:rPr>
+          <w:rFonts w:ascii="Century Schoolbook" w:hAnsi="Century Schoolbook"/>
+        </w:rPr>
+      </w:pPr>
+    </w:p>
+    <w:p>
+      <w:pPr>
+        <w:pStyle w:val="PargrafodaLista"/>
         <w:numPr>
           <w:ilvl w:val="0"/>
           <w:numId w:val="1"/>
         </w:numPr>
+        <w:jc w:val="both"/>
         <w:rPr>
           <w:rFonts w:ascii="Century Schoolbook" w:hAnsi="Century Schoolbook"/>
         </w:rPr>
@@ -1806,19 +1881,21 @@
     </w:p>
     <w:p>
       <w:pPr>
-        <w:pStyle w:val="ListParagraph"/>
-        <w:rPr>
-          <w:rFonts w:ascii="Century Schoolbook" w:hAnsi="Century Schoolbook"/>
-        </w:rPr>
-      </w:pPr>
-    </w:p>
-    <w:p>
-      <w:pPr>
-        <w:pStyle w:val="ListParagraph"/>
+        <w:pStyle w:val="PargrafodaLista"/>
+        <w:jc w:val="both"/>
+        <w:rPr>
+          <w:rFonts w:ascii="Century Schoolbook" w:hAnsi="Century Schoolbook"/>
+        </w:rPr>
+      </w:pPr>
+    </w:p>
+    <w:p>
+      <w:pPr>
+        <w:pStyle w:val="PargrafodaLista"/>
         <w:numPr>
           <w:ilvl w:val="0"/>
           <w:numId w:val="1"/>
         </w:numPr>
+        <w:jc w:val="both"/>
         <w:rPr>
           <w:rFonts w:ascii="Century Schoolbook" w:hAnsi="Century Schoolbook"/>
         </w:rPr>
@@ -1832,20 +1909,21 @@
     </w:p>
     <w:p>
       <w:pPr>
-        <w:pStyle w:val="ListParagraph"/>
+        <w:pStyle w:val="PargrafodaLista"/>
         <w:numPr>
           <w:ilvl w:val="1"/>
           <w:numId w:val="1"/>
         </w:numPr>
-        <w:rPr>
-          <w:rFonts w:ascii="Century Schoolbook" w:hAnsi="Century Schoolbook"/>
-        </w:rPr>
-      </w:pPr>
-      <w:r>
-        <w:rPr>
-          <w:rFonts w:ascii="Century Schoolbook" w:hAnsi="Century Schoolbook"/>
-        </w:rPr>
-        <w:t>Mais curto até ao parque associado ao destino</w:t>
+        <w:jc w:val="both"/>
+        <w:rPr>
+          <w:rFonts w:ascii="Century Schoolbook" w:hAnsi="Century Schoolbook"/>
+        </w:rPr>
+      </w:pPr>
+      <w:r>
+        <w:rPr>
+          <w:rFonts w:ascii="Century Schoolbook" w:hAnsi="Century Schoolbook"/>
+        </w:rPr>
+        <w:t>Que leva ao parque de estacionamento mais perto do destino</w:t>
       </w:r>
       <w:r>
         <w:rPr>
@@ -1856,11 +1934,12 @@
     </w:p>
     <w:p>
       <w:pPr>
-        <w:pStyle w:val="ListParagraph"/>
+        <w:pStyle w:val="PargrafodaLista"/>
         <w:numPr>
           <w:ilvl w:val="1"/>
           <w:numId w:val="1"/>
         </w:numPr>
+        <w:jc w:val="both"/>
         <w:rPr>
           <w:rFonts w:ascii="Century Schoolbook" w:hAnsi="Century Schoolbook"/>
         </w:rPr>
@@ -1892,19 +1971,21 @@
     </w:p>
     <w:p>
       <w:pPr>
-        <w:pStyle w:val="ListParagraph"/>
-        <w:rPr>
-          <w:rFonts w:ascii="Century Schoolbook" w:hAnsi="Century Schoolbook"/>
-        </w:rPr>
-      </w:pPr>
-    </w:p>
-    <w:p>
-      <w:pPr>
-        <w:pStyle w:val="ListParagraph"/>
+        <w:pStyle w:val="PargrafodaLista"/>
+        <w:jc w:val="both"/>
+        <w:rPr>
+          <w:rFonts w:ascii="Century Schoolbook" w:hAnsi="Century Schoolbook"/>
+        </w:rPr>
+      </w:pPr>
+    </w:p>
+    <w:p>
+      <w:pPr>
+        <w:pStyle w:val="PargrafodaLista"/>
         <w:numPr>
           <w:ilvl w:val="0"/>
           <w:numId w:val="1"/>
         </w:numPr>
+        <w:jc w:val="both"/>
         <w:rPr>
           <w:rFonts w:ascii="Century Schoolbook" w:hAnsi="Century Schoolbook"/>
         </w:rPr>
@@ -1954,6 +2035,7 @@
     </w:p>
     <w:p>
       <w:pPr>
+        <w:jc w:val="both"/>
         <w:rPr>
           <w:rFonts w:ascii="Century Schoolbook" w:hAnsi="Century Schoolbook"/>
         </w:rPr>
@@ -1962,15 +2044,34 @@
     <w:p>
       <w:pPr>
         <w:ind w:firstLine="360"/>
-        <w:rPr>
-          <w:rFonts w:ascii="Century Schoolbook" w:hAnsi="Century Schoolbook"/>
-        </w:rPr>
-      </w:pPr>
-      <w:r>
-        <w:rPr>
-          <w:rFonts w:ascii="Century Schoolbook" w:hAnsi="Century Schoolbook"/>
-        </w:rPr>
-        <w:t>Todos os parques por nós indicados ao utilizador estarão a uma distância máxima do local de destino, distância essa definida pelo utilizador.</w:t>
+        <w:jc w:val="both"/>
+        <w:rPr>
+          <w:rFonts w:ascii="Century Schoolbook" w:hAnsi="Century Schoolbook"/>
+        </w:rPr>
+      </w:pPr>
+      <w:r>
+        <w:rPr>
+          <w:rFonts w:ascii="Century Schoolbook" w:hAnsi="Century Schoolbook"/>
+        </w:rPr>
+        <w:t>O parque por nós indicado</w:t>
+      </w:r>
+      <w:r>
+        <w:rPr>
+          <w:rFonts w:ascii="Century Schoolbook" w:hAnsi="Century Schoolbook"/>
+        </w:rPr>
+        <w:t xml:space="preserve"> ao utilizador </w:t>
+      </w:r>
+      <w:r>
+        <w:rPr>
+          <w:rFonts w:ascii="Century Schoolbook" w:hAnsi="Century Schoolbook"/>
+        </w:rPr>
+        <w:t>estará</w:t>
+      </w:r>
+      <w:r>
+        <w:rPr>
+          <w:rFonts w:ascii="Century Schoolbook" w:hAnsi="Century Schoolbook"/>
+        </w:rPr>
+        <w:t xml:space="preserve"> a uma distância máxima do local de destino, distância essa definida pelo utilizador.</w:t>
       </w:r>
     </w:p>
     <w:p>
@@ -2006,6 +2107,7 @@
     <w:p>
       <w:pPr>
         <w:ind w:firstLine="708"/>
+        <w:jc w:val="both"/>
         <w:rPr>
           <w:rFonts w:ascii="Century Schoolbook" w:hAnsi="Century Schoolbook"/>
         </w:rPr>
@@ -2050,6 +2152,7 @@
     <w:p>
       <w:pPr>
         <w:ind w:firstLine="360"/>
+        <w:jc w:val="both"/>
         <w:rPr>
           <w:rFonts w:ascii="Century Schoolbook" w:hAnsi="Century Schoolbook"/>
         </w:rPr>
@@ -2093,11 +2196,12 @@
     </w:p>
     <w:p>
       <w:pPr>
-        <w:pStyle w:val="ListParagraph"/>
+        <w:pStyle w:val="PargrafodaLista"/>
         <w:numPr>
           <w:ilvl w:val="0"/>
           <w:numId w:val="12"/>
         </w:numPr>
+        <w:jc w:val="both"/>
         <w:rPr>
           <w:rFonts w:ascii="Century Schoolbook" w:hAnsi="Century Schoolbook"/>
         </w:rPr>
@@ -2117,19 +2221,21 @@
     </w:p>
     <w:p>
       <w:pPr>
-        <w:pStyle w:val="ListParagraph"/>
-        <w:rPr>
-          <w:rFonts w:ascii="Century Schoolbook" w:hAnsi="Century Schoolbook"/>
-        </w:rPr>
-      </w:pPr>
-    </w:p>
-    <w:p>
-      <w:pPr>
-        <w:pStyle w:val="ListParagraph"/>
+        <w:pStyle w:val="PargrafodaLista"/>
+        <w:jc w:val="both"/>
+        <w:rPr>
+          <w:rFonts w:ascii="Century Schoolbook" w:hAnsi="Century Schoolbook"/>
+        </w:rPr>
+      </w:pPr>
+    </w:p>
+    <w:p>
+      <w:pPr>
+        <w:pStyle w:val="PargrafodaLista"/>
         <w:numPr>
           <w:ilvl w:val="0"/>
           <w:numId w:val="12"/>
         </w:numPr>
+        <w:jc w:val="both"/>
         <w:rPr>
           <w:rFonts w:ascii="Century Schoolbook" w:hAnsi="Century Schoolbook"/>
         </w:rPr>
@@ -2140,6 +2246,7 @@
         </w:rPr>
         <w:t xml:space="preserve">O uso do </w:t>
       </w:r>
+      <w:proofErr w:type="spellStart"/>
       <w:r>
         <w:rPr>
           <w:rFonts w:ascii="Century Schoolbook" w:hAnsi="Century Schoolbook"/>
@@ -2147,6 +2254,7 @@
         </w:rPr>
         <w:t>parser</w:t>
       </w:r>
+      <w:proofErr w:type="spellEnd"/>
       <w:r>
         <w:rPr>
           <w:rFonts w:ascii="Century Schoolbook" w:hAnsi="Century Schoolbook"/>
@@ -2162,19 +2270,21 @@
     </w:p>
     <w:p>
       <w:pPr>
-        <w:pStyle w:val="ListParagraph"/>
-        <w:rPr>
-          <w:rFonts w:ascii="Century Schoolbook" w:hAnsi="Century Schoolbook"/>
-        </w:rPr>
-      </w:pPr>
-    </w:p>
-    <w:p>
-      <w:pPr>
-        <w:pStyle w:val="ListParagraph"/>
+        <w:pStyle w:val="PargrafodaLista"/>
+        <w:jc w:val="both"/>
+        <w:rPr>
+          <w:rFonts w:ascii="Century Schoolbook" w:hAnsi="Century Schoolbook"/>
+        </w:rPr>
+      </w:pPr>
+    </w:p>
+    <w:p>
+      <w:pPr>
+        <w:pStyle w:val="PargrafodaLista"/>
         <w:numPr>
           <w:ilvl w:val="0"/>
           <w:numId w:val="12"/>
         </w:numPr>
+        <w:jc w:val="both"/>
         <w:rPr>
           <w:rFonts w:ascii="Century Schoolbook" w:hAnsi="Century Schoolbook"/>
         </w:rPr>
@@ -2194,19 +2304,21 @@
     </w:p>
     <w:p>
       <w:pPr>
-        <w:pStyle w:val="ListParagraph"/>
-        <w:rPr>
-          <w:rFonts w:ascii="Century Schoolbook" w:hAnsi="Century Schoolbook"/>
-        </w:rPr>
-      </w:pPr>
-    </w:p>
-    <w:p>
-      <w:pPr>
-        <w:pStyle w:val="ListParagraph"/>
+        <w:pStyle w:val="PargrafodaLista"/>
+        <w:jc w:val="both"/>
+        <w:rPr>
+          <w:rFonts w:ascii="Century Schoolbook" w:hAnsi="Century Schoolbook"/>
+        </w:rPr>
+      </w:pPr>
+    </w:p>
+    <w:p>
+      <w:pPr>
+        <w:pStyle w:val="PargrafodaLista"/>
         <w:numPr>
           <w:ilvl w:val="0"/>
           <w:numId w:val="12"/>
         </w:numPr>
+        <w:jc w:val="both"/>
         <w:rPr>
           <w:rFonts w:ascii="Century Schoolbook" w:hAnsi="Century Schoolbook"/>
         </w:rPr>
@@ -2220,11 +2332,12 @@
     </w:p>
     <w:p>
       <w:pPr>
-        <w:pStyle w:val="ListParagraph"/>
+        <w:pStyle w:val="PargrafodaLista"/>
         <w:numPr>
           <w:ilvl w:val="0"/>
           <w:numId w:val="13"/>
         </w:numPr>
+        <w:jc w:val="both"/>
         <w:rPr>
           <w:rFonts w:ascii="Century Schoolbook" w:hAnsi="Century Schoolbook"/>
         </w:rPr>
@@ -2244,11 +2357,12 @@
     </w:p>
     <w:p>
       <w:pPr>
-        <w:pStyle w:val="ListParagraph"/>
+        <w:pStyle w:val="PargrafodaLista"/>
         <w:numPr>
           <w:ilvl w:val="0"/>
           <w:numId w:val="13"/>
         </w:numPr>
+        <w:jc w:val="both"/>
         <w:rPr>
           <w:rFonts w:ascii="Century Schoolbook" w:hAnsi="Century Schoolbook"/>
         </w:rPr>
@@ -2268,11 +2382,12 @@
     </w:p>
     <w:p>
       <w:pPr>
-        <w:pStyle w:val="ListParagraph"/>
+        <w:pStyle w:val="PargrafodaLista"/>
         <w:numPr>
           <w:ilvl w:val="0"/>
           <w:numId w:val="13"/>
         </w:numPr>
+        <w:jc w:val="both"/>
         <w:rPr>
           <w:rFonts w:ascii="Century Schoolbook" w:hAnsi="Century Schoolbook"/>
         </w:rPr>
@@ -2292,19 +2407,21 @@
     </w:p>
     <w:p>
       <w:pPr>
-        <w:pStyle w:val="ListParagraph"/>
-        <w:rPr>
-          <w:rFonts w:ascii="Century Schoolbook" w:hAnsi="Century Schoolbook"/>
-        </w:rPr>
-      </w:pPr>
-    </w:p>
-    <w:p>
-      <w:pPr>
-        <w:pStyle w:val="ListParagraph"/>
+        <w:pStyle w:val="PargrafodaLista"/>
+        <w:jc w:val="both"/>
+        <w:rPr>
+          <w:rFonts w:ascii="Century Schoolbook" w:hAnsi="Century Schoolbook"/>
+        </w:rPr>
+      </w:pPr>
+    </w:p>
+    <w:p>
+      <w:pPr>
+        <w:pStyle w:val="PargrafodaLista"/>
         <w:numPr>
           <w:ilvl w:val="0"/>
           <w:numId w:val="12"/>
         </w:numPr>
+        <w:jc w:val="both"/>
         <w:rPr>
           <w:rFonts w:ascii="Century Schoolbook" w:hAnsi="Century Schoolbook"/>
         </w:rPr>
@@ -2324,19 +2441,21 @@
     </w:p>
     <w:p>
       <w:pPr>
-        <w:pStyle w:val="ListParagraph"/>
-        <w:rPr>
-          <w:rFonts w:ascii="Century Schoolbook" w:hAnsi="Century Schoolbook"/>
-        </w:rPr>
-      </w:pPr>
-    </w:p>
-    <w:p>
-      <w:pPr>
-        <w:pStyle w:val="ListParagraph"/>
+        <w:pStyle w:val="PargrafodaLista"/>
+        <w:jc w:val="both"/>
+        <w:rPr>
+          <w:rFonts w:ascii="Century Schoolbook" w:hAnsi="Century Schoolbook"/>
+        </w:rPr>
+      </w:pPr>
+    </w:p>
+    <w:p>
+      <w:pPr>
+        <w:pStyle w:val="PargrafodaLista"/>
         <w:numPr>
           <w:ilvl w:val="0"/>
           <w:numId w:val="12"/>
         </w:numPr>
+        <w:jc w:val="both"/>
         <w:rPr>
           <w:rFonts w:ascii="Century Schoolbook" w:hAnsi="Century Schoolbook"/>
         </w:rPr>
@@ -2356,6 +2475,7 @@
     </w:p>
     <w:p>
       <w:pPr>
+        <w:jc w:val="both"/>
         <w:rPr>
           <w:rFonts w:ascii="Century Schoolbook" w:hAnsi="Century Schoolbook"/>
         </w:rPr>
@@ -2364,6 +2484,7 @@
     <w:p>
       <w:pPr>
         <w:ind w:firstLine="360"/>
+        <w:jc w:val="both"/>
         <w:rPr>
           <w:rFonts w:ascii="Century Schoolbook" w:hAnsi="Century Schoolbook"/>
         </w:rPr>
@@ -2430,6 +2551,7 @@
     <w:p>
       <w:pPr>
         <w:ind w:firstLine="708"/>
+        <w:jc w:val="both"/>
         <w:rPr>
           <w:rFonts w:ascii="Century Schoolbook" w:hAnsi="Century Schoolbook"/>
         </w:rPr>
@@ -2458,6 +2580,7 @@
         </w:rPr>
         <w:t xml:space="preserve"> se para tal usaríamos o </w:t>
       </w:r>
+      <w:proofErr w:type="spellStart"/>
       <w:r>
         <w:rPr>
           <w:rFonts w:ascii="Century Schoolbook" w:hAnsi="Century Schoolbook"/>
@@ -2465,6 +2588,7 @@
         </w:rPr>
         <w:t>parser</w:t>
       </w:r>
+      <w:proofErr w:type="spellEnd"/>
       <w:r>
         <w:rPr>
           <w:rFonts w:ascii="Century Schoolbook" w:hAnsi="Century Schoolbook"/>
@@ -2535,6 +2659,7 @@
     <w:p>
       <w:pPr>
         <w:ind w:firstLine="708"/>
+        <w:jc w:val="both"/>
         <w:rPr>
           <w:rFonts w:ascii="Century Schoolbook" w:hAnsi="Century Schoolbook"/>
         </w:rPr>
@@ -2573,22 +2698,34 @@
     <w:p>
       <w:pPr>
         <w:ind w:firstLine="708"/>
-        <w:rPr>
-          <w:rFonts w:ascii="Century Schoolbook" w:hAnsi="Century Schoolbook"/>
-        </w:rPr>
-      </w:pPr>
-      <w:r>
-        <w:rPr>
-          <w:rFonts w:ascii="Century Schoolbook" w:hAnsi="Century Schoolbook"/>
-          <w:highlight w:val="yellow"/>
-        </w:rPr>
-        <w:t>Cada nó possui atributos necessários ao funcionamento dos algoritmos à frente explicados, como se já foi visitado pelo mesmo.</w:t>
-      </w:r>
-      <w:r>
-        <w:rPr>
-          <w:rFonts w:ascii="Century Schoolbook" w:hAnsi="Century Schoolbook"/>
-        </w:rPr>
-        <w:t xml:space="preserve"> Em cada nó está também </w:t>
+        <w:jc w:val="both"/>
+        <w:rPr>
+          <w:rFonts w:ascii="Century Schoolbook" w:hAnsi="Century Schoolbook"/>
+        </w:rPr>
+      </w:pPr>
+      <w:r>
+        <w:rPr>
+          <w:rFonts w:ascii="Century Schoolbook" w:hAnsi="Century Schoolbook"/>
+        </w:rPr>
+        <w:t xml:space="preserve">Cada nó possui atributos necessários ao funcionamento dos </w:t>
+      </w:r>
+      <w:r>
+        <w:rPr>
+          <w:rFonts w:ascii="Century Schoolbook" w:hAnsi="Century Schoolbook"/>
+        </w:rPr>
+        <w:t xml:space="preserve">algoritmos à frente explicados. </w:t>
+      </w:r>
+      <w:r>
+        <w:rPr>
+          <w:rFonts w:ascii="Century Schoolbook" w:hAnsi="Century Schoolbook"/>
+        </w:rPr>
+        <w:t>Em</w:t>
+      </w:r>
+      <w:r>
+        <w:rPr>
+          <w:rFonts w:ascii="Century Schoolbook" w:hAnsi="Century Schoolbook"/>
+        </w:rPr>
+        <w:t xml:space="preserve"> cada nó está também </w:t>
       </w:r>
       <w:r>
         <w:rPr>
@@ -2673,53 +2810,55 @@
     <w:p>
       <w:pPr>
         <w:ind w:firstLine="708"/>
-        <w:rPr>
-          <w:rFonts w:ascii="Century Schoolbook" w:hAnsi="Century Schoolbook"/>
-        </w:rPr>
-      </w:pPr>
-      <w:r>
-        <w:rPr>
-          <w:rFonts w:ascii="Century Schoolbook" w:hAnsi="Century Schoolbook"/>
-        </w:rPr>
-        <w:t xml:space="preserve">Os parques são objetos que contêm os nós a eles </w:t>
-      </w:r>
-      <w:r>
-        <w:rPr>
-          <w:rFonts w:ascii="Century Schoolbook" w:hAnsi="Century Schoolbook"/>
-        </w:rPr>
-        <w:t>associados</w:t>
-      </w:r>
-      <w:r>
-        <w:rPr>
-          <w:rFonts w:ascii="Century Schoolbook" w:hAnsi="Century Schoolbook"/>
-        </w:rPr>
-        <w:t xml:space="preserve">, isto </w:t>
-      </w:r>
-      <w:r>
-        <w:rPr>
-          <w:rFonts w:ascii="Century Schoolbook" w:hAnsi="Century Schoolbook"/>
-        </w:rPr>
-        <w:t>é, um</w:t>
-      </w:r>
-      <w:r>
-        <w:rPr>
-          <w:rFonts w:ascii="Century Schoolbook" w:hAnsi="Century Schoolbook"/>
-        </w:rPr>
-        <w:t xml:space="preserve"> parque está associado a diferentes destinos (próximos do mesmo). Para além disso, guardam o seu nome e preço e ainda a informação de se é um parquímetro ou garagem.</w:t>
+        <w:jc w:val="both"/>
+        <w:rPr>
+          <w:rFonts w:ascii="Century Schoolbook" w:hAnsi="Century Schoolbook"/>
+        </w:rPr>
+      </w:pPr>
+      <w:r>
+        <w:rPr>
+          <w:rFonts w:ascii="Century Schoolbook" w:hAnsi="Century Schoolbook"/>
+        </w:rPr>
+        <w:t>Cada parque é um objeto que contem o nó</w:t>
+      </w:r>
+      <w:r>
+        <w:rPr>
+          <w:rFonts w:ascii="Century Schoolbook" w:hAnsi="Century Schoolbook"/>
+        </w:rPr>
+        <w:t xml:space="preserve"> a ele </w:t>
+      </w:r>
+      <w:r>
+        <w:rPr>
+          <w:rFonts w:ascii="Century Schoolbook" w:hAnsi="Century Schoolbook"/>
+        </w:rPr>
+        <w:t xml:space="preserve">associado. </w:t>
+      </w:r>
+      <w:r>
+        <w:rPr>
+          <w:rFonts w:ascii="Century Schoolbook" w:hAnsi="Century Schoolbook"/>
+        </w:rPr>
+        <w:t>Para além disso, guardam o seu nome e preço e ainda a informação de se é um parquímetro ou garagem.</w:t>
       </w:r>
     </w:p>
     <w:p>
       <w:pPr>
         <w:ind w:firstLine="708"/>
-        <w:rPr>
-          <w:rFonts w:ascii="Century Schoolbook" w:hAnsi="Century Schoolbook"/>
-        </w:rPr>
-      </w:pPr>
-      <w:r>
-        <w:rPr>
-          <w:rFonts w:ascii="Century Schoolbook" w:hAnsi="Century Schoolbook"/>
-        </w:rPr>
-        <w:t>As arestas são as ruas em si e contêm</w:t>
+        <w:jc w:val="both"/>
+        <w:rPr>
+          <w:rFonts w:ascii="Century Schoolbook" w:hAnsi="Century Schoolbook"/>
+        </w:rPr>
+      </w:pPr>
+      <w:r>
+        <w:rPr>
+          <w:rFonts w:ascii="Century Schoolbook" w:hAnsi="Century Schoolbook"/>
+        </w:rPr>
+        <w:t xml:space="preserve">As ruas, que representam um conjunto de arestas, </w:t>
+      </w:r>
+      <w:r>
+        <w:rPr>
+          <w:rFonts w:ascii="Century Schoolbook" w:hAnsi="Century Schoolbook"/>
+        </w:rPr>
+        <w:t>contêm</w:t>
       </w:r>
       <w:r>
         <w:rPr>
@@ -2755,6 +2894,7 @@
     <w:p>
       <w:pPr>
         <w:ind w:firstLine="708"/>
+        <w:jc w:val="both"/>
         <w:rPr>
           <w:rFonts w:ascii="Century Schoolbook" w:hAnsi="Century Schoolbook"/>
         </w:rPr>
@@ -2801,6 +2941,7 @@
         </w:rPr>
         <w:t xml:space="preserve">foi usado o algoritmo de </w:t>
       </w:r>
+      <w:proofErr w:type="spellStart"/>
       <w:r>
         <w:rPr>
           <w:rFonts w:ascii="Century Schoolbook" w:hAnsi="Century Schoolbook"/>
@@ -2809,6 +2950,7 @@
         </w:rPr>
         <w:t>Dijkstra</w:t>
       </w:r>
+      <w:proofErr w:type="spellEnd"/>
       <w:r>
         <w:rPr>
           <w:rFonts w:ascii="Century Schoolbook" w:hAnsi="Century Schoolbook"/>
@@ -2819,6 +2961,7 @@
     <w:p>
       <w:pPr>
         <w:ind w:firstLine="708"/>
+        <w:jc w:val="both"/>
         <w:rPr>
           <w:rFonts w:ascii="Century Schoolbook" w:hAnsi="Century Schoolbook"/>
         </w:rPr>
@@ -2992,6 +3135,7 @@
     </w:p>
     <w:p>
       <w:pPr>
+        <w:jc w:val="both"/>
         <w:rPr>
           <w:rFonts w:ascii="Century Schoolbook" w:hAnsi="Century Schoolbook"/>
           <w:i/>
@@ -3010,6 +3154,7 @@
     <w:p>
       <w:pPr>
         <w:ind w:firstLine="708"/>
+        <w:jc w:val="both"/>
         <w:rPr>
           <w:rFonts w:ascii="Century Schoolbook" w:hAnsi="Century Schoolbook"/>
         </w:rPr>
@@ -3039,6 +3184,7 @@
         </w:rPr>
         <w:t xml:space="preserve"> </w:t>
       </w:r>
+      <w:proofErr w:type="spellStart"/>
       <w:r>
         <w:rPr>
           <w:rFonts w:ascii="Century Schoolbook" w:hAnsi="Century Schoolbook"/>
@@ -3046,12 +3192,14 @@
         </w:rPr>
         <w:t>Singleton</w:t>
       </w:r>
+      <w:proofErr w:type="spellEnd"/>
       <w:r>
         <w:rPr>
           <w:rFonts w:ascii="Century Schoolbook" w:hAnsi="Century Schoolbook"/>
         </w:rPr>
         <w:t xml:space="preserve"> </w:t>
       </w:r>
+      <w:proofErr w:type="spellStart"/>
       <w:r>
         <w:rPr>
           <w:rFonts w:ascii="Century Schoolbook" w:hAnsi="Century Schoolbook"/>
@@ -3059,6 +3207,7 @@
         </w:rPr>
         <w:t>class</w:t>
       </w:r>
+      <w:proofErr w:type="spellEnd"/>
       <w:r>
         <w:rPr>
           <w:rFonts w:ascii="Century Schoolbook" w:hAnsi="Century Schoolbook"/>
@@ -3087,6 +3236,7 @@
     <w:p>
       <w:pPr>
         <w:ind w:firstLine="708"/>
+        <w:jc w:val="both"/>
         <w:rPr>
           <w:rFonts w:ascii="Century Schoolbook" w:hAnsi="Century Schoolbook"/>
         </w:rPr>
@@ -3144,6 +3294,7 @@
     <w:p>
       <w:pPr>
         <w:ind w:firstLine="708"/>
+        <w:jc w:val="both"/>
         <w:rPr>
           <w:rFonts w:ascii="Century Schoolbook" w:hAnsi="Century Schoolbook"/>
         </w:rPr>
@@ -3189,7 +3340,31 @@
         <w:rPr>
           <w:rFonts w:ascii="Century Schoolbook" w:hAnsi="Century Schoolbook"/>
         </w:rPr>
-        <w:t xml:space="preserve">(aresta), contendo um ID, o nome da rua, um </w:t>
+        <w:t>(</w:t>
+      </w:r>
+      <w:r>
+        <w:rPr>
+          <w:rFonts w:ascii="Century Schoolbook" w:hAnsi="Century Schoolbook"/>
+        </w:rPr>
+        <w:t xml:space="preserve">várias </w:t>
+      </w:r>
+      <w:r>
+        <w:rPr>
+          <w:rFonts w:ascii="Century Schoolbook" w:hAnsi="Century Schoolbook"/>
+        </w:rPr>
+        <w:t>aresta</w:t>
+      </w:r>
+      <w:r>
+        <w:rPr>
+          <w:rFonts w:ascii="Century Schoolbook" w:hAnsi="Century Schoolbook"/>
+        </w:rPr>
+        <w:t>s</w:t>
+      </w:r>
+      <w:r>
+        <w:rPr>
+          <w:rFonts w:ascii="Century Schoolbook" w:hAnsi="Century Schoolbook"/>
+        </w:rPr>
+        <w:t xml:space="preserve">), contendo um ID, o nome da rua, um </w:t>
       </w:r>
       <w:r>
         <w:rPr>
@@ -3213,10 +3388,12 @@
     <w:p>
       <w:pPr>
         <w:ind w:firstLine="708"/>
-        <w:rPr>
-          <w:rFonts w:ascii="Century Schoolbook" w:hAnsi="Century Schoolbook"/>
-        </w:rPr>
-      </w:pPr>
+        <w:jc w:val="both"/>
+        <w:rPr>
+          <w:rFonts w:ascii="Century Schoolbook" w:hAnsi="Century Schoolbook"/>
+        </w:rPr>
+      </w:pPr>
+      <w:proofErr w:type="spellStart"/>
       <w:r>
         <w:rPr>
           <w:rFonts w:ascii="Century Schoolbook" w:hAnsi="Century Schoolbook"/>
@@ -3224,6 +3401,7 @@
         </w:rPr>
         <w:t>ParkingLot</w:t>
       </w:r>
+      <w:proofErr w:type="spellEnd"/>
       <w:r>
         <w:rPr>
           <w:rFonts w:ascii="Century Schoolbook" w:hAnsi="Century Schoolbook"/>
@@ -3257,54 +3435,27 @@
       <w:r>
         <w:rPr>
           <w:rFonts w:ascii="Century Schoolbook" w:hAnsi="Century Schoolbook"/>
-          <w:highlight w:val="yellow"/>
-        </w:rPr>
-        <w:t xml:space="preserve">e uma lista de nós ao qual o parque se associa, ou </w:t>
-      </w:r>
-      <w:r>
-        <w:rPr>
-          <w:rFonts w:ascii="Century Schoolbook" w:hAnsi="Century Schoolbook"/>
-          <w:highlight w:val="yellow"/>
-        </w:rPr>
-        <w:t>seja, nós</w:t>
-      </w:r>
-      <w:r>
-        <w:rPr>
-          <w:rFonts w:ascii="Century Schoolbook" w:hAnsi="Century Schoolbook"/>
-          <w:highlight w:val="yellow"/>
-        </w:rPr>
-        <w:t xml:space="preserve"> do qual o parque é considerado perto o suficiente para ser uma boa opção</w:t>
-      </w:r>
-      <w:r>
-        <w:rPr>
-          <w:rFonts w:ascii="Century Schoolbook" w:hAnsi="Century Schoolbook"/>
-        </w:rPr>
-        <w:t>.</w:t>
-      </w:r>
-    </w:p>
-    <w:p>
-      <w:pPr>
-        <w:rPr>
-          <w:rFonts w:ascii="Century Schoolbook" w:hAnsi="Century Schoolbook"/>
-        </w:rPr>
-      </w:pPr>
-    </w:p>
-    <w:p>
-      <w:pPr>
-        <w:rPr>
-          <w:rFonts w:ascii="Century Schoolbook" w:hAnsi="Century Schoolbook"/>
-        </w:rPr>
-      </w:pPr>
-    </w:p>
-    <w:p>
-      <w:pPr>
-        <w:rPr>
-          <w:rFonts w:ascii="Century Schoolbook" w:hAnsi="Century Schoolbook"/>
-        </w:rPr>
-      </w:pPr>
-    </w:p>
-    <w:p>
-      <w:pPr>
+        </w:rPr>
+        <w:t xml:space="preserve">e um nó ao qual o parque está </w:t>
+      </w:r>
+      <w:r>
+        <w:rPr>
+          <w:rFonts w:ascii="Century Schoolbook" w:hAnsi="Century Schoolbook"/>
+        </w:rPr>
+        <w:t>associado.</w:t>
+      </w:r>
+    </w:p>
+    <w:p>
+      <w:pPr>
+        <w:jc w:val="both"/>
+        <w:rPr>
+          <w:rFonts w:ascii="Century Schoolbook" w:hAnsi="Century Schoolbook"/>
+        </w:rPr>
+      </w:pPr>
+    </w:p>
+    <w:p>
+      <w:pPr>
+        <w:jc w:val="both"/>
         <w:rPr>
           <w:rFonts w:ascii="Century Schoolbook" w:hAnsi="Century Schoolbook"/>
           <w:i/>
@@ -3323,6 +3474,7 @@
     <w:p>
       <w:pPr>
         <w:ind w:firstLine="708"/>
+        <w:jc w:val="both"/>
         <w:rPr>
           <w:rFonts w:ascii="Century Schoolbook" w:hAnsi="Century Schoolbook"/>
         </w:rPr>
@@ -3356,6 +3508,7 @@
     <w:p>
       <w:pPr>
         <w:ind w:firstLine="708"/>
+        <w:jc w:val="both"/>
         <w:rPr>
           <w:rFonts w:ascii="Century Schoolbook" w:hAnsi="Century Schoolbook"/>
         </w:rPr>
@@ -3389,6 +3542,7 @@
     <w:p>
       <w:pPr>
         <w:ind w:firstLine="708"/>
+        <w:jc w:val="both"/>
         <w:rPr>
           <w:rFonts w:ascii="Century Schoolbook" w:hAnsi="Century Schoolbook"/>
         </w:rPr>
@@ -3452,6 +3606,7 @@
     <w:p>
       <w:pPr>
         <w:ind w:firstLine="708"/>
+        <w:jc w:val="both"/>
         <w:rPr>
           <w:rFonts w:ascii="Century Schoolbook" w:hAnsi="Century Schoolbook"/>
         </w:rPr>
@@ -3473,7 +3628,19 @@
         <w:rPr>
           <w:rFonts w:ascii="Century Schoolbook" w:hAnsi="Century Schoolbook"/>
         </w:rPr>
-        <w:t xml:space="preserve"> a informação das ruas(arestas), como o seu ID, o nome da mesma</w:t>
+        <w:t xml:space="preserve"> a informação das ruas</w:t>
+      </w:r>
+      <w:r>
+        <w:rPr>
+          <w:rFonts w:ascii="Century Schoolbook" w:hAnsi="Century Schoolbook"/>
+        </w:rPr>
+        <w:t xml:space="preserve"> </w:t>
+      </w:r>
+      <w:r>
+        <w:rPr>
+          <w:rFonts w:ascii="Century Schoolbook" w:hAnsi="Century Schoolbook"/>
+        </w:rPr>
+        <w:t>(arestas), como o seu ID, o nome da mesma</w:t>
       </w:r>
       <w:r>
         <w:rPr>
@@ -3531,6 +3698,7 @@
           <w:sz w:val="28"/>
         </w:rPr>
       </w:pPr>
+      <w:proofErr w:type="spellStart"/>
       <w:r>
         <w:rPr>
           <w:rFonts w:ascii="Century Schoolbook" w:hAnsi="Century Schoolbook"/>
@@ -3540,10 +3708,12 @@
         </w:rPr>
         <w:t>Djikstra</w:t>
       </w:r>
+      <w:proofErr w:type="spellEnd"/>
     </w:p>
     <w:p>
       <w:pPr>
         <w:ind w:firstLine="708"/>
+        <w:jc w:val="both"/>
         <w:rPr>
           <w:rFonts w:ascii="Century Schoolbook" w:hAnsi="Century Schoolbook"/>
         </w:rPr>
@@ -3578,6 +3748,7 @@
         </w:rPr>
         <w:t xml:space="preserve">oritmo de </w:t>
       </w:r>
+      <w:proofErr w:type="spellStart"/>
       <w:r>
         <w:rPr>
           <w:rFonts w:ascii="Century Schoolbook" w:hAnsi="Century Schoolbook"/>
@@ -3594,6 +3765,7 @@
         </w:rPr>
         <w:t>jikstra</w:t>
       </w:r>
+      <w:proofErr w:type="spellEnd"/>
       <w:r>
         <w:rPr>
           <w:rFonts w:ascii="Century Schoolbook" w:hAnsi="Century Schoolbook"/>
@@ -3604,6 +3776,7 @@
     <w:p>
       <w:pPr>
         <w:ind w:firstLine="360"/>
+        <w:jc w:val="both"/>
         <w:rPr>
           <w:rFonts w:ascii="Century Schoolbook" w:hAnsi="Century Schoolbook"/>
         </w:rPr>
@@ -3629,11 +3802,12 @@
     </w:p>
     <w:p>
       <w:pPr>
-        <w:pStyle w:val="ListParagraph"/>
+        <w:pStyle w:val="PargrafodaLista"/>
         <w:numPr>
           <w:ilvl w:val="0"/>
           <w:numId w:val="15"/>
         </w:numPr>
+        <w:jc w:val="both"/>
         <w:rPr>
           <w:rFonts w:ascii="Century Schoolbook" w:hAnsi="Century Schoolbook"/>
         </w:rPr>
@@ -3665,11 +3839,12 @@
     </w:p>
     <w:p>
       <w:pPr>
-        <w:pStyle w:val="ListParagraph"/>
+        <w:pStyle w:val="PargrafodaLista"/>
         <w:numPr>
           <w:ilvl w:val="0"/>
           <w:numId w:val="15"/>
         </w:numPr>
+        <w:jc w:val="both"/>
         <w:rPr>
           <w:rFonts w:ascii="Century Schoolbook" w:hAnsi="Century Schoolbook"/>
         </w:rPr>
@@ -3708,6 +3883,7 @@
     <w:p>
       <w:pPr>
         <w:ind w:firstLine="360"/>
+        <w:jc w:val="both"/>
         <w:rPr>
           <w:rFonts w:ascii="Century Schoolbook" w:hAnsi="Century Schoolbook"/>
         </w:rPr>
@@ -3751,6 +3927,7 @@
     </w:p>
     <w:p>
       <w:pPr>
+        <w:jc w:val="both"/>
         <w:rPr>
           <w:rFonts w:ascii="Century Schoolbook" w:hAnsi="Century Schoolbook"/>
         </w:rPr>
@@ -3759,6 +3936,7 @@
     <w:p>
       <w:pPr>
         <w:ind w:firstLine="360"/>
+        <w:jc w:val="both"/>
         <w:rPr>
           <w:rFonts w:ascii="Century Schoolbook" w:hAnsi="Century Schoolbook"/>
         </w:rPr>
@@ -3870,6 +4048,7 @@
     <w:p>
       <w:pPr>
         <w:ind w:firstLine="708"/>
+        <w:jc w:val="both"/>
         <w:rPr>
           <w:rFonts w:ascii="Century Schoolbook" w:hAnsi="Century Schoolbook"/>
         </w:rPr>
@@ -3881,6 +4060,7 @@
         <w:lastRenderedPageBreak/>
         <w:t xml:space="preserve">Como já referido, o algoritmo de </w:t>
       </w:r>
+      <w:proofErr w:type="spellStart"/>
       <w:r>
         <w:rPr>
           <w:rFonts w:ascii="Century Schoolbook" w:hAnsi="Century Schoolbook"/>
@@ -3889,11 +4069,33 @@
         </w:rPr>
         <w:t>Dijkstra</w:t>
       </w:r>
-      <w:r>
-        <w:rPr>
-          <w:rFonts w:ascii="Century Schoolbook" w:hAnsi="Century Schoolbook"/>
-        </w:rPr>
-        <w:t xml:space="preserve"> apresenta complexidade temporal de O(n*log(n) + e), sendo “n” o numero de nós e “e” o número de arestas. Assim, o gráfico </w:t>
+      <w:proofErr w:type="spellEnd"/>
+      <w:r>
+        <w:rPr>
+          <w:rFonts w:ascii="Century Schoolbook" w:hAnsi="Century Schoolbook"/>
+        </w:rPr>
+        <w:t xml:space="preserve"> apresenta complexidade temporal de O(n*log(n) + e), sendo “n” o numero de nós e “e” o número de arestas. </w:t>
+      </w:r>
+    </w:p>
+    <w:p>
+      <w:pPr>
+        <w:ind w:firstLine="708"/>
+        <w:jc w:val="both"/>
+        <w:rPr>
+          <w:rFonts w:ascii="Century Schoolbook" w:hAnsi="Century Schoolbook"/>
+        </w:rPr>
+      </w:pPr>
+      <w:r>
+        <w:rPr>
+          <w:rFonts w:ascii="Century Schoolbook" w:hAnsi="Century Schoolbook"/>
+        </w:rPr>
+        <w:t xml:space="preserve">Para verificar a complexidade temporal desta algoritmo, criamos mais 3 mapas para além do original usado pelo programa, sendo o número de nós destes 200, 600 e 1000.  </w:t>
+      </w:r>
+      <w:r>
+        <w:rPr>
+          <w:rFonts w:ascii="Century Schoolbook" w:hAnsi="Century Schoolbook"/>
+        </w:rPr>
+        <w:t xml:space="preserve">Assim, o gráfico </w:t>
       </w:r>
       <w:r>
         <w:rPr>
@@ -3917,19 +4119,167 @@
         <w:rPr>
           <w:rFonts w:ascii="Century Schoolbook" w:hAnsi="Century Schoolbook"/>
         </w:rPr>
-        <w:t xml:space="preserve">como: </w:t>
-      </w:r>
-    </w:p>
-    <w:p>
-      <w:pPr>
-        <w:rPr>
-          <w:rFonts w:ascii="Century Schoolbook" w:hAnsi="Century Schoolbook"/>
-        </w:rPr>
-      </w:pPr>
+        <w:t>como:</w:t>
+      </w:r>
+      <w:r>
+        <w:rPr>
+          <w:rFonts w:ascii="Century Schoolbook" w:hAnsi="Century Schoolbook"/>
+        </w:rPr>
+        <w:t xml:space="preserve"> </w:t>
+      </w:r>
+    </w:p>
+    <w:p>
+      <w:pPr>
+        <w:jc w:val="both"/>
+        <w:rPr>
+          <w:rFonts w:ascii="Century Schoolbook" w:hAnsi="Century Schoolbook"/>
+        </w:rPr>
+      </w:pPr>
+      <w:r>
+        <w:rPr>
+          <w:rFonts w:ascii="Century Schoolbook" w:hAnsi="Century Schoolbook"/>
+          <w:noProof/>
+          <w:lang w:eastAsia="pt-PT"/>
+        </w:rPr>
+        <w:drawing>
+          <wp:anchor distT="0" distB="0" distL="114300" distR="114300" simplePos="0" relativeHeight="251651584" behindDoc="1" locked="0" layoutInCell="1" allowOverlap="1">
+            <wp:simplePos x="0" y="0"/>
+            <wp:positionH relativeFrom="column">
+              <wp:posOffset>24765</wp:posOffset>
+            </wp:positionH>
+            <wp:positionV relativeFrom="paragraph">
+              <wp:posOffset>3175</wp:posOffset>
+            </wp:positionV>
+            <wp:extent cx="5400040" cy="2683510"/>
+            <wp:effectExtent l="0" t="0" r="0" b="2540"/>
+            <wp:wrapNone/>
+            <wp:docPr id="15" name="Imagem 15"/>
+            <wp:cNvGraphicFramePr>
+              <a:graphicFrameLocks xmlns:a="http://schemas.openxmlformats.org/drawingml/2006/main" noChangeAspect="1"/>
+            </wp:cNvGraphicFramePr>
+            <a:graphic xmlns:a="http://schemas.openxmlformats.org/drawingml/2006/main">
+              <a:graphicData uri="http://schemas.openxmlformats.org/drawingml/2006/picture">
+                <pic:pic xmlns:pic="http://schemas.openxmlformats.org/drawingml/2006/picture">
+                  <pic:nvPicPr>
+                    <pic:cNvPr id="15" name="grafico.PNG"/>
+                    <pic:cNvPicPr/>
+                  </pic:nvPicPr>
+                  <pic:blipFill>
+                    <a:blip r:embed="rId10" cstate="print">
+                      <a:extLst>
+                        <a:ext uri="{28A0092B-C50C-407E-A947-70E740481C1C}">
+                          <a14:useLocalDpi xmlns:a14="http://schemas.microsoft.com/office/drawing/2010/main" val="0"/>
+                        </a:ext>
+                      </a:extLst>
+                    </a:blip>
+                    <a:stretch>
+                      <a:fillRect/>
+                    </a:stretch>
+                  </pic:blipFill>
+                  <pic:spPr>
+                    <a:xfrm>
+                      <a:off x="0" y="0"/>
+                      <a:ext cx="5400040" cy="2683510"/>
+                    </a:xfrm>
+                    <a:prstGeom prst="rect">
+                      <a:avLst/>
+                    </a:prstGeom>
+                  </pic:spPr>
+                </pic:pic>
+              </a:graphicData>
+            </a:graphic>
+          </wp:anchor>
+        </w:drawing>
+      </w:r>
+    </w:p>
+    <w:p>
+      <w:pPr>
+        <w:jc w:val="both"/>
+        <w:rPr>
+          <w:rFonts w:ascii="Century Schoolbook" w:hAnsi="Century Schoolbook"/>
+        </w:rPr>
+      </w:pPr>
+    </w:p>
+    <w:p>
+      <w:pPr>
+        <w:jc w:val="both"/>
+        <w:rPr>
+          <w:rFonts w:ascii="Century Schoolbook" w:hAnsi="Century Schoolbook"/>
+        </w:rPr>
+      </w:pPr>
+    </w:p>
+    <w:p>
+      <w:pPr>
+        <w:jc w:val="both"/>
+        <w:rPr>
+          <w:rFonts w:ascii="Century Schoolbook" w:hAnsi="Century Schoolbook"/>
+        </w:rPr>
+      </w:pPr>
+    </w:p>
+    <w:p>
+      <w:pPr>
+        <w:jc w:val="both"/>
+        <w:rPr>
+          <w:rFonts w:ascii="Century Schoolbook" w:hAnsi="Century Schoolbook"/>
+        </w:rPr>
+      </w:pPr>
+    </w:p>
+    <w:p>
+      <w:pPr>
+        <w:jc w:val="both"/>
+        <w:rPr>
+          <w:rFonts w:ascii="Century Schoolbook" w:hAnsi="Century Schoolbook"/>
+        </w:rPr>
+      </w:pPr>
+    </w:p>
+    <w:p>
+      <w:pPr>
+        <w:tabs>
+          <w:tab w:val="left" w:pos="3180"/>
+        </w:tabs>
+        <w:jc w:val="both"/>
+        <w:rPr>
+          <w:rFonts w:ascii="Century Schoolbook" w:hAnsi="Century Schoolbook"/>
+        </w:rPr>
+      </w:pPr>
+      <w:r>
+        <w:rPr>
+          <w:rFonts w:ascii="Century Schoolbook" w:hAnsi="Century Schoolbook"/>
+        </w:rPr>
+        <w:tab/>
+      </w:r>
     </w:p>
     <w:p>
       <w:pPr>
         <w:ind w:firstLine="708"/>
+        <w:jc w:val="both"/>
+        <w:rPr>
+          <w:rFonts w:ascii="Century Schoolbook" w:hAnsi="Century Schoolbook"/>
+        </w:rPr>
+      </w:pPr>
+    </w:p>
+    <w:p>
+      <w:pPr>
+        <w:ind w:firstLine="708"/>
+        <w:jc w:val="both"/>
+        <w:rPr>
+          <w:rFonts w:ascii="Century Schoolbook" w:hAnsi="Century Schoolbook"/>
+        </w:rPr>
+      </w:pPr>
+    </w:p>
+    <w:p>
+      <w:pPr>
+        <w:ind w:firstLine="708"/>
+        <w:jc w:val="both"/>
+        <w:rPr>
+          <w:rFonts w:ascii="Century Schoolbook" w:hAnsi="Century Schoolbook"/>
+        </w:rPr>
+      </w:pPr>
+    </w:p>
+    <w:p>
+      <w:pPr>
+        <w:ind w:firstLine="708"/>
+        <w:jc w:val="both"/>
         <w:rPr>
           <w:rFonts w:ascii="Century Schoolbook" w:hAnsi="Century Schoolbook"/>
         </w:rPr>
@@ -3940,18 +4290,10 @@
         </w:rPr>
         <w:t>Tal gráfico é corroborado pela análise e medida dos tempos de execução do nosso programa usando diferentes dados de entrada, como os apresentados na tabela a seguir:</w:t>
       </w:r>
-    </w:p>
-    <w:p>
-      <w:pPr>
-        <w:ind w:firstLine="708"/>
-        <w:rPr>
-          <w:rFonts w:ascii="Century Schoolbook" w:hAnsi="Century Schoolbook"/>
-        </w:rPr>
-      </w:pPr>
     </w:p>
     <w:tbl>
       <w:tblPr>
-        <w:tblStyle w:val="GridTable2"/>
+        <w:tblStyle w:val="TabeladeGrelha2"/>
         <w:tblW w:w="0" w:type="auto"/>
         <w:tblLook w:val="04A0" w:firstRow="1" w:lastRow="0" w:firstColumn="1" w:lastColumn="0" w:noHBand="0" w:noVBand="1"/>
       </w:tblPr>
@@ -4049,11 +4391,19 @@
               </w:rPr>
               <w:t>mpo (</w:t>
             </w:r>
+            <w:proofErr w:type="spellStart"/>
             <w:r>
               <w:rPr>
                 <w:rFonts w:ascii="Century Schoolbook" w:hAnsi="Century Schoolbook"/>
               </w:rPr>
-              <w:t>ms)</w:t>
+              <w:t>ms</w:t>
+            </w:r>
+            <w:proofErr w:type="spellEnd"/>
+            <w:r>
+              <w:rPr>
+                <w:rFonts w:ascii="Century Schoolbook" w:hAnsi="Century Schoolbook"/>
+              </w:rPr>
+              <w:t>)</w:t>
             </w:r>
           </w:p>
         </w:tc>
@@ -4314,74 +4664,32 @@
           <w:rFonts w:ascii="Century Schoolbook" w:hAnsi="Century Schoolbook"/>
         </w:rPr>
       </w:pPr>
-    </w:p>
-    <w:p>
-      <w:pPr>
-        <w:rPr>
-          <w:rFonts w:ascii="Century Schoolbook" w:hAnsi="Century Schoolbook"/>
-        </w:rPr>
-      </w:pPr>
-      <w:r>
-        <w:rPr>
-          <w:rFonts w:ascii="Century Schoolbook" w:hAnsi="Century Schoolbook"/>
-          <w:noProof/>
-          <w:lang w:eastAsia="pt-PT"/>
-        </w:rPr>
-        <w:drawing>
-          <wp:inline distT="0" distB="0" distL="0" distR="0">
-            <wp:extent cx="5400040" cy="2683510"/>
-            <wp:effectExtent l="0" t="0" r="0" b="2540"/>
-            <wp:docPr id="15" name="Imagem 15"/>
-            <wp:cNvGraphicFramePr>
-              <a:graphicFrameLocks xmlns:a="http://schemas.openxmlformats.org/drawingml/2006/main" noChangeAspect="1"/>
-            </wp:cNvGraphicFramePr>
-            <a:graphic xmlns:a="http://schemas.openxmlformats.org/drawingml/2006/main">
-              <a:graphicData uri="http://schemas.openxmlformats.org/drawingml/2006/picture">
-                <pic:pic xmlns:pic="http://schemas.openxmlformats.org/drawingml/2006/picture">
-                  <pic:nvPicPr>
-                    <pic:cNvPr id="15" name="grafico.PNG"/>
-                    <pic:cNvPicPr/>
-                  </pic:nvPicPr>
-                  <pic:blipFill>
-                    <a:blip r:embed="rId10" cstate="print">
-                      <a:extLst>
-                        <a:ext uri="{28A0092B-C50C-407E-A947-70E740481C1C}">
-                          <a14:useLocalDpi xmlns:a14="http://schemas.microsoft.com/office/drawing/2010/main" val="0"/>
-                        </a:ext>
-                      </a:extLst>
-                    </a:blip>
-                    <a:stretch>
-                      <a:fillRect/>
-                    </a:stretch>
-                  </pic:blipFill>
-                  <pic:spPr>
-                    <a:xfrm>
-                      <a:off x="0" y="0"/>
-                      <a:ext cx="5400040" cy="2683510"/>
-                    </a:xfrm>
-                    <a:prstGeom prst="rect">
-                      <a:avLst/>
-                    </a:prstGeom>
-                  </pic:spPr>
-                </pic:pic>
-              </a:graphicData>
-            </a:graphic>
-          </wp:inline>
-        </w:drawing>
-      </w:r>
-    </w:p>
-    <w:p>
-      <w:pPr>
-        <w:rPr>
-          <w:rFonts w:ascii="Century Schoolbook" w:hAnsi="Century Schoolbook"/>
-        </w:rPr>
-      </w:pPr>
-      <w:r>
-        <w:rPr>
-          <w:rFonts w:ascii="Century Schoolbook" w:hAnsi="Century Schoolbook"/>
-        </w:rPr>
-        <w:br w:type="page"/>
-      </w:r>
+      <w:r>
+        <w:rPr>
+          <w:rFonts w:ascii="Century Schoolbook" w:hAnsi="Century Schoolbook"/>
+        </w:rPr>
+        <w:tab/>
+        <w:t xml:space="preserve">Com esta experiência podemos confirmar que a complexidade temporal deste algoritmo é de facto  </w:t>
+      </w:r>
+      <w:r>
+        <w:rPr>
+          <w:rFonts w:ascii="Century Schoolbook" w:hAnsi="Century Schoolbook"/>
+        </w:rPr>
+        <w:t>O(n*log(n) + e)</w:t>
+      </w:r>
+      <w:r>
+        <w:rPr>
+          <w:rFonts w:ascii="Century Schoolbook" w:hAnsi="Century Schoolbook"/>
+        </w:rPr>
+        <w:t>.</w:t>
+      </w:r>
+    </w:p>
+    <w:p>
+      <w:pPr>
+        <w:rPr>
+          <w:rFonts w:ascii="Century Schoolbook" w:hAnsi="Century Schoolbook"/>
+        </w:rPr>
+      </w:pPr>
     </w:p>
     <w:p>
       <w:pPr>
@@ -4399,30 +4707,137 @@
           <w:i/>
           <w:sz w:val="28"/>
         </w:rPr>
-        <w:lastRenderedPageBreak/>
         <w:t>Conectividade</w:t>
       </w:r>
     </w:p>
     <w:p>
       <w:pPr>
-        <w:rPr>
-          <w:rFonts w:ascii="Century Schoolbook" w:hAnsi="Century Schoolbook"/>
-        </w:rPr>
-      </w:pPr>
-      <w:r>
-        <w:rPr>
-          <w:rFonts w:ascii="Century Schoolbook" w:hAnsi="Century Schoolbook"/>
-          <w:highlight w:val="yellow"/>
-        </w:rPr>
-        <w:t>Algoritmo da conetividade</w:t>
-      </w:r>
-    </w:p>
-    <w:p>
-      <w:pPr>
-        <w:rPr>
-          <w:rFonts w:ascii="Century Schoolbook" w:hAnsi="Century Schoolbook"/>
-        </w:rPr>
-      </w:pPr>
+        <w:spacing w:line="276" w:lineRule="auto"/>
+        <w:rPr>
+          <w:rFonts w:ascii="Century Schoolbook" w:hAnsi="Century Schoolbook"/>
+        </w:rPr>
+      </w:pPr>
+      <w:r>
+        <w:rPr>
+          <w:rFonts w:ascii="Century Schoolbook" w:hAnsi="Century Schoolbook"/>
+        </w:rPr>
+        <w:tab/>
+        <w:t>Para avaliar a conectividade do gráfico foi usado o método descrito nas aulas teóricas da cadeira:</w:t>
+      </w:r>
+    </w:p>
+    <w:p>
+      <w:pPr>
+        <w:pStyle w:val="PargrafodaLista"/>
+        <w:numPr>
+          <w:ilvl w:val="0"/>
+          <w:numId w:val="20"/>
+        </w:numPr>
+        <w:pBdr>
+          <w:top w:val="single" w:sz="4" w:space="1" w:color="auto"/>
+          <w:left w:val="single" w:sz="4" w:space="4" w:color="auto"/>
+          <w:bottom w:val="single" w:sz="4" w:space="1" w:color="auto"/>
+          <w:right w:val="single" w:sz="4" w:space="4" w:color="auto"/>
+        </w:pBdr>
+        <w:spacing w:line="276" w:lineRule="auto"/>
+        <w:jc w:val="both"/>
+        <w:rPr>
+          <w:rFonts w:ascii="Century Schoolbook" w:hAnsi="Century Schoolbook"/>
+        </w:rPr>
+      </w:pPr>
+      <w:r>
+        <w:rPr>
+          <w:rFonts w:ascii="Century Schoolbook" w:hAnsi="Century Schoolbook"/>
+        </w:rPr>
+        <w:t>Pesquisa em profundidade no grafo G determina floresta de expansão,</w:t>
+      </w:r>
+      <w:r>
+        <w:rPr>
+          <w:rFonts w:ascii="Century Schoolbook" w:hAnsi="Century Schoolbook"/>
+        </w:rPr>
+        <w:t xml:space="preserve"> </w:t>
+      </w:r>
+      <w:r>
+        <w:rPr>
+          <w:rFonts w:ascii="Century Schoolbook" w:hAnsi="Century Schoolbook"/>
+        </w:rPr>
+        <w:t>numerando vértices em pós-ordem (ordem inversa de numeração em</w:t>
+      </w:r>
+      <w:r>
+        <w:rPr>
+          <w:rFonts w:ascii="Century Schoolbook" w:hAnsi="Century Schoolbook"/>
+        </w:rPr>
+        <w:t xml:space="preserve"> </w:t>
+      </w:r>
+      <w:r>
+        <w:rPr>
+          <w:rFonts w:ascii="Century Schoolbook" w:hAnsi="Century Schoolbook"/>
+        </w:rPr>
+        <w:t>pré-ordem)</w:t>
+      </w:r>
+    </w:p>
+    <w:p>
+      <w:pPr>
+        <w:pStyle w:val="PargrafodaLista"/>
+        <w:numPr>
+          <w:ilvl w:val="0"/>
+          <w:numId w:val="20"/>
+        </w:numPr>
+        <w:pBdr>
+          <w:top w:val="single" w:sz="4" w:space="1" w:color="auto"/>
+          <w:left w:val="single" w:sz="4" w:space="4" w:color="auto"/>
+          <w:bottom w:val="single" w:sz="4" w:space="1" w:color="auto"/>
+          <w:right w:val="single" w:sz="4" w:space="4" w:color="auto"/>
+        </w:pBdr>
+        <w:spacing w:line="276" w:lineRule="auto"/>
+        <w:jc w:val="both"/>
+        <w:rPr>
+          <w:rFonts w:ascii="Century Schoolbook" w:hAnsi="Century Schoolbook"/>
+        </w:rPr>
+      </w:pPr>
+      <w:r>
+        <w:rPr>
+          <w:rFonts w:ascii="Century Schoolbook" w:hAnsi="Century Schoolbook"/>
+        </w:rPr>
+        <w:t>Inverter todas as arestas de G (grafo resultante é Gr)</w:t>
+      </w:r>
+    </w:p>
+    <w:p>
+      <w:pPr>
+        <w:pStyle w:val="PargrafodaLista"/>
+        <w:numPr>
+          <w:ilvl w:val="0"/>
+          <w:numId w:val="20"/>
+        </w:numPr>
+        <w:pBdr>
+          <w:top w:val="single" w:sz="4" w:space="1" w:color="auto"/>
+          <w:left w:val="single" w:sz="4" w:space="4" w:color="auto"/>
+          <w:bottom w:val="single" w:sz="4" w:space="1" w:color="auto"/>
+          <w:right w:val="single" w:sz="4" w:space="4" w:color="auto"/>
+        </w:pBdr>
+        <w:spacing w:line="276" w:lineRule="auto"/>
+        <w:jc w:val="both"/>
+        <w:rPr>
+          <w:rFonts w:ascii="Century Schoolbook" w:hAnsi="Century Schoolbook"/>
+        </w:rPr>
+      </w:pPr>
+      <w:r>
+        <w:rPr>
+          <w:rFonts w:ascii="Century Schoolbook" w:hAnsi="Century Schoolbook"/>
+        </w:rPr>
+        <w:t>Segunda pesquisa em profundidade, em Gr, começando sempre pelo</w:t>
+      </w:r>
+      <w:r>
+        <w:rPr>
+          <w:rFonts w:ascii="Century Schoolbook" w:hAnsi="Century Schoolbook"/>
+        </w:rPr>
+        <w:t xml:space="preserve"> </w:t>
+      </w:r>
+      <w:r>
+        <w:rPr>
+          <w:rFonts w:ascii="Century Schoolbook" w:hAnsi="Century Schoolbook"/>
+        </w:rPr>
+        <w:t>vértice de numeração mais alta ainda não visitado</w:t>
+      </w:r>
       <w:r>
         <w:rPr>
           <w:rFonts w:ascii="Century Schoolbook" w:hAnsi="Century Schoolbook"/>
@@ -4459,6 +4874,7 @@
     <w:p>
       <w:pPr>
         <w:ind w:firstLine="708"/>
+        <w:jc w:val="both"/>
         <w:rPr>
           <w:rFonts w:ascii="Century Schoolbook" w:hAnsi="Century Schoolbook"/>
         </w:rPr>
@@ -4527,6 +4943,7 @@
     <w:p>
       <w:pPr>
         <w:ind w:firstLine="708"/>
+        <w:jc w:val="both"/>
         <w:rPr>
           <w:rFonts w:ascii="Century Schoolbook" w:hAnsi="Century Schoolbook"/>
         </w:rPr>
@@ -4547,6 +4964,7 @@
     <w:p>
       <w:pPr>
         <w:ind w:firstLine="708"/>
+        <w:jc w:val="both"/>
         <w:rPr>
           <w:rFonts w:ascii="Century Schoolbook" w:hAnsi="Century Schoolbook"/>
         </w:rPr>
@@ -4735,6 +5153,7 @@
     <w:p>
       <w:pPr>
         <w:ind w:firstLine="708"/>
+        <w:jc w:val="both"/>
         <w:rPr>
           <w:rFonts w:ascii="Century Schoolbook" w:hAnsi="Century Schoolbook"/>
         </w:rPr>
@@ -4755,6 +5174,7 @@
     <w:p>
       <w:pPr>
         <w:ind w:firstLine="708"/>
+        <w:jc w:val="both"/>
         <w:rPr>
           <w:rFonts w:ascii="Century Schoolbook" w:hAnsi="Century Schoolbook"/>
         </w:rPr>
@@ -4782,6 +5202,7 @@
     <w:p>
       <w:pPr>
         <w:ind w:firstLine="708"/>
+        <w:jc w:val="both"/>
         <w:rPr>
           <w:rFonts w:ascii="Century Schoolbook" w:hAnsi="Century Schoolbook"/>
         </w:rPr>
@@ -4877,14 +5298,6 @@
     </w:p>
     <w:p>
       <w:pPr>
-        <w:rPr>
-          <w:rFonts w:ascii="Century Schoolbook" w:hAnsi="Century Schoolbook"/>
-          <w:sz w:val="32"/>
-        </w:rPr>
-      </w:pPr>
-    </w:p>
-    <w:p>
-      <w:pPr>
         <w:ind w:firstLine="708"/>
         <w:rPr>
           <w:rFonts w:ascii="Century Schoolbook" w:hAnsi="Century Schoolbook"/>
@@ -4894,60 +5307,19 @@
         <w:rPr>
           <w:rFonts w:ascii="Century Schoolbook" w:hAnsi="Century Schoolbook"/>
         </w:rPr>
-        <w:t>De seguida, apresentámos alguns dos resultados visualizados mediante cada um dos quatro casos possíveis</w:t>
-      </w:r>
-      <w:r>
-        <w:rPr>
-          <w:rFonts w:ascii="Century Schoolbook" w:hAnsi="Century Schoolbook"/>
-        </w:rPr>
-        <w:t>.</w:t>
-      </w:r>
-    </w:p>
-    <w:p>
-      <w:pPr>
-        <w:rPr>
-          <w:rFonts w:ascii="Century Schoolbook" w:hAnsi="Century Schoolbook"/>
-        </w:rPr>
-      </w:pPr>
-    </w:p>
-    <w:p>
-      <w:pPr>
-        <w:rPr>
-          <w:rFonts w:ascii="Century Schoolbook" w:hAnsi="Century Schoolbook"/>
-        </w:rPr>
-      </w:pPr>
-    </w:p>
-    <w:p>
-      <w:pPr>
-        <w:rPr>
-          <w:rFonts w:ascii="Century Schoolbook" w:hAnsi="Century Schoolbook"/>
-          <w:i/>
-          <w:sz w:val="28"/>
-        </w:rPr>
-      </w:pPr>
-      <w:r>
-        <w:rPr>
-          <w:rFonts w:ascii="Century Schoolbook" w:hAnsi="Century Schoolbook"/>
-          <w:i/>
-          <w:sz w:val="28"/>
-        </w:rPr>
-        <w:t xml:space="preserve">Partida </w:t>
-      </w:r>
-      <w:r>
-        <w:rPr>
-          <w:rFonts w:ascii="Century Schoolbook" w:hAnsi="Century Schoolbook"/>
-          <w:i/>
-          <w:sz w:val="28"/>
-        </w:rPr>
-        <w:sym w:font="Wingdings" w:char="F0E0"/>
-      </w:r>
-      <w:r>
-        <w:rPr>
-          <w:rFonts w:ascii="Century Schoolbook" w:hAnsi="Century Schoolbook"/>
-          <w:i/>
-          <w:sz w:val="28"/>
-        </w:rPr>
-        <w:t xml:space="preserve"> Destino mais barato</w:t>
+        <w:t>No final da execução do programa é sempre indicado o tempo de execução e se o grafo usado era</w:t>
+      </w:r>
+      <w:r>
+        <w:rPr>
+          <w:rFonts w:ascii="Century Schoolbook" w:hAnsi="Century Schoolbook"/>
+        </w:rPr>
+        <w:t xml:space="preserve"> fortemente</w:t>
+      </w:r>
+      <w:r>
+        <w:rPr>
+          <w:rFonts w:ascii="Century Schoolbook" w:hAnsi="Century Schoolbook"/>
+        </w:rPr>
+        <w:t xml:space="preserve"> conexo ou não:</w:t>
       </w:r>
     </w:p>
     <w:p>
@@ -4956,17 +5328,6 @@
         <w:rPr>
           <w:rFonts w:ascii="Century Schoolbook" w:hAnsi="Century Schoolbook"/>
         </w:rPr>
-      </w:pPr>
-      <w:r>
-        <w:rPr>
-          <w:rFonts w:ascii="Century Schoolbook" w:hAnsi="Century Schoolbook"/>
-        </w:rPr>
-        <w:t>Caso se pretenda estacionar no parque mais barato perto do destino e não se faça questão de abastecer, como por exemplo, fazendo este mesmo percurso entre os nós 7 e 21, o resultado visualizado será o seguinte:</w:t>
-      </w:r>
-    </w:p>
-    <w:p>
-      <w:pPr>
-        <w:jc w:val="center"/>
       </w:pPr>
       <w:r>
         <w:rPr>
@@ -4974,10 +5335,18 @@
           <w:lang w:eastAsia="pt-PT"/>
         </w:rPr>
         <w:drawing>
-          <wp:inline distT="0" distB="0" distL="0" distR="0" wp14:anchorId="4E5EE5B1" wp14:editId="299E8C1F">
-            <wp:extent cx="4422056" cy="2876550"/>
+          <wp:anchor distT="0" distB="0" distL="114300" distR="114300" simplePos="0" relativeHeight="251655680" behindDoc="1" locked="0" layoutInCell="1" allowOverlap="1">
+            <wp:simplePos x="0" y="0"/>
+            <wp:positionH relativeFrom="column">
+              <wp:posOffset>1155064</wp:posOffset>
+            </wp:positionH>
+            <wp:positionV relativeFrom="paragraph">
+              <wp:posOffset>6350</wp:posOffset>
+            </wp:positionV>
+            <wp:extent cx="2541519" cy="361950"/>
             <wp:effectExtent l="0" t="0" r="0" b="0"/>
-            <wp:docPr id="8" name="Picture 8" descr="C:\Users\Toshiba\AppData\Local\Temp\Rar$DIa0.407\7-21cna.PNG"/>
+            <wp:wrapNone/>
+            <wp:docPr id="17" name="Imagem 17"/>
             <wp:cNvGraphicFramePr>
               <a:graphicFrameLocks xmlns:a="http://schemas.openxmlformats.org/drawingml/2006/main" noChangeAspect="1"/>
             </wp:cNvGraphicFramePr>
@@ -4985,167 +5354,158 @@
               <a:graphicData uri="http://schemas.openxmlformats.org/drawingml/2006/picture">
                 <pic:pic xmlns:pic="http://schemas.openxmlformats.org/drawingml/2006/picture">
                   <pic:nvPicPr>
-                    <pic:cNvPr id="0" name="Picture 2" descr="C:\Users\Toshiba\AppData\Local\Temp\Rar$DIa0.407\7-21cna.PNG"/>
-                    <pic:cNvPicPr>
-                      <a:picLocks noChangeAspect="1" noChangeArrowheads="1"/>
-                    </pic:cNvPicPr>
+                    <pic:cNvPr id="1" name=""/>
+                    <pic:cNvPicPr/>
                   </pic:nvPicPr>
-                  <pic:blipFill>
-                    <a:blip r:embed="rId14" cstate="print">
+                  <pic:blipFill rotWithShape="1">
+                    <a:blip r:embed="rId14">
                       <a:extLst>
                         <a:ext uri="{28A0092B-C50C-407E-A947-70E740481C1C}">
                           <a14:useLocalDpi xmlns:a14="http://schemas.microsoft.com/office/drawing/2010/main" val="0"/>
                         </a:ext>
                       </a:extLst>
                     </a:blip>
-                    <a:srcRect/>
-                    <a:stretch>
-                      <a:fillRect/>
-                    </a:stretch>
+                    <a:srcRect l="3582"/>
+                    <a:stretch/>
                   </pic:blipFill>
                   <pic:spPr bwMode="auto">
                     <a:xfrm>
                       <a:off x="0" y="0"/>
-                      <a:ext cx="4427360" cy="2880000"/>
+                      <a:ext cx="2554920" cy="363859"/>
                     </a:xfrm>
                     <a:prstGeom prst="rect">
                       <a:avLst/>
                     </a:prstGeom>
-                    <a:noFill/>
                     <a:ln>
                       <a:noFill/>
                     </a:ln>
-                    <a:effectLst>
-                      <a:softEdge rad="12700"/>
-                    </a:effectLst>
+                    <a:extLst>
+                      <a:ext uri="{53640926-AAD7-44D8-BBD7-CCE9431645EC}">
+                        <a14:shadowObscured xmlns:a14="http://schemas.microsoft.com/office/drawing/2010/main"/>
+                      </a:ext>
+                    </a:extLst>
                   </pic:spPr>
                 </pic:pic>
               </a:graphicData>
             </a:graphic>
-          </wp:inline>
+            <wp14:sizeRelH relativeFrom="margin">
+              <wp14:pctWidth>0</wp14:pctWidth>
+            </wp14:sizeRelH>
+            <wp14:sizeRelV relativeFrom="margin">
+              <wp14:pctHeight>0</wp14:pctHeight>
+            </wp14:sizeRelV>
+          </wp:anchor>
         </w:drawing>
       </w:r>
     </w:p>
     <w:p>
       <w:pPr>
+        <w:ind w:firstLine="708"/>
+        <w:rPr>
+          <w:rFonts w:ascii="Century Schoolbook" w:hAnsi="Century Schoolbook"/>
+        </w:rPr>
+      </w:pPr>
+    </w:p>
+    <w:p>
+      <w:pPr>
+        <w:ind w:firstLine="708"/>
+        <w:rPr>
+          <w:rFonts w:ascii="Century Schoolbook" w:hAnsi="Century Schoolbook"/>
+        </w:rPr>
+      </w:pPr>
+      <w:r>
+        <w:rPr>
+          <w:rFonts w:ascii="Century Schoolbook" w:hAnsi="Century Schoolbook"/>
+        </w:rPr>
+        <w:t>De seguida, apresentámos alguns dos resultados visualizados mediante cada um dos quatro casos possíveis</w:t>
+      </w:r>
+      <w:r>
+        <w:rPr>
+          <w:rFonts w:ascii="Century Schoolbook" w:hAnsi="Century Schoolbook"/>
+        </w:rPr>
+        <w:t>.</w:t>
+      </w:r>
+    </w:p>
+    <w:p>
+      <w:pPr>
+        <w:rPr>
+          <w:rFonts w:ascii="Century Schoolbook" w:hAnsi="Century Schoolbook"/>
+        </w:rPr>
+      </w:pPr>
+    </w:p>
+    <w:p>
+      <w:pPr>
+        <w:rPr>
+          <w:rFonts w:ascii="Century Schoolbook" w:hAnsi="Century Schoolbook"/>
+          <w:i/>
+          <w:sz w:val="24"/>
+        </w:rPr>
+      </w:pPr>
+      <w:r>
+        <w:rPr>
+          <w:rFonts w:ascii="Century Schoolbook" w:hAnsi="Century Schoolbook"/>
+          <w:i/>
+          <w:sz w:val="24"/>
+        </w:rPr>
+        <w:t xml:space="preserve">Partida </w:t>
+      </w:r>
+      <w:r>
+        <w:rPr>
+          <w:rFonts w:ascii="Century Schoolbook" w:hAnsi="Century Schoolbook"/>
+          <w:i/>
+          <w:sz w:val="24"/>
+        </w:rPr>
+        <w:sym w:font="Wingdings" w:char="F0E0"/>
+      </w:r>
+      <w:r>
+        <w:rPr>
+          <w:rFonts w:ascii="Century Schoolbook" w:hAnsi="Century Schoolbook"/>
+          <w:i/>
+          <w:sz w:val="24"/>
+        </w:rPr>
+        <w:t xml:space="preserve"> Destino mais barato</w:t>
+      </w:r>
+    </w:p>
+    <w:p>
+      <w:pPr>
+        <w:ind w:firstLine="708"/>
+        <w:rPr>
+          <w:rFonts w:ascii="Century Schoolbook" w:hAnsi="Century Schoolbook"/>
+        </w:rPr>
+      </w:pPr>
+      <w:r>
+        <w:rPr>
+          <w:rFonts w:ascii="Century Schoolbook" w:hAnsi="Century Schoolbook"/>
+        </w:rPr>
+        <w:t>Caso se pretenda estacionar no parque mais barato perto do destino e não se faça questão de abastecer, como por exemplo, fazendo este mesmo percurso entre os nós 7 e 21, o resultado visualizado será o seguinte:</w:t>
+      </w:r>
+    </w:p>
+    <w:p>
+      <w:pPr>
         <w:jc w:val="center"/>
-      </w:pPr>
-    </w:p>
-    <w:p>
-      <w:pPr>
-        <w:ind w:firstLine="708"/>
-      </w:pPr>
-      <w:r>
-        <w:t>É de notar que o caminho ideal calculado se encontra delineado a azul.</w:t>
-      </w:r>
-    </w:p>
-    <w:p>
-      <w:r>
-        <w:br w:type="page"/>
-      </w:r>
-    </w:p>
-    <w:p>
-      <w:pPr>
-        <w:rPr>
-          <w:rFonts w:ascii="Century Schoolbook" w:hAnsi="Century Schoolbook"/>
-          <w:i/>
-          <w:sz w:val="28"/>
-        </w:rPr>
-      </w:pPr>
-      <w:r>
-        <w:rPr>
-          <w:rFonts w:ascii="Century Schoolbook" w:hAnsi="Century Schoolbook"/>
-          <w:i/>
-          <w:sz w:val="28"/>
-        </w:rPr>
-        <w:lastRenderedPageBreak/>
-        <w:t xml:space="preserve">Partida </w:t>
-      </w:r>
-      <w:r>
-        <w:rPr>
-          <w:rFonts w:ascii="Century Schoolbook" w:hAnsi="Century Schoolbook"/>
-          <w:i/>
-          <w:sz w:val="28"/>
-        </w:rPr>
-        <w:sym w:font="Wingdings" w:char="F0E0"/>
-      </w:r>
-      <w:r>
-        <w:rPr>
-          <w:rFonts w:ascii="Century Schoolbook" w:hAnsi="Century Schoolbook"/>
-          <w:i/>
-          <w:sz w:val="28"/>
-        </w:rPr>
-        <w:t xml:space="preserve"> Posto Abast</w:t>
-      </w:r>
-      <w:r>
-        <w:rPr>
-          <w:rFonts w:ascii="Century Schoolbook" w:hAnsi="Century Schoolbook"/>
-          <w:i/>
-          <w:sz w:val="28"/>
-        </w:rPr>
-        <w:t>ecimento</w:t>
-      </w:r>
-      <w:r>
-        <w:rPr>
-          <w:rFonts w:ascii="Century Schoolbook" w:hAnsi="Century Schoolbook"/>
-          <w:i/>
-          <w:sz w:val="28"/>
-        </w:rPr>
-        <w:t xml:space="preserve"> </w:t>
-      </w:r>
-      <w:r>
-        <w:rPr>
-          <w:rFonts w:ascii="Century Schoolbook" w:hAnsi="Century Schoolbook"/>
-          <w:i/>
-          <w:sz w:val="28"/>
-        </w:rPr>
-        <w:sym w:font="Wingdings" w:char="F0E0"/>
-      </w:r>
-      <w:r>
-        <w:rPr>
-          <w:rFonts w:ascii="Century Schoolbook" w:hAnsi="Century Schoolbook"/>
-          <w:i/>
-          <w:sz w:val="28"/>
-        </w:rPr>
-        <w:t xml:space="preserve"> Destino mais barato</w:t>
-      </w:r>
-    </w:p>
-    <w:p>
-      <w:pPr>
-        <w:ind w:firstLine="708"/>
-        <w:rPr>
-          <w:rFonts w:ascii="Century Schoolbook" w:hAnsi="Century Schoolbook"/>
-        </w:rPr>
-      </w:pPr>
-      <w:r>
-        <w:rPr>
-          <w:rFonts w:ascii="Century Schoolbook" w:hAnsi="Century Schoolbook"/>
-        </w:rPr>
-        <w:t>Ainda trabalhando sobre os nós 7 e 21, podemos visualizar o seguinte resultado quando pretendido o caminho que leve ao parque mais barato perto do destino, passando pelo posto de abastecimento.</w:t>
-      </w:r>
-    </w:p>
-    <w:p>
-      <w:pPr>
-        <w:ind w:firstLine="708"/>
-        <w:rPr>
-          <w:rFonts w:ascii="Century Schoolbook" w:hAnsi="Century Schoolbook"/>
-        </w:rPr>
-      </w:pPr>
-    </w:p>
-    <w:p>
-      <w:pPr>
-        <w:jc w:val="center"/>
-      </w:pPr>
-      <w:r>
         <w:rPr>
           <w:noProof/>
           <w:lang w:eastAsia="pt-PT"/>
         </w:rPr>
+      </w:pPr>
+      <w:r>
+        <w:rPr>
+          <w:noProof/>
+          <w:lang w:eastAsia="pt-PT"/>
+        </w:rPr>
         <w:drawing>
-          <wp:inline distT="0" distB="0" distL="0" distR="0" wp14:anchorId="566E47AF" wp14:editId="5FC0EF45">
-            <wp:extent cx="4397132" cy="2880000"/>
-            <wp:effectExtent l="0" t="0" r="3810" b="0"/>
-            <wp:docPr id="7" name="Picture 7" descr="C:\Users\Toshiba\AppData\Local\Temp\Rar$DIa0.400\7-21ca.PNG"/>
+          <wp:anchor distT="0" distB="0" distL="114300" distR="114300" simplePos="0" relativeHeight="251664896" behindDoc="1" locked="0" layoutInCell="1" allowOverlap="1">
+            <wp:simplePos x="0" y="0"/>
+            <wp:positionH relativeFrom="column">
+              <wp:posOffset>831215</wp:posOffset>
+            </wp:positionH>
+            <wp:positionV relativeFrom="paragraph">
+              <wp:posOffset>12700</wp:posOffset>
+            </wp:positionV>
+            <wp:extent cx="4114800" cy="2754168"/>
+            <wp:effectExtent l="0" t="0" r="0" b="8255"/>
+            <wp:wrapNone/>
+            <wp:docPr id="21" name="Imagem 21"/>
             <wp:cNvGraphicFramePr>
               <a:graphicFrameLocks xmlns:a="http://schemas.openxmlformats.org/drawingml/2006/main" noChangeAspect="1"/>
             </wp:cNvGraphicFramePr>
@@ -5153,10 +5513,8 @@
               <a:graphicData uri="http://schemas.openxmlformats.org/drawingml/2006/picture">
                 <pic:pic xmlns:pic="http://schemas.openxmlformats.org/drawingml/2006/picture">
                   <pic:nvPicPr>
-                    <pic:cNvPr id="0" name="Picture 1" descr="C:\Users\Toshiba\AppData\Local\Temp\Rar$DIa0.400\7-21ca.PNG"/>
-                    <pic:cNvPicPr>
-                      <a:picLocks noChangeAspect="1" noChangeArrowheads="1"/>
-                    </pic:cNvPicPr>
+                    <pic:cNvPr id="1" name=""/>
+                    <pic:cNvPicPr/>
                   </pic:nvPicPr>
                   <pic:blipFill>
                     <a:blip r:embed="rId15" cstate="print">
@@ -5166,123 +5524,228 @@
                         </a:ext>
                       </a:extLst>
                     </a:blip>
-                    <a:srcRect/>
                     <a:stretch>
                       <a:fillRect/>
                     </a:stretch>
                   </pic:blipFill>
-                  <pic:spPr bwMode="auto">
+                  <pic:spPr>
                     <a:xfrm>
                       <a:off x="0" y="0"/>
-                      <a:ext cx="4397132" cy="2880000"/>
+                      <a:ext cx="4114800" cy="2754168"/>
                     </a:xfrm>
                     <a:prstGeom prst="rect">
                       <a:avLst/>
                     </a:prstGeom>
-                    <a:noFill/>
-                    <a:ln>
-                      <a:noFill/>
-                    </a:ln>
-                    <a:effectLst>
-                      <a:softEdge rad="12700"/>
-                    </a:effectLst>
                   </pic:spPr>
                 </pic:pic>
               </a:graphicData>
             </a:graphic>
-          </wp:inline>
+            <wp14:sizeRelH relativeFrom="margin">
+              <wp14:pctWidth>0</wp14:pctWidth>
+            </wp14:sizeRelH>
+            <wp14:sizeRelV relativeFrom="margin">
+              <wp14:pctHeight>0</wp14:pctHeight>
+            </wp14:sizeRelV>
+          </wp:anchor>
         </w:drawing>
       </w:r>
     </w:p>
     <w:p>
       <w:pPr>
-        <w:rPr>
-          <w:rFonts w:ascii="Century Schoolbook" w:hAnsi="Century Schoolbook"/>
-          <w:sz w:val="32"/>
-        </w:rPr>
-      </w:pPr>
-    </w:p>
-    <w:p>
-      <w:pPr>
-        <w:rPr>
-          <w:rFonts w:ascii="Century Schoolbook" w:hAnsi="Century Schoolbook"/>
-          <w:i/>
-          <w:sz w:val="28"/>
-        </w:rPr>
-      </w:pPr>
-      <w:r>
-        <w:rPr>
-          <w:rFonts w:ascii="Century Schoolbook" w:hAnsi="Century Schoolbook"/>
-          <w:i/>
-          <w:sz w:val="28"/>
-        </w:rPr>
-        <w:t xml:space="preserve">Partida </w:t>
-      </w:r>
-      <w:r>
-        <w:rPr>
-          <w:rFonts w:ascii="Century Schoolbook" w:hAnsi="Century Schoolbook"/>
-          <w:i/>
-          <w:sz w:val="28"/>
-        </w:rPr>
-        <w:sym w:font="Wingdings" w:char="F0E0"/>
-      </w:r>
-      <w:r>
-        <w:rPr>
-          <w:rFonts w:ascii="Century Schoolbook" w:hAnsi="Century Schoolbook"/>
-          <w:i/>
-          <w:sz w:val="28"/>
-        </w:rPr>
-        <w:t xml:space="preserve"> Destino </w:t>
-      </w:r>
-      <w:r>
-        <w:rPr>
-          <w:rFonts w:ascii="Century Schoolbook" w:hAnsi="Century Schoolbook"/>
-          <w:i/>
-          <w:sz w:val="28"/>
-        </w:rPr>
-        <w:t>pelo caminho mais curto</w:t>
-      </w:r>
-    </w:p>
-    <w:p>
-      <w:pPr>
-        <w:ind w:firstLine="708"/>
-        <w:rPr>
-          <w:rFonts w:ascii="Century Schoolbook" w:hAnsi="Century Schoolbook"/>
-        </w:rPr>
-      </w:pPr>
-      <w:r>
-        <w:rPr>
-          <w:rFonts w:ascii="Century Schoolbook" w:hAnsi="Century Schoolbook"/>
-        </w:rPr>
-        <w:t>Abaixo é apresentado o resultado de optar por não querer abastecer o veículo e pretender colocar o parque o mais perto possível do local destino.</w:t>
-      </w:r>
-    </w:p>
-    <w:p>
-      <w:pPr>
-        <w:ind w:firstLine="708"/>
-        <w:rPr>
-          <w:rFonts w:ascii="Century Schoolbook" w:hAnsi="Century Schoolbook"/>
-        </w:rPr>
-      </w:pPr>
-    </w:p>
-    <w:p>
-      <w:pPr>
         <w:jc w:val="center"/>
-        <w:rPr>
-          <w:rFonts w:ascii="Century Schoolbook" w:hAnsi="Century Schoolbook"/>
-          <w:sz w:val="32"/>
-        </w:rPr>
-      </w:pPr>
-      <w:r>
         <w:rPr>
           <w:noProof/>
           <w:lang w:eastAsia="pt-PT"/>
         </w:rPr>
+      </w:pPr>
+    </w:p>
+    <w:p>
+      <w:pPr>
+        <w:jc w:val="center"/>
+        <w:rPr>
+          <w:noProof/>
+          <w:lang w:eastAsia="pt-PT"/>
+        </w:rPr>
+      </w:pPr>
+    </w:p>
+    <w:p>
+      <w:pPr>
+        <w:jc w:val="center"/>
+        <w:rPr>
+          <w:noProof/>
+          <w:lang w:eastAsia="pt-PT"/>
+        </w:rPr>
+      </w:pPr>
+    </w:p>
+    <w:p>
+      <w:pPr>
+        <w:jc w:val="center"/>
+        <w:rPr>
+          <w:noProof/>
+          <w:lang w:eastAsia="pt-PT"/>
+        </w:rPr>
+      </w:pPr>
+    </w:p>
+    <w:p>
+      <w:pPr>
+        <w:jc w:val="center"/>
+        <w:rPr>
+          <w:noProof/>
+          <w:lang w:eastAsia="pt-PT"/>
+        </w:rPr>
+      </w:pPr>
+    </w:p>
+    <w:p>
+      <w:pPr>
+        <w:jc w:val="center"/>
+        <w:rPr>
+          <w:noProof/>
+          <w:lang w:eastAsia="pt-PT"/>
+        </w:rPr>
+      </w:pPr>
+    </w:p>
+    <w:p>
+      <w:pPr>
+        <w:jc w:val="center"/>
+        <w:rPr>
+          <w:noProof/>
+          <w:lang w:eastAsia="pt-PT"/>
+        </w:rPr>
+      </w:pPr>
+    </w:p>
+    <w:p>
+      <w:pPr>
+        <w:jc w:val="center"/>
+      </w:pPr>
+    </w:p>
+    <w:p>
+      <w:pPr>
+        <w:jc w:val="center"/>
+      </w:pPr>
+    </w:p>
+    <w:p>
+      <w:pPr>
+        <w:ind w:left="708" w:firstLine="708"/>
+      </w:pPr>
+      <w:r>
+        <w:t>É de notar que o caminho ideal calculado se encontra delineado a azul.</w:t>
+      </w:r>
+    </w:p>
+    <w:p>
+      <w:pPr>
+        <w:rPr>
+          <w:rFonts w:ascii="Century Schoolbook" w:hAnsi="Century Schoolbook"/>
+          <w:i/>
+          <w:sz w:val="24"/>
+        </w:rPr>
+      </w:pPr>
+    </w:p>
+    <w:p>
+      <w:pPr>
+        <w:rPr>
+          <w:rFonts w:ascii="Century Schoolbook" w:hAnsi="Century Schoolbook"/>
+          <w:i/>
+          <w:sz w:val="24"/>
+        </w:rPr>
+      </w:pPr>
+      <w:r>
+        <w:rPr>
+          <w:rFonts w:ascii="Century Schoolbook" w:hAnsi="Century Schoolbook"/>
+          <w:i/>
+          <w:sz w:val="24"/>
+        </w:rPr>
+        <w:lastRenderedPageBreak/>
+        <w:t xml:space="preserve">Partida </w:t>
+      </w:r>
+      <w:r>
+        <w:rPr>
+          <w:rFonts w:ascii="Century Schoolbook" w:hAnsi="Century Schoolbook"/>
+          <w:i/>
+          <w:sz w:val="24"/>
+        </w:rPr>
+        <w:sym w:font="Wingdings" w:char="F0E0"/>
+      </w:r>
+      <w:r>
+        <w:rPr>
+          <w:rFonts w:ascii="Century Schoolbook" w:hAnsi="Century Schoolbook"/>
+          <w:i/>
+          <w:sz w:val="24"/>
+        </w:rPr>
+        <w:t xml:space="preserve"> Posto Abast</w:t>
+      </w:r>
+      <w:r>
+        <w:rPr>
+          <w:rFonts w:ascii="Century Schoolbook" w:hAnsi="Century Schoolbook"/>
+          <w:i/>
+          <w:sz w:val="24"/>
+        </w:rPr>
+        <w:t>ecimento</w:t>
+      </w:r>
+      <w:r>
+        <w:rPr>
+          <w:rFonts w:ascii="Century Schoolbook" w:hAnsi="Century Schoolbook"/>
+          <w:i/>
+          <w:sz w:val="24"/>
+        </w:rPr>
+        <w:t xml:space="preserve"> </w:t>
+      </w:r>
+      <w:r>
+        <w:rPr>
+          <w:rFonts w:ascii="Century Schoolbook" w:hAnsi="Century Schoolbook"/>
+          <w:i/>
+          <w:sz w:val="24"/>
+        </w:rPr>
+        <w:sym w:font="Wingdings" w:char="F0E0"/>
+      </w:r>
+      <w:r>
+        <w:rPr>
+          <w:rFonts w:ascii="Century Schoolbook" w:hAnsi="Century Schoolbook"/>
+          <w:i/>
+          <w:sz w:val="24"/>
+        </w:rPr>
+        <w:t xml:space="preserve"> Destino mais barato</w:t>
+      </w:r>
+    </w:p>
+    <w:p>
+      <w:pPr>
+        <w:ind w:firstLine="708"/>
+        <w:jc w:val="both"/>
+        <w:rPr>
+          <w:rFonts w:ascii="Century Schoolbook" w:hAnsi="Century Schoolbook"/>
+        </w:rPr>
+      </w:pPr>
+      <w:r>
+        <w:rPr>
+          <w:rFonts w:ascii="Century Schoolbook" w:hAnsi="Century Schoolbook"/>
+        </w:rPr>
+        <w:t>Ainda trabalhando sobre os nós 7 e 21, podemos visualizar o seguinte resultado quando pretendido o caminho que leve ao parque mais barato perto do destino, passando pelo posto de abastecimento.</w:t>
+      </w:r>
+    </w:p>
+    <w:p>
+      <w:pPr>
+        <w:ind w:firstLine="708"/>
+        <w:rPr>
+          <w:rFonts w:ascii="Century Schoolbook" w:hAnsi="Century Schoolbook"/>
+        </w:rPr>
+      </w:pPr>
+      <w:r>
+        <w:rPr>
+          <w:noProof/>
+          <w:lang w:eastAsia="pt-PT"/>
+        </w:rPr>
         <w:drawing>
-          <wp:inline distT="0" distB="0" distL="0" distR="0" wp14:anchorId="79AD9806" wp14:editId="13AE1B17">
-            <wp:extent cx="4486275" cy="2876550"/>
-            <wp:effectExtent l="0" t="0" r="9525" b="0"/>
-            <wp:docPr id="10" name="Picture 10" descr="C:\Users\Toshiba\AppData\Local\Temp\Rar$DIa0.605\7-21nna.PNG"/>
+          <wp:anchor distT="0" distB="0" distL="114300" distR="114300" simplePos="0" relativeHeight="251665408" behindDoc="1" locked="0" layoutInCell="1" allowOverlap="1">
+            <wp:simplePos x="0" y="0"/>
+            <wp:positionH relativeFrom="column">
+              <wp:posOffset>611505</wp:posOffset>
+            </wp:positionH>
+            <wp:positionV relativeFrom="paragraph">
+              <wp:posOffset>14605</wp:posOffset>
+            </wp:positionV>
+            <wp:extent cx="4175760" cy="2828851"/>
+            <wp:effectExtent l="0" t="0" r="0" b="0"/>
+            <wp:wrapNone/>
+            <wp:docPr id="20" name="Imagem 20"/>
             <wp:cNvGraphicFramePr>
               <a:graphicFrameLocks xmlns:a="http://schemas.openxmlformats.org/drawingml/2006/main" noChangeAspect="1"/>
             </wp:cNvGraphicFramePr>
@@ -5290,10 +5753,8 @@
               <a:graphicData uri="http://schemas.openxmlformats.org/drawingml/2006/picture">
                 <pic:pic xmlns:pic="http://schemas.openxmlformats.org/drawingml/2006/picture">
                   <pic:nvPicPr>
-                    <pic:cNvPr id="0" name="Picture 4" descr="C:\Users\Toshiba\AppData\Local\Temp\Rar$DIa0.605\7-21nna.PNG"/>
-                    <pic:cNvPicPr>
-                      <a:picLocks noChangeAspect="1" noChangeArrowheads="1"/>
-                    </pic:cNvPicPr>
+                    <pic:cNvPr id="1" name=""/>
+                    <pic:cNvPicPr/>
                   </pic:nvPicPr>
                   <pic:blipFill>
                     <a:blip r:embed="rId16" cstate="print">
@@ -5303,153 +5764,208 @@
                         </a:ext>
                       </a:extLst>
                     </a:blip>
-                    <a:srcRect/>
                     <a:stretch>
                       <a:fillRect/>
                     </a:stretch>
                   </pic:blipFill>
-                  <pic:spPr bwMode="auto">
+                  <pic:spPr>
                     <a:xfrm>
                       <a:off x="0" y="0"/>
-                      <a:ext cx="4491656" cy="2880000"/>
+                      <a:ext cx="4175760" cy="2828851"/>
                     </a:xfrm>
                     <a:prstGeom prst="rect">
                       <a:avLst/>
                     </a:prstGeom>
-                    <a:noFill/>
-                    <a:ln>
-                      <a:noFill/>
-                    </a:ln>
                   </pic:spPr>
                 </pic:pic>
               </a:graphicData>
             </a:graphic>
-          </wp:inline>
+            <wp14:sizeRelH relativeFrom="margin">
+              <wp14:pctWidth>0</wp14:pctWidth>
+            </wp14:sizeRelH>
+            <wp14:sizeRelV relativeFrom="margin">
+              <wp14:pctHeight>0</wp14:pctHeight>
+            </wp14:sizeRelV>
+          </wp:anchor>
         </w:drawing>
       </w:r>
     </w:p>
     <w:p>
       <w:pPr>
-        <w:rPr>
-          <w:rFonts w:ascii="Century Schoolbook" w:hAnsi="Century Schoolbook"/>
-          <w:i/>
-          <w:sz w:val="28"/>
-          <w:szCs w:val="30"/>
-        </w:rPr>
-      </w:pPr>
-      <w:r>
-        <w:rPr>
-          <w:rFonts w:ascii="Century Schoolbook" w:hAnsi="Century Schoolbook"/>
-          <w:i/>
-          <w:sz w:val="28"/>
-          <w:szCs w:val="30"/>
-        </w:rPr>
-        <w:lastRenderedPageBreak/>
-        <w:t xml:space="preserve">Partida </w:t>
-      </w:r>
-      <w:r>
-        <w:rPr>
-          <w:rFonts w:ascii="Century Schoolbook" w:hAnsi="Century Schoolbook"/>
-          <w:i/>
-          <w:sz w:val="28"/>
-          <w:szCs w:val="30"/>
-        </w:rPr>
-        <w:sym w:font="Wingdings" w:char="F0E0"/>
-      </w:r>
-      <w:r>
-        <w:rPr>
-          <w:rFonts w:ascii="Century Schoolbook" w:hAnsi="Century Schoolbook"/>
-          <w:i/>
-          <w:sz w:val="28"/>
-          <w:szCs w:val="30"/>
-        </w:rPr>
-        <w:t xml:space="preserve"> Posto Abast</w:t>
-      </w:r>
-      <w:r>
-        <w:rPr>
-          <w:rFonts w:ascii="Century Schoolbook" w:hAnsi="Century Schoolbook"/>
-          <w:i/>
-          <w:sz w:val="28"/>
-          <w:szCs w:val="30"/>
-        </w:rPr>
-        <w:t>ecimento</w:t>
-      </w:r>
-      <w:r>
-        <w:rPr>
-          <w:rFonts w:ascii="Century Schoolbook" w:hAnsi="Century Schoolbook"/>
-          <w:i/>
-          <w:sz w:val="28"/>
-          <w:szCs w:val="30"/>
-        </w:rPr>
-        <w:t xml:space="preserve"> </w:t>
-      </w:r>
-      <w:r>
-        <w:rPr>
-          <w:rFonts w:ascii="Century Schoolbook" w:hAnsi="Century Schoolbook"/>
-          <w:i/>
-          <w:sz w:val="28"/>
-          <w:szCs w:val="30"/>
-        </w:rPr>
-        <w:sym w:font="Wingdings" w:char="F0E0"/>
-      </w:r>
-      <w:r>
-        <w:rPr>
-          <w:rFonts w:ascii="Century Schoolbook" w:hAnsi="Century Schoolbook"/>
-          <w:i/>
-          <w:sz w:val="28"/>
-          <w:szCs w:val="30"/>
-        </w:rPr>
-        <w:t xml:space="preserve"> Destino pelo caminho mais curto</w:t>
-      </w:r>
-    </w:p>
-    <w:p>
-      <w:pPr>
-        <w:ind w:firstLine="708"/>
-        <w:rPr>
-          <w:rFonts w:ascii="Century Schoolbook" w:hAnsi="Century Schoolbook"/>
-        </w:rPr>
-      </w:pPr>
-      <w:r>
-        <w:rPr>
-          <w:rFonts w:ascii="Century Schoolbook" w:hAnsi="Century Schoolbook"/>
-        </w:rPr>
-        <w:t xml:space="preserve">Por fim, caso o automobilista pretenda o caminho mais curto do local em que se encontra </w:t>
-      </w:r>
-      <w:r>
-        <w:rPr>
-          <w:rFonts w:ascii="Century Schoolbook" w:hAnsi="Century Schoolbook"/>
-        </w:rPr>
-        <w:t>ao destino</w:t>
-      </w:r>
-      <w:r>
-        <w:rPr>
-          <w:rFonts w:ascii="Century Schoolbook" w:hAnsi="Century Schoolbook"/>
-        </w:rPr>
-        <w:t>, passando por um posto automóvel, referindo-nos ainda como exemplo aos nós 7 e 21, obtemos o seguinte grafo:</w:t>
-      </w:r>
-    </w:p>
-    <w:p>
-      <w:pPr>
-        <w:ind w:firstLine="708"/>
-        <w:rPr>
-          <w:rFonts w:ascii="Century Schoolbook" w:hAnsi="Century Schoolbook"/>
-        </w:rPr>
-      </w:pPr>
-    </w:p>
-    <w:p>
-      <w:pPr>
         <w:jc w:val="center"/>
-      </w:pPr>
-      <w:r>
         <w:rPr>
           <w:noProof/>
           <w:lang w:eastAsia="pt-PT"/>
         </w:rPr>
+      </w:pPr>
+    </w:p>
+    <w:p>
+      <w:pPr>
+        <w:jc w:val="center"/>
+        <w:rPr>
+          <w:noProof/>
+          <w:lang w:eastAsia="pt-PT"/>
+        </w:rPr>
+      </w:pPr>
+    </w:p>
+    <w:p>
+      <w:pPr>
+        <w:jc w:val="center"/>
+        <w:rPr>
+          <w:noProof/>
+          <w:lang w:eastAsia="pt-PT"/>
+        </w:rPr>
+      </w:pPr>
+    </w:p>
+    <w:p>
+      <w:pPr>
+        <w:jc w:val="center"/>
+        <w:rPr>
+          <w:noProof/>
+          <w:lang w:eastAsia="pt-PT"/>
+        </w:rPr>
+      </w:pPr>
+    </w:p>
+    <w:p>
+      <w:pPr>
+        <w:jc w:val="center"/>
+        <w:rPr>
+          <w:noProof/>
+          <w:lang w:eastAsia="pt-PT"/>
+        </w:rPr>
+      </w:pPr>
+    </w:p>
+    <w:p>
+      <w:pPr>
+        <w:jc w:val="center"/>
+        <w:rPr>
+          <w:noProof/>
+          <w:lang w:eastAsia="pt-PT"/>
+        </w:rPr>
+      </w:pPr>
+    </w:p>
+    <w:p>
+      <w:pPr>
+        <w:jc w:val="center"/>
+      </w:pPr>
+    </w:p>
+    <w:p>
+      <w:pPr>
+        <w:rPr>
+          <w:rFonts w:ascii="Century Schoolbook" w:hAnsi="Century Schoolbook"/>
+          <w:i/>
+          <w:sz w:val="24"/>
+        </w:rPr>
+      </w:pPr>
+    </w:p>
+    <w:p>
+      <w:pPr>
+        <w:rPr>
+          <w:rFonts w:ascii="Century Schoolbook" w:hAnsi="Century Schoolbook"/>
+          <w:i/>
+          <w:sz w:val="24"/>
+        </w:rPr>
+      </w:pPr>
+    </w:p>
+    <w:p>
+      <w:pPr>
+        <w:rPr>
+          <w:rFonts w:ascii="Century Schoolbook" w:hAnsi="Century Schoolbook"/>
+          <w:i/>
+          <w:sz w:val="24"/>
+        </w:rPr>
+      </w:pPr>
+    </w:p>
+    <w:p>
+      <w:pPr>
+        <w:rPr>
+          <w:rFonts w:ascii="Century Schoolbook" w:hAnsi="Century Schoolbook"/>
+          <w:i/>
+          <w:sz w:val="24"/>
+        </w:rPr>
+      </w:pPr>
+      <w:r>
+        <w:rPr>
+          <w:rFonts w:ascii="Century Schoolbook" w:hAnsi="Century Schoolbook"/>
+          <w:i/>
+          <w:sz w:val="24"/>
+        </w:rPr>
+        <w:t xml:space="preserve">Partida </w:t>
+      </w:r>
+      <w:r>
+        <w:rPr>
+          <w:rFonts w:ascii="Century Schoolbook" w:hAnsi="Century Schoolbook"/>
+          <w:i/>
+          <w:sz w:val="24"/>
+        </w:rPr>
+        <w:sym w:font="Wingdings" w:char="F0E0"/>
+      </w:r>
+      <w:r>
+        <w:rPr>
+          <w:rFonts w:ascii="Century Schoolbook" w:hAnsi="Century Schoolbook"/>
+          <w:i/>
+          <w:sz w:val="24"/>
+        </w:rPr>
+        <w:t xml:space="preserve"> Destino </w:t>
+      </w:r>
+      <w:r>
+        <w:rPr>
+          <w:rFonts w:ascii="Century Schoolbook" w:hAnsi="Century Schoolbook"/>
+          <w:i/>
+          <w:sz w:val="24"/>
+        </w:rPr>
+        <w:t>pelo caminho mais curto</w:t>
+      </w:r>
+    </w:p>
+    <w:p>
+      <w:pPr>
+        <w:ind w:firstLine="708"/>
+        <w:jc w:val="both"/>
+        <w:rPr>
+          <w:rFonts w:ascii="Century Schoolbook" w:hAnsi="Century Schoolbook"/>
+        </w:rPr>
+      </w:pPr>
+      <w:r>
+        <w:rPr>
+          <w:rFonts w:ascii="Century Schoolbook" w:hAnsi="Century Schoolbook"/>
+        </w:rPr>
+        <w:t>Abaixo é apresentado o resultado de optar por não querer abastecer o veículo e pretender colocar o parque o mais perto possível do local destino.</w:t>
+      </w:r>
+    </w:p>
+    <w:p>
+      <w:pPr>
+        <w:ind w:firstLine="708"/>
+        <w:rPr>
+          <w:rFonts w:ascii="Century Schoolbook" w:hAnsi="Century Schoolbook"/>
+        </w:rPr>
+      </w:pPr>
+    </w:p>
+    <w:p>
+      <w:pPr>
+        <w:jc w:val="center"/>
+        <w:rPr>
+          <w:noProof/>
+          <w:lang w:eastAsia="pt-PT"/>
+        </w:rPr>
+      </w:pPr>
+      <w:r>
+        <w:rPr>
+          <w:noProof/>
+          <w:lang w:eastAsia="pt-PT"/>
+        </w:rPr>
         <w:drawing>
-          <wp:inline distT="0" distB="0" distL="0" distR="0" wp14:anchorId="47F9953F" wp14:editId="4CDF69D1">
-            <wp:extent cx="4438650" cy="2876550"/>
-            <wp:effectExtent l="0" t="0" r="0" b="0"/>
-            <wp:docPr id="9" name="Picture 9" descr="C:\Users\Toshiba\AppData\Local\Temp\Rar$DIa0.963\7-21na.PNG"/>
+          <wp:anchor distT="0" distB="0" distL="114300" distR="114300" simplePos="0" relativeHeight="251657728" behindDoc="1" locked="0" layoutInCell="1" allowOverlap="1">
+            <wp:simplePos x="0" y="0"/>
+            <wp:positionH relativeFrom="column">
+              <wp:posOffset>733425</wp:posOffset>
+            </wp:positionH>
+            <wp:positionV relativeFrom="paragraph">
+              <wp:posOffset>10160</wp:posOffset>
+            </wp:positionV>
+            <wp:extent cx="3870960" cy="2778743"/>
+            <wp:effectExtent l="0" t="0" r="0" b="3175"/>
+            <wp:wrapNone/>
+            <wp:docPr id="19" name="Imagem 19"/>
             <wp:cNvGraphicFramePr>
               <a:graphicFrameLocks xmlns:a="http://schemas.openxmlformats.org/drawingml/2006/main" noChangeAspect="1"/>
             </wp:cNvGraphicFramePr>
@@ -5457,12 +5973,10 @@
               <a:graphicData uri="http://schemas.openxmlformats.org/drawingml/2006/picture">
                 <pic:pic xmlns:pic="http://schemas.openxmlformats.org/drawingml/2006/picture">
                   <pic:nvPicPr>
-                    <pic:cNvPr id="0" name="Picture 3" descr="C:\Users\Toshiba\AppData\Local\Temp\Rar$DIa0.963\7-21na.PNG"/>
-                    <pic:cNvPicPr>
-                      <a:picLocks noChangeAspect="1" noChangeArrowheads="1"/>
-                    </pic:cNvPicPr>
+                    <pic:cNvPr id="1" name=""/>
+                    <pic:cNvPicPr/>
                   </pic:nvPicPr>
-                  <pic:blipFill>
+                  <pic:blipFill rotWithShape="1">
                     <a:blip r:embed="rId17" cstate="print">
                       <a:extLst>
                         <a:ext uri="{28A0092B-C50C-407E-A947-70E740481C1C}">
@@ -5470,23 +5984,295 @@
                         </a:ext>
                       </a:extLst>
                     </a:blip>
-                    <a:srcRect/>
+                    <a:srcRect l="2352" t="536" r="6044" b="-536"/>
+                    <a:stretch/>
+                  </pic:blipFill>
+                  <pic:spPr bwMode="auto">
+                    <a:xfrm>
+                      <a:off x="0" y="0"/>
+                      <a:ext cx="3875077" cy="2781699"/>
+                    </a:xfrm>
+                    <a:prstGeom prst="rect">
+                      <a:avLst/>
+                    </a:prstGeom>
+                    <a:ln>
+                      <a:noFill/>
+                    </a:ln>
+                    <a:extLst>
+                      <a:ext uri="{53640926-AAD7-44D8-BBD7-CCE9431645EC}">
+                        <a14:shadowObscured xmlns:a14="http://schemas.microsoft.com/office/drawing/2010/main"/>
+                      </a:ext>
+                    </a:extLst>
+                  </pic:spPr>
+                </pic:pic>
+              </a:graphicData>
+            </a:graphic>
+            <wp14:sizeRelH relativeFrom="margin">
+              <wp14:pctWidth>0</wp14:pctWidth>
+            </wp14:sizeRelH>
+            <wp14:sizeRelV relativeFrom="margin">
+              <wp14:pctHeight>0</wp14:pctHeight>
+            </wp14:sizeRelV>
+          </wp:anchor>
+        </w:drawing>
+      </w:r>
+    </w:p>
+    <w:p>
+      <w:pPr>
+        <w:jc w:val="center"/>
+        <w:rPr>
+          <w:rFonts w:ascii="Century Schoolbook" w:hAnsi="Century Schoolbook"/>
+          <w:sz w:val="32"/>
+        </w:rPr>
+      </w:pPr>
+    </w:p>
+    <w:p>
+      <w:pPr>
+        <w:rPr>
+          <w:rFonts w:ascii="Century Schoolbook" w:hAnsi="Century Schoolbook"/>
+          <w:i/>
+          <w:sz w:val="24"/>
+          <w:szCs w:val="30"/>
+        </w:rPr>
+      </w:pPr>
+    </w:p>
+    <w:p>
+      <w:pPr>
+        <w:rPr>
+          <w:rFonts w:ascii="Century Schoolbook" w:hAnsi="Century Schoolbook"/>
+          <w:i/>
+          <w:sz w:val="24"/>
+          <w:szCs w:val="30"/>
+        </w:rPr>
+      </w:pPr>
+    </w:p>
+    <w:p>
+      <w:pPr>
+        <w:rPr>
+          <w:rFonts w:ascii="Century Schoolbook" w:hAnsi="Century Schoolbook"/>
+          <w:i/>
+          <w:sz w:val="24"/>
+          <w:szCs w:val="30"/>
+        </w:rPr>
+      </w:pPr>
+    </w:p>
+    <w:p>
+      <w:pPr>
+        <w:rPr>
+          <w:rFonts w:ascii="Century Schoolbook" w:hAnsi="Century Schoolbook"/>
+          <w:i/>
+          <w:sz w:val="24"/>
+          <w:szCs w:val="30"/>
+        </w:rPr>
+      </w:pPr>
+    </w:p>
+    <w:p>
+      <w:pPr>
+        <w:rPr>
+          <w:rFonts w:ascii="Century Schoolbook" w:hAnsi="Century Schoolbook"/>
+          <w:i/>
+          <w:sz w:val="24"/>
+          <w:szCs w:val="30"/>
+        </w:rPr>
+      </w:pPr>
+    </w:p>
+    <w:p>
+      <w:pPr>
+        <w:rPr>
+          <w:rFonts w:ascii="Century Schoolbook" w:hAnsi="Century Schoolbook"/>
+          <w:i/>
+          <w:sz w:val="24"/>
+          <w:szCs w:val="30"/>
+        </w:rPr>
+      </w:pPr>
+    </w:p>
+    <w:p>
+      <w:pPr>
+        <w:rPr>
+          <w:rFonts w:ascii="Century Schoolbook" w:hAnsi="Century Schoolbook"/>
+          <w:i/>
+          <w:sz w:val="24"/>
+          <w:szCs w:val="30"/>
+        </w:rPr>
+      </w:pPr>
+    </w:p>
+    <w:p>
+      <w:pPr>
+        <w:rPr>
+          <w:rFonts w:ascii="Century Schoolbook" w:hAnsi="Century Schoolbook"/>
+          <w:i/>
+          <w:sz w:val="24"/>
+          <w:szCs w:val="30"/>
+        </w:rPr>
+      </w:pPr>
+    </w:p>
+    <w:p>
+      <w:pPr>
+        <w:rPr>
+          <w:rFonts w:ascii="Century Schoolbook" w:hAnsi="Century Schoolbook"/>
+          <w:i/>
+          <w:sz w:val="24"/>
+          <w:szCs w:val="30"/>
+        </w:rPr>
+      </w:pPr>
+    </w:p>
+    <w:p>
+      <w:pPr>
+        <w:rPr>
+          <w:rFonts w:ascii="Century Schoolbook" w:hAnsi="Century Schoolbook"/>
+          <w:i/>
+          <w:sz w:val="24"/>
+          <w:szCs w:val="30"/>
+        </w:rPr>
+      </w:pPr>
+    </w:p>
+    <w:p>
+      <w:pPr>
+        <w:rPr>
+          <w:rFonts w:ascii="Century Schoolbook" w:hAnsi="Century Schoolbook"/>
+          <w:i/>
+          <w:sz w:val="24"/>
+          <w:szCs w:val="30"/>
+        </w:rPr>
+      </w:pPr>
+      <w:r>
+        <w:rPr>
+          <w:rFonts w:ascii="Century Schoolbook" w:hAnsi="Century Schoolbook"/>
+          <w:i/>
+          <w:sz w:val="24"/>
+          <w:szCs w:val="30"/>
+        </w:rPr>
+        <w:lastRenderedPageBreak/>
+        <w:t xml:space="preserve">Partida </w:t>
+      </w:r>
+      <w:r>
+        <w:rPr>
+          <w:rFonts w:ascii="Century Schoolbook" w:hAnsi="Century Schoolbook"/>
+          <w:i/>
+          <w:sz w:val="24"/>
+          <w:szCs w:val="30"/>
+        </w:rPr>
+        <w:sym w:font="Wingdings" w:char="F0E0"/>
+      </w:r>
+      <w:r>
+        <w:rPr>
+          <w:rFonts w:ascii="Century Schoolbook" w:hAnsi="Century Schoolbook"/>
+          <w:i/>
+          <w:sz w:val="24"/>
+          <w:szCs w:val="30"/>
+        </w:rPr>
+        <w:t xml:space="preserve"> Posto Abast</w:t>
+      </w:r>
+      <w:r>
+        <w:rPr>
+          <w:rFonts w:ascii="Century Schoolbook" w:hAnsi="Century Schoolbook"/>
+          <w:i/>
+          <w:sz w:val="24"/>
+          <w:szCs w:val="30"/>
+        </w:rPr>
+        <w:t>ecimento</w:t>
+      </w:r>
+      <w:r>
+        <w:rPr>
+          <w:rFonts w:ascii="Century Schoolbook" w:hAnsi="Century Schoolbook"/>
+          <w:i/>
+          <w:sz w:val="24"/>
+          <w:szCs w:val="30"/>
+        </w:rPr>
+        <w:t xml:space="preserve"> </w:t>
+      </w:r>
+      <w:r>
+        <w:rPr>
+          <w:rFonts w:ascii="Century Schoolbook" w:hAnsi="Century Schoolbook"/>
+          <w:i/>
+          <w:sz w:val="24"/>
+          <w:szCs w:val="30"/>
+        </w:rPr>
+        <w:sym w:font="Wingdings" w:char="F0E0"/>
+      </w:r>
+      <w:r>
+        <w:rPr>
+          <w:rFonts w:ascii="Century Schoolbook" w:hAnsi="Century Schoolbook"/>
+          <w:i/>
+          <w:sz w:val="24"/>
+          <w:szCs w:val="30"/>
+        </w:rPr>
+        <w:t xml:space="preserve"> Destino pelo caminho mais curto</w:t>
+      </w:r>
+    </w:p>
+    <w:p>
+      <w:pPr>
+        <w:ind w:firstLine="708"/>
+        <w:jc w:val="both"/>
+        <w:rPr>
+          <w:rFonts w:ascii="Century Schoolbook" w:hAnsi="Century Schoolbook"/>
+        </w:rPr>
+      </w:pPr>
+      <w:r>
+        <w:rPr>
+          <w:rFonts w:ascii="Century Schoolbook" w:hAnsi="Century Schoolbook"/>
+        </w:rPr>
+        <w:t xml:space="preserve">Por fim, caso o automobilista pretenda o caminho mais curto do local em que se encontra </w:t>
+      </w:r>
+      <w:r>
+        <w:rPr>
+          <w:rFonts w:ascii="Century Schoolbook" w:hAnsi="Century Schoolbook"/>
+        </w:rPr>
+        <w:t>ao destino</w:t>
+      </w:r>
+      <w:r>
+        <w:rPr>
+          <w:rFonts w:ascii="Century Schoolbook" w:hAnsi="Century Schoolbook"/>
+        </w:rPr>
+        <w:t>, passando por um posto automóvel, referindo-nos ainda como exemplo aos nós 7 e 21, obtemos o seguinte grafo:</w:t>
+      </w:r>
+    </w:p>
+    <w:p>
+      <w:pPr>
+        <w:ind w:firstLine="708"/>
+        <w:rPr>
+          <w:rFonts w:ascii="Century Schoolbook" w:hAnsi="Century Schoolbook"/>
+        </w:rPr>
+      </w:pPr>
+    </w:p>
+    <w:p>
+      <w:pPr>
+        <w:jc w:val="center"/>
+      </w:pPr>
+      <w:r>
+        <w:rPr>
+          <w:noProof/>
+          <w:lang w:eastAsia="pt-PT"/>
+        </w:rPr>
+        <w:drawing>
+          <wp:inline distT="0" distB="0" distL="0" distR="0" wp14:anchorId="2CDBDD49" wp14:editId="6FE66F6B">
+            <wp:extent cx="4726825" cy="3143250"/>
+            <wp:effectExtent l="0" t="0" r="0" b="0"/>
+            <wp:docPr id="18" name="Imagem 18"/>
+            <wp:cNvGraphicFramePr>
+              <a:graphicFrameLocks xmlns:a="http://schemas.openxmlformats.org/drawingml/2006/main" noChangeAspect="1"/>
+            </wp:cNvGraphicFramePr>
+            <a:graphic xmlns:a="http://schemas.openxmlformats.org/drawingml/2006/main">
+              <a:graphicData uri="http://schemas.openxmlformats.org/drawingml/2006/picture">
+                <pic:pic xmlns:pic="http://schemas.openxmlformats.org/drawingml/2006/picture">
+                  <pic:nvPicPr>
+                    <pic:cNvPr id="1" name=""/>
+                    <pic:cNvPicPr/>
+                  </pic:nvPicPr>
+                  <pic:blipFill>
+                    <a:blip r:embed="rId18"/>
                     <a:stretch>
                       <a:fillRect/>
                     </a:stretch>
                   </pic:blipFill>
-                  <pic:spPr bwMode="auto">
+                  <pic:spPr>
                     <a:xfrm>
                       <a:off x="0" y="0"/>
-                      <a:ext cx="4443974" cy="2880000"/>
+                      <a:ext cx="4728632" cy="3144452"/>
                     </a:xfrm>
                     <a:prstGeom prst="rect">
                       <a:avLst/>
                     </a:prstGeom>
-                    <a:noFill/>
-                    <a:ln>
-                      <a:noFill/>
-                    </a:ln>
                   </pic:spPr>
                 </pic:pic>
               </a:graphicData>
@@ -5530,6 +6316,7 @@
     <w:p>
       <w:pPr>
         <w:ind w:firstLine="708"/>
+        <w:jc w:val="both"/>
         <w:rPr>
           <w:rFonts w:ascii="Century Schoolbook" w:hAnsi="Century Schoolbook"/>
         </w:rPr>
@@ -5556,6 +6343,7 @@
     <w:p>
       <w:pPr>
         <w:ind w:firstLine="708"/>
+        <w:jc w:val="both"/>
         <w:rPr>
           <w:rFonts w:ascii="Century Schoolbook" w:hAnsi="Century Schoolbook"/>
         </w:rPr>
@@ -5566,6 +6354,7 @@
         </w:rPr>
         <w:t>Efetivamente, o maior obstáculo terá sido a compreensão da utilidade do software apresentado (</w:t>
       </w:r>
+      <w:proofErr w:type="spellStart"/>
       <w:r>
         <w:rPr>
           <w:rFonts w:ascii="Century Schoolbook" w:hAnsi="Century Schoolbook"/>
@@ -5573,12 +6362,14 @@
         </w:rPr>
         <w:t>GraphViewer</w:t>
       </w:r>
+      <w:proofErr w:type="spellEnd"/>
       <w:r>
         <w:rPr>
           <w:rFonts w:ascii="Century Schoolbook" w:hAnsi="Century Schoolbook"/>
         </w:rPr>
         <w:t xml:space="preserve"> e </w:t>
       </w:r>
+      <w:proofErr w:type="spellStart"/>
       <w:r>
         <w:rPr>
           <w:rFonts w:ascii="Century Schoolbook" w:hAnsi="Century Schoolbook"/>
@@ -5586,6 +6377,7 @@
         </w:rPr>
         <w:t>Parser</w:t>
       </w:r>
+      <w:proofErr w:type="spellEnd"/>
       <w:r>
         <w:rPr>
           <w:rFonts w:ascii="Century Schoolbook" w:hAnsi="Century Schoolbook"/>
@@ -5598,6 +6390,7 @@
         </w:rPr>
         <w:t xml:space="preserve">optámos por descartar o </w:t>
       </w:r>
+      <w:proofErr w:type="spellStart"/>
       <w:r>
         <w:rPr>
           <w:rFonts w:ascii="Century Schoolbook" w:hAnsi="Century Schoolbook"/>
@@ -5605,6 +6398,7 @@
         </w:rPr>
         <w:t>parser</w:t>
       </w:r>
+      <w:proofErr w:type="spellEnd"/>
       <w:r>
         <w:rPr>
           <w:rFonts w:ascii="Century Schoolbook" w:hAnsi="Century Schoolbook"/>
@@ -5627,6 +6421,7 @@
     <w:p>
       <w:pPr>
         <w:ind w:firstLine="708"/>
+        <w:jc w:val="both"/>
         <w:rPr>
           <w:rFonts w:ascii="Century Schoolbook" w:hAnsi="Century Schoolbook"/>
         </w:rPr>
@@ -5643,6 +6438,7 @@
         </w:rPr>
         <w:t xml:space="preserve"> </w:t>
       </w:r>
+      <w:proofErr w:type="spellStart"/>
       <w:r>
         <w:rPr>
           <w:rFonts w:ascii="Century Schoolbook" w:hAnsi="Century Schoolbook"/>
@@ -5650,6 +6446,7 @@
         </w:rPr>
         <w:t>GraphViewer</w:t>
       </w:r>
+      <w:proofErr w:type="spellEnd"/>
       <w:r>
         <w:rPr>
           <w:rFonts w:ascii="Century Schoolbook" w:hAnsi="Century Schoolbook"/>
@@ -5668,6 +6465,7 @@
         </w:rPr>
         <w:t xml:space="preserve"> o </w:t>
       </w:r>
+      <w:proofErr w:type="spellStart"/>
       <w:r>
         <w:rPr>
           <w:rFonts w:ascii="Century Schoolbook" w:hAnsi="Century Schoolbook"/>
@@ -5675,19 +6473,26 @@
         </w:rPr>
         <w:t>setup</w:t>
       </w:r>
-      <w:r>
-        <w:rPr>
-          <w:rFonts w:ascii="Century Schoolbook" w:hAnsi="Century Schoolbook"/>
-        </w:rPr>
-        <w:t xml:space="preserve"> do projeto em diferentes IDE</w:t>
-      </w:r>
-      <w:bookmarkStart w:id="0" w:name="_GoBack"/>
-      <w:bookmarkEnd w:id="0"/>
-      <w:r>
-        <w:rPr>
-          <w:rFonts w:ascii="Century Schoolbook" w:hAnsi="Century Schoolbook"/>
-        </w:rPr>
-        <w:t>’s (</w:t>
+      <w:proofErr w:type="spellEnd"/>
+      <w:r>
+        <w:rPr>
+          <w:rFonts w:ascii="Century Schoolbook" w:hAnsi="Century Schoolbook"/>
+        </w:rPr>
+        <w:t xml:space="preserve"> do projeto em diferentes </w:t>
+      </w:r>
+      <w:proofErr w:type="spellStart"/>
+      <w:r>
+        <w:rPr>
+          <w:rFonts w:ascii="Century Schoolbook" w:hAnsi="Century Schoolbook"/>
+        </w:rPr>
+        <w:t>IDE’s</w:t>
+      </w:r>
+      <w:proofErr w:type="spellEnd"/>
+      <w:r>
+        <w:rPr>
+          <w:rFonts w:ascii="Century Schoolbook" w:hAnsi="Century Schoolbook"/>
+        </w:rPr>
+        <w:t xml:space="preserve"> (</w:t>
       </w:r>
       <w:r>
         <w:rPr>
@@ -5702,6 +6507,7 @@
         </w:rPr>
         <w:t xml:space="preserve"> </w:t>
       </w:r>
+      <w:proofErr w:type="spellStart"/>
       <w:r>
         <w:rPr>
           <w:rFonts w:ascii="Century Schoolbook" w:hAnsi="Century Schoolbook"/>
@@ -5709,6 +6515,7 @@
         </w:rPr>
         <w:t>Studio</w:t>
       </w:r>
+      <w:proofErr w:type="spellEnd"/>
       <w:r>
         <w:rPr>
           <w:rFonts w:ascii="Century Schoolbook" w:hAnsi="Century Schoolbook"/>
@@ -5770,6 +6577,7 @@
     <w:p>
       <w:pPr>
         <w:ind w:firstLine="708"/>
+        <w:jc w:val="both"/>
         <w:rPr>
           <w:rFonts w:ascii="Century Schoolbook" w:hAnsi="Century Schoolbook"/>
         </w:rPr>
@@ -5807,7 +6615,7 @@
     </w:p>
     <w:p>
       <w:pPr>
-        <w:pStyle w:val="ListParagraph"/>
+        <w:pStyle w:val="PargrafodaLista"/>
         <w:numPr>
           <w:ilvl w:val="0"/>
           <w:numId w:val="16"/>
@@ -5825,7 +6633,7 @@
     </w:p>
     <w:p>
       <w:pPr>
-        <w:pStyle w:val="ListParagraph"/>
+        <w:pStyle w:val="PargrafodaLista"/>
         <w:numPr>
           <w:ilvl w:val="0"/>
           <w:numId w:val="16"/>
@@ -5843,7 +6651,7 @@
     </w:p>
     <w:p>
       <w:pPr>
-        <w:pStyle w:val="ListParagraph"/>
+        <w:pStyle w:val="PargrafodaLista"/>
         <w:numPr>
           <w:ilvl w:val="0"/>
           <w:numId w:val="16"/>
@@ -5861,7 +6669,7 @@
     </w:p>
     <w:p>
       <w:pPr>
-        <w:pStyle w:val="ListParagraph"/>
+        <w:pStyle w:val="PargrafodaLista"/>
         <w:numPr>
           <w:ilvl w:val="0"/>
           <w:numId w:val="16"/>
@@ -5879,7 +6687,7 @@
     </w:p>
     <w:p>
       <w:pPr>
-        <w:pStyle w:val="ListParagraph"/>
+        <w:pStyle w:val="PargrafodaLista"/>
         <w:numPr>
           <w:ilvl w:val="0"/>
           <w:numId w:val="16"/>
@@ -5891,8 +6699,15 @@
       <w:r>
         <w:rPr>
           <w:rFonts w:ascii="Century Schoolbook" w:hAnsi="Century Schoolbook"/>
-        </w:rPr>
-        <w:t>Percentagem: 30%</w:t>
+          <w:b/>
+        </w:rPr>
+        <w:t xml:space="preserve">Percentagem: </w:t>
+      </w:r>
+      <w:r>
+        <w:rPr>
+          <w:rFonts w:ascii="Century Schoolbook" w:hAnsi="Century Schoolbook"/>
+        </w:rPr>
+        <w:t>30%</w:t>
       </w:r>
     </w:p>
     <w:p>
@@ -5920,7 +6735,7 @@
     </w:p>
     <w:p>
       <w:pPr>
-        <w:pStyle w:val="ListParagraph"/>
+        <w:pStyle w:val="PargrafodaLista"/>
         <w:numPr>
           <w:ilvl w:val="0"/>
           <w:numId w:val="18"/>
@@ -5939,7 +6754,7 @@
     </w:p>
     <w:p>
       <w:pPr>
-        <w:pStyle w:val="ListParagraph"/>
+        <w:pStyle w:val="PargrafodaLista"/>
         <w:numPr>
           <w:ilvl w:val="0"/>
           <w:numId w:val="18"/>
@@ -5958,7 +6773,7 @@
     </w:p>
     <w:p>
       <w:pPr>
-        <w:pStyle w:val="ListParagraph"/>
+        <w:pStyle w:val="PargrafodaLista"/>
         <w:numPr>
           <w:ilvl w:val="0"/>
           <w:numId w:val="18"/>
@@ -5971,16 +6786,23 @@
       <w:r>
         <w:rPr>
           <w:rFonts w:ascii="Century Schoolbook" w:hAnsi="Century Schoolbook"/>
-        </w:rPr>
-        <w:t>Percentagem: 30%</w:t>
-      </w:r>
-    </w:p>
-    <w:p>
-      <w:pPr>
-        <w:rPr>
-          <w:rFonts w:ascii="Century Schoolbook" w:hAnsi="Century Schoolbook"/>
           <w:b/>
         </w:rPr>
+        <w:t>Percentagem:</w:t>
+      </w:r>
+      <w:r>
+        <w:rPr>
+          <w:rFonts w:ascii="Century Schoolbook" w:hAnsi="Century Schoolbook"/>
+        </w:rPr>
+        <w:t xml:space="preserve"> 30%</w:t>
+      </w:r>
+    </w:p>
+    <w:p>
+      <w:pPr>
+        <w:rPr>
+          <w:rFonts w:ascii="Century Schoolbook" w:hAnsi="Century Schoolbook"/>
+          <w:b/>
+        </w:rPr>
       </w:pPr>
     </w:p>
     <w:p>
@@ -6001,7 +6823,7 @@
     </w:p>
     <w:p>
       <w:pPr>
-        <w:pStyle w:val="ListParagraph"/>
+        <w:pStyle w:val="PargrafodaLista"/>
         <w:numPr>
           <w:ilvl w:val="0"/>
           <w:numId w:val="19"/>
@@ -6015,12 +6837,12 @@
         <w:rPr>
           <w:rFonts w:ascii="Century Schoolbook" w:hAnsi="Century Schoolbook"/>
         </w:rPr>
-        <w:t>Implementação dos algoritmos usados.</w:t>
-      </w:r>
-    </w:p>
-    <w:p>
-      <w:pPr>
-        <w:pStyle w:val="ListParagraph"/>
+        <w:t>Criação dos mapas usados.</w:t>
+      </w:r>
+    </w:p>
+    <w:p>
+      <w:pPr>
+        <w:pStyle w:val="PargrafodaLista"/>
         <w:numPr>
           <w:ilvl w:val="0"/>
           <w:numId w:val="19"/>
@@ -6034,30 +6856,80 @@
         <w:rPr>
           <w:rFonts w:ascii="Century Schoolbook" w:hAnsi="Century Schoolbook"/>
         </w:rPr>
-        <w:t>Percentagem: 40%</w:t>
-      </w:r>
-    </w:p>
-    <w:p>
-      <w:pPr>
-        <w:rPr>
-          <w:rFonts w:ascii="Century Schoolbook" w:hAnsi="Century Schoolbook"/>
-        </w:rPr>
-      </w:pPr>
-    </w:p>
-    <w:p>
-      <w:r>
-        <w:rPr>
-          <w:rFonts w:ascii="Century Schoolbook" w:hAnsi="Century Schoolbook"/>
-          <w:highlight w:val="yellow"/>
-        </w:rPr>
-        <w:t>ESCREVAM MAIS SOBRE VOCES</w:t>
-      </w:r>
-      <w:r>
-        <w:rPr>
-          <w:rFonts w:ascii="Century Schoolbook" w:hAnsi="Century Schoolbook"/>
-        </w:rPr>
-        <w:t xml:space="preserve"> </w:t>
-      </w:r>
+        <w:t>Implementação do Graph Viewer</w:t>
+      </w:r>
+      <w:r>
+        <w:rPr>
+          <w:rFonts w:ascii="Century Schoolbook" w:hAnsi="Century Schoolbook"/>
+        </w:rPr>
+        <w:t>.</w:t>
+      </w:r>
+    </w:p>
+    <w:p>
+      <w:pPr>
+        <w:pStyle w:val="PargrafodaLista"/>
+        <w:numPr>
+          <w:ilvl w:val="0"/>
+          <w:numId w:val="19"/>
+        </w:numPr>
+        <w:rPr>
+          <w:rFonts w:ascii="Century Schoolbook" w:hAnsi="Century Schoolbook"/>
+          <w:b/>
+        </w:rPr>
+      </w:pPr>
+      <w:r>
+        <w:rPr>
+          <w:rFonts w:ascii="Century Schoolbook" w:hAnsi="Century Schoolbook"/>
+        </w:rPr>
+        <w:t>Implementação das funções que calculam as diferentes opções de caminho.</w:t>
+      </w:r>
+    </w:p>
+    <w:p>
+      <w:pPr>
+        <w:pStyle w:val="PargrafodaLista"/>
+        <w:numPr>
+          <w:ilvl w:val="0"/>
+          <w:numId w:val="19"/>
+        </w:numPr>
+        <w:rPr>
+          <w:rFonts w:ascii="Century Schoolbook" w:hAnsi="Century Schoolbook"/>
+          <w:b/>
+        </w:rPr>
+      </w:pPr>
+      <w:r>
+        <w:rPr>
+          <w:rFonts w:ascii="Century Schoolbook" w:hAnsi="Century Schoolbook"/>
+        </w:rPr>
+        <w:t>Implementação do método de cálculo da conectividade do grafo.</w:t>
+      </w:r>
+    </w:p>
+    <w:p>
+      <w:pPr>
+        <w:pStyle w:val="PargrafodaLista"/>
+        <w:numPr>
+          <w:ilvl w:val="0"/>
+          <w:numId w:val="19"/>
+        </w:numPr>
+        <w:rPr>
+          <w:rFonts w:ascii="Century Schoolbook" w:hAnsi="Century Schoolbook"/>
+          <w:b/>
+        </w:rPr>
+      </w:pPr>
+      <w:r>
+        <w:rPr>
+          <w:rFonts w:ascii="Century Schoolbook" w:hAnsi="Century Schoolbook"/>
+          <w:b/>
+        </w:rPr>
+        <w:t>Percentagem:</w:t>
+      </w:r>
+      <w:r>
+        <w:rPr>
+          <w:rFonts w:ascii="Century Schoolbook" w:hAnsi="Century Schoolbook"/>
+        </w:rPr>
+        <w:t xml:space="preserve"> 40%</w:t>
+      </w:r>
+    </w:p>
+    <w:p>
       <w:r>
         <w:br w:type="page"/>
       </w:r>
@@ -6092,6 +6964,7 @@
     <w:p>
       <w:pPr>
         <w:ind w:firstLine="708"/>
+        <w:jc w:val="both"/>
         <w:rPr>
           <w:rFonts w:ascii="Century Schoolbook" w:hAnsi="Century Schoolbook"/>
         </w:rPr>
@@ -6136,7 +7009,13 @@
         <w:rPr>
           <w:rFonts w:ascii="Century Schoolbook" w:hAnsi="Century Schoolbook"/>
         </w:rPr>
-        <w:t xml:space="preserve"> não só novas estruturas como </w:t>
+        <w:t xml:space="preserve"> não só </w:t>
+      </w:r>
+      <w:r>
+        <w:rPr>
+          <w:rFonts w:ascii="Century Schoolbook" w:hAnsi="Century Schoolbook"/>
+        </w:rPr>
+        <w:t xml:space="preserve">novas estruturas como </w:t>
       </w:r>
       <w:r>
         <w:rPr>
@@ -6159,7 +7038,6 @@
       <w:r>
         <w:rPr>
           <w:rFonts w:ascii="Century Schoolbook" w:hAnsi="Century Schoolbook"/>
-          <w:highlight w:val="yellow"/>
         </w:rPr>
         <w:t>Não só, mas também o desenvolvimento da componente de trabalho em grupo.</w:t>
       </w:r>
@@ -6167,6 +7045,7 @@
     <w:p>
       <w:pPr>
         <w:ind w:firstLine="708"/>
+        <w:jc w:val="both"/>
         <w:rPr>
           <w:rFonts w:ascii="Century Schoolbook" w:hAnsi="Century Schoolbook"/>
         </w:rPr>
@@ -6215,9 +7094,9 @@
       </w:r>
     </w:p>
     <w:sectPr>
-      <w:footerReference w:type="default" r:id="rId18"/>
-      <w:headerReference w:type="first" r:id="rId19"/>
-      <w:footerReference w:type="first" r:id="rId20"/>
+      <w:footerReference w:type="default" r:id="rId19"/>
+      <w:headerReference w:type="first" r:id="rId20"/>
+      <w:footerReference w:type="first" r:id="rId21"/>
       <w:pgSz w:w="11906" w:h="16838"/>
       <w:pgMar w:top="1417" w:right="1701" w:bottom="1417" w:left="1701" w:header="708" w:footer="708" w:gutter="0"/>
       <w:pgNumType w:start="0"/>
@@ -6268,7 +7147,7 @@
     <w:sdtContent>
       <w:p>
         <w:pPr>
-          <w:pStyle w:val="Footer"/>
+          <w:pStyle w:val="Rodap"/>
         </w:pPr>
         <w:r>
           <w:rPr>
@@ -6366,7 +7245,7 @@
                                   <w:rFonts w:ascii="Century Schoolbook" w:hAnsi="Century Schoolbook"/>
                                   <w:noProof/>
                                 </w:rPr>
-                                <w:t>17</w:t>
+                                <w:t>16</w:t>
                               </w:r>
                               <w:r>
                                 <w:rPr>
@@ -6431,7 +7310,7 @@
                             <w:rFonts w:ascii="Century Schoolbook" w:hAnsi="Century Schoolbook"/>
                             <w:noProof/>
                           </w:rPr>
-                          <w:t>17</w:t>
+                          <w:t>16</w:t>
                         </w:r>
                         <w:r>
                           <w:rPr>
@@ -6459,7 +7338,7 @@
 <w:ftr xmlns:wpc="http://schemas.microsoft.com/office/word/2010/wordprocessingCanvas" xmlns:cx="http://schemas.microsoft.com/office/drawing/2014/chartex" xmlns:cx1="http://schemas.microsoft.com/office/drawing/2015/9/8/chartex" xmlns:cx2="http://schemas.microsoft.com/office/drawing/2015/10/21/chartex" xmlns:cx3="http://schemas.microsoft.com/office/drawing/2016/5/9/chartex" xmlns:cx4="http://schemas.microsoft.com/office/drawing/2016/5/10/chartex" xmlns:cx5="http://schemas.microsoft.com/office/drawing/2016/5/11/chartex" xmlns:cx6="http://schemas.microsoft.com/office/drawing/2016/5/12/chartex" xmlns:cx7="http://schemas.microsoft.com/office/drawing/2016/5/13/chartex" xmlns:cx8="http://schemas.microsoft.com/office/drawing/2016/5/14/chartex" xmlns:mc="http://schemas.openxmlformats.org/markup-compatibility/2006" xmlns:o="urn:schemas-microsoft-com:office:office" xmlns:r="http://schemas.openxmlformats.org/officeDocument/2006/relationships" xmlns:m="http://schemas.openxmlformats.org/officeDocument/2006/math" xmlns:v="urn:schemas-microsoft-com:vml" xmlns:wp14="http://schemas.microsoft.com/office/word/2010/wordprocessingDrawing" xmlns:wp="http://schemas.openxmlformats.org/drawingml/2006/wordprocessingDrawing" xmlns:w10="urn:schemas-microsoft-com:office:word" xmlns:w="http://schemas.openxmlformats.org/wordprocessingml/2006/main" xmlns:w14="http://schemas.microsoft.com/office/word/2010/wordml" xmlns:w15="http://schemas.microsoft.com/office/word/2012/wordml" xmlns:w16se="http://schemas.microsoft.com/office/word/2015/wordml/symex" xmlns:wpg="http://schemas.microsoft.com/office/word/2010/wordprocessingGroup" xmlns:wpi="http://schemas.microsoft.com/office/word/2010/wordprocessingInk" xmlns:wne="http://schemas.microsoft.com/office/word/2006/wordml" xmlns:wps="http://schemas.microsoft.com/office/word/2010/wordprocessingShape" mc:Ignorable="w14 w15 w16se wp14">
   <w:p>
     <w:pPr>
-      <w:pStyle w:val="Footer"/>
+      <w:pStyle w:val="Rodap"/>
     </w:pPr>
     <w:r>
       <w:rPr>
@@ -6534,7 +7413,7 @@
         </mc:Choice>
         <mc:Fallback>
           <w:pict>
-            <v:rect w14:anchorId="5DE66834" id="Retângulo 6" o:spid="_x0000_s1026" style="position:absolute;margin-left:0;margin-top:8.6pt;width:595.85pt;height:12.4pt;z-index:251661312;visibility:visible;mso-wrap-style:square;mso-height-percent:0;mso-wrap-distance-left:9pt;mso-wrap-distance-top:0;mso-wrap-distance-right:9pt;mso-wrap-distance-bottom:0;mso-position-horizontal:left;mso-position-horizontal-relative:page;mso-position-vertical:absolute;mso-position-vertical-relative:text;mso-height-percent:0;mso-height-relative:margin;v-text-anchor:middle" o:gfxdata="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" fillcolor="#a83520" stroked="f" strokeweight="1pt">
+            <v:rect w14:anchorId="33BFA099" id="Retângulo 6" o:spid="_x0000_s1026" style="position:absolute;margin-left:0;margin-top:8.6pt;width:595.85pt;height:12.4pt;z-index:251661312;visibility:visible;mso-wrap-style:square;mso-height-percent:0;mso-wrap-distance-left:9pt;mso-wrap-distance-top:0;mso-wrap-distance-right:9pt;mso-wrap-distance-bottom:0;mso-position-horizontal:left;mso-position-horizontal-relative:page;mso-position-vertical:absolute;mso-position-vertical-relative:text;mso-height-percent:0;mso-height-relative:margin;v-text-anchor:middle" o:gfxdata="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" fillcolor="#a83520" stroked="f" strokeweight="1pt">
               <w10:wrap anchorx="page"/>
             </v:rect>
           </w:pict>
@@ -6574,7 +7453,7 @@
 <w:hdr xmlns:wpc="http://schemas.microsoft.com/office/word/2010/wordprocessingCanvas" xmlns:cx="http://schemas.microsoft.com/office/drawing/2014/chartex" xmlns:cx1="http://schemas.microsoft.com/office/drawing/2015/9/8/chartex" xmlns:cx2="http://schemas.microsoft.com/office/drawing/2015/10/21/chartex" xmlns:cx3="http://schemas.microsoft.com/office/drawing/2016/5/9/chartex" xmlns:cx4="http://schemas.microsoft.com/office/drawing/2016/5/10/chartex" xmlns:cx5="http://schemas.microsoft.com/office/drawing/2016/5/11/chartex" xmlns:cx6="http://schemas.microsoft.com/office/drawing/2016/5/12/chartex" xmlns:cx7="http://schemas.microsoft.com/office/drawing/2016/5/13/chartex" xmlns:cx8="http://schemas.microsoft.com/office/drawing/2016/5/14/chartex" xmlns:mc="http://schemas.openxmlformats.org/markup-compatibility/2006" xmlns:o="urn:schemas-microsoft-com:office:office" xmlns:r="http://schemas.openxmlformats.org/officeDocument/2006/relationships" xmlns:m="http://schemas.openxmlformats.org/officeDocument/2006/math" xmlns:v="urn:schemas-microsoft-com:vml" xmlns:wp14="http://schemas.microsoft.com/office/word/2010/wordprocessingDrawing" xmlns:wp="http://schemas.openxmlformats.org/drawingml/2006/wordprocessingDrawing" xmlns:w10="urn:schemas-microsoft-com:office:word" xmlns:w="http://schemas.openxmlformats.org/wordprocessingml/2006/main" xmlns:w14="http://schemas.microsoft.com/office/word/2010/wordml" xmlns:w15="http://schemas.microsoft.com/office/word/2012/wordml" xmlns:w16se="http://schemas.microsoft.com/office/word/2015/wordml/symex" xmlns:wpg="http://schemas.microsoft.com/office/word/2010/wordprocessingGroup" xmlns:wpi="http://schemas.microsoft.com/office/word/2010/wordprocessingInk" xmlns:wne="http://schemas.microsoft.com/office/word/2006/wordml" xmlns:wps="http://schemas.microsoft.com/office/word/2010/wordprocessingShape" mc:Ignorable="w14 w15 w16se wp14">
   <w:p>
     <w:pPr>
-      <w:pStyle w:val="Header"/>
+      <w:pStyle w:val="Cabealho"/>
     </w:pPr>
     <w:r>
       <w:rPr>
@@ -6649,7 +7528,7 @@
         </mc:Choice>
         <mc:Fallback>
           <w:pict>
-            <v:rect w14:anchorId="76BFC872" id="Retângulo 6" o:spid="_x0000_s1026" style="position:absolute;margin-left:0;margin-top:-5.4pt;width:595.85pt;height:12.4pt;z-index:251659264;visibility:visible;mso-wrap-style:square;mso-height-percent:0;mso-wrap-distance-left:9pt;mso-wrap-distance-top:0;mso-wrap-distance-right:9pt;mso-wrap-distance-bottom:0;mso-position-horizontal:left;mso-position-horizontal-relative:page;mso-position-vertical:absolute;mso-position-vertical-relative:text;mso-height-percent:0;mso-height-relative:margin;v-text-anchor:middle" o:gfxdata="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" fillcolor="#a83520" stroked="f" strokeweight="1pt">
+            <v:rect w14:anchorId="05F7921D" id="Retângulo 6" o:spid="_x0000_s1026" style="position:absolute;margin-left:0;margin-top:-5.4pt;width:595.85pt;height:12.4pt;z-index:251659264;visibility:visible;mso-wrap-style:square;mso-height-percent:0;mso-wrap-distance-left:9pt;mso-wrap-distance-top:0;mso-wrap-distance-right:9pt;mso-wrap-distance-bottom:0;mso-position-horizontal:left;mso-position-horizontal-relative:page;mso-position-vertical:absolute;mso-position-vertical-relative:text;mso-height-percent:0;mso-height-relative:margin;v-text-anchor:middle" o:gfxdata="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" fillcolor="#a83520" stroked="f" strokeweight="1pt">
               <w10:wrap anchorx="page"/>
             </v:rect>
           </w:pict>
@@ -7519,6 +8398,119 @@
     </w:lvl>
   </w:abstractNum>
   <w:abstractNum w:abstractNumId="8" w15:restartNumberingAfterBreak="0">
+    <w:nsid w:val="43D87957"/>
+    <w:multiLevelType w:val="hybridMultilevel"/>
+    <w:tmpl w:val="AAE45E22"/>
+    <w:lvl w:ilvl="0" w:tplc="08160001">
+      <w:start w:val="1"/>
+      <w:numFmt w:val="bullet"/>
+      <w:lvlText w:val=""/>
+      <w:lvlJc w:val="left"/>
+      <w:pPr>
+        <w:ind w:left="720" w:hanging="360"/>
+      </w:pPr>
+      <w:rPr>
+        <w:rFonts w:ascii="Symbol" w:hAnsi="Symbol" w:hint="default"/>
+      </w:rPr>
+    </w:lvl>
+    <w:lvl w:ilvl="1" w:tplc="08160003" w:tentative="1">
+      <w:start w:val="1"/>
+      <w:numFmt w:val="bullet"/>
+      <w:lvlText w:val="o"/>
+      <w:lvlJc w:val="left"/>
+      <w:pPr>
+        <w:ind w:left="1440" w:hanging="360"/>
+      </w:pPr>
+      <w:rPr>
+        <w:rFonts w:ascii="Courier New" w:hAnsi="Courier New" w:cs="Courier New" w:hint="default"/>
+      </w:rPr>
+    </w:lvl>
+    <w:lvl w:ilvl="2" w:tplc="08160005" w:tentative="1">
+      <w:start w:val="1"/>
+      <w:numFmt w:val="bullet"/>
+      <w:lvlText w:val=""/>
+      <w:lvlJc w:val="left"/>
+      <w:pPr>
+        <w:ind w:left="2160" w:hanging="360"/>
+      </w:pPr>
+      <w:rPr>
+        <w:rFonts w:ascii="Wingdings" w:hAnsi="Wingdings" w:hint="default"/>
+      </w:rPr>
+    </w:lvl>
+    <w:lvl w:ilvl="3" w:tplc="08160001" w:tentative="1">
+      <w:start w:val="1"/>
+      <w:numFmt w:val="bullet"/>
+      <w:lvlText w:val=""/>
+      <w:lvlJc w:val="left"/>
+      <w:pPr>
+        <w:ind w:left="2880" w:hanging="360"/>
+      </w:pPr>
+      <w:rPr>
+        <w:rFonts w:ascii="Symbol" w:hAnsi="Symbol" w:hint="default"/>
+      </w:rPr>
+    </w:lvl>
+    <w:lvl w:ilvl="4" w:tplc="08160003" w:tentative="1">
+      <w:start w:val="1"/>
+      <w:numFmt w:val="bullet"/>
+      <w:lvlText w:val="o"/>
+      <w:lvlJc w:val="left"/>
+      <w:pPr>
+        <w:ind w:left="3600" w:hanging="360"/>
+      </w:pPr>
+      <w:rPr>
+        <w:rFonts w:ascii="Courier New" w:hAnsi="Courier New" w:cs="Courier New" w:hint="default"/>
+      </w:rPr>
+    </w:lvl>
+    <w:lvl w:ilvl="5" w:tplc="08160005" w:tentative="1">
+      <w:start w:val="1"/>
+      <w:numFmt w:val="bullet"/>
+      <w:lvlText w:val=""/>
+      <w:lvlJc w:val="left"/>
+      <w:pPr>
+        <w:ind w:left="4320" w:hanging="360"/>
+      </w:pPr>
+      <w:rPr>
+        <w:rFonts w:ascii="Wingdings" w:hAnsi="Wingdings" w:hint="default"/>
+      </w:rPr>
+    </w:lvl>
+    <w:lvl w:ilvl="6" w:tplc="08160001" w:tentative="1">
+      <w:start w:val="1"/>
+      <w:numFmt w:val="bullet"/>
+      <w:lvlText w:val=""/>
+      <w:lvlJc w:val="left"/>
+      <w:pPr>
+        <w:ind w:left="5040" w:hanging="360"/>
+      </w:pPr>
+      <w:rPr>
+        <w:rFonts w:ascii="Symbol" w:hAnsi="Symbol" w:hint="default"/>
+      </w:rPr>
+    </w:lvl>
+    <w:lvl w:ilvl="7" w:tplc="08160003" w:tentative="1">
+      <w:start w:val="1"/>
+      <w:numFmt w:val="bullet"/>
+      <w:lvlText w:val="o"/>
+      <w:lvlJc w:val="left"/>
+      <w:pPr>
+        <w:ind w:left="5760" w:hanging="360"/>
+      </w:pPr>
+      <w:rPr>
+        <w:rFonts w:ascii="Courier New" w:hAnsi="Courier New" w:cs="Courier New" w:hint="default"/>
+      </w:rPr>
+    </w:lvl>
+    <w:lvl w:ilvl="8" w:tplc="08160005" w:tentative="1">
+      <w:start w:val="1"/>
+      <w:numFmt w:val="bullet"/>
+      <w:lvlText w:val=""/>
+      <w:lvlJc w:val="left"/>
+      <w:pPr>
+        <w:ind w:left="6480" w:hanging="360"/>
+      </w:pPr>
+      <w:rPr>
+        <w:rFonts w:ascii="Wingdings" w:hAnsi="Wingdings" w:hint="default"/>
+      </w:rPr>
+    </w:lvl>
+  </w:abstractNum>
+  <w:abstractNum w:abstractNumId="9" w15:restartNumberingAfterBreak="0">
     <w:nsid w:val="43EF6AFA"/>
     <w:multiLevelType w:val="hybridMultilevel"/>
     <w:tmpl w:val="FFEEEBF0"/>
@@ -7610,7 +8602,7 @@
       </w:pPr>
     </w:lvl>
   </w:abstractNum>
-  <w:abstractNum w:abstractNumId="9" w15:restartNumberingAfterBreak="0">
+  <w:abstractNum w:abstractNumId="10" w15:restartNumberingAfterBreak="0">
     <w:nsid w:val="4567483C"/>
     <w:multiLevelType w:val="hybridMultilevel"/>
     <w:tmpl w:val="DB4ED0C6"/>
@@ -7696,7 +8688,7 @@
       </w:pPr>
     </w:lvl>
   </w:abstractNum>
-  <w:abstractNum w:abstractNumId="10" w15:restartNumberingAfterBreak="0">
+  <w:abstractNum w:abstractNumId="11" w15:restartNumberingAfterBreak="0">
     <w:nsid w:val="4DC12B9E"/>
     <w:multiLevelType w:val="hybridMultilevel"/>
     <w:tmpl w:val="E90AAB80"/>
@@ -7782,7 +8774,7 @@
       </w:pPr>
     </w:lvl>
   </w:abstractNum>
-  <w:abstractNum w:abstractNumId="11" w15:restartNumberingAfterBreak="0">
+  <w:abstractNum w:abstractNumId="12" w15:restartNumberingAfterBreak="0">
     <w:nsid w:val="56571A4F"/>
     <w:multiLevelType w:val="hybridMultilevel"/>
     <w:tmpl w:val="F15049A2"/>
@@ -7895,7 +8887,7 @@
       </w:rPr>
     </w:lvl>
   </w:abstractNum>
-  <w:abstractNum w:abstractNumId="12" w15:restartNumberingAfterBreak="0">
+  <w:abstractNum w:abstractNumId="13" w15:restartNumberingAfterBreak="0">
     <w:nsid w:val="60892334"/>
     <w:multiLevelType w:val="hybridMultilevel"/>
     <w:tmpl w:val="753A9A2A"/>
@@ -8008,7 +9000,7 @@
       </w:rPr>
     </w:lvl>
   </w:abstractNum>
-  <w:abstractNum w:abstractNumId="13" w15:restartNumberingAfterBreak="0">
+  <w:abstractNum w:abstractNumId="14" w15:restartNumberingAfterBreak="0">
     <w:nsid w:val="60E15151"/>
     <w:multiLevelType w:val="hybridMultilevel"/>
     <w:tmpl w:val="BA447D28"/>
@@ -8094,7 +9086,7 @@
       </w:pPr>
     </w:lvl>
   </w:abstractNum>
-  <w:abstractNum w:abstractNumId="14" w15:restartNumberingAfterBreak="0">
+  <w:abstractNum w:abstractNumId="15" w15:restartNumberingAfterBreak="0">
     <w:nsid w:val="6D66419B"/>
     <w:multiLevelType w:val="hybridMultilevel"/>
     <w:tmpl w:val="3E407D2C"/>
@@ -8207,7 +9199,7 @@
       </w:rPr>
     </w:lvl>
   </w:abstractNum>
-  <w:abstractNum w:abstractNumId="15" w15:restartNumberingAfterBreak="0">
+  <w:abstractNum w:abstractNumId="16" w15:restartNumberingAfterBreak="0">
     <w:nsid w:val="6FB13297"/>
     <w:multiLevelType w:val="hybridMultilevel"/>
     <w:tmpl w:val="9AE84E7A"/>
@@ -8320,7 +9312,7 @@
       </w:rPr>
     </w:lvl>
   </w:abstractNum>
-  <w:abstractNum w:abstractNumId="16" w15:restartNumberingAfterBreak="0">
+  <w:abstractNum w:abstractNumId="17" w15:restartNumberingAfterBreak="0">
     <w:nsid w:val="70D61C76"/>
     <w:multiLevelType w:val="hybridMultilevel"/>
     <w:tmpl w:val="285EFAE4"/>
@@ -8433,7 +9425,7 @@
       </w:rPr>
     </w:lvl>
   </w:abstractNum>
-  <w:abstractNum w:abstractNumId="17" w15:restartNumberingAfterBreak="0">
+  <w:abstractNum w:abstractNumId="18" w15:restartNumberingAfterBreak="0">
     <w:nsid w:val="75A74F53"/>
     <w:multiLevelType w:val="hybridMultilevel"/>
     <w:tmpl w:val="91C269E2"/>
@@ -8546,7 +9538,7 @@
       </w:rPr>
     </w:lvl>
   </w:abstractNum>
-  <w:abstractNum w:abstractNumId="18" w15:restartNumberingAfterBreak="0">
+  <w:abstractNum w:abstractNumId="19" w15:restartNumberingAfterBreak="0">
     <w:nsid w:val="77B40E88"/>
     <w:multiLevelType w:val="hybridMultilevel"/>
     <w:tmpl w:val="305A43D8"/>
@@ -8636,19 +9628,19 @@
     <w:abstractNumId w:val="2"/>
   </w:num>
   <w:num w:numId="2">
-    <w:abstractNumId w:val="16"/>
+    <w:abstractNumId w:val="17"/>
   </w:num>
   <w:num w:numId="3">
-    <w:abstractNumId w:val="11"/>
+    <w:abstractNumId w:val="12"/>
   </w:num>
   <w:num w:numId="4">
     <w:abstractNumId w:val="7"/>
   </w:num>
   <w:num w:numId="5">
-    <w:abstractNumId w:val="9"/>
+    <w:abstractNumId w:val="10"/>
   </w:num>
   <w:num w:numId="6">
-    <w:abstractNumId w:val="8"/>
+    <w:abstractNumId w:val="9"/>
   </w:num>
   <w:num w:numId="7">
     <w:abstractNumId w:val="4"/>
@@ -8657,13 +9649,13 @@
     <w:abstractNumId w:val="6"/>
   </w:num>
   <w:num w:numId="9">
-    <w:abstractNumId w:val="12"/>
+    <w:abstractNumId w:val="13"/>
   </w:num>
   <w:num w:numId="10">
-    <w:abstractNumId w:val="10"/>
+    <w:abstractNumId w:val="11"/>
   </w:num>
   <w:num w:numId="11">
-    <w:abstractNumId w:val="18"/>
+    <w:abstractNumId w:val="19"/>
   </w:num>
   <w:num w:numId="12">
     <w:abstractNumId w:val="5"/>
@@ -8672,22 +9664,25 @@
     <w:abstractNumId w:val="0"/>
   </w:num>
   <w:num w:numId="14">
-    <w:abstractNumId w:val="15"/>
+    <w:abstractNumId w:val="16"/>
   </w:num>
   <w:num w:numId="15">
-    <w:abstractNumId w:val="17"/>
+    <w:abstractNumId w:val="18"/>
   </w:num>
   <w:num w:numId="16">
     <w:abstractNumId w:val="1"/>
   </w:num>
   <w:num w:numId="17">
-    <w:abstractNumId w:val="13"/>
+    <w:abstractNumId w:val="14"/>
   </w:num>
   <w:num w:numId="18">
-    <w:abstractNumId w:val="14"/>
+    <w:abstractNumId w:val="15"/>
   </w:num>
   <w:num w:numId="19">
     <w:abstractNumId w:val="3"/>
+  </w:num>
+  <w:num w:numId="20">
+    <w:abstractNumId w:val="8"/>
   </w:num>
 </w:numbering>
 </file>
@@ -9089,13 +10084,13 @@
     <w:name w:val="Normal"/>
     <w:qFormat/>
   </w:style>
-  <w:style w:type="character" w:default="1" w:styleId="DefaultParagraphFont">
+  <w:style w:type="character" w:default="1" w:styleId="Tipodeletrapredefinidodopargrafo">
     <w:name w:val="Default Paragraph Font"/>
     <w:uiPriority w:val="1"/>
     <w:semiHidden/>
     <w:unhideWhenUsed/>
   </w:style>
-  <w:style w:type="table" w:default="1" w:styleId="TableNormal">
+  <w:style w:type="table" w:default="1" w:styleId="Tabelanormal">
     <w:name w:val="Normal Table"/>
     <w:uiPriority w:val="99"/>
     <w:semiHidden/>
@@ -9110,16 +10105,16 @@
       </w:tblCellMar>
     </w:tblPr>
   </w:style>
-  <w:style w:type="numbering" w:default="1" w:styleId="NoList">
+  <w:style w:type="numbering" w:default="1" w:styleId="Semlista">
     <w:name w:val="No List"/>
     <w:uiPriority w:val="99"/>
     <w:semiHidden/>
     <w:unhideWhenUsed/>
   </w:style>
-  <w:style w:type="paragraph" w:styleId="Header">
+  <w:style w:type="paragraph" w:styleId="Cabealho">
     <w:name w:val="header"/>
     <w:basedOn w:val="Normal"/>
-    <w:link w:val="HeaderChar"/>
+    <w:link w:val="CabealhoCarter"/>
     <w:uiPriority w:val="99"/>
     <w:unhideWhenUsed/>
     <w:rsid w:val="00AF460A"/>
@@ -9131,17 +10126,17 @@
       <w:spacing w:after="0" w:line="240" w:lineRule="auto"/>
     </w:pPr>
   </w:style>
-  <w:style w:type="character" w:customStyle="1" w:styleId="HeaderChar">
-    <w:name w:val="Header Char"/>
-    <w:basedOn w:val="DefaultParagraphFont"/>
-    <w:link w:val="Header"/>
+  <w:style w:type="character" w:customStyle="1" w:styleId="CabealhoCarter">
+    <w:name w:val="Cabeçalho Caráter"/>
+    <w:basedOn w:val="Tipodeletrapredefinidodopargrafo"/>
+    <w:link w:val="Cabealho"/>
     <w:uiPriority w:val="99"/>
     <w:rsid w:val="00AF460A"/>
   </w:style>
-  <w:style w:type="paragraph" w:styleId="Footer">
+  <w:style w:type="paragraph" w:styleId="Rodap">
     <w:name w:val="footer"/>
     <w:basedOn w:val="Normal"/>
-    <w:link w:val="FooterChar"/>
+    <w:link w:val="RodapCarter"/>
     <w:uiPriority w:val="99"/>
     <w:unhideWhenUsed/>
     <w:rsid w:val="00AF460A"/>
@@ -9153,16 +10148,16 @@
       <w:spacing w:after="0" w:line="240" w:lineRule="auto"/>
     </w:pPr>
   </w:style>
-  <w:style w:type="character" w:customStyle="1" w:styleId="FooterChar">
-    <w:name w:val="Footer Char"/>
-    <w:basedOn w:val="DefaultParagraphFont"/>
-    <w:link w:val="Footer"/>
+  <w:style w:type="character" w:customStyle="1" w:styleId="RodapCarter">
+    <w:name w:val="Rodapé Caráter"/>
+    <w:basedOn w:val="Tipodeletrapredefinidodopargrafo"/>
+    <w:link w:val="Rodap"/>
     <w:uiPriority w:val="99"/>
     <w:rsid w:val="00AF460A"/>
   </w:style>
   <w:style w:type="paragraph" w:customStyle="1" w:styleId="Estilo1">
     <w:name w:val="Estilo1"/>
-    <w:basedOn w:val="Title"/>
+    <w:basedOn w:val="Ttulo"/>
     <w:link w:val="Estilo1Char"/>
     <w:qFormat/>
     <w:rsid w:val="00AF460A"/>
@@ -9174,7 +10169,7 @@
   </w:style>
   <w:style w:type="character" w:customStyle="1" w:styleId="Estilo1Char">
     <w:name w:val="Estilo1 Char"/>
-    <w:basedOn w:val="TitleChar"/>
+    <w:basedOn w:val="TtuloCarter"/>
     <w:link w:val="Estilo1"/>
     <w:rsid w:val="00AF460A"/>
     <w:rPr>
@@ -9186,11 +10181,11 @@
       <w:szCs w:val="56"/>
     </w:rPr>
   </w:style>
-  <w:style w:type="paragraph" w:styleId="Title">
+  <w:style w:type="paragraph" w:styleId="Ttulo">
     <w:name w:val="Title"/>
     <w:basedOn w:val="Normal"/>
     <w:next w:val="Normal"/>
-    <w:link w:val="TitleChar"/>
+    <w:link w:val="TtuloCarter"/>
     <w:uiPriority w:val="10"/>
     <w:qFormat/>
     <w:rsid w:val="00AF460A"/>
@@ -9206,10 +10201,10 @@
       <w:szCs w:val="56"/>
     </w:rPr>
   </w:style>
-  <w:style w:type="character" w:customStyle="1" w:styleId="TitleChar">
-    <w:name w:val="Title Char"/>
-    <w:basedOn w:val="DefaultParagraphFont"/>
-    <w:link w:val="Title"/>
+  <w:style w:type="character" w:customStyle="1" w:styleId="TtuloCarter">
+    <w:name w:val="Título Caráter"/>
+    <w:basedOn w:val="Tipodeletrapredefinidodopargrafo"/>
+    <w:link w:val="Ttulo"/>
     <w:uiPriority w:val="10"/>
     <w:rsid w:val="00AF460A"/>
     <w:rPr>
@@ -9220,9 +10215,9 @@
       <w:szCs w:val="56"/>
     </w:rPr>
   </w:style>
-  <w:style w:type="table" w:styleId="TableGrid">
+  <w:style w:type="table" w:styleId="Tabelacomgrelha">
     <w:name w:val="Table Grid"/>
-    <w:basedOn w:val="TableNormal"/>
+    <w:basedOn w:val="Tabelanormal"/>
     <w:uiPriority w:val="39"/>
     <w:rsid w:val="0005362C"/>
     <w:pPr>
@@ -9239,10 +10234,10 @@
       </w:tblBorders>
     </w:tblPr>
   </w:style>
-  <w:style w:type="paragraph" w:styleId="BalloonText">
+  <w:style w:type="paragraph" w:styleId="Textodebalo">
     <w:name w:val="Balloon Text"/>
     <w:basedOn w:val="Normal"/>
-    <w:link w:val="BalloonTextChar"/>
+    <w:link w:val="TextodebaloCarter"/>
     <w:uiPriority w:val="99"/>
     <w:semiHidden/>
     <w:unhideWhenUsed/>
@@ -9256,10 +10251,10 @@
       <w:szCs w:val="16"/>
     </w:rPr>
   </w:style>
-  <w:style w:type="character" w:customStyle="1" w:styleId="BalloonTextChar">
-    <w:name w:val="Balloon Text Char"/>
-    <w:basedOn w:val="DefaultParagraphFont"/>
-    <w:link w:val="BalloonText"/>
+  <w:style w:type="character" w:customStyle="1" w:styleId="TextodebaloCarter">
+    <w:name w:val="Texto de balão Caráter"/>
+    <w:basedOn w:val="Tipodeletrapredefinidodopargrafo"/>
+    <w:link w:val="Textodebalo"/>
     <w:uiPriority w:val="99"/>
     <w:semiHidden/>
     <w:rsid w:val="00A809BE"/>
@@ -9269,7 +10264,7 @@
       <w:szCs w:val="16"/>
     </w:rPr>
   </w:style>
-  <w:style w:type="paragraph" w:styleId="ListParagraph">
+  <w:style w:type="paragraph" w:styleId="PargrafodaLista">
     <w:name w:val="List Paragraph"/>
     <w:basedOn w:val="Normal"/>
     <w:uiPriority w:val="34"/>
@@ -9282,17 +10277,17 @@
   </w:style>
   <w:style w:type="character" w:customStyle="1" w:styleId="pl-k">
     <w:name w:val="pl-k"/>
-    <w:basedOn w:val="DefaultParagraphFont"/>
+    <w:basedOn w:val="Tipodeletrapredefinidodopargrafo"/>
     <w:rsid w:val="006766A0"/>
   </w:style>
   <w:style w:type="character" w:customStyle="1" w:styleId="pl-c">
     <w:name w:val="pl-c"/>
-    <w:basedOn w:val="DefaultParagraphFont"/>
+    <w:basedOn w:val="Tipodeletrapredefinidodopargrafo"/>
     <w:rsid w:val="001C3577"/>
   </w:style>
-  <w:style w:type="character" w:styleId="Emphasis">
+  <w:style w:type="character" w:styleId="nfase">
     <w:name w:val="Emphasis"/>
-    <w:basedOn w:val="DefaultParagraphFont"/>
+    <w:basedOn w:val="Tipodeletrapredefinidodopargrafo"/>
     <w:uiPriority w:val="20"/>
     <w:qFormat/>
     <w:rsid w:val="001B2D3C"/>
@@ -9303,12 +10298,12 @@
   </w:style>
   <w:style w:type="character" w:customStyle="1" w:styleId="css-truncate">
     <w:name w:val="css-truncate"/>
-    <w:basedOn w:val="DefaultParagraphFont"/>
+    <w:basedOn w:val="Tipodeletrapredefinidodopargrafo"/>
     <w:rsid w:val="00AD6D53"/>
   </w:style>
-  <w:style w:type="character" w:styleId="Hyperlink">
+  <w:style w:type="character" w:styleId="Hiperligao">
     <w:name w:val="Hyperlink"/>
-    <w:basedOn w:val="DefaultParagraphFont"/>
+    <w:basedOn w:val="Tipodeletrapredefinidodopargrafo"/>
     <w:uiPriority w:val="99"/>
     <w:semiHidden/>
     <w:unhideWhenUsed/>
@@ -9334,9 +10329,9 @@
       <w:szCs w:val="24"/>
     </w:rPr>
   </w:style>
-  <w:style w:type="table" w:styleId="GridTable2-Accent2">
+  <w:style w:type="table" w:styleId="TabeladeGrelha2-Destaque2">
     <w:name w:val="Grid Table 2 Accent 2"/>
-    <w:basedOn w:val="TableNormal"/>
+    <w:basedOn w:val="Tabelanormal"/>
     <w:uiPriority w:val="47"/>
     <w:rsid w:val="004A59F0"/>
     <w:pPr>
@@ -9409,9 +10404,9 @@
       </w:tcPr>
     </w:tblStylePr>
   </w:style>
-  <w:style w:type="table" w:styleId="GridTable2">
+  <w:style w:type="table" w:styleId="TabeladeGrelha2">
     <w:name w:val="Grid Table 2"/>
-    <w:basedOn w:val="TableNormal"/>
+    <w:basedOn w:val="Tabelanormal"/>
     <w:uiPriority w:val="47"/>
     <w:rsid w:val="004A59F0"/>
     <w:pPr>

</xml_diff>